<commit_message>
sect.2 done , trans script added
</commit_message>
<xml_diff>
--- a/doc/done.docx
+++ b/doc/done.docx
@@ -691,17 +691,7 @@
           <w:sz w:val="21"/>
           <w:szCs w:val="24"/>
         </w:rPr>
-        <w:t>它</w:t>
-      </w:r>
-      <w:r>
-        <w:rPr>
-          <w:rFonts w:hint="default" w:asciiTheme="minorAscii" w:hAnsiTheme="minorEastAsia" w:cstheme="minorEastAsia"/>
-          <w:b w:val="0"/>
-          <w:bCs w:val="0"/>
-          <w:sz w:val="21"/>
-          <w:szCs w:val="24"/>
-        </w:rPr>
-        <w:t>最初由</w:t>
+        <w:t>它最初由</w:t>
       </w:r>
       <w:r>
         <w:rPr>
@@ -741,37 +731,7 @@
           <w:sz w:val="21"/>
           <w:szCs w:val="24"/>
         </w:rPr>
-        <w:t>ROP已被证明可实现图灵完备计算[36]。</w:t>
-      </w:r>
-      <w:r>
-        <w:rPr>
-          <w:rFonts w:hint="default" w:asciiTheme="minorAscii" w:hAnsiTheme="minorEastAsia" w:cstheme="minorEastAsia"/>
-          <w:b w:val="0"/>
-          <w:bCs w:val="0"/>
-          <w:sz w:val="21"/>
-          <w:szCs w:val="24"/>
-        </w:rPr>
-        <w:t>此外，</w:t>
-      </w:r>
-      <w:r>
-        <w:rPr>
-          <w:rFonts w:hint="default" w:asciiTheme="minorAscii" w:hAnsiTheme="minorEastAsia" w:cstheme="minorEastAsia"/>
-          <w:b w:val="0"/>
-          <w:bCs w:val="0"/>
-          <w:sz w:val="21"/>
-          <w:szCs w:val="24"/>
-        </w:rPr>
-        <w:t>一些允许攻击者使用ROP自动构造任意恶意程序的工具已被开发</w:t>
-      </w:r>
-      <w:r>
-        <w:rPr>
-          <w:rFonts w:hint="default" w:asciiTheme="minorAscii" w:hAnsiTheme="minorEastAsia" w:cstheme="minorEastAsia"/>
-          <w:b w:val="0"/>
-          <w:bCs w:val="0"/>
-          <w:sz w:val="21"/>
-          <w:szCs w:val="24"/>
-        </w:rPr>
-        <w:t>出</w:t>
+        <w:t>ROP已被证明可实现图灵完备计算[36]。此外，一些允许攻击者使用ROP自动构造任意恶意程序的工具已被开发出</w:t>
       </w:r>
       <w:r>
         <w:rPr>
@@ -965,17 +925,7 @@
           <w:sz w:val="21"/>
           <w:szCs w:val="24"/>
         </w:rPr>
-        <w:t>则</w:t>
-      </w:r>
-      <w:r>
-        <w:rPr>
-          <w:rFonts w:hint="default" w:asciiTheme="minorAscii" w:hAnsiTheme="minorEastAsia" w:cstheme="minorEastAsia"/>
-          <w:b w:val="0"/>
-          <w:bCs w:val="0"/>
-          <w:sz w:val="21"/>
-          <w:szCs w:val="24"/>
-        </w:rPr>
-        <w:t>是</w:t>
+        <w:t>则是</w:t>
       </w:r>
       <w:r>
         <w:rPr>
@@ -1415,17 +1365,7 @@
           <w:sz w:val="21"/>
           <w:szCs w:val="24"/>
         </w:rPr>
-        <w:t>了</w:t>
-      </w:r>
-      <w:r>
-        <w:rPr>
-          <w:rFonts w:hint="default" w:asciiTheme="minorAscii" w:hAnsiTheme="minorEastAsia" w:cstheme="minorEastAsia"/>
-          <w:b w:val="0"/>
-          <w:bCs w:val="0"/>
-          <w:sz w:val="21"/>
-          <w:szCs w:val="24"/>
-        </w:rPr>
-        <w:t>不错</w:t>
+        <w:t>了不错</w:t>
       </w:r>
       <w:r>
         <w:rPr>
@@ -1525,17 +1465,7 @@
           <w:sz w:val="21"/>
           <w:szCs w:val="24"/>
         </w:rPr>
-        <w:t>，</w:t>
-      </w:r>
-      <w:r>
-        <w:rPr>
-          <w:rFonts w:hint="default" w:asciiTheme="minorAscii" w:hAnsiTheme="minorEastAsia" w:cstheme="minorEastAsia"/>
-          <w:b w:val="0"/>
-          <w:bCs w:val="0"/>
-          <w:sz w:val="21"/>
-          <w:szCs w:val="24"/>
-        </w:rPr>
-        <w:t>如此，它</w:t>
+        <w:t>，如此，它</w:t>
       </w:r>
       <w:r>
         <w:rPr>
@@ -1718,7 +1648,17 @@
           <w:sz w:val="21"/>
           <w:szCs w:val="24"/>
         </w:rPr>
-        <w:t>；相邻</w:t>
+        <w:t>；</w:t>
+      </w:r>
+      <w:r>
+        <w:rPr>
+          <w:rFonts w:hint="default" w:asciiTheme="minorAscii" w:hAnsiTheme="minorEastAsia" w:cstheme="minorEastAsia"/>
+          <w:b w:val="0"/>
+          <w:bCs w:val="0"/>
+          <w:sz w:val="21"/>
+          <w:szCs w:val="24"/>
+        </w:rPr>
+        <w:t>连续</w:t>
       </w:r>
       <w:r>
         <w:rPr>
@@ -2246,7 +2186,7 @@
         <w:ind w:firstLine="420" w:firstLineChars="0"/>
         <w:jc w:val="both"/>
         <w:rPr>
-          <w:rFonts w:hint="eastAsia" w:asciiTheme="minorAscii" w:hAnsiTheme="minorEastAsia" w:cstheme="minorEastAsia"/>
+          <w:rFonts w:hint="default" w:asciiTheme="minorAscii" w:hAnsiTheme="minorEastAsia" w:cstheme="minorEastAsia"/>
           <w:b w:val="0"/>
           <w:bCs w:val="0"/>
           <w:sz w:val="21"/>
@@ -2281,8 +2221,2320 @@
           <w:sz w:val="21"/>
           <w:szCs w:val="24"/>
         </w:rPr>
-        <w:t>中，我们描述了ROP攻击并分析了它们的特征。</w:t>
-      </w:r>
+        <w:t>中，我们描述了ROP攻击并分析了它们的特征。ROP-Hunt的设计和实现在</w:t>
+      </w:r>
+      <w:r>
+        <w:rPr>
+          <w:rFonts w:hint="default" w:asciiTheme="minorAscii" w:hAnsiTheme="minorEastAsia" w:cstheme="minorEastAsia"/>
+          <w:b w:val="0"/>
+          <w:bCs w:val="0"/>
+          <w:sz w:val="21"/>
+          <w:szCs w:val="24"/>
+        </w:rPr>
+        <w:t>第四部分介绍。</w:t>
+      </w:r>
+      <w:r>
+        <w:rPr>
+          <w:rFonts w:hint="eastAsia" w:asciiTheme="minorAscii" w:hAnsiTheme="minorEastAsia" w:cstheme="minorEastAsia"/>
+          <w:b w:val="0"/>
+          <w:bCs w:val="0"/>
+          <w:sz w:val="21"/>
+          <w:szCs w:val="24"/>
+        </w:rPr>
+        <w:t>第</w:t>
+      </w:r>
+      <w:r>
+        <w:rPr>
+          <w:rFonts w:hint="default" w:asciiTheme="minorAscii" w:hAnsiTheme="minorEastAsia" w:cstheme="minorEastAsia"/>
+          <w:b w:val="0"/>
+          <w:bCs w:val="0"/>
+          <w:sz w:val="21"/>
+          <w:szCs w:val="24"/>
+        </w:rPr>
+        <w:t>五部分</w:t>
+      </w:r>
+      <w:r>
+        <w:rPr>
+          <w:rFonts w:hint="eastAsia" w:asciiTheme="minorAscii" w:hAnsiTheme="minorEastAsia" w:cstheme="minorEastAsia"/>
+          <w:b w:val="0"/>
+          <w:bCs w:val="0"/>
+          <w:sz w:val="21"/>
+          <w:szCs w:val="24"/>
+        </w:rPr>
+        <w:t>和第</w:t>
+      </w:r>
+      <w:r>
+        <w:rPr>
+          <w:rFonts w:hint="default" w:asciiTheme="minorAscii" w:hAnsiTheme="minorEastAsia" w:cstheme="minorEastAsia"/>
+          <w:b w:val="0"/>
+          <w:bCs w:val="0"/>
+          <w:sz w:val="21"/>
+          <w:szCs w:val="24"/>
+        </w:rPr>
+        <w:t>六部分，</w:t>
+      </w:r>
+      <w:r>
+        <w:rPr>
+          <w:rFonts w:hint="eastAsia" w:asciiTheme="minorAscii" w:hAnsiTheme="minorEastAsia" w:cstheme="minorEastAsia"/>
+          <w:b w:val="0"/>
+          <w:bCs w:val="0"/>
+          <w:sz w:val="21"/>
+          <w:szCs w:val="24"/>
+        </w:rPr>
+        <w:t>分别讨论了参数选</w:t>
+      </w:r>
+      <w:r>
+        <w:rPr>
+          <w:rFonts w:hint="default" w:asciiTheme="minorAscii" w:hAnsiTheme="minorEastAsia" w:cstheme="minorEastAsia"/>
+          <w:b w:val="0"/>
+          <w:bCs w:val="0"/>
+          <w:sz w:val="21"/>
+          <w:szCs w:val="24"/>
+        </w:rPr>
+        <w:t>取</w:t>
+      </w:r>
+      <w:r>
+        <w:rPr>
+          <w:rFonts w:hint="eastAsia" w:asciiTheme="minorAscii" w:hAnsiTheme="minorEastAsia" w:cstheme="minorEastAsia"/>
+          <w:b w:val="0"/>
+          <w:bCs w:val="0"/>
+          <w:sz w:val="21"/>
+          <w:szCs w:val="24"/>
+        </w:rPr>
+        <w:t>和</w:t>
+      </w:r>
+      <w:r>
+        <w:rPr>
+          <w:rFonts w:hint="default" w:asciiTheme="minorAscii" w:hAnsiTheme="minorEastAsia" w:cstheme="minorEastAsia"/>
+          <w:b w:val="0"/>
+          <w:bCs w:val="0"/>
+          <w:sz w:val="21"/>
+          <w:szCs w:val="24"/>
+        </w:rPr>
+        <w:t>特殊的</w:t>
+      </w:r>
+      <w:r>
+        <w:rPr>
+          <w:rFonts w:hint="eastAsia" w:asciiTheme="minorAscii" w:hAnsiTheme="minorEastAsia" w:cstheme="minorEastAsia"/>
+          <w:b w:val="0"/>
+          <w:bCs w:val="0"/>
+          <w:sz w:val="21"/>
+          <w:szCs w:val="24"/>
+        </w:rPr>
+        <w:t>延迟</w:t>
+      </w:r>
+      <w:r>
+        <w:rPr>
+          <w:rFonts w:hint="default" w:asciiTheme="minorAscii" w:hAnsiTheme="minorEastAsia" w:cstheme="minorEastAsia"/>
+          <w:b w:val="0"/>
+          <w:bCs w:val="0"/>
+          <w:sz w:val="21"/>
+          <w:szCs w:val="24"/>
+        </w:rPr>
+        <w:t>gadget</w:t>
+      </w:r>
+      <w:r>
+        <w:rPr>
+          <w:rFonts w:hint="eastAsia" w:asciiTheme="minorAscii" w:hAnsiTheme="minorEastAsia" w:cstheme="minorEastAsia"/>
+          <w:b w:val="0"/>
+          <w:bCs w:val="0"/>
+          <w:sz w:val="21"/>
+          <w:szCs w:val="24"/>
+        </w:rPr>
+        <w:t>。第</w:t>
+      </w:r>
+      <w:r>
+        <w:rPr>
+          <w:rFonts w:hint="default" w:asciiTheme="minorAscii" w:hAnsiTheme="minorEastAsia" w:cstheme="minorEastAsia"/>
+          <w:b w:val="0"/>
+          <w:bCs w:val="0"/>
+          <w:sz w:val="21"/>
+          <w:szCs w:val="24"/>
+        </w:rPr>
+        <w:t>七部分</w:t>
+      </w:r>
+      <w:r>
+        <w:rPr>
+          <w:rFonts w:hint="eastAsia" w:asciiTheme="minorAscii" w:hAnsiTheme="minorEastAsia" w:cstheme="minorEastAsia"/>
+          <w:b w:val="0"/>
+          <w:bCs w:val="0"/>
+          <w:sz w:val="21"/>
+          <w:szCs w:val="24"/>
+        </w:rPr>
+        <w:t>介绍了ROP-Hunt的安全性和性能评估。第</w:t>
+      </w:r>
+      <w:r>
+        <w:rPr>
+          <w:rFonts w:hint="default" w:asciiTheme="minorAscii" w:hAnsiTheme="minorEastAsia" w:cstheme="minorEastAsia"/>
+          <w:b w:val="0"/>
+          <w:bCs w:val="0"/>
+          <w:sz w:val="21"/>
+          <w:szCs w:val="24"/>
+        </w:rPr>
+        <w:t>八部分</w:t>
+      </w:r>
+      <w:r>
+        <w:rPr>
+          <w:rFonts w:hint="eastAsia" w:asciiTheme="minorAscii" w:hAnsiTheme="minorEastAsia" w:cstheme="minorEastAsia"/>
+          <w:b w:val="0"/>
+          <w:bCs w:val="0"/>
+          <w:sz w:val="21"/>
+          <w:szCs w:val="24"/>
+        </w:rPr>
+        <w:t>研究了它的局限性。最后，我们</w:t>
+      </w:r>
+      <w:r>
+        <w:rPr>
+          <w:rFonts w:hint="default" w:asciiTheme="minorAscii" w:hAnsiTheme="minorEastAsia" w:cstheme="minorEastAsia"/>
+          <w:b w:val="0"/>
+          <w:bCs w:val="0"/>
+          <w:sz w:val="21"/>
+          <w:szCs w:val="24"/>
+        </w:rPr>
+        <w:t>在第九部分</w:t>
+      </w:r>
+      <w:r>
+        <w:rPr>
+          <w:rFonts w:hint="eastAsia" w:asciiTheme="minorAscii" w:hAnsiTheme="minorEastAsia" w:cstheme="minorEastAsia"/>
+          <w:b w:val="0"/>
+          <w:bCs w:val="0"/>
+          <w:sz w:val="21"/>
+          <w:szCs w:val="24"/>
+        </w:rPr>
+        <w:t>总结</w:t>
+      </w:r>
+      <w:r>
+        <w:rPr>
+          <w:rFonts w:hint="default" w:asciiTheme="minorAscii" w:hAnsiTheme="minorEastAsia" w:cstheme="minorEastAsia"/>
+          <w:b w:val="0"/>
+          <w:bCs w:val="0"/>
+          <w:sz w:val="21"/>
+          <w:szCs w:val="24"/>
+        </w:rPr>
+        <w:t>全</w:t>
+      </w:r>
+      <w:r>
+        <w:rPr>
+          <w:rFonts w:hint="eastAsia" w:asciiTheme="minorAscii" w:hAnsiTheme="minorEastAsia" w:cstheme="minorEastAsia"/>
+          <w:b w:val="0"/>
+          <w:bCs w:val="0"/>
+          <w:sz w:val="21"/>
+          <w:szCs w:val="24"/>
+        </w:rPr>
+        <w:t>文并讨论</w:t>
+      </w:r>
+      <w:r>
+        <w:rPr>
+          <w:rFonts w:hint="default" w:asciiTheme="minorAscii" w:hAnsiTheme="minorEastAsia" w:cstheme="minorEastAsia"/>
+          <w:b w:val="0"/>
+          <w:bCs w:val="0"/>
+          <w:sz w:val="21"/>
+          <w:szCs w:val="24"/>
+        </w:rPr>
+        <w:t>有待完成的</w:t>
+      </w:r>
+      <w:r>
+        <w:rPr>
+          <w:rFonts w:hint="eastAsia" w:asciiTheme="minorAscii" w:hAnsiTheme="minorEastAsia" w:cstheme="minorEastAsia"/>
+          <w:b w:val="0"/>
+          <w:bCs w:val="0"/>
+          <w:sz w:val="21"/>
+          <w:szCs w:val="24"/>
+        </w:rPr>
+        <w:t>工作</w:t>
+      </w:r>
+      <w:r>
+        <w:rPr>
+          <w:rFonts w:hint="default" w:asciiTheme="minorAscii" w:hAnsiTheme="minorEastAsia" w:cstheme="minorEastAsia"/>
+          <w:b w:val="0"/>
+          <w:bCs w:val="0"/>
+          <w:sz w:val="21"/>
+          <w:szCs w:val="24"/>
+        </w:rPr>
+        <w:t>。</w:t>
+      </w:r>
+    </w:p>
+    <w:p>
+      <w:pPr>
+        <w:spacing w:line="240" w:lineRule="auto"/>
+        <w:jc w:val="both"/>
+        <w:rPr>
+          <w:rFonts w:hint="default" w:asciiTheme="minorAscii" w:hAnsiTheme="minorEastAsia" w:cstheme="minorEastAsia"/>
+          <w:b w:val="0"/>
+          <w:bCs w:val="0"/>
+          <w:sz w:val="21"/>
+          <w:szCs w:val="24"/>
+        </w:rPr>
+      </w:pPr>
+    </w:p>
+    <w:p>
+      <w:pPr>
+        <w:spacing w:line="240" w:lineRule="auto"/>
+        <w:jc w:val="both"/>
+        <w:rPr>
+          <w:rFonts w:hint="eastAsia" w:asciiTheme="minorAscii" w:hAnsiTheme="minorEastAsia" w:cstheme="minorEastAsia"/>
+          <w:b w:val="0"/>
+          <w:bCs w:val="0"/>
+          <w:sz w:val="21"/>
+          <w:szCs w:val="24"/>
+        </w:rPr>
+      </w:pPr>
+      <w:r>
+        <w:rPr>
+          <w:rFonts w:hint="default" w:asciiTheme="minorAscii" w:hAnsiTheme="minorEastAsia" w:cstheme="minorEastAsia"/>
+          <w:b w:val="0"/>
+          <w:bCs w:val="0"/>
+          <w:sz w:val="21"/>
+          <w:szCs w:val="24"/>
+        </w:rPr>
+        <w:t>二、ROP攻击</w:t>
+      </w:r>
+    </w:p>
+    <w:p>
+      <w:pPr>
+        <w:spacing w:line="240" w:lineRule="auto"/>
+        <w:ind w:firstLine="420" w:firstLineChars="0"/>
+        <w:jc w:val="both"/>
+        <w:rPr>
+          <w:rFonts w:hint="eastAsia" w:asciiTheme="minorAscii" w:hAnsiTheme="minorEastAsia" w:cstheme="minorEastAsia"/>
+          <w:b w:val="0"/>
+          <w:bCs w:val="0"/>
+          <w:sz w:val="21"/>
+          <w:szCs w:val="24"/>
+        </w:rPr>
+      </w:pPr>
+      <w:r>
+        <w:rPr>
+          <w:rFonts w:hint="eastAsia" w:asciiTheme="minorAscii" w:hAnsiTheme="minorEastAsia" w:cstheme="minorEastAsia"/>
+          <w:b w:val="0"/>
+          <w:bCs w:val="0"/>
+          <w:sz w:val="21"/>
+          <w:szCs w:val="24"/>
+        </w:rPr>
+        <w:t>在不向程序地址空间注入新代码的情况下，ROP攻击由</w:t>
+      </w:r>
+      <w:r>
+        <w:rPr>
+          <w:rFonts w:hint="default" w:asciiTheme="minorAscii" w:hAnsiTheme="minorEastAsia" w:cstheme="minorEastAsia"/>
+          <w:b w:val="0"/>
+          <w:bCs w:val="0"/>
+          <w:sz w:val="21"/>
+          <w:szCs w:val="24"/>
+        </w:rPr>
+        <w:t>称为gadget的</w:t>
+      </w:r>
+      <w:r>
+        <w:rPr>
+          <w:rFonts w:hint="eastAsia" w:asciiTheme="minorAscii" w:hAnsiTheme="minorEastAsia" w:cstheme="minorEastAsia"/>
+          <w:b w:val="0"/>
+          <w:bCs w:val="0"/>
+          <w:sz w:val="21"/>
+          <w:szCs w:val="24"/>
+        </w:rPr>
+        <w:t>短指令序列组成。每个</w:t>
+      </w:r>
+      <w:r>
+        <w:rPr>
+          <w:rFonts w:hint="default" w:asciiTheme="minorAscii" w:hAnsiTheme="minorEastAsia" w:cstheme="minorEastAsia"/>
+          <w:b w:val="0"/>
+          <w:bCs w:val="0"/>
+          <w:sz w:val="21"/>
+          <w:szCs w:val="24"/>
+        </w:rPr>
+        <w:t>gadget</w:t>
+      </w:r>
+      <w:r>
+        <w:rPr>
+          <w:rFonts w:hint="eastAsia" w:asciiTheme="minorAscii" w:hAnsiTheme="minorEastAsia" w:cstheme="minorEastAsia"/>
+          <w:b w:val="0"/>
+          <w:bCs w:val="0"/>
+          <w:sz w:val="21"/>
+          <w:szCs w:val="24"/>
+        </w:rPr>
+        <w:t>执行一些小的</w:t>
+      </w:r>
+      <w:r>
+        <w:rPr>
+          <w:rFonts w:hint="default" w:asciiTheme="minorAscii" w:hAnsiTheme="minorEastAsia" w:cstheme="minorEastAsia"/>
+          <w:b w:val="0"/>
+          <w:bCs w:val="0"/>
+          <w:sz w:val="21"/>
+          <w:szCs w:val="24"/>
+        </w:rPr>
+        <w:t>计算操作</w:t>
+      </w:r>
+      <w:r>
+        <w:rPr>
+          <w:rFonts w:hint="eastAsia" w:asciiTheme="minorAscii" w:hAnsiTheme="minorEastAsia" w:cstheme="minorEastAsia"/>
+          <w:b w:val="0"/>
+          <w:bCs w:val="0"/>
+          <w:sz w:val="21"/>
+          <w:szCs w:val="24"/>
+        </w:rPr>
+        <w:t>，例如</w:t>
+      </w:r>
+      <w:r>
+        <w:rPr>
+          <w:rFonts w:hint="default" w:asciiTheme="minorAscii" w:hAnsiTheme="minorEastAsia" w:cstheme="minorEastAsia"/>
+          <w:b w:val="0"/>
+          <w:bCs w:val="0"/>
+          <w:sz w:val="21"/>
+          <w:szCs w:val="24"/>
+        </w:rPr>
+        <w:t>将</w:t>
+      </w:r>
+      <w:r>
+        <w:rPr>
+          <w:rFonts w:hint="eastAsia" w:asciiTheme="minorAscii" w:hAnsiTheme="minorEastAsia" w:cstheme="minorEastAsia"/>
+          <w:b w:val="0"/>
+          <w:bCs w:val="0"/>
+          <w:sz w:val="21"/>
+          <w:szCs w:val="24"/>
+        </w:rPr>
+        <w:t>两个寄存器</w:t>
+      </w:r>
+      <w:r>
+        <w:rPr>
+          <w:rFonts w:hint="default" w:asciiTheme="minorAscii" w:hAnsiTheme="minorEastAsia" w:cstheme="minorEastAsia"/>
+          <w:b w:val="0"/>
+          <w:bCs w:val="0"/>
+          <w:sz w:val="21"/>
+          <w:szCs w:val="24"/>
+        </w:rPr>
+        <w:t>相加</w:t>
+      </w:r>
+      <w:r>
+        <w:rPr>
+          <w:rFonts w:hint="eastAsia" w:asciiTheme="minorAscii" w:hAnsiTheme="minorEastAsia" w:cstheme="minorEastAsia"/>
+          <w:b w:val="0"/>
+          <w:bCs w:val="0"/>
+          <w:sz w:val="21"/>
+          <w:szCs w:val="24"/>
+        </w:rPr>
+        <w:t>或将</w:t>
+      </w:r>
+      <w:r>
+        <w:rPr>
+          <w:rFonts w:hint="default" w:asciiTheme="minorAscii" w:hAnsiTheme="minorEastAsia" w:cstheme="minorEastAsia"/>
+          <w:b w:val="0"/>
+          <w:bCs w:val="0"/>
+          <w:sz w:val="21"/>
+          <w:szCs w:val="24"/>
+        </w:rPr>
+        <w:t>某个</w:t>
+      </w:r>
+      <w:r>
+        <w:rPr>
+          <w:rFonts w:hint="eastAsia" w:asciiTheme="minorAscii" w:hAnsiTheme="minorEastAsia" w:cstheme="minorEastAsia"/>
+          <w:b w:val="0"/>
+          <w:bCs w:val="0"/>
+          <w:sz w:val="21"/>
+          <w:szCs w:val="24"/>
+        </w:rPr>
+        <w:t>值加载到内存，并以返回指令</w:t>
+      </w:r>
+      <w:r>
+        <w:rPr>
+          <w:rFonts w:hint="default" w:asciiTheme="minorAscii" w:hAnsiTheme="minorEastAsia" w:cstheme="minorEastAsia"/>
+          <w:b w:val="0"/>
+          <w:bCs w:val="0"/>
+          <w:sz w:val="21"/>
+          <w:szCs w:val="24"/>
+        </w:rPr>
+        <w:t>为结尾</w:t>
+      </w:r>
+      <w:r>
+        <w:rPr>
+          <w:rFonts w:hint="eastAsia" w:asciiTheme="minorAscii" w:hAnsiTheme="minorEastAsia" w:cstheme="minorEastAsia"/>
+          <w:b w:val="0"/>
+          <w:bCs w:val="0"/>
+          <w:sz w:val="21"/>
+          <w:szCs w:val="24"/>
+        </w:rPr>
+        <w:t>。我们可以将</w:t>
+      </w:r>
+      <w:r>
+        <w:rPr>
+          <w:rFonts w:hint="default" w:asciiTheme="minorAscii" w:hAnsiTheme="minorEastAsia" w:cstheme="minorEastAsia"/>
+          <w:b w:val="0"/>
+          <w:bCs w:val="0"/>
+          <w:sz w:val="21"/>
+          <w:szCs w:val="24"/>
+        </w:rPr>
+        <w:t>这些gadget</w:t>
+      </w:r>
+      <w:r>
+        <w:rPr>
+          <w:rFonts w:hint="eastAsia" w:asciiTheme="minorAscii" w:hAnsiTheme="minorEastAsia" w:cstheme="minorEastAsia"/>
+          <w:b w:val="0"/>
+          <w:bCs w:val="0"/>
+          <w:sz w:val="21"/>
+          <w:szCs w:val="24"/>
+        </w:rPr>
+        <w:t>链接在一起，并通过在堆栈上写入适当的值</w:t>
+      </w:r>
+      <w:r>
+        <w:rPr>
+          <w:rFonts w:hint="default" w:asciiTheme="minorAscii" w:hAnsiTheme="minorEastAsia" w:cstheme="minorEastAsia"/>
+          <w:b w:val="0"/>
+          <w:bCs w:val="0"/>
+          <w:sz w:val="21"/>
+          <w:szCs w:val="24"/>
+        </w:rPr>
+        <w:t>，使</w:t>
+      </w:r>
+      <w:r>
+        <w:rPr>
+          <w:rFonts w:hint="eastAsia" w:asciiTheme="minorAscii" w:hAnsiTheme="minorEastAsia" w:cstheme="minorEastAsia"/>
+          <w:b w:val="0"/>
+          <w:bCs w:val="0"/>
+          <w:sz w:val="21"/>
+          <w:szCs w:val="24"/>
+        </w:rPr>
+        <w:t>控制流从一个</w:t>
+      </w:r>
+      <w:r>
+        <w:rPr>
+          <w:rFonts w:hint="default" w:asciiTheme="minorAscii" w:hAnsiTheme="minorEastAsia" w:cstheme="minorEastAsia"/>
+          <w:b w:val="0"/>
+          <w:bCs w:val="0"/>
+          <w:sz w:val="21"/>
+          <w:szCs w:val="24"/>
+        </w:rPr>
+        <w:t>gadget</w:t>
+      </w:r>
+      <w:r>
+        <w:rPr>
+          <w:rFonts w:hint="eastAsia" w:asciiTheme="minorAscii" w:hAnsiTheme="minorEastAsia" w:cstheme="minorEastAsia"/>
+          <w:b w:val="0"/>
+          <w:bCs w:val="0"/>
+          <w:sz w:val="21"/>
+          <w:szCs w:val="24"/>
+        </w:rPr>
+        <w:t>转</w:t>
+      </w:r>
+      <w:r>
+        <w:rPr>
+          <w:rFonts w:hint="default" w:asciiTheme="minorAscii" w:hAnsiTheme="minorEastAsia" w:cstheme="minorEastAsia"/>
+          <w:b w:val="0"/>
+          <w:bCs w:val="0"/>
+          <w:sz w:val="21"/>
+          <w:szCs w:val="24"/>
+        </w:rPr>
+        <w:t>至</w:t>
+      </w:r>
+      <w:r>
+        <w:rPr>
+          <w:rFonts w:hint="eastAsia" w:asciiTheme="minorAscii" w:hAnsiTheme="minorEastAsia" w:cstheme="minorEastAsia"/>
+          <w:b w:val="0"/>
+          <w:bCs w:val="0"/>
+          <w:sz w:val="21"/>
+          <w:szCs w:val="24"/>
+        </w:rPr>
+        <w:t>另一个</w:t>
+      </w:r>
+      <w:r>
+        <w:rPr>
+          <w:rFonts w:hint="default" w:asciiTheme="minorAscii" w:hAnsiTheme="minorEastAsia" w:cstheme="minorEastAsia"/>
+          <w:b w:val="0"/>
+          <w:bCs w:val="0"/>
+          <w:sz w:val="21"/>
+          <w:szCs w:val="24"/>
+        </w:rPr>
+        <w:t>gadget</w:t>
+      </w:r>
+      <w:r>
+        <w:rPr>
+          <w:rFonts w:hint="eastAsia" w:asciiTheme="minorAscii" w:hAnsiTheme="minorEastAsia" w:cstheme="minorEastAsia"/>
+          <w:b w:val="0"/>
+          <w:bCs w:val="0"/>
+          <w:sz w:val="21"/>
+          <w:szCs w:val="24"/>
+        </w:rPr>
+        <w:t>。</w:t>
+      </w:r>
+    </w:p>
+    <w:p>
+      <w:pPr>
+        <w:spacing w:line="240" w:lineRule="auto"/>
+        <w:jc w:val="center"/>
+      </w:pPr>
+      <w:r>
+        <w:drawing>
+          <wp:inline distT="0" distB="0" distL="114300" distR="114300">
+            <wp:extent cx="2283460" cy="1828800"/>
+            <wp:effectExtent l="0" t="0" r="2540" b="0"/>
+            <wp:docPr id="1" name="Picture 1"/>
+            <wp:cNvGraphicFramePr>
+              <a:graphicFrameLocks xmlns:a="http://schemas.openxmlformats.org/drawingml/2006/main" noChangeAspect="1"/>
+            </wp:cNvGraphicFramePr>
+            <a:graphic xmlns:a="http://schemas.openxmlformats.org/drawingml/2006/main">
+              <a:graphicData uri="http://schemas.openxmlformats.org/drawingml/2006/picture">
+                <pic:pic xmlns:pic="http://schemas.openxmlformats.org/drawingml/2006/picture">
+                  <pic:nvPicPr>
+                    <pic:cNvPr id="1" name="Picture 1"/>
+                    <pic:cNvPicPr>
+                      <a:picLocks noChangeAspect="1"/>
+                    </pic:cNvPicPr>
+                  </pic:nvPicPr>
+                  <pic:blipFill>
+                    <a:blip r:embed="rId4"/>
+                    <a:stretch>
+                      <a:fillRect/>
+                    </a:stretch>
+                  </pic:blipFill>
+                  <pic:spPr>
+                    <a:xfrm>
+                      <a:off x="0" y="0"/>
+                      <a:ext cx="2283460" cy="1828800"/>
+                    </a:xfrm>
+                    <a:prstGeom prst="rect">
+                      <a:avLst/>
+                    </a:prstGeom>
+                    <a:noFill/>
+                    <a:ln w="9525">
+                      <a:noFill/>
+                      <a:miter/>
+                    </a:ln>
+                  </pic:spPr>
+                </pic:pic>
+              </a:graphicData>
+            </a:graphic>
+          </wp:inline>
+        </w:drawing>
+      </w:r>
+    </w:p>
+    <w:p>
+      <w:pPr>
+        <w:spacing w:line="240" w:lineRule="auto"/>
+        <w:jc w:val="center"/>
+        <w:rPr>
+          <w:rFonts w:hint="eastAsia"/>
+        </w:rPr>
+      </w:pPr>
+      <w:r>
+        <w:rPr>
+          <w:rFonts w:hint="default"/>
+        </w:rPr>
+        <w:t>图1 一般的ROP攻击</w:t>
+      </w:r>
+    </w:p>
+    <w:p>
+      <w:pPr>
+        <w:spacing w:line="240" w:lineRule="auto"/>
+        <w:ind w:firstLine="420" w:firstLineChars="0"/>
+        <w:jc w:val="both"/>
+        <w:rPr>
+          <w:rFonts w:hint="eastAsia" w:asciiTheme="minorAscii" w:hAnsiTheme="minorEastAsia" w:cstheme="minorEastAsia"/>
+          <w:b w:val="0"/>
+          <w:bCs w:val="0"/>
+          <w:sz w:val="21"/>
+          <w:szCs w:val="24"/>
+        </w:rPr>
+      </w:pPr>
+      <w:r>
+        <w:rPr>
+          <w:rFonts w:hint="eastAsia" w:asciiTheme="minorAscii" w:hAnsiTheme="minorEastAsia" w:cstheme="minorEastAsia"/>
+          <w:b w:val="0"/>
+          <w:bCs w:val="0"/>
+          <w:sz w:val="21"/>
+          <w:szCs w:val="21"/>
+        </w:rPr>
+        <w:t>图1说明了一般的ROP攻击流程。</w:t>
+      </w:r>
+      <w:r>
+        <w:rPr>
+          <w:rFonts w:hint="default" w:asciiTheme="minorAscii" w:hAnsiTheme="minorEastAsia" w:cstheme="minorEastAsia"/>
+          <w:b w:val="0"/>
+          <w:bCs w:val="0"/>
+          <w:sz w:val="21"/>
+          <w:szCs w:val="21"/>
+        </w:rPr>
+        <w:t>第一步</w:t>
+      </w:r>
+      <w:r>
+        <w:rPr>
+          <w:rFonts w:hint="eastAsia" w:asciiTheme="minorAscii" w:hAnsiTheme="minorEastAsia" w:cstheme="minorEastAsia"/>
+          <w:b w:val="0"/>
+          <w:bCs w:val="0"/>
+          <w:sz w:val="21"/>
+          <w:szCs w:val="21"/>
+        </w:rPr>
+        <w:t>，攻击者利用</w:t>
+      </w:r>
+      <w:r>
+        <w:rPr>
+          <w:rFonts w:hint="default" w:asciiTheme="minorAscii" w:hAnsiTheme="minorEastAsia" w:cstheme="minorEastAsia"/>
+          <w:b w:val="0"/>
+          <w:bCs w:val="0"/>
+          <w:sz w:val="21"/>
+          <w:szCs w:val="21"/>
+        </w:rPr>
+        <w:t>漏洞</w:t>
+      </w:r>
+      <w:r>
+        <w:rPr>
+          <w:rFonts w:hint="eastAsia" w:asciiTheme="minorAscii" w:hAnsiTheme="minorEastAsia" w:cstheme="minorEastAsia"/>
+          <w:b w:val="0"/>
+          <w:bCs w:val="0"/>
+          <w:sz w:val="21"/>
+          <w:szCs w:val="21"/>
+        </w:rPr>
+        <w:t>程序的</w:t>
+      </w:r>
+      <w:r>
+        <w:rPr>
+          <w:rFonts w:hint="default" w:asciiTheme="minorAscii" w:hAnsiTheme="minorEastAsia" w:cstheme="minorEastAsia"/>
+          <w:b w:val="0"/>
+          <w:bCs w:val="0"/>
+          <w:sz w:val="21"/>
+          <w:szCs w:val="21"/>
+        </w:rPr>
+        <w:t>如</w:t>
+      </w:r>
+      <w:r>
+        <w:rPr>
+          <w:rFonts w:hint="eastAsia" w:asciiTheme="minorAscii" w:hAnsiTheme="minorEastAsia" w:cstheme="minorEastAsia"/>
+          <w:b w:val="0"/>
+          <w:bCs w:val="0"/>
+          <w:sz w:val="21"/>
+          <w:szCs w:val="21"/>
+        </w:rPr>
+        <w:t>缓冲区溢出</w:t>
+      </w:r>
+      <w:r>
+        <w:rPr>
+          <w:rFonts w:hint="default" w:asciiTheme="minorAscii" w:hAnsiTheme="minorEastAsia" w:cstheme="minorEastAsia"/>
+          <w:b w:val="0"/>
+          <w:bCs w:val="0"/>
+          <w:sz w:val="21"/>
+          <w:szCs w:val="21"/>
+        </w:rPr>
+        <w:t>这类的</w:t>
+      </w:r>
+      <w:r>
+        <w:rPr>
+          <w:rFonts w:hint="eastAsia" w:asciiTheme="minorAscii" w:hAnsiTheme="minorEastAsia" w:cstheme="minorEastAsia"/>
+          <w:b w:val="0"/>
+          <w:bCs w:val="0"/>
+          <w:sz w:val="21"/>
+          <w:szCs w:val="21"/>
+        </w:rPr>
+        <w:t>与</w:t>
+      </w:r>
+      <w:r>
+        <w:rPr>
+          <w:rFonts w:hint="default" w:asciiTheme="minorAscii" w:hAnsiTheme="minorEastAsia" w:cstheme="minorEastAsia"/>
+          <w:b w:val="0"/>
+          <w:bCs w:val="0"/>
+          <w:sz w:val="21"/>
+          <w:szCs w:val="21"/>
+        </w:rPr>
+        <w:t>内存</w:t>
+      </w:r>
+      <w:r>
+        <w:rPr>
+          <w:rFonts w:hint="eastAsia" w:asciiTheme="minorAscii" w:hAnsiTheme="minorEastAsia" w:cstheme="minorEastAsia"/>
+          <w:b w:val="0"/>
+          <w:bCs w:val="0"/>
+          <w:sz w:val="21"/>
+          <w:szCs w:val="21"/>
+        </w:rPr>
+        <w:t>相关的漏洞，将堆栈指针（ESP）移</w:t>
+      </w:r>
+      <w:r>
+        <w:rPr>
+          <w:rFonts w:hint="default" w:asciiTheme="minorAscii" w:hAnsiTheme="minorEastAsia" w:cstheme="minorEastAsia"/>
+          <w:b w:val="0"/>
+          <w:bCs w:val="0"/>
+          <w:sz w:val="21"/>
+          <w:szCs w:val="21"/>
+        </w:rPr>
+        <w:t>至</w:t>
+      </w:r>
+      <w:r>
+        <w:rPr>
+          <w:rFonts w:hint="eastAsia" w:asciiTheme="minorAscii" w:hAnsiTheme="minorEastAsia" w:cstheme="minorEastAsia"/>
+          <w:b w:val="0"/>
+          <w:bCs w:val="0"/>
+          <w:sz w:val="21"/>
+          <w:szCs w:val="21"/>
+        </w:rPr>
+        <w:t>第一</w:t>
+      </w:r>
+      <w:r>
+        <w:rPr>
+          <w:rFonts w:hint="default" w:asciiTheme="minorAscii" w:hAnsiTheme="minorEastAsia" w:cstheme="minorEastAsia"/>
+          <w:b w:val="0"/>
+          <w:bCs w:val="0"/>
+          <w:sz w:val="21"/>
+          <w:szCs w:val="21"/>
+        </w:rPr>
+        <w:t>个</w:t>
+      </w:r>
+      <w:r>
+        <w:rPr>
+          <w:rFonts w:hint="eastAsia" w:asciiTheme="minorAscii" w:hAnsiTheme="minorEastAsia" w:cstheme="minorEastAsia"/>
+          <w:b w:val="0"/>
+          <w:bCs w:val="0"/>
+          <w:sz w:val="21"/>
+          <w:szCs w:val="21"/>
+        </w:rPr>
+        <w:t>返回地址</w:t>
+      </w:r>
+      <w:r>
+        <w:rPr>
+          <w:rFonts w:hint="default" w:asciiTheme="minorAscii" w:hAnsiTheme="minorEastAsia" w:cstheme="minorEastAsia"/>
+          <w:b w:val="0"/>
+          <w:bCs w:val="0"/>
+          <w:sz w:val="21"/>
+          <w:szCs w:val="21"/>
+        </w:rPr>
+        <w:t>所在位置</w:t>
+      </w:r>
+      <w:r>
+        <w:rPr>
+          <w:rFonts w:hint="eastAsia" w:asciiTheme="minorAscii" w:hAnsiTheme="minorEastAsia" w:cstheme="minorEastAsia"/>
+          <w:b w:val="0"/>
+          <w:bCs w:val="0"/>
+          <w:sz w:val="21"/>
+          <w:szCs w:val="21"/>
+        </w:rPr>
+        <w:t>。</w:t>
+      </w:r>
+      <w:r>
+        <w:rPr>
+          <w:rFonts w:hint="eastAsia" w:asciiTheme="minorAscii" w:hAnsiTheme="minorEastAsia" w:cstheme="minorEastAsia"/>
+          <w:b w:val="0"/>
+          <w:bCs w:val="0"/>
+          <w:sz w:val="21"/>
+          <w:szCs w:val="24"/>
+        </w:rPr>
+        <w:t>例如，Aleph</w:t>
+      </w:r>
+      <w:r>
+        <w:rPr>
+          <w:rFonts w:hint="default" w:asciiTheme="minorAscii" w:hAnsiTheme="minorEastAsia" w:cstheme="minorEastAsia"/>
+          <w:b w:val="0"/>
+          <w:bCs w:val="0"/>
+          <w:sz w:val="21"/>
+          <w:szCs w:val="24"/>
+        </w:rPr>
+        <w:t>在[31]这篇文章中，通过</w:t>
+      </w:r>
+      <w:r>
+        <w:rPr>
+          <w:rFonts w:hint="eastAsia" w:asciiTheme="minorAscii" w:hAnsiTheme="minorEastAsia" w:cstheme="minorEastAsia"/>
+          <w:b w:val="0"/>
+          <w:bCs w:val="0"/>
+          <w:sz w:val="21"/>
+          <w:szCs w:val="24"/>
+        </w:rPr>
+        <w:t>栈</w:t>
+      </w:r>
+      <w:r>
+        <w:rPr>
+          <w:rFonts w:hint="default" w:asciiTheme="minorAscii" w:hAnsiTheme="minorEastAsia" w:cstheme="minorEastAsia"/>
+          <w:b w:val="0"/>
+          <w:bCs w:val="0"/>
+          <w:sz w:val="21"/>
+          <w:szCs w:val="24"/>
+        </w:rPr>
+        <w:t>溢出</w:t>
+      </w:r>
+      <w:r>
+        <w:rPr>
+          <w:rFonts w:hint="eastAsia" w:asciiTheme="minorAscii" w:hAnsiTheme="minorEastAsia" w:cstheme="minorEastAsia"/>
+          <w:b w:val="0"/>
+          <w:bCs w:val="0"/>
+          <w:sz w:val="21"/>
+          <w:szCs w:val="24"/>
+        </w:rPr>
+        <w:t>覆</w:t>
+      </w:r>
+      <w:r>
+        <w:rPr>
+          <w:rFonts w:hint="default" w:asciiTheme="minorAscii" w:hAnsiTheme="minorEastAsia" w:cstheme="minorEastAsia"/>
+          <w:b w:val="0"/>
+          <w:bCs w:val="0"/>
+          <w:sz w:val="21"/>
+          <w:szCs w:val="24"/>
+        </w:rPr>
+        <w:t>写了</w:t>
+      </w:r>
+      <w:r>
+        <w:rPr>
+          <w:rFonts w:hint="eastAsia" w:asciiTheme="minorAscii" w:hAnsiTheme="minorEastAsia" w:cstheme="minorEastAsia"/>
+          <w:b w:val="0"/>
+          <w:bCs w:val="0"/>
+          <w:sz w:val="21"/>
+          <w:szCs w:val="24"/>
+        </w:rPr>
+        <w:t>函数返回地址。</w:t>
+      </w:r>
+      <w:r>
+        <w:rPr>
+          <w:rFonts w:hint="default" w:asciiTheme="minorAscii" w:hAnsiTheme="minorEastAsia" w:cstheme="minorEastAsia"/>
+          <w:b w:val="0"/>
+          <w:bCs w:val="0"/>
+          <w:sz w:val="21"/>
+          <w:szCs w:val="24"/>
+        </w:rPr>
+        <w:t>由于</w:t>
+      </w:r>
+      <w:r>
+        <w:rPr>
+          <w:rFonts w:hint="eastAsia" w:asciiTheme="minorAscii" w:hAnsiTheme="minorEastAsia" w:cstheme="minorEastAsia"/>
+          <w:b w:val="0"/>
+          <w:bCs w:val="0"/>
+          <w:sz w:val="21"/>
+          <w:szCs w:val="24"/>
+        </w:rPr>
+        <w:t>返回地址1</w:t>
+      </w:r>
+      <w:r>
+        <w:rPr>
+          <w:rFonts w:hint="default" w:asciiTheme="minorAscii" w:hAnsiTheme="minorEastAsia" w:cstheme="minorEastAsia"/>
+          <w:b w:val="0"/>
+          <w:bCs w:val="0"/>
+          <w:sz w:val="21"/>
+          <w:szCs w:val="24"/>
+        </w:rPr>
+        <w:t>覆盖了</w:t>
+      </w:r>
+      <w:r>
+        <w:rPr>
+          <w:rFonts w:hint="eastAsia" w:asciiTheme="minorAscii" w:hAnsiTheme="minorEastAsia" w:cstheme="minorEastAsia"/>
+          <w:b w:val="0"/>
+          <w:bCs w:val="0"/>
+          <w:sz w:val="21"/>
+          <w:szCs w:val="24"/>
+        </w:rPr>
+        <w:t>原返回地址所在位置，ESP的值将自动改为此点。</w:t>
+      </w:r>
+      <w:r>
+        <w:rPr>
+          <w:rFonts w:hint="default" w:asciiTheme="minorAscii" w:hAnsiTheme="minorEastAsia" w:cstheme="minorEastAsia"/>
+          <w:b w:val="0"/>
+          <w:bCs w:val="0"/>
+          <w:sz w:val="21"/>
+          <w:szCs w:val="24"/>
+        </w:rPr>
+        <w:t>第二步</w:t>
+      </w:r>
+      <w:r>
+        <w:rPr>
+          <w:rFonts w:hint="eastAsia" w:asciiTheme="minorAscii" w:hAnsiTheme="minorEastAsia" w:cstheme="minorEastAsia"/>
+          <w:b w:val="0"/>
+          <w:bCs w:val="0"/>
+          <w:sz w:val="21"/>
+          <w:szCs w:val="24"/>
+        </w:rPr>
+        <w:t>，通过</w:t>
+      </w:r>
+      <w:r>
+        <w:rPr>
+          <w:rFonts w:hint="default" w:asciiTheme="minorAscii" w:hAnsiTheme="minorEastAsia" w:cstheme="minorEastAsia"/>
+          <w:b w:val="0"/>
+          <w:bCs w:val="0"/>
+          <w:sz w:val="21"/>
+          <w:szCs w:val="24"/>
+        </w:rPr>
+        <w:t>pop</w:t>
+      </w:r>
+      <w:r>
+        <w:rPr>
+          <w:rFonts w:hint="eastAsia" w:asciiTheme="minorAscii" w:hAnsiTheme="minorEastAsia" w:cstheme="minorEastAsia"/>
+          <w:b w:val="0"/>
+          <w:bCs w:val="0"/>
+          <w:sz w:val="21"/>
+          <w:szCs w:val="24"/>
+        </w:rPr>
+        <w:t>栈</w:t>
+      </w:r>
+      <w:r>
+        <w:rPr>
+          <w:rFonts w:hint="default" w:asciiTheme="minorAscii" w:hAnsiTheme="minorEastAsia" w:cstheme="minorEastAsia"/>
+          <w:b w:val="0"/>
+          <w:bCs w:val="0"/>
+          <w:sz w:val="21"/>
+          <w:szCs w:val="24"/>
+        </w:rPr>
+        <w:t>中的</w:t>
+      </w:r>
+      <w:r>
+        <w:rPr>
+          <w:rFonts w:hint="eastAsia" w:asciiTheme="minorAscii" w:hAnsiTheme="minorEastAsia" w:cstheme="minorEastAsia"/>
+          <w:b w:val="0"/>
+          <w:bCs w:val="0"/>
+          <w:sz w:val="21"/>
+          <w:szCs w:val="24"/>
+        </w:rPr>
+        <w:t>返回地址1，</w:t>
+      </w:r>
+      <w:r>
+        <w:rPr>
+          <w:rFonts w:hint="default" w:asciiTheme="minorAscii" w:hAnsiTheme="minorEastAsia" w:cstheme="minorEastAsia"/>
+          <w:b w:val="0"/>
+          <w:bCs w:val="0"/>
+          <w:sz w:val="21"/>
+          <w:szCs w:val="24"/>
+        </w:rPr>
+        <w:t>程序执行流被</w:t>
+      </w:r>
+      <w:r>
+        <w:rPr>
+          <w:rFonts w:hint="eastAsia" w:asciiTheme="minorAscii" w:hAnsiTheme="minorEastAsia" w:cstheme="minorEastAsia"/>
+          <w:b w:val="0"/>
+          <w:bCs w:val="0"/>
+          <w:sz w:val="21"/>
+          <w:szCs w:val="24"/>
+        </w:rPr>
+        <w:t>重定向</w:t>
+      </w:r>
+      <w:r>
+        <w:rPr>
+          <w:rFonts w:hint="default" w:asciiTheme="minorAscii" w:hAnsiTheme="minorEastAsia" w:cstheme="minorEastAsia"/>
+          <w:b w:val="0"/>
+          <w:bCs w:val="0"/>
+          <w:sz w:val="21"/>
+          <w:szCs w:val="24"/>
+        </w:rPr>
+        <w:t>至</w:t>
+      </w:r>
+      <w:r>
+        <w:rPr>
+          <w:rFonts w:hint="eastAsia" w:asciiTheme="minorAscii" w:hAnsiTheme="minorEastAsia" w:cstheme="minorEastAsia"/>
+          <w:b w:val="0"/>
+          <w:bCs w:val="0"/>
+          <w:sz w:val="21"/>
+          <w:szCs w:val="24"/>
+        </w:rPr>
+        <w:t>第一个</w:t>
+      </w:r>
+      <w:r>
+        <w:rPr>
+          <w:rFonts w:hint="default" w:asciiTheme="minorAscii" w:hAnsiTheme="minorEastAsia" w:cstheme="minorEastAsia"/>
+          <w:b w:val="0"/>
+          <w:bCs w:val="0"/>
+          <w:sz w:val="21"/>
+          <w:szCs w:val="24"/>
+        </w:rPr>
+        <w:t>gadget</w:t>
+      </w:r>
+      <w:r>
+        <w:rPr>
+          <w:rFonts w:hint="eastAsia" w:asciiTheme="minorAscii" w:hAnsiTheme="minorEastAsia" w:cstheme="minorEastAsia"/>
+          <w:b w:val="0"/>
+          <w:bCs w:val="0"/>
+          <w:sz w:val="21"/>
+          <w:szCs w:val="24"/>
+        </w:rPr>
+        <w:t>。</w:t>
+      </w:r>
+      <w:r>
+        <w:rPr>
+          <w:rFonts w:hint="default" w:asciiTheme="minorAscii" w:hAnsiTheme="minorEastAsia" w:cstheme="minorEastAsia"/>
+          <w:b w:val="0"/>
+          <w:bCs w:val="0"/>
+          <w:sz w:val="21"/>
+          <w:szCs w:val="24"/>
+        </w:rPr>
+        <w:t>该gadget以</w:t>
+      </w:r>
+      <w:r>
+        <w:rPr>
+          <w:rFonts w:hint="eastAsia" w:asciiTheme="minorAscii" w:hAnsiTheme="minorEastAsia" w:cstheme="minorEastAsia"/>
+          <w:b w:val="0"/>
+          <w:bCs w:val="0"/>
+          <w:sz w:val="21"/>
+          <w:szCs w:val="24"/>
+        </w:rPr>
+        <w:t>另一个返回指令</w:t>
+      </w:r>
+      <w:r>
+        <w:rPr>
+          <w:rFonts w:hint="default" w:asciiTheme="minorAscii" w:hAnsiTheme="minorEastAsia" w:cstheme="minorEastAsia"/>
+          <w:b w:val="0"/>
+          <w:bCs w:val="0"/>
+          <w:sz w:val="21"/>
+          <w:szCs w:val="24"/>
+        </w:rPr>
+        <w:t>为</w:t>
+      </w:r>
+      <w:r>
+        <w:rPr>
+          <w:rFonts w:hint="eastAsia" w:asciiTheme="minorAscii" w:hAnsiTheme="minorEastAsia" w:cstheme="minorEastAsia"/>
+          <w:b w:val="0"/>
+          <w:bCs w:val="0"/>
+          <w:sz w:val="21"/>
+          <w:szCs w:val="24"/>
+        </w:rPr>
+        <w:t>终止，该指令</w:t>
+      </w:r>
+      <w:r>
+        <w:rPr>
+          <w:rFonts w:hint="default" w:asciiTheme="minorAscii" w:hAnsiTheme="minorEastAsia" w:cstheme="minorEastAsia"/>
+          <w:b w:val="0"/>
+          <w:bCs w:val="0"/>
+          <w:sz w:val="21"/>
+          <w:szCs w:val="24"/>
+        </w:rPr>
+        <w:t>pop</w:t>
+      </w:r>
+      <w:r>
+        <w:rPr>
+          <w:rFonts w:hint="eastAsia" w:asciiTheme="minorAscii" w:hAnsiTheme="minorEastAsia" w:cstheme="minorEastAsia"/>
+          <w:b w:val="0"/>
+          <w:bCs w:val="0"/>
+          <w:sz w:val="21"/>
+          <w:szCs w:val="24"/>
+        </w:rPr>
+        <w:t>栈</w:t>
+      </w:r>
+      <w:r>
+        <w:rPr>
+          <w:rFonts w:hint="default" w:asciiTheme="minorAscii" w:hAnsiTheme="minorEastAsia" w:cstheme="minorEastAsia"/>
+          <w:b w:val="0"/>
+          <w:bCs w:val="0"/>
+          <w:sz w:val="21"/>
+          <w:szCs w:val="24"/>
+        </w:rPr>
+        <w:t>中的</w:t>
+      </w:r>
+      <w:r>
+        <w:rPr>
+          <w:rFonts w:hint="eastAsia" w:asciiTheme="minorAscii" w:hAnsiTheme="minorEastAsia" w:cstheme="minorEastAsia"/>
+          <w:b w:val="0"/>
+          <w:bCs w:val="0"/>
+          <w:sz w:val="21"/>
+          <w:szCs w:val="24"/>
+        </w:rPr>
+        <w:t>返回地址2（</w:t>
+      </w:r>
+      <w:r>
+        <w:rPr>
+          <w:rFonts w:hint="default" w:asciiTheme="minorAscii" w:hAnsiTheme="minorEastAsia" w:cstheme="minorEastAsia"/>
+          <w:b w:val="0"/>
+          <w:bCs w:val="0"/>
+          <w:sz w:val="21"/>
+          <w:szCs w:val="24"/>
+        </w:rPr>
+        <w:t>第三歩</w:t>
+      </w:r>
+      <w:r>
+        <w:rPr>
+          <w:rFonts w:hint="eastAsia" w:asciiTheme="minorAscii" w:hAnsiTheme="minorEastAsia" w:cstheme="minorEastAsia"/>
+          <w:b w:val="0"/>
+          <w:bCs w:val="0"/>
+          <w:sz w:val="21"/>
+          <w:szCs w:val="24"/>
+        </w:rPr>
+        <w:t>）并将</w:t>
+      </w:r>
+      <w:r>
+        <w:rPr>
+          <w:rFonts w:hint="default" w:asciiTheme="minorAscii" w:hAnsiTheme="minorEastAsia" w:cstheme="minorEastAsia"/>
+          <w:b w:val="0"/>
+          <w:bCs w:val="0"/>
+          <w:sz w:val="21"/>
+          <w:szCs w:val="24"/>
+        </w:rPr>
+        <w:t>程序执行流</w:t>
+      </w:r>
+      <w:r>
+        <w:rPr>
+          <w:rFonts w:hint="eastAsia" w:asciiTheme="minorAscii" w:hAnsiTheme="minorEastAsia" w:cstheme="minorEastAsia"/>
+          <w:b w:val="0"/>
+          <w:bCs w:val="0"/>
+          <w:sz w:val="21"/>
+          <w:szCs w:val="24"/>
+        </w:rPr>
+        <w:t>重定向</w:t>
+      </w:r>
+      <w:r>
+        <w:rPr>
+          <w:rFonts w:hint="default" w:asciiTheme="minorAscii" w:hAnsiTheme="minorEastAsia" w:cstheme="minorEastAsia"/>
+          <w:b w:val="0"/>
+          <w:bCs w:val="0"/>
+          <w:sz w:val="21"/>
+          <w:szCs w:val="24"/>
+        </w:rPr>
+        <w:t>至</w:t>
+      </w:r>
+      <w:r>
+        <w:rPr>
+          <w:rFonts w:hint="eastAsia" w:asciiTheme="minorAscii" w:hAnsiTheme="minorEastAsia" w:cstheme="minorEastAsia"/>
+          <w:b w:val="0"/>
+          <w:bCs w:val="0"/>
+          <w:sz w:val="21"/>
+          <w:szCs w:val="24"/>
+        </w:rPr>
+        <w:t>下一个</w:t>
+      </w:r>
+      <w:r>
+        <w:rPr>
+          <w:rFonts w:hint="default" w:asciiTheme="minorAscii" w:hAnsiTheme="minorEastAsia" w:cstheme="minorEastAsia"/>
+          <w:b w:val="0"/>
+          <w:bCs w:val="0"/>
+          <w:sz w:val="21"/>
+          <w:szCs w:val="24"/>
+        </w:rPr>
+        <w:t>gadget</w:t>
+      </w:r>
+      <w:r>
+        <w:rPr>
+          <w:rFonts w:hint="eastAsia" w:asciiTheme="minorAscii" w:hAnsiTheme="minorEastAsia" w:cstheme="minorEastAsia"/>
+          <w:b w:val="0"/>
+          <w:bCs w:val="0"/>
+          <w:sz w:val="21"/>
+          <w:szCs w:val="24"/>
+        </w:rPr>
+        <w:t>（</w:t>
+      </w:r>
+      <w:r>
+        <w:rPr>
+          <w:rFonts w:hint="default" w:asciiTheme="minorAscii" w:hAnsiTheme="minorEastAsia" w:cstheme="minorEastAsia"/>
+          <w:b w:val="0"/>
+          <w:bCs w:val="0"/>
+          <w:sz w:val="21"/>
+          <w:szCs w:val="24"/>
+        </w:rPr>
+        <w:t>第四歩</w:t>
+      </w:r>
+      <w:r>
+        <w:rPr>
+          <w:rFonts w:hint="eastAsia" w:asciiTheme="minorAscii" w:hAnsiTheme="minorEastAsia" w:cstheme="minorEastAsia"/>
+          <w:b w:val="0"/>
+          <w:bCs w:val="0"/>
+          <w:sz w:val="21"/>
+          <w:szCs w:val="24"/>
+        </w:rPr>
+        <w:t>）。每个</w:t>
+      </w:r>
+      <w:r>
+        <w:rPr>
+          <w:rFonts w:hint="default" w:asciiTheme="minorAscii" w:hAnsiTheme="minorEastAsia" w:cstheme="minorEastAsia"/>
+          <w:b w:val="0"/>
+          <w:bCs w:val="0"/>
+          <w:sz w:val="21"/>
+          <w:szCs w:val="24"/>
+        </w:rPr>
+        <w:t>gadget通过</w:t>
+      </w:r>
+      <w:r>
+        <w:rPr>
+          <w:rFonts w:hint="eastAsia" w:asciiTheme="minorAscii" w:hAnsiTheme="minorEastAsia" w:cstheme="minorEastAsia"/>
+          <w:b w:val="0"/>
+          <w:bCs w:val="0"/>
+          <w:sz w:val="21"/>
+          <w:szCs w:val="24"/>
+        </w:rPr>
+        <w:t>这种方式逐个执行，直到攻击者达到目标。</w:t>
+      </w:r>
+    </w:p>
+    <w:p>
+      <w:pPr>
+        <w:spacing w:line="240" w:lineRule="auto"/>
+        <w:ind w:firstLine="420" w:firstLineChars="0"/>
+        <w:jc w:val="both"/>
+        <w:rPr>
+          <w:rFonts w:hint="eastAsia" w:asciiTheme="minorAscii" w:hAnsiTheme="minorEastAsia" w:cstheme="minorEastAsia"/>
+          <w:b w:val="0"/>
+          <w:bCs w:val="0"/>
+          <w:sz w:val="21"/>
+          <w:szCs w:val="24"/>
+        </w:rPr>
+      </w:pPr>
+      <w:r>
+        <w:rPr>
+          <w:rFonts w:hint="eastAsia" w:asciiTheme="minorAscii" w:hAnsiTheme="minorEastAsia" w:cstheme="minorEastAsia"/>
+          <w:b w:val="0"/>
+          <w:bCs w:val="0"/>
+          <w:sz w:val="21"/>
+          <w:szCs w:val="24"/>
+        </w:rPr>
+        <w:t>最近，一些不使用ret指令的ROP攻击新变种</w:t>
+      </w:r>
+      <w:r>
+        <w:rPr>
+          <w:rFonts w:hint="default" w:asciiTheme="minorAscii" w:hAnsiTheme="minorEastAsia" w:cstheme="minorEastAsia"/>
+          <w:b w:val="0"/>
+          <w:bCs w:val="0"/>
+          <w:sz w:val="21"/>
+          <w:szCs w:val="24"/>
+        </w:rPr>
+        <w:t>被</w:t>
+      </w:r>
+      <w:r>
+        <w:rPr>
+          <w:rFonts w:hint="eastAsia" w:asciiTheme="minorAscii" w:hAnsiTheme="minorEastAsia" w:cstheme="minorEastAsia"/>
+          <w:b w:val="0"/>
+          <w:bCs w:val="0"/>
+          <w:sz w:val="21"/>
+          <w:szCs w:val="24"/>
+        </w:rPr>
+        <w:t>提出。Checkoway等</w:t>
+      </w:r>
+      <w:r>
+        <w:rPr>
+          <w:rFonts w:hint="default" w:asciiTheme="minorAscii" w:hAnsiTheme="minorEastAsia" w:cstheme="minorEastAsia"/>
+          <w:b w:val="0"/>
+          <w:bCs w:val="0"/>
+          <w:sz w:val="21"/>
+          <w:szCs w:val="24"/>
+        </w:rPr>
+        <w:t>人</w:t>
+      </w:r>
+      <w:r>
+        <w:rPr>
+          <w:rFonts w:hint="eastAsia" w:asciiTheme="minorAscii" w:hAnsiTheme="minorEastAsia" w:cstheme="minorEastAsia"/>
+          <w:b w:val="0"/>
+          <w:bCs w:val="0"/>
+          <w:sz w:val="21"/>
+          <w:szCs w:val="24"/>
+        </w:rPr>
+        <w:t>[15]发现可以通过</w:t>
+      </w:r>
+      <w:r>
+        <w:rPr>
+          <w:rFonts w:hint="default" w:asciiTheme="minorAscii" w:hAnsiTheme="minorEastAsia" w:cstheme="minorEastAsia"/>
+          <w:b w:val="0"/>
+          <w:bCs w:val="0"/>
+          <w:sz w:val="21"/>
+          <w:szCs w:val="24"/>
+        </w:rPr>
+        <w:t>搜寻尾随有</w:t>
+      </w:r>
+      <w:r>
+        <w:rPr>
+          <w:rFonts w:hint="eastAsia" w:asciiTheme="minorAscii" w:hAnsiTheme="minorEastAsia" w:cstheme="minorEastAsia"/>
+          <w:b w:val="0"/>
+          <w:bCs w:val="0"/>
+          <w:sz w:val="21"/>
+          <w:szCs w:val="24"/>
+        </w:rPr>
+        <w:t>间接跳转</w:t>
+      </w:r>
+      <w:r>
+        <w:rPr>
+          <w:rFonts w:hint="default" w:asciiTheme="minorAscii" w:hAnsiTheme="minorEastAsia" w:cstheme="minorEastAsia"/>
+          <w:b w:val="0"/>
+          <w:bCs w:val="0"/>
+          <w:sz w:val="21"/>
+          <w:szCs w:val="24"/>
+        </w:rPr>
+        <w:t>的pop</w:t>
+      </w:r>
+      <w:r>
+        <w:rPr>
+          <w:rFonts w:hint="eastAsia" w:asciiTheme="minorAscii" w:hAnsiTheme="minorEastAsia" w:cstheme="minorEastAsia"/>
+          <w:b w:val="0"/>
+          <w:bCs w:val="0"/>
+          <w:sz w:val="21"/>
+          <w:szCs w:val="24"/>
+        </w:rPr>
+        <w:t>指令（例如</w:t>
+      </w:r>
+      <w:r>
+        <w:rPr>
+          <w:rFonts w:hint="eastAsia" w:asciiTheme="minorAscii" w:hAnsiTheme="minorEastAsia" w:cstheme="minorEastAsia"/>
+          <w:b w:val="0"/>
+          <w:bCs w:val="0"/>
+          <w:i/>
+          <w:iCs/>
+          <w:sz w:val="21"/>
+          <w:szCs w:val="24"/>
+        </w:rPr>
+        <w:t>pop edx; jmp [edx]</w:t>
+      </w:r>
+      <w:r>
+        <w:rPr>
+          <w:rFonts w:hint="eastAsia" w:asciiTheme="minorAscii" w:hAnsiTheme="minorEastAsia" w:cstheme="minorEastAsia"/>
+          <w:b w:val="0"/>
+          <w:bCs w:val="0"/>
+          <w:sz w:val="21"/>
+          <w:szCs w:val="24"/>
+        </w:rPr>
+        <w:t>）来</w:t>
+      </w:r>
+      <w:r>
+        <w:rPr>
+          <w:rFonts w:hint="default" w:asciiTheme="minorAscii" w:hAnsiTheme="minorEastAsia" w:cstheme="minorEastAsia"/>
+          <w:b w:val="0"/>
+          <w:bCs w:val="0"/>
+          <w:sz w:val="21"/>
+          <w:szCs w:val="24"/>
+        </w:rPr>
+        <w:t>进行返回导向</w:t>
+      </w:r>
+      <w:r>
+        <w:rPr>
+          <w:rFonts w:hint="eastAsia" w:asciiTheme="minorAscii" w:hAnsiTheme="minorEastAsia" w:cstheme="minorEastAsia"/>
+          <w:b w:val="0"/>
+          <w:bCs w:val="0"/>
+          <w:sz w:val="21"/>
+          <w:szCs w:val="24"/>
+        </w:rPr>
+        <w:t>编程。</w:t>
+      </w:r>
+      <w:r>
+        <w:rPr>
+          <w:rFonts w:hint="default" w:asciiTheme="minorAscii" w:hAnsiTheme="minorEastAsia" w:cstheme="minorEastAsia"/>
+          <w:b w:val="0"/>
+          <w:bCs w:val="0"/>
+          <w:sz w:val="21"/>
+          <w:szCs w:val="24"/>
+        </w:rPr>
+        <w:t>这种</w:t>
+      </w:r>
+      <w:r>
+        <w:rPr>
+          <w:rFonts w:hint="eastAsia" w:asciiTheme="minorAscii" w:hAnsiTheme="minorEastAsia" w:cstheme="minorEastAsia"/>
+          <w:b w:val="0"/>
+          <w:bCs w:val="0"/>
+          <w:sz w:val="21"/>
+          <w:szCs w:val="24"/>
+        </w:rPr>
+        <w:t>指令序列的行为类似于返回</w:t>
+      </w:r>
+      <w:r>
+        <w:rPr>
+          <w:rFonts w:hint="default" w:asciiTheme="minorAscii" w:hAnsiTheme="minorEastAsia" w:cstheme="minorEastAsia"/>
+          <w:b w:val="0"/>
+          <w:bCs w:val="0"/>
+          <w:sz w:val="21"/>
+          <w:szCs w:val="24"/>
+        </w:rPr>
+        <w:t>指令</w:t>
+      </w:r>
+      <w:r>
+        <w:rPr>
+          <w:rFonts w:hint="eastAsia" w:asciiTheme="minorAscii" w:hAnsiTheme="minorEastAsia" w:cstheme="minorEastAsia"/>
+          <w:b w:val="0"/>
+          <w:bCs w:val="0"/>
+          <w:sz w:val="21"/>
+          <w:szCs w:val="24"/>
+        </w:rPr>
+        <w:t>，</w:t>
+      </w:r>
+      <w:r>
+        <w:rPr>
+          <w:rFonts w:hint="default" w:asciiTheme="minorAscii" w:hAnsiTheme="minorEastAsia" w:cstheme="minorEastAsia"/>
+          <w:b w:val="0"/>
+          <w:bCs w:val="0"/>
+          <w:sz w:val="21"/>
+          <w:szCs w:val="24"/>
+        </w:rPr>
+        <w:t>亦</w:t>
+      </w:r>
+      <w:r>
+        <w:rPr>
+          <w:rFonts w:hint="eastAsia" w:asciiTheme="minorAscii" w:hAnsiTheme="minorEastAsia" w:cstheme="minorEastAsia"/>
+          <w:b w:val="0"/>
+          <w:bCs w:val="0"/>
+          <w:sz w:val="21"/>
+          <w:szCs w:val="24"/>
+        </w:rPr>
+        <w:t>可用</w:t>
+      </w:r>
+      <w:r>
+        <w:rPr>
+          <w:rFonts w:hint="default" w:asciiTheme="minorAscii" w:hAnsiTheme="minorEastAsia" w:cstheme="minorEastAsia"/>
+          <w:b w:val="0"/>
+          <w:bCs w:val="0"/>
+          <w:sz w:val="21"/>
+          <w:szCs w:val="24"/>
+        </w:rPr>
+        <w:t>作gadget的</w:t>
+      </w:r>
+      <w:r>
+        <w:rPr>
+          <w:rFonts w:hint="eastAsia" w:asciiTheme="minorAscii" w:hAnsiTheme="minorEastAsia" w:cstheme="minorEastAsia"/>
+          <w:b w:val="0"/>
+          <w:bCs w:val="0"/>
+          <w:sz w:val="21"/>
+          <w:szCs w:val="24"/>
+        </w:rPr>
+        <w:t>链接。</w:t>
+      </w:r>
+    </w:p>
+    <w:p>
+      <w:pPr>
+        <w:spacing w:line="240" w:lineRule="auto"/>
+        <w:jc w:val="both"/>
+        <w:rPr>
+          <w:rFonts w:hint="eastAsia" w:asciiTheme="minorAscii" w:hAnsiTheme="minorEastAsia" w:cstheme="minorEastAsia"/>
+          <w:b w:val="0"/>
+          <w:bCs w:val="0"/>
+          <w:sz w:val="21"/>
+          <w:szCs w:val="24"/>
+        </w:rPr>
+      </w:pPr>
+      <w:r>
+        <w:rPr>
+          <w:rFonts w:hint="eastAsia" w:asciiTheme="minorAscii" w:hAnsiTheme="minorEastAsia" w:cstheme="minorEastAsia"/>
+          <w:b w:val="0"/>
+          <w:bCs w:val="0"/>
+          <w:sz w:val="21"/>
+          <w:szCs w:val="24"/>
+        </w:rPr>
+        <w:t>跳转</w:t>
+      </w:r>
+      <w:r>
+        <w:rPr>
+          <w:rFonts w:hint="default" w:asciiTheme="minorAscii" w:hAnsiTheme="minorEastAsia" w:cstheme="minorEastAsia"/>
+          <w:b w:val="0"/>
+          <w:bCs w:val="0"/>
+          <w:sz w:val="21"/>
+          <w:szCs w:val="24"/>
+        </w:rPr>
+        <w:t>导向</w:t>
+      </w:r>
+      <w:r>
+        <w:rPr>
+          <w:rFonts w:hint="eastAsia" w:asciiTheme="minorAscii" w:hAnsiTheme="minorEastAsia" w:cstheme="minorEastAsia"/>
+          <w:b w:val="0"/>
+          <w:bCs w:val="0"/>
+          <w:sz w:val="21"/>
+          <w:szCs w:val="24"/>
+        </w:rPr>
+        <w:t>编程（Jump-Oriented Programming</w:t>
+      </w:r>
+      <w:r>
+        <w:rPr>
+          <w:rFonts w:hint="default" w:asciiTheme="minorAscii" w:hAnsiTheme="minorEastAsia" w:cstheme="minorEastAsia"/>
+          <w:b w:val="0"/>
+          <w:bCs w:val="0"/>
+          <w:sz w:val="21"/>
+          <w:szCs w:val="24"/>
+        </w:rPr>
+        <w:t>,</w:t>
+      </w:r>
+      <w:r>
+        <w:rPr>
+          <w:rFonts w:hint="default" w:asciiTheme="minorAscii" w:hAnsiTheme="minorEastAsia" w:cstheme="minorEastAsia"/>
+          <w:b w:val="0"/>
+          <w:bCs w:val="0"/>
+          <w:sz w:val="16"/>
+          <w:szCs w:val="20"/>
+        </w:rPr>
+        <w:t xml:space="preserve"> </w:t>
+      </w:r>
+      <w:r>
+        <w:rPr>
+          <w:rFonts w:hint="eastAsia" w:asciiTheme="minorAscii" w:hAnsiTheme="minorEastAsia" w:cstheme="minorEastAsia"/>
+          <w:b w:val="0"/>
+          <w:bCs w:val="0"/>
+          <w:sz w:val="21"/>
+          <w:szCs w:val="24"/>
+        </w:rPr>
+        <w:t>JOP）[12]是ROP攻击的另一种变体，它使用寄存器间接跳转</w:t>
+      </w:r>
+      <w:r>
+        <w:rPr>
+          <w:rFonts w:hint="default" w:asciiTheme="minorAscii" w:hAnsiTheme="minorEastAsia" w:cstheme="minorEastAsia"/>
+          <w:b w:val="0"/>
+          <w:bCs w:val="0"/>
+          <w:sz w:val="21"/>
+          <w:szCs w:val="24"/>
+        </w:rPr>
+        <w:t>代替了</w:t>
+      </w:r>
+      <w:r>
+        <w:rPr>
+          <w:rFonts w:hint="eastAsia" w:asciiTheme="minorAscii" w:hAnsiTheme="minorEastAsia" w:cstheme="minorEastAsia"/>
+          <w:b w:val="0"/>
+          <w:bCs w:val="0"/>
+          <w:sz w:val="21"/>
+          <w:szCs w:val="24"/>
+        </w:rPr>
+        <w:t>返回</w:t>
+      </w:r>
+      <w:r>
+        <w:rPr>
+          <w:rFonts w:hint="default" w:asciiTheme="minorAscii" w:hAnsiTheme="minorEastAsia" w:cstheme="minorEastAsia"/>
+          <w:b w:val="0"/>
+          <w:bCs w:val="0"/>
+          <w:sz w:val="21"/>
+          <w:szCs w:val="24"/>
+        </w:rPr>
+        <w:t>指令</w:t>
+      </w:r>
+      <w:r>
+        <w:rPr>
+          <w:rFonts w:hint="eastAsia" w:asciiTheme="minorAscii" w:hAnsiTheme="minorEastAsia" w:cstheme="minorEastAsia"/>
+          <w:b w:val="0"/>
+          <w:bCs w:val="0"/>
+          <w:sz w:val="21"/>
+          <w:szCs w:val="24"/>
+        </w:rPr>
+        <w:t>。JOP使用调度程序表来保存</w:t>
+      </w:r>
+      <w:r>
+        <w:rPr>
+          <w:rFonts w:hint="default" w:asciiTheme="minorAscii" w:hAnsiTheme="minorEastAsia" w:cstheme="minorEastAsia"/>
+          <w:b w:val="0"/>
+          <w:bCs w:val="0"/>
+          <w:sz w:val="21"/>
+          <w:szCs w:val="24"/>
+        </w:rPr>
+        <w:t>gadget的</w:t>
+      </w:r>
+      <w:r>
+        <w:rPr>
+          <w:rFonts w:hint="eastAsia" w:asciiTheme="minorAscii" w:hAnsiTheme="minorEastAsia" w:cstheme="minorEastAsia"/>
+          <w:b w:val="0"/>
+          <w:bCs w:val="0"/>
+          <w:sz w:val="21"/>
+          <w:szCs w:val="24"/>
+        </w:rPr>
+        <w:t>地址。每个</w:t>
+      </w:r>
+      <w:r>
+        <w:rPr>
+          <w:rFonts w:hint="default" w:asciiTheme="minorAscii" w:hAnsiTheme="minorEastAsia" w:cstheme="minorEastAsia"/>
+          <w:b w:val="0"/>
+          <w:bCs w:val="0"/>
+          <w:sz w:val="21"/>
+          <w:szCs w:val="24"/>
+        </w:rPr>
+        <w:t>gadget对应</w:t>
+      </w:r>
+      <w:r>
+        <w:rPr>
+          <w:rFonts w:hint="eastAsia" w:asciiTheme="minorAscii" w:hAnsiTheme="minorEastAsia" w:cstheme="minorEastAsia"/>
+          <w:b w:val="0"/>
+          <w:bCs w:val="0"/>
+          <w:sz w:val="21"/>
+          <w:szCs w:val="24"/>
+        </w:rPr>
+        <w:t>一个</w:t>
+      </w:r>
+      <w:r>
+        <w:rPr>
+          <w:rFonts w:hint="default" w:asciiTheme="minorAscii" w:hAnsiTheme="minorEastAsia" w:cstheme="minorEastAsia"/>
+          <w:b w:val="0"/>
+          <w:bCs w:val="0"/>
+          <w:sz w:val="21"/>
+          <w:szCs w:val="24"/>
+        </w:rPr>
+        <w:t>调度程序</w:t>
+      </w:r>
+      <w:r>
+        <w:rPr>
+          <w:rFonts w:hint="eastAsia" w:asciiTheme="minorAscii" w:hAnsiTheme="minorEastAsia" w:cstheme="minorEastAsia"/>
+          <w:b w:val="0"/>
+          <w:bCs w:val="0"/>
+          <w:sz w:val="21"/>
+          <w:szCs w:val="24"/>
+        </w:rPr>
+        <w:t>，</w:t>
+      </w:r>
+      <w:r>
+        <w:rPr>
+          <w:rFonts w:hint="default" w:asciiTheme="minorAscii" w:hAnsiTheme="minorEastAsia" w:cstheme="minorEastAsia"/>
+          <w:b w:val="0"/>
+          <w:bCs w:val="0"/>
+          <w:sz w:val="21"/>
+          <w:szCs w:val="24"/>
+        </w:rPr>
+        <w:t>调度程序是一段可以控制程序</w:t>
+      </w:r>
+      <w:r>
+        <w:rPr>
+          <w:rFonts w:hint="eastAsia" w:asciiTheme="minorAscii" w:hAnsiTheme="minorEastAsia" w:cstheme="minorEastAsia"/>
+          <w:b w:val="0"/>
+          <w:bCs w:val="0"/>
+          <w:sz w:val="21"/>
+          <w:szCs w:val="24"/>
+        </w:rPr>
+        <w:t>控制流的指令序列。调度程序用作虚拟程序计数器</w:t>
+      </w:r>
+      <w:r>
+        <w:rPr>
+          <w:rFonts w:hint="default" w:asciiTheme="minorAscii" w:hAnsiTheme="minorEastAsia" w:cstheme="minorEastAsia"/>
+          <w:b w:val="0"/>
+          <w:bCs w:val="0"/>
+          <w:sz w:val="21"/>
+          <w:szCs w:val="24"/>
+        </w:rPr>
+        <w:t>(PC)</w:t>
+      </w:r>
+      <w:r>
+        <w:rPr>
+          <w:rFonts w:hint="eastAsia" w:asciiTheme="minorAscii" w:hAnsiTheme="minorEastAsia" w:cstheme="minorEastAsia"/>
+          <w:b w:val="0"/>
+          <w:bCs w:val="0"/>
+          <w:sz w:val="21"/>
+          <w:szCs w:val="24"/>
+        </w:rPr>
+        <w:t>，将</w:t>
+      </w:r>
+      <w:r>
+        <w:rPr>
+          <w:rFonts w:hint="default" w:asciiTheme="minorAscii" w:hAnsiTheme="minorEastAsia" w:cstheme="minorEastAsia"/>
+          <w:b w:val="0"/>
+          <w:bCs w:val="0"/>
+          <w:sz w:val="21"/>
+          <w:szCs w:val="24"/>
+        </w:rPr>
+        <w:t>程序</w:t>
+      </w:r>
+      <w:r>
+        <w:rPr>
+          <w:rFonts w:hint="eastAsia" w:asciiTheme="minorAscii" w:hAnsiTheme="minorEastAsia" w:cstheme="minorEastAsia"/>
+          <w:b w:val="0"/>
+          <w:bCs w:val="0"/>
+          <w:sz w:val="21"/>
+          <w:szCs w:val="24"/>
+        </w:rPr>
+        <w:t>控制流转换为调度表中</w:t>
+      </w:r>
+      <w:r>
+        <w:rPr>
+          <w:rFonts w:hint="default" w:asciiTheme="minorAscii" w:hAnsiTheme="minorEastAsia" w:cstheme="minorEastAsia"/>
+          <w:b w:val="0"/>
+          <w:bCs w:val="0"/>
+          <w:sz w:val="21"/>
+          <w:szCs w:val="24"/>
+        </w:rPr>
+        <w:t>存储</w:t>
+      </w:r>
+      <w:r>
+        <w:rPr>
+          <w:rFonts w:hint="eastAsia" w:asciiTheme="minorAscii" w:hAnsiTheme="minorEastAsia" w:cstheme="minorEastAsia"/>
+          <w:b w:val="0"/>
+          <w:bCs w:val="0"/>
+          <w:sz w:val="21"/>
+          <w:szCs w:val="24"/>
+        </w:rPr>
+        <w:t>的</w:t>
+      </w:r>
+      <w:r>
+        <w:rPr>
+          <w:rFonts w:hint="default" w:asciiTheme="minorAscii" w:hAnsiTheme="minorEastAsia" w:cstheme="minorEastAsia"/>
+          <w:b w:val="0"/>
+          <w:bCs w:val="0"/>
+          <w:sz w:val="21"/>
+          <w:szCs w:val="24"/>
+        </w:rPr>
+        <w:t>地址条目</w:t>
+      </w:r>
+      <w:r>
+        <w:rPr>
+          <w:rFonts w:hint="eastAsia" w:asciiTheme="minorAscii" w:hAnsiTheme="minorEastAsia" w:cstheme="minorEastAsia"/>
+          <w:b w:val="0"/>
+          <w:bCs w:val="0"/>
+          <w:sz w:val="21"/>
+          <w:szCs w:val="24"/>
+        </w:rPr>
+        <w:t>，</w:t>
+      </w:r>
+      <w:r>
+        <w:rPr>
+          <w:rFonts w:hint="default" w:asciiTheme="minorAscii" w:hAnsiTheme="minorEastAsia" w:cstheme="minorEastAsia"/>
+          <w:b w:val="0"/>
+          <w:bCs w:val="0"/>
+          <w:sz w:val="21"/>
+          <w:szCs w:val="24"/>
+        </w:rPr>
+        <w:t>这些地址</w:t>
+      </w:r>
+      <w:r>
+        <w:rPr>
+          <w:rFonts w:hint="eastAsia" w:asciiTheme="minorAscii" w:hAnsiTheme="minorEastAsia" w:cstheme="minorEastAsia"/>
+          <w:b w:val="0"/>
+          <w:bCs w:val="0"/>
+          <w:sz w:val="21"/>
+          <w:szCs w:val="24"/>
+        </w:rPr>
+        <w:t>是</w:t>
+      </w:r>
+      <w:r>
+        <w:rPr>
+          <w:rFonts w:hint="default" w:asciiTheme="minorAscii" w:hAnsiTheme="minorEastAsia" w:cstheme="minorEastAsia"/>
+          <w:b w:val="0"/>
+          <w:bCs w:val="0"/>
+          <w:sz w:val="21"/>
+          <w:szCs w:val="24"/>
+        </w:rPr>
+        <w:t>特殊的、具有</w:t>
+      </w:r>
+      <w:r>
+        <w:rPr>
+          <w:rFonts w:hint="eastAsia" w:asciiTheme="minorAscii" w:hAnsiTheme="minorEastAsia" w:cstheme="minorEastAsia"/>
+          <w:b w:val="0"/>
+          <w:bCs w:val="0"/>
+          <w:sz w:val="21"/>
+          <w:szCs w:val="24"/>
+        </w:rPr>
+        <w:t>跳转</w:t>
+      </w:r>
+      <w:r>
+        <w:rPr>
+          <w:rFonts w:hint="default" w:asciiTheme="minorAscii" w:hAnsiTheme="minorEastAsia" w:cstheme="minorEastAsia"/>
+          <w:b w:val="0"/>
+          <w:bCs w:val="0"/>
+          <w:sz w:val="21"/>
+          <w:szCs w:val="24"/>
+        </w:rPr>
+        <w:t>导向功能的gadget</w:t>
+      </w:r>
+      <w:r>
+        <w:rPr>
+          <w:rFonts w:hint="eastAsia" w:asciiTheme="minorAscii" w:hAnsiTheme="minorEastAsia" w:cstheme="minorEastAsia"/>
+          <w:b w:val="0"/>
+          <w:bCs w:val="0"/>
+          <w:sz w:val="21"/>
+          <w:szCs w:val="24"/>
+        </w:rPr>
+        <w:t>的地址。在</w:t>
+      </w:r>
+      <w:r>
+        <w:rPr>
+          <w:rFonts w:hint="default" w:asciiTheme="minorAscii" w:hAnsiTheme="minorEastAsia" w:cstheme="minorEastAsia"/>
+          <w:b w:val="0"/>
+          <w:bCs w:val="0"/>
+          <w:sz w:val="21"/>
+          <w:szCs w:val="24"/>
+        </w:rPr>
+        <w:t>这些gadget</w:t>
+      </w:r>
+      <w:r>
+        <w:rPr>
+          <w:rFonts w:hint="eastAsia" w:asciiTheme="minorAscii" w:hAnsiTheme="minorEastAsia" w:cstheme="minorEastAsia"/>
+          <w:b w:val="0"/>
+          <w:bCs w:val="0"/>
+          <w:sz w:val="21"/>
+          <w:szCs w:val="24"/>
+        </w:rPr>
+        <w:t>的</w:t>
+      </w:r>
+      <w:r>
+        <w:rPr>
+          <w:rFonts w:hint="default" w:asciiTheme="minorAscii" w:hAnsiTheme="minorEastAsia" w:cstheme="minorEastAsia"/>
+          <w:b w:val="0"/>
+          <w:bCs w:val="0"/>
+          <w:sz w:val="21"/>
+          <w:szCs w:val="24"/>
+        </w:rPr>
+        <w:t>结尾</w:t>
+      </w:r>
+      <w:r>
+        <w:rPr>
+          <w:rFonts w:hint="eastAsia" w:asciiTheme="minorAscii" w:hAnsiTheme="minorEastAsia" w:cstheme="minorEastAsia"/>
+          <w:b w:val="0"/>
+          <w:bCs w:val="0"/>
+          <w:sz w:val="21"/>
+          <w:szCs w:val="24"/>
+        </w:rPr>
+        <w:t>，攻击者</w:t>
+      </w:r>
+      <w:r>
+        <w:rPr>
+          <w:rFonts w:hint="default" w:asciiTheme="minorAscii" w:hAnsiTheme="minorEastAsia" w:cstheme="minorEastAsia"/>
+          <w:b w:val="0"/>
+          <w:bCs w:val="0"/>
+          <w:sz w:val="21"/>
+          <w:szCs w:val="24"/>
+        </w:rPr>
+        <w:t>通过</w:t>
+      </w:r>
+      <w:r>
+        <w:rPr>
+          <w:rFonts w:hint="eastAsia" w:asciiTheme="minorAscii" w:hAnsiTheme="minorEastAsia" w:cstheme="minorEastAsia"/>
+          <w:b w:val="0"/>
+          <w:bCs w:val="0"/>
+          <w:sz w:val="21"/>
+          <w:szCs w:val="24"/>
+        </w:rPr>
+        <w:t>间接跳</w:t>
+      </w:r>
+      <w:r>
+        <w:rPr>
+          <w:rFonts w:hint="default" w:asciiTheme="minorAscii" w:hAnsiTheme="minorEastAsia" w:cstheme="minorEastAsia"/>
+          <w:b w:val="0"/>
+          <w:bCs w:val="0"/>
+          <w:sz w:val="21"/>
+          <w:szCs w:val="24"/>
+        </w:rPr>
+        <w:t>使程序控制流回归</w:t>
+      </w:r>
+      <w:r>
+        <w:rPr>
+          <w:rFonts w:hint="eastAsia" w:asciiTheme="minorAscii" w:hAnsiTheme="minorEastAsia" w:cstheme="minorEastAsia"/>
+          <w:b w:val="0"/>
+          <w:bCs w:val="0"/>
+          <w:sz w:val="21"/>
+          <w:szCs w:val="24"/>
+        </w:rPr>
+        <w:t>调度程序。</w:t>
+      </w:r>
+      <w:r>
+        <w:rPr>
+          <w:rFonts w:hint="default" w:asciiTheme="minorAscii" w:hAnsiTheme="minorEastAsia" w:cstheme="minorEastAsia"/>
+          <w:b w:val="0"/>
+          <w:bCs w:val="0"/>
+          <w:sz w:val="21"/>
+          <w:szCs w:val="24"/>
+        </w:rPr>
+        <w:t>随后</w:t>
+      </w:r>
+      <w:r>
+        <w:rPr>
+          <w:rFonts w:hint="eastAsia" w:asciiTheme="minorAscii" w:hAnsiTheme="minorEastAsia" w:cstheme="minorEastAsia"/>
+          <w:b w:val="0"/>
+          <w:bCs w:val="0"/>
+          <w:sz w:val="21"/>
+          <w:szCs w:val="24"/>
+        </w:rPr>
+        <w:t>，调度程序将指针</w:t>
+      </w:r>
+      <w:r>
+        <w:rPr>
+          <w:rFonts w:hint="default" w:asciiTheme="minorAscii" w:hAnsiTheme="minorEastAsia" w:cstheme="minorEastAsia"/>
+          <w:b w:val="0"/>
+          <w:bCs w:val="0"/>
+          <w:sz w:val="21"/>
+          <w:szCs w:val="24"/>
+        </w:rPr>
+        <w:t>指向</w:t>
+      </w:r>
+      <w:r>
+        <w:rPr>
+          <w:rFonts w:hint="eastAsia" w:asciiTheme="minorAscii" w:hAnsiTheme="minorEastAsia" w:cstheme="minorEastAsia"/>
+          <w:b w:val="0"/>
+          <w:bCs w:val="0"/>
+          <w:sz w:val="21"/>
+          <w:szCs w:val="24"/>
+        </w:rPr>
+        <w:t>下一个</w:t>
+      </w:r>
+      <w:r>
+        <w:rPr>
+          <w:rFonts w:hint="default" w:asciiTheme="minorAscii" w:hAnsiTheme="minorEastAsia" w:cstheme="minorEastAsia"/>
+          <w:b w:val="0"/>
+          <w:bCs w:val="0"/>
+          <w:sz w:val="21"/>
+          <w:szCs w:val="24"/>
+        </w:rPr>
+        <w:t>gadget</w:t>
+      </w:r>
+      <w:r>
+        <w:rPr>
+          <w:rFonts w:hint="eastAsia" w:asciiTheme="minorAscii" w:hAnsiTheme="minorEastAsia" w:cstheme="minorEastAsia"/>
+          <w:b w:val="0"/>
+          <w:bCs w:val="0"/>
+          <w:sz w:val="21"/>
+          <w:szCs w:val="24"/>
+        </w:rPr>
+        <w:t>。一个简单</w:t>
+      </w:r>
+      <w:r>
+        <w:rPr>
+          <w:rFonts w:hint="default" w:asciiTheme="minorAscii" w:hAnsiTheme="minorEastAsia" w:cstheme="minorEastAsia"/>
+          <w:b w:val="0"/>
+          <w:bCs w:val="0"/>
+          <w:sz w:val="21"/>
+          <w:szCs w:val="24"/>
+        </w:rPr>
+        <w:t>的</w:t>
+      </w:r>
+      <w:r>
+        <w:rPr>
+          <w:rFonts w:hint="eastAsia" w:asciiTheme="minorAscii" w:hAnsiTheme="minorEastAsia" w:cstheme="minorEastAsia"/>
+          <w:b w:val="0"/>
+          <w:bCs w:val="0"/>
+          <w:sz w:val="21"/>
+          <w:szCs w:val="24"/>
+        </w:rPr>
+        <w:t>调度程序</w:t>
+      </w:r>
+      <w:r>
+        <w:rPr>
+          <w:rFonts w:hint="default" w:asciiTheme="minorAscii" w:hAnsiTheme="minorEastAsia" w:cstheme="minorEastAsia"/>
+          <w:b w:val="0"/>
+          <w:bCs w:val="0"/>
+          <w:sz w:val="21"/>
+          <w:szCs w:val="24"/>
+        </w:rPr>
+        <w:t xml:space="preserve">如下：add </w:t>
+      </w:r>
+      <w:r>
+        <w:rPr>
+          <w:rFonts w:hint="eastAsia" w:asciiTheme="minorAscii" w:hAnsiTheme="minorEastAsia" w:cstheme="minorEastAsia"/>
+          <w:b w:val="0"/>
+          <w:bCs w:val="0"/>
+          <w:sz w:val="21"/>
+          <w:szCs w:val="24"/>
+        </w:rPr>
+        <w:t>edx</w:t>
+      </w:r>
+      <w:r>
+        <w:rPr>
+          <w:rFonts w:hint="default" w:asciiTheme="minorAscii" w:hAnsiTheme="minorEastAsia" w:cstheme="minorEastAsia"/>
+          <w:b w:val="0"/>
+          <w:bCs w:val="0"/>
+          <w:sz w:val="21"/>
+          <w:szCs w:val="24"/>
+        </w:rPr>
+        <w:t>,</w:t>
+      </w:r>
+      <w:r>
+        <w:rPr>
+          <w:rFonts w:hint="eastAsia" w:asciiTheme="minorAscii" w:hAnsiTheme="minorEastAsia" w:cstheme="minorEastAsia"/>
+          <w:b w:val="0"/>
+          <w:bCs w:val="0"/>
+          <w:sz w:val="21"/>
+          <w:szCs w:val="24"/>
+        </w:rPr>
+        <w:t>4; jmp [edx]。</w:t>
+      </w:r>
+    </w:p>
+    <w:p>
+      <w:pPr>
+        <w:spacing w:line="240" w:lineRule="auto"/>
+        <w:ind w:firstLine="420" w:firstLineChars="0"/>
+        <w:jc w:val="both"/>
+        <w:rPr>
+          <w:rFonts w:hint="eastAsia" w:asciiTheme="minorAscii" w:hAnsiTheme="minorEastAsia" w:cstheme="minorEastAsia"/>
+          <w:b w:val="0"/>
+          <w:bCs w:val="0"/>
+          <w:sz w:val="21"/>
+          <w:szCs w:val="24"/>
+        </w:rPr>
+      </w:pPr>
+      <w:r>
+        <w:rPr>
+          <w:rFonts w:hint="default" w:asciiTheme="minorAscii" w:hAnsiTheme="minorEastAsia" w:cstheme="minorEastAsia"/>
+          <w:b w:val="0"/>
+          <w:bCs w:val="0"/>
+          <w:sz w:val="21"/>
+          <w:szCs w:val="24"/>
+        </w:rPr>
+        <w:t>调用导向</w:t>
+      </w:r>
+      <w:r>
+        <w:rPr>
+          <w:rFonts w:hint="eastAsia" w:asciiTheme="minorAscii" w:hAnsiTheme="minorEastAsia" w:cstheme="minorEastAsia"/>
+          <w:b w:val="0"/>
+          <w:bCs w:val="0"/>
+          <w:sz w:val="21"/>
+          <w:szCs w:val="24"/>
+        </w:rPr>
+        <w:t>编程（Call Oriented Programming</w:t>
+      </w:r>
+      <w:r>
+        <w:rPr>
+          <w:rFonts w:hint="default" w:asciiTheme="minorAscii" w:hAnsiTheme="minorEastAsia" w:cstheme="minorEastAsia"/>
+          <w:b w:val="0"/>
+          <w:bCs w:val="0"/>
+          <w:sz w:val="21"/>
+          <w:szCs w:val="24"/>
+        </w:rPr>
+        <w:t>,</w:t>
+      </w:r>
+      <w:r>
+        <w:rPr>
+          <w:rFonts w:hint="eastAsia" w:asciiTheme="minorAscii" w:hAnsiTheme="minorEastAsia" w:cstheme="minorEastAsia"/>
+          <w:b w:val="0"/>
+          <w:bCs w:val="0"/>
+          <w:sz w:val="21"/>
+          <w:szCs w:val="24"/>
+        </w:rPr>
+        <w:t xml:space="preserve"> COP）[14]由Nicholas Carlini和David Wagner于2014年推出。攻击者用以间接调用</w:t>
+      </w:r>
+      <w:r>
+        <w:rPr>
+          <w:rFonts w:hint="default" w:asciiTheme="minorAscii" w:hAnsiTheme="minorEastAsia" w:cstheme="minorEastAsia"/>
+          <w:b w:val="0"/>
+          <w:bCs w:val="0"/>
+          <w:sz w:val="21"/>
+          <w:szCs w:val="24"/>
+        </w:rPr>
+        <w:t>指令为结尾</w:t>
+      </w:r>
+      <w:r>
+        <w:rPr>
+          <w:rFonts w:hint="eastAsia" w:asciiTheme="minorAscii" w:hAnsiTheme="minorEastAsia" w:cstheme="minorEastAsia"/>
+          <w:b w:val="0"/>
+          <w:bCs w:val="0"/>
+          <w:sz w:val="21"/>
+          <w:szCs w:val="24"/>
+        </w:rPr>
+        <w:t>的</w:t>
+      </w:r>
+      <w:r>
+        <w:rPr>
+          <w:rFonts w:hint="default" w:asciiTheme="minorAscii" w:hAnsiTheme="minorEastAsia" w:cstheme="minorEastAsia"/>
+          <w:b w:val="0"/>
+          <w:bCs w:val="0"/>
+          <w:sz w:val="21"/>
+          <w:szCs w:val="24"/>
+        </w:rPr>
+        <w:t>gadget代替以</w:t>
+      </w:r>
+      <w:r>
+        <w:rPr>
+          <w:rFonts w:hint="eastAsia" w:asciiTheme="minorAscii" w:hAnsiTheme="minorEastAsia" w:cstheme="minorEastAsia"/>
+          <w:b w:val="0"/>
+          <w:bCs w:val="0"/>
+          <w:sz w:val="21"/>
+          <w:szCs w:val="24"/>
+        </w:rPr>
+        <w:t>返回</w:t>
+      </w:r>
+      <w:r>
+        <w:rPr>
+          <w:rFonts w:hint="default" w:asciiTheme="minorAscii" w:hAnsiTheme="minorEastAsia" w:cstheme="minorEastAsia"/>
+          <w:b w:val="0"/>
+          <w:bCs w:val="0"/>
+          <w:sz w:val="21"/>
+          <w:szCs w:val="24"/>
+        </w:rPr>
+        <w:t>指令为</w:t>
+      </w:r>
+      <w:r>
+        <w:rPr>
+          <w:rFonts w:hint="eastAsia" w:asciiTheme="minorAscii" w:hAnsiTheme="minorEastAsia" w:cstheme="minorEastAsia"/>
+          <w:b w:val="0"/>
+          <w:bCs w:val="0"/>
+          <w:sz w:val="21"/>
+          <w:szCs w:val="24"/>
+        </w:rPr>
+        <w:t>结尾的</w:t>
+      </w:r>
+      <w:r>
+        <w:rPr>
+          <w:rFonts w:hint="default" w:asciiTheme="minorAscii" w:hAnsiTheme="minorEastAsia" w:cstheme="minorEastAsia"/>
+          <w:b w:val="0"/>
+          <w:bCs w:val="0"/>
+          <w:sz w:val="21"/>
+          <w:szCs w:val="24"/>
+        </w:rPr>
+        <w:t>gadget</w:t>
+      </w:r>
+      <w:r>
+        <w:rPr>
+          <w:rFonts w:hint="eastAsia" w:asciiTheme="minorAscii" w:hAnsiTheme="minorEastAsia" w:cstheme="minorEastAsia"/>
+          <w:b w:val="0"/>
+          <w:bCs w:val="0"/>
+          <w:sz w:val="21"/>
+          <w:szCs w:val="24"/>
+        </w:rPr>
+        <w:t>。COP攻击不需要调度程序，</w:t>
+      </w:r>
+      <w:r>
+        <w:rPr>
+          <w:rFonts w:hint="default" w:asciiTheme="minorAscii" w:hAnsiTheme="minorEastAsia" w:cstheme="minorEastAsia"/>
+          <w:b w:val="0"/>
+          <w:bCs w:val="0"/>
+          <w:sz w:val="21"/>
+          <w:szCs w:val="24"/>
+        </w:rPr>
+        <w:t>它</w:t>
+      </w:r>
+      <w:r>
+        <w:rPr>
+          <w:rFonts w:hint="eastAsia" w:asciiTheme="minorAscii" w:hAnsiTheme="minorEastAsia" w:cstheme="minorEastAsia"/>
+          <w:b w:val="0"/>
+          <w:bCs w:val="0"/>
+          <w:sz w:val="21"/>
+          <w:szCs w:val="24"/>
+        </w:rPr>
+        <w:t>通过</w:t>
+      </w:r>
+      <w:r>
+        <w:rPr>
+          <w:rFonts w:hint="default" w:asciiTheme="minorAscii" w:hAnsiTheme="minorEastAsia" w:cstheme="minorEastAsia"/>
+          <w:b w:val="0"/>
+          <w:bCs w:val="0"/>
+          <w:sz w:val="21"/>
+          <w:szCs w:val="24"/>
+        </w:rPr>
+        <w:t>依次地</w:t>
+      </w:r>
+      <w:r>
+        <w:rPr>
+          <w:rFonts w:hint="eastAsia" w:asciiTheme="minorAscii" w:hAnsiTheme="minorEastAsia" w:cstheme="minorEastAsia"/>
+          <w:b w:val="0"/>
+          <w:bCs w:val="0"/>
+          <w:sz w:val="21"/>
+          <w:szCs w:val="24"/>
+        </w:rPr>
+        <w:t>将内存间接位置指向下一个</w:t>
+      </w:r>
+      <w:r>
+        <w:rPr>
+          <w:rFonts w:hint="default" w:asciiTheme="minorAscii" w:hAnsiTheme="minorEastAsia" w:cstheme="minorEastAsia"/>
+          <w:b w:val="0"/>
+          <w:bCs w:val="0"/>
+          <w:sz w:val="21"/>
+          <w:szCs w:val="24"/>
+        </w:rPr>
+        <w:t>gadget的方法，</w:t>
+      </w:r>
+      <w:r>
+        <w:rPr>
+          <w:rFonts w:hint="eastAsia" w:asciiTheme="minorAscii" w:hAnsiTheme="minorEastAsia" w:cstheme="minorEastAsia"/>
+          <w:b w:val="0"/>
+          <w:bCs w:val="0"/>
+          <w:sz w:val="21"/>
+          <w:szCs w:val="24"/>
+        </w:rPr>
+        <w:t>来将</w:t>
+      </w:r>
+      <w:r>
+        <w:rPr>
+          <w:rFonts w:hint="default" w:asciiTheme="minorAscii" w:hAnsiTheme="minorEastAsia" w:cstheme="minorEastAsia"/>
+          <w:b w:val="0"/>
+          <w:bCs w:val="0"/>
+          <w:sz w:val="21"/>
+          <w:szCs w:val="24"/>
+        </w:rPr>
+        <w:t>gadget</w:t>
+      </w:r>
+      <w:r>
+        <w:rPr>
+          <w:rFonts w:hint="eastAsia" w:asciiTheme="minorAscii" w:hAnsiTheme="minorEastAsia" w:cstheme="minorEastAsia"/>
+          <w:b w:val="0"/>
+          <w:bCs w:val="0"/>
+          <w:sz w:val="21"/>
+          <w:szCs w:val="24"/>
+        </w:rPr>
+        <w:t>链接在一起。</w:t>
+      </w:r>
+    </w:p>
+    <w:p>
+      <w:pPr>
+        <w:spacing w:line="240" w:lineRule="auto"/>
+        <w:jc w:val="both"/>
+        <w:rPr>
+          <w:rFonts w:hint="eastAsia" w:asciiTheme="minorAscii" w:hAnsiTheme="minorEastAsia" w:cstheme="minorEastAsia"/>
+          <w:b w:val="0"/>
+          <w:bCs w:val="0"/>
+          <w:sz w:val="16"/>
+          <w:szCs w:val="20"/>
+        </w:rPr>
+      </w:pPr>
+    </w:p>
+    <w:p>
+      <w:pPr>
+        <w:spacing w:line="240" w:lineRule="auto"/>
+        <w:jc w:val="center"/>
+        <w:rPr>
+          <w:rFonts w:hint="eastAsia" w:asciiTheme="minorAscii" w:hAnsiTheme="minorEastAsia" w:cstheme="minorEastAsia"/>
+          <w:b w:val="0"/>
+          <w:bCs w:val="0"/>
+          <w:sz w:val="16"/>
+          <w:szCs w:val="20"/>
+        </w:rPr>
+      </w:pPr>
+      <w:r>
+        <w:drawing>
+          <wp:inline distT="0" distB="0" distL="114300" distR="114300">
+            <wp:extent cx="3026410" cy="1271270"/>
+            <wp:effectExtent l="0" t="0" r="2540" b="5080"/>
+            <wp:docPr id="2" name="Picture 2"/>
+            <wp:cNvGraphicFramePr>
+              <a:graphicFrameLocks xmlns:a="http://schemas.openxmlformats.org/drawingml/2006/main" noChangeAspect="1"/>
+            </wp:cNvGraphicFramePr>
+            <a:graphic xmlns:a="http://schemas.openxmlformats.org/drawingml/2006/main">
+              <a:graphicData uri="http://schemas.openxmlformats.org/drawingml/2006/picture">
+                <pic:pic xmlns:pic="http://schemas.openxmlformats.org/drawingml/2006/picture">
+                  <pic:nvPicPr>
+                    <pic:cNvPr id="2" name="Picture 2"/>
+                    <pic:cNvPicPr>
+                      <a:picLocks noChangeAspect="1"/>
+                    </pic:cNvPicPr>
+                  </pic:nvPicPr>
+                  <pic:blipFill>
+                    <a:blip r:embed="rId5"/>
+                    <a:stretch>
+                      <a:fillRect/>
+                    </a:stretch>
+                  </pic:blipFill>
+                  <pic:spPr>
+                    <a:xfrm>
+                      <a:off x="0" y="0"/>
+                      <a:ext cx="3026410" cy="1271270"/>
+                    </a:xfrm>
+                    <a:prstGeom prst="rect">
+                      <a:avLst/>
+                    </a:prstGeom>
+                    <a:noFill/>
+                    <a:ln w="9525">
+                      <a:noFill/>
+                      <a:miter/>
+                    </a:ln>
+                  </pic:spPr>
+                </pic:pic>
+              </a:graphicData>
+            </a:graphic>
+          </wp:inline>
+        </w:drawing>
+      </w:r>
+    </w:p>
+    <w:p>
+      <w:pPr>
+        <w:spacing w:line="240" w:lineRule="auto"/>
+        <w:jc w:val="center"/>
+        <w:rPr>
+          <w:rFonts w:hint="default" w:asciiTheme="minorAscii" w:hAnsiTheme="minorEastAsia" w:cstheme="minorEastAsia"/>
+          <w:b w:val="0"/>
+          <w:bCs w:val="0"/>
+          <w:sz w:val="16"/>
+          <w:szCs w:val="20"/>
+        </w:rPr>
+      </w:pPr>
+      <w:r>
+        <w:rPr>
+          <w:rFonts w:hint="default" w:asciiTheme="minorAscii" w:hAnsiTheme="minorEastAsia" w:cstheme="minorEastAsia"/>
+          <w:b w:val="0"/>
+          <w:bCs w:val="0"/>
+          <w:sz w:val="16"/>
+          <w:szCs w:val="20"/>
+        </w:rPr>
+        <w:t>(a) 传统shellcode                 (b)ROP恶意代码</w:t>
+      </w:r>
+    </w:p>
+    <w:p>
+      <w:pPr>
+        <w:spacing w:line="240" w:lineRule="auto"/>
+        <w:jc w:val="center"/>
+        <w:rPr>
+          <w:rFonts w:hint="default" w:asciiTheme="minorAscii" w:hAnsiTheme="minorEastAsia" w:cstheme="minorEastAsia"/>
+          <w:b w:val="0"/>
+          <w:bCs w:val="0"/>
+          <w:sz w:val="16"/>
+          <w:szCs w:val="20"/>
+        </w:rPr>
+      </w:pPr>
+      <w:r>
+        <w:rPr>
+          <w:rFonts w:hint="default" w:asciiTheme="minorAscii" w:hAnsiTheme="minorEastAsia" w:cstheme="minorEastAsia"/>
+          <w:b w:val="0"/>
+          <w:bCs w:val="0"/>
+          <w:sz w:val="16"/>
+          <w:szCs w:val="20"/>
+        </w:rPr>
+        <w:t>图2 简单混合式ROP攻击</w:t>
+      </w:r>
+    </w:p>
+    <w:p>
+      <w:pPr>
+        <w:spacing w:line="240" w:lineRule="auto"/>
+        <w:ind w:firstLine="420" w:firstLineChars="0"/>
+        <w:jc w:val="both"/>
+        <w:rPr>
+          <w:rFonts w:hint="eastAsia" w:asciiTheme="minorAscii" w:hAnsiTheme="minorEastAsia" w:cstheme="minorEastAsia"/>
+          <w:b w:val="0"/>
+          <w:bCs w:val="0"/>
+          <w:sz w:val="21"/>
+          <w:szCs w:val="24"/>
+        </w:rPr>
+      </w:pPr>
       <w:bookmarkStart w:id="0" w:name="_GoBack"/>
       <w:bookmarkEnd w:id="0"/>
       <w:r>
@@ -2293,107 +4545,67 @@
           <w:sz w:val="21"/>
           <w:szCs w:val="24"/>
         </w:rPr>
-        <w:t>ROP-Hunt的设计和实现在</w:t>
-      </w:r>
-      <w:r>
-        <w:rPr>
-          <w:rFonts w:hint="default" w:asciiTheme="minorAscii" w:hAnsiTheme="minorEastAsia" w:cstheme="minorEastAsia"/>
-          <w:b w:val="0"/>
-          <w:bCs w:val="0"/>
-          <w:sz w:val="21"/>
-          <w:szCs w:val="24"/>
-        </w:rPr>
-        <w:t>第四部分介绍。</w:t>
-      </w:r>
-      <w:r>
-        <w:rPr>
-          <w:rFonts w:hint="eastAsia" w:asciiTheme="minorAscii" w:hAnsiTheme="minorEastAsia" w:cstheme="minorEastAsia"/>
-          <w:b w:val="0"/>
-          <w:bCs w:val="0"/>
-          <w:sz w:val="21"/>
-          <w:szCs w:val="24"/>
-        </w:rPr>
-        <w:t>第</w:t>
-      </w:r>
-      <w:r>
-        <w:rPr>
-          <w:rFonts w:hint="default" w:asciiTheme="minorAscii" w:hAnsiTheme="minorEastAsia" w:cstheme="minorEastAsia"/>
-          <w:b w:val="0"/>
-          <w:bCs w:val="0"/>
-          <w:sz w:val="21"/>
-          <w:szCs w:val="24"/>
-        </w:rPr>
-        <w:t>五部分</w:t>
-      </w:r>
-      <w:r>
-        <w:rPr>
-          <w:rFonts w:hint="eastAsia" w:asciiTheme="minorAscii" w:hAnsiTheme="minorEastAsia" w:cstheme="minorEastAsia"/>
-          <w:b w:val="0"/>
-          <w:bCs w:val="0"/>
-          <w:sz w:val="21"/>
-          <w:szCs w:val="24"/>
-        </w:rPr>
-        <w:t>和第</w:t>
-      </w:r>
-      <w:r>
-        <w:rPr>
-          <w:rFonts w:hint="default" w:asciiTheme="minorAscii" w:hAnsiTheme="minorEastAsia" w:cstheme="minorEastAsia"/>
-          <w:b w:val="0"/>
-          <w:bCs w:val="0"/>
-          <w:sz w:val="21"/>
-          <w:szCs w:val="24"/>
-        </w:rPr>
-        <w:t>六部分，</w:t>
-      </w:r>
-      <w:r>
-        <w:rPr>
-          <w:rFonts w:hint="eastAsia" w:asciiTheme="minorAscii" w:hAnsiTheme="minorEastAsia" w:cstheme="minorEastAsia"/>
-          <w:b w:val="0"/>
-          <w:bCs w:val="0"/>
-          <w:sz w:val="21"/>
-          <w:szCs w:val="24"/>
-        </w:rPr>
-        <w:t>分别讨论了参数选</w:t>
-      </w:r>
-      <w:r>
-        <w:rPr>
-          <w:rFonts w:hint="default" w:asciiTheme="minorAscii" w:hAnsiTheme="minorEastAsia" w:cstheme="minorEastAsia"/>
-          <w:b w:val="0"/>
-          <w:bCs w:val="0"/>
-          <w:sz w:val="21"/>
-          <w:szCs w:val="24"/>
-        </w:rPr>
-        <w:t>取</w:t>
-      </w:r>
-      <w:r>
-        <w:rPr>
-          <w:rFonts w:hint="eastAsia" w:asciiTheme="minorAscii" w:hAnsiTheme="minorEastAsia" w:cstheme="minorEastAsia"/>
-          <w:b w:val="0"/>
-          <w:bCs w:val="0"/>
-          <w:sz w:val="21"/>
-          <w:szCs w:val="24"/>
-        </w:rPr>
-        <w:t>和</w:t>
-      </w:r>
-      <w:r>
-        <w:rPr>
-          <w:rFonts w:hint="default" w:asciiTheme="minorAscii" w:hAnsiTheme="minorEastAsia" w:cstheme="minorEastAsia"/>
-          <w:b w:val="0"/>
-          <w:bCs w:val="0"/>
-          <w:sz w:val="21"/>
-          <w:szCs w:val="24"/>
-        </w:rPr>
-        <w:t>特殊的</w:t>
-      </w:r>
-      <w:r>
-        <w:rPr>
-          <w:rFonts w:hint="eastAsia" w:asciiTheme="minorAscii" w:hAnsiTheme="minorEastAsia" w:cstheme="minorEastAsia"/>
-          <w:b w:val="0"/>
-          <w:bCs w:val="0"/>
-          <w:sz w:val="21"/>
-          <w:szCs w:val="24"/>
-        </w:rPr>
-        <w:t>延迟</w:t>
+        <w:t>为了</w:t>
+      </w:r>
+      <w:r>
+        <w:rPr>
+          <w:rFonts w:hint="default" w:asciiTheme="minorAscii" w:hAnsiTheme="minorEastAsia" w:cstheme="minorEastAsia"/>
+          <w:b w:val="0"/>
+          <w:bCs w:val="0"/>
+          <w:sz w:val="21"/>
+          <w:szCs w:val="24"/>
+        </w:rPr>
+        <w:t>绕过现有</w:t>
+      </w:r>
+      <w:r>
+        <w:rPr>
+          <w:rFonts w:hint="eastAsia" w:asciiTheme="minorAscii" w:hAnsiTheme="minorEastAsia" w:cstheme="minorEastAsia"/>
+          <w:b w:val="0"/>
+          <w:bCs w:val="0"/>
+          <w:sz w:val="21"/>
+          <w:szCs w:val="24"/>
+        </w:rPr>
+        <w:t>的保护机制，攻击者更喜欢使用组合</w:t>
+      </w:r>
+      <w:r>
+        <w:rPr>
+          <w:rFonts w:hint="default" w:asciiTheme="minorAscii" w:hAnsiTheme="minorEastAsia" w:cstheme="minorEastAsia"/>
+          <w:b w:val="0"/>
+          <w:bCs w:val="0"/>
+          <w:sz w:val="21"/>
+          <w:szCs w:val="24"/>
+        </w:rPr>
+        <w:t>型gadget</w:t>
+      </w:r>
+      <w:r>
+        <w:rPr>
+          <w:rFonts w:hint="eastAsia" w:asciiTheme="minorAscii" w:hAnsiTheme="minorEastAsia" w:cstheme="minorEastAsia"/>
+          <w:b w:val="0"/>
+          <w:bCs w:val="0"/>
+          <w:sz w:val="21"/>
+          <w:szCs w:val="24"/>
+        </w:rPr>
+        <w:t>。图2</w:t>
+      </w:r>
+      <w:r>
+        <w:rPr>
+          <w:rFonts w:hint="default" w:asciiTheme="minorAscii" w:hAnsiTheme="minorEastAsia" w:cstheme="minorEastAsia"/>
+          <w:b w:val="0"/>
+          <w:bCs w:val="0"/>
+          <w:sz w:val="21"/>
+          <w:szCs w:val="24"/>
+        </w:rPr>
+        <w:t>展示</w:t>
+      </w:r>
+      <w:r>
+        <w:rPr>
+          <w:rFonts w:hint="eastAsia" w:asciiTheme="minorAscii" w:hAnsiTheme="minorEastAsia" w:cstheme="minorEastAsia"/>
+          <w:b w:val="0"/>
+          <w:bCs w:val="0"/>
+          <w:sz w:val="21"/>
+          <w:szCs w:val="24"/>
+        </w:rPr>
+        <w:t>了一个仅由4个</w:t>
       </w:r>
       <w:r>
         <w:rPr>
@@ -2413,107 +4625,47 @@
           <w:sz w:val="21"/>
           <w:szCs w:val="24"/>
         </w:rPr>
-        <w:t>。第</w:t>
-      </w:r>
-      <w:r>
-        <w:rPr>
-          <w:rFonts w:hint="default" w:asciiTheme="minorAscii" w:hAnsiTheme="minorEastAsia" w:cstheme="minorEastAsia"/>
-          <w:b w:val="0"/>
-          <w:bCs w:val="0"/>
-          <w:sz w:val="21"/>
-          <w:szCs w:val="24"/>
-        </w:rPr>
-        <w:t>七部分</w:t>
-      </w:r>
-      <w:r>
-        <w:rPr>
-          <w:rFonts w:hint="eastAsia" w:asciiTheme="minorAscii" w:hAnsiTheme="minorEastAsia" w:cstheme="minorEastAsia"/>
-          <w:b w:val="0"/>
-          <w:bCs w:val="0"/>
-          <w:sz w:val="21"/>
-          <w:szCs w:val="24"/>
-        </w:rPr>
-        <w:t>介绍了ROP-Hunt的安全性和性能评估。第</w:t>
-      </w:r>
-      <w:r>
-        <w:rPr>
-          <w:rFonts w:hint="default" w:asciiTheme="minorAscii" w:hAnsiTheme="minorEastAsia" w:cstheme="minorEastAsia"/>
-          <w:b w:val="0"/>
-          <w:bCs w:val="0"/>
-          <w:sz w:val="21"/>
-          <w:szCs w:val="24"/>
-        </w:rPr>
-        <w:t>八部分</w:t>
-      </w:r>
-      <w:r>
-        <w:rPr>
-          <w:rFonts w:hint="eastAsia" w:asciiTheme="minorAscii" w:hAnsiTheme="minorEastAsia" w:cstheme="minorEastAsia"/>
-          <w:b w:val="0"/>
-          <w:bCs w:val="0"/>
-          <w:sz w:val="21"/>
-          <w:szCs w:val="24"/>
-        </w:rPr>
-        <w:t>研究了它的局限性。最后，我们</w:t>
-      </w:r>
-      <w:r>
-        <w:rPr>
-          <w:rFonts w:hint="default" w:asciiTheme="minorAscii" w:hAnsiTheme="minorEastAsia" w:cstheme="minorEastAsia"/>
-          <w:b w:val="0"/>
-          <w:bCs w:val="0"/>
-          <w:sz w:val="21"/>
-          <w:szCs w:val="24"/>
-        </w:rPr>
-        <w:t>在第九部分</w:t>
-      </w:r>
-      <w:r>
-        <w:rPr>
-          <w:rFonts w:hint="eastAsia" w:asciiTheme="minorAscii" w:hAnsiTheme="minorEastAsia" w:cstheme="minorEastAsia"/>
-          <w:b w:val="0"/>
-          <w:bCs w:val="0"/>
-          <w:sz w:val="21"/>
-          <w:szCs w:val="24"/>
-        </w:rPr>
-        <w:t>总结</w:t>
-      </w:r>
-      <w:r>
-        <w:rPr>
-          <w:rFonts w:hint="default" w:asciiTheme="minorAscii" w:hAnsiTheme="minorEastAsia" w:cstheme="minorEastAsia"/>
-          <w:b w:val="0"/>
-          <w:bCs w:val="0"/>
-          <w:sz w:val="21"/>
-          <w:szCs w:val="24"/>
-        </w:rPr>
-        <w:t>全</w:t>
-      </w:r>
-      <w:r>
-        <w:rPr>
-          <w:rFonts w:hint="eastAsia" w:asciiTheme="minorAscii" w:hAnsiTheme="minorEastAsia" w:cstheme="minorEastAsia"/>
-          <w:b w:val="0"/>
-          <w:bCs w:val="0"/>
-          <w:sz w:val="21"/>
-          <w:szCs w:val="24"/>
-        </w:rPr>
-        <w:t>文并讨论</w:t>
-      </w:r>
-      <w:r>
-        <w:rPr>
-          <w:rFonts w:hint="default" w:asciiTheme="minorAscii" w:hAnsiTheme="minorEastAsia" w:cstheme="minorEastAsia"/>
-          <w:b w:val="0"/>
-          <w:bCs w:val="0"/>
-          <w:sz w:val="21"/>
-          <w:szCs w:val="24"/>
-        </w:rPr>
-        <w:t>有待完成的</w:t>
-      </w:r>
-      <w:r>
-        <w:rPr>
-          <w:rFonts w:hint="eastAsia" w:asciiTheme="minorAscii" w:hAnsiTheme="minorEastAsia" w:cstheme="minorEastAsia"/>
-          <w:b w:val="0"/>
-          <w:bCs w:val="0"/>
-          <w:sz w:val="21"/>
-          <w:szCs w:val="24"/>
-        </w:rPr>
-        <w:t>工作</w:t>
+        <w:t>构成</w:t>
+      </w:r>
+      <w:r>
+        <w:rPr>
+          <w:rFonts w:hint="default" w:asciiTheme="minorAscii" w:hAnsiTheme="minorEastAsia" w:cstheme="minorEastAsia"/>
+          <w:b w:val="0"/>
+          <w:bCs w:val="0"/>
+          <w:sz w:val="21"/>
+          <w:szCs w:val="24"/>
+        </w:rPr>
+        <w:t>的</w:t>
+      </w:r>
+      <w:r>
+        <w:rPr>
+          <w:rFonts w:hint="eastAsia" w:asciiTheme="minorAscii" w:hAnsiTheme="minorEastAsia" w:cstheme="minorEastAsia"/>
+          <w:b w:val="0"/>
+          <w:bCs w:val="0"/>
+          <w:sz w:val="21"/>
+          <w:szCs w:val="24"/>
+        </w:rPr>
+        <w:t>非常简单的混合</w:t>
+      </w:r>
+      <w:r>
+        <w:rPr>
+          <w:rFonts w:hint="default" w:asciiTheme="minorAscii" w:hAnsiTheme="minorEastAsia" w:cstheme="minorEastAsia"/>
+          <w:b w:val="0"/>
+          <w:bCs w:val="0"/>
+          <w:sz w:val="21"/>
+          <w:szCs w:val="24"/>
+        </w:rPr>
+        <w:t>式</w:t>
+      </w:r>
+      <w:r>
+        <w:rPr>
+          <w:rFonts w:hint="eastAsia" w:asciiTheme="minorAscii" w:hAnsiTheme="minorEastAsia" w:cstheme="minorEastAsia"/>
+          <w:b w:val="0"/>
+          <w:bCs w:val="0"/>
+          <w:sz w:val="21"/>
+          <w:szCs w:val="24"/>
+        </w:rPr>
+        <w:t>ROP攻击</w:t>
       </w:r>
       <w:r>
         <w:rPr>
@@ -2524,6 +4676,296 @@
           <w:szCs w:val="24"/>
         </w:rPr>
         <w:t>。</w:t>
+      </w:r>
+      <w:r>
+        <w:rPr>
+          <w:rFonts w:hint="eastAsia" w:asciiTheme="minorAscii" w:hAnsiTheme="minorEastAsia" w:cstheme="minorEastAsia"/>
+          <w:b w:val="0"/>
+          <w:bCs w:val="0"/>
+          <w:sz w:val="21"/>
+          <w:szCs w:val="24"/>
+        </w:rPr>
+        <w:t>它</w:t>
+      </w:r>
+      <w:r>
+        <w:rPr>
+          <w:rFonts w:hint="default" w:asciiTheme="minorAscii" w:hAnsiTheme="minorEastAsia" w:cstheme="minorEastAsia"/>
+          <w:b w:val="0"/>
+          <w:bCs w:val="0"/>
+          <w:sz w:val="21"/>
+          <w:szCs w:val="24"/>
+        </w:rPr>
+        <w:t>是由</w:t>
+      </w:r>
+      <w:r>
+        <w:rPr>
+          <w:rFonts w:hint="eastAsia" w:asciiTheme="minorAscii" w:hAnsiTheme="minorEastAsia" w:cstheme="minorEastAsia"/>
+          <w:b w:val="0"/>
+          <w:bCs w:val="0"/>
+          <w:sz w:val="21"/>
+          <w:szCs w:val="24"/>
+        </w:rPr>
+        <w:t>传统shellcode [3]</w:t>
+      </w:r>
+      <w:r>
+        <w:rPr>
+          <w:rFonts w:hint="default" w:asciiTheme="minorAscii" w:hAnsiTheme="minorEastAsia" w:cstheme="minorEastAsia"/>
+          <w:b w:val="0"/>
+          <w:bCs w:val="0"/>
+          <w:sz w:val="21"/>
+          <w:szCs w:val="24"/>
+        </w:rPr>
+        <w:t>派生出的，在</w:t>
+      </w:r>
+      <w:r>
+        <w:rPr>
+          <w:rFonts w:hint="eastAsia" w:asciiTheme="minorAscii" w:hAnsiTheme="minorEastAsia" w:cstheme="minorEastAsia"/>
+          <w:b w:val="0"/>
+          <w:bCs w:val="0"/>
+          <w:sz w:val="21"/>
+          <w:szCs w:val="24"/>
+        </w:rPr>
+        <w:t>x86架构</w:t>
+      </w:r>
+      <w:r>
+        <w:rPr>
+          <w:rFonts w:hint="default" w:asciiTheme="minorAscii" w:hAnsiTheme="minorEastAsia" w:cstheme="minorEastAsia"/>
+          <w:b w:val="0"/>
+          <w:bCs w:val="0"/>
+          <w:sz w:val="21"/>
+          <w:szCs w:val="24"/>
+        </w:rPr>
+        <w:t>下，用于关闭正在</w:t>
+      </w:r>
+      <w:r>
+        <w:rPr>
+          <w:rFonts w:hint="eastAsia" w:asciiTheme="minorAscii" w:hAnsiTheme="minorEastAsia" w:cstheme="minorEastAsia"/>
+          <w:b w:val="0"/>
+          <w:bCs w:val="0"/>
+          <w:sz w:val="21"/>
+          <w:szCs w:val="24"/>
+        </w:rPr>
+        <w:t>运行</w:t>
+      </w:r>
+      <w:r>
+        <w:rPr>
+          <w:rFonts w:hint="default" w:asciiTheme="minorAscii" w:hAnsiTheme="minorEastAsia" w:cstheme="minorEastAsia"/>
+          <w:b w:val="0"/>
+          <w:bCs w:val="0"/>
+          <w:sz w:val="21"/>
+          <w:szCs w:val="24"/>
+        </w:rPr>
+        <w:t>的进程</w:t>
+      </w:r>
+      <w:r>
+        <w:rPr>
+          <w:rFonts w:hint="eastAsia" w:asciiTheme="minorAscii" w:hAnsiTheme="minorEastAsia" w:cstheme="minorEastAsia"/>
+          <w:b w:val="0"/>
+          <w:bCs w:val="0"/>
+          <w:sz w:val="21"/>
+          <w:szCs w:val="24"/>
+        </w:rPr>
+        <w:t>。为方便起见，我们使用系统调用exit</w:t>
+      </w:r>
+      <w:r>
+        <w:rPr>
+          <w:rFonts w:hint="default" w:asciiTheme="minorAscii" w:hAnsiTheme="minorEastAsia" w:cstheme="minorEastAsia"/>
+          <w:b w:val="0"/>
+          <w:bCs w:val="0"/>
+          <w:sz w:val="21"/>
+          <w:szCs w:val="24"/>
+        </w:rPr>
+        <w:t>(</w:t>
+      </w:r>
+      <w:r>
+        <w:rPr>
+          <w:rFonts w:hint="eastAsia" w:asciiTheme="minorAscii" w:hAnsiTheme="minorEastAsia" w:cstheme="minorEastAsia"/>
+          <w:b w:val="0"/>
+          <w:bCs w:val="0"/>
+          <w:sz w:val="21"/>
+          <w:szCs w:val="24"/>
+        </w:rPr>
+        <w:t>n</w:t>
+      </w:r>
+      <w:r>
+        <w:rPr>
+          <w:rFonts w:hint="default" w:asciiTheme="minorAscii" w:hAnsiTheme="minorEastAsia" w:cstheme="minorEastAsia"/>
+          <w:b w:val="0"/>
+          <w:bCs w:val="0"/>
+          <w:sz w:val="21"/>
+          <w:szCs w:val="24"/>
+        </w:rPr>
+        <w:t>)</w:t>
+      </w:r>
+      <w:r>
+        <w:rPr>
+          <w:rFonts w:hint="eastAsia" w:asciiTheme="minorAscii" w:hAnsiTheme="minorEastAsia" w:cstheme="minorEastAsia"/>
+          <w:b w:val="0"/>
+          <w:bCs w:val="0"/>
+          <w:sz w:val="21"/>
+          <w:szCs w:val="24"/>
+        </w:rPr>
+        <w:t>（n表示非零整数）</w:t>
+      </w:r>
+      <w:r>
+        <w:rPr>
+          <w:rFonts w:hint="default" w:asciiTheme="minorAscii" w:hAnsiTheme="minorEastAsia" w:cstheme="minorEastAsia"/>
+          <w:b w:val="0"/>
+          <w:bCs w:val="0"/>
+          <w:sz w:val="21"/>
+          <w:szCs w:val="24"/>
+        </w:rPr>
+        <w:t>代替</w:t>
+      </w:r>
+      <w:r>
+        <w:rPr>
+          <w:rFonts w:hint="eastAsia" w:asciiTheme="minorAscii" w:hAnsiTheme="minorEastAsia" w:cstheme="minorEastAsia"/>
+          <w:b w:val="0"/>
+          <w:bCs w:val="0"/>
+          <w:sz w:val="21"/>
+          <w:szCs w:val="24"/>
+        </w:rPr>
+        <w:t>exit</w:t>
+      </w:r>
+      <w:r>
+        <w:rPr>
+          <w:rFonts w:hint="default" w:asciiTheme="minorAscii" w:hAnsiTheme="minorEastAsia" w:cstheme="minorEastAsia"/>
+          <w:b w:val="0"/>
+          <w:bCs w:val="0"/>
+          <w:sz w:val="21"/>
+          <w:szCs w:val="24"/>
+        </w:rPr>
+        <w:t>(0)</w:t>
+      </w:r>
+      <w:r>
+        <w:rPr>
+          <w:rFonts w:hint="eastAsia" w:asciiTheme="minorAscii" w:hAnsiTheme="minorEastAsia" w:cstheme="minorEastAsia"/>
+          <w:b w:val="0"/>
+          <w:bCs w:val="0"/>
+          <w:sz w:val="21"/>
+          <w:szCs w:val="24"/>
+        </w:rPr>
+        <w:t>。</w:t>
+      </w:r>
+      <w:r>
+        <w:rPr>
+          <w:rFonts w:hint="default" w:asciiTheme="minorAscii" w:hAnsiTheme="minorEastAsia" w:cstheme="minorEastAsia"/>
+          <w:b w:val="0"/>
+          <w:bCs w:val="0"/>
+          <w:sz w:val="21"/>
+          <w:szCs w:val="24"/>
+        </w:rPr>
+        <w:t>其中，寄存器</w:t>
+      </w:r>
+      <w:r>
+        <w:rPr>
+          <w:rFonts w:hint="eastAsia" w:asciiTheme="minorAscii" w:hAnsiTheme="minorEastAsia" w:cstheme="minorEastAsia"/>
+          <w:b w:val="0"/>
+          <w:bCs w:val="0"/>
+          <w:sz w:val="21"/>
+          <w:szCs w:val="24"/>
+        </w:rPr>
+        <w:t>eax中</w:t>
+      </w:r>
+      <w:r>
+        <w:rPr>
+          <w:rFonts w:hint="default" w:asciiTheme="minorAscii" w:hAnsiTheme="minorEastAsia" w:cstheme="minorEastAsia"/>
+          <w:b w:val="0"/>
+          <w:bCs w:val="0"/>
+          <w:sz w:val="21"/>
+          <w:szCs w:val="24"/>
+        </w:rPr>
+        <w:t>存储</w:t>
+      </w:r>
+      <w:r>
+        <w:rPr>
+          <w:rFonts w:hint="eastAsia" w:asciiTheme="minorAscii" w:hAnsiTheme="minorEastAsia" w:cstheme="minorEastAsia"/>
+          <w:b w:val="0"/>
+          <w:bCs w:val="0"/>
+          <w:sz w:val="21"/>
+          <w:szCs w:val="24"/>
+        </w:rPr>
+        <w:t>系统调用号，ebx中存储参数。</w:t>
+      </w:r>
+      <w:r>
+        <w:rPr>
+          <w:rFonts w:hint="default" w:asciiTheme="minorAscii" w:hAnsiTheme="minorEastAsia" w:cstheme="minorEastAsia"/>
+          <w:b w:val="0"/>
+          <w:bCs w:val="0"/>
+          <w:sz w:val="21"/>
+          <w:szCs w:val="24"/>
+        </w:rPr>
+        <w:t>由于</w:t>
+      </w:r>
+      <w:r>
+        <w:rPr>
+          <w:rFonts w:hint="eastAsia" w:asciiTheme="minorAscii" w:hAnsiTheme="minorEastAsia" w:cstheme="minorEastAsia"/>
+          <w:b w:val="0"/>
+          <w:bCs w:val="0"/>
+          <w:sz w:val="21"/>
+          <w:szCs w:val="24"/>
+        </w:rPr>
+        <w:t>DROP [17]和DynIMA [20]只检测连续的基于ret的</w:t>
+      </w:r>
+      <w:r>
+        <w:rPr>
+          <w:rFonts w:hint="default" w:asciiTheme="minorAscii" w:hAnsiTheme="minorEastAsia" w:cstheme="minorEastAsia"/>
+          <w:b w:val="0"/>
+          <w:bCs w:val="0"/>
+          <w:sz w:val="21"/>
+          <w:szCs w:val="24"/>
+        </w:rPr>
+        <w:t>gadget</w:t>
+      </w:r>
+      <w:r>
+        <w:rPr>
+          <w:rFonts w:hint="eastAsia" w:asciiTheme="minorAscii" w:hAnsiTheme="minorEastAsia" w:cstheme="minorEastAsia"/>
+          <w:b w:val="0"/>
+          <w:bCs w:val="0"/>
+          <w:sz w:val="21"/>
+          <w:szCs w:val="24"/>
+        </w:rPr>
+        <w:t>，攻击者可以利用</w:t>
+      </w:r>
+      <w:r>
+        <w:rPr>
+          <w:rFonts w:hint="default" w:asciiTheme="minorAscii" w:hAnsiTheme="minorEastAsia" w:cstheme="minorEastAsia"/>
+          <w:b w:val="0"/>
+          <w:bCs w:val="0"/>
+          <w:sz w:val="21"/>
+          <w:szCs w:val="24"/>
+        </w:rPr>
+        <w:t>上述</w:t>
+      </w:r>
+      <w:r>
+        <w:rPr>
+          <w:rFonts w:hint="eastAsia" w:asciiTheme="minorAscii" w:hAnsiTheme="minorEastAsia" w:cstheme="minorEastAsia"/>
+          <w:b w:val="0"/>
+          <w:bCs w:val="0"/>
+          <w:sz w:val="21"/>
+          <w:szCs w:val="24"/>
+        </w:rPr>
+        <w:t>简单的ROP恶意代码来</w:t>
+      </w:r>
+      <w:r>
+        <w:rPr>
+          <w:rFonts w:hint="default" w:asciiTheme="minorAscii" w:hAnsiTheme="minorEastAsia" w:cstheme="minorEastAsia"/>
+          <w:b w:val="0"/>
+          <w:bCs w:val="0"/>
+          <w:sz w:val="21"/>
+          <w:szCs w:val="24"/>
+        </w:rPr>
+        <w:t>绕过</w:t>
+      </w:r>
+      <w:r>
+        <w:rPr>
+          <w:rFonts w:hint="eastAsia" w:asciiTheme="minorAscii" w:hAnsiTheme="minorEastAsia" w:cstheme="minorEastAsia"/>
+          <w:b w:val="0"/>
+          <w:bCs w:val="0"/>
+          <w:sz w:val="21"/>
+          <w:szCs w:val="24"/>
+        </w:rPr>
+        <w:t>这两种防御机制。</w:t>
       </w:r>
     </w:p>
     <w:sectPr>

</xml_diff>

<commit_message>
sect.3 done p.s. starting Eye-protected mode
</commit_message>
<xml_diff>
--- a/doc/done.docx
+++ b/doc/done.docx
@@ -1,6 +1,7 @@
 
 <file path=word/document.xml><?xml version="1.0" encoding="utf-8"?>
 <w:document xmlns:wpc="http://schemas.microsoft.com/office/word/2010/wordprocessingCanvas" xmlns:mc="http://schemas.openxmlformats.org/markup-compatibility/2006" xmlns:o="urn:schemas-microsoft-com:office:office" xmlns:r="http://schemas.openxmlformats.org/officeDocument/2006/relationships" xmlns:m="http://schemas.openxmlformats.org/officeDocument/2006/math" xmlns:v="urn:schemas-microsoft-com:vml" xmlns:wp14="http://schemas.microsoft.com/office/word/2010/wordprocessingDrawing" xmlns:wp="http://schemas.openxmlformats.org/drawingml/2006/wordprocessingDrawing" xmlns:w="http://schemas.openxmlformats.org/wordprocessingml/2006/main" xmlns:w14="http://schemas.microsoft.com/office/word/2010/wordml" xmlns:w10="urn:schemas-microsoft-com:office:word" xmlns:w15="http://schemas.microsoft.com/office/word/2012/wordml" xmlns:wpg="http://schemas.microsoft.com/office/word/2010/wordprocessingGroup" xmlns:wpi="http://schemas.microsoft.com/office/word/2010/wordprocessingInk" xmlns:wne="http://schemas.microsoft.com/office/word/2006/wordml" xmlns:wps="http://schemas.microsoft.com/office/word/2010/wordprocessingShape" xmlns:wpsCustomData="http://www.wps.cn/officeDocument/2013/wpsCustomData" mc:Ignorable="w14 w15 wp14">
+  <w:background w:color="C5E0B4" w:themeColor="accent6" w:themeTint="66"/>
   <w:body>
     <w:p>
       <w:pPr>
@@ -111,7 +112,27 @@
           <w:sz w:val="21"/>
           <w:szCs w:val="24"/>
         </w:rPr>
-        <w:t>(instrumentation)技术并在程序运行时检测ROP攻击。在我们的实验中，ROP-Hunt可以在众多真实例程中检测出所有类型的ROP攻击。我们使用了几个原版的SPEC2006标准来测试ROP-Hunt的性能，结果表明它具有零误报率和可接受的系统开销。</w:t>
+        <w:t>(instrumentation)技术并在程序运行时检测ROP攻击。在我们的实验中，ROP-Hunt可以在众多实例</w:t>
+      </w:r>
+      <w:r>
+        <w:rPr>
+          <w:rFonts w:hint="default" w:asciiTheme="minorAscii" w:hAnsiTheme="minorEastAsia" w:cstheme="minorEastAsia"/>
+          <w:b w:val="0"/>
+          <w:bCs w:val="0"/>
+          <w:sz w:val="21"/>
+          <w:szCs w:val="24"/>
+        </w:rPr>
+        <w:t>程序</w:t>
+      </w:r>
+      <w:r>
+        <w:rPr>
+          <w:rFonts w:hint="eastAsia" w:asciiTheme="minorAscii" w:hAnsiTheme="minorEastAsia" w:eastAsiaTheme="minorEastAsia" w:cstheme="minorEastAsia"/>
+          <w:b w:val="0"/>
+          <w:bCs w:val="0"/>
+          <w:sz w:val="21"/>
+          <w:szCs w:val="24"/>
+        </w:rPr>
+        <w:t>中检测出所有类型的ROP攻击。我们使用了几个原版的SPEC2006标准来测试ROP-Hunt的性能，结果表明它具有零误报率和可接受的系统开销。</w:t>
       </w:r>
     </w:p>
     <w:p>
@@ -1648,17 +1669,7 @@
           <w:sz w:val="21"/>
           <w:szCs w:val="24"/>
         </w:rPr>
-        <w:t>；</w:t>
-      </w:r>
-      <w:r>
-        <w:rPr>
-          <w:rFonts w:hint="default" w:asciiTheme="minorAscii" w:hAnsiTheme="minorEastAsia" w:cstheme="minorEastAsia"/>
-          <w:b w:val="0"/>
-          <w:bCs w:val="0"/>
-          <w:sz w:val="21"/>
-          <w:szCs w:val="24"/>
-        </w:rPr>
-        <w:t>连续</w:t>
+        <w:t>；连续</w:t>
       </w:r>
       <w:r>
         <w:rPr>
@@ -4535,438 +4546,2316 @@
           <w:szCs w:val="24"/>
         </w:rPr>
       </w:pPr>
+      <w:r>
+        <w:rPr>
+          <w:rFonts w:hint="eastAsia" w:asciiTheme="minorAscii" w:hAnsiTheme="minorEastAsia" w:cstheme="minorEastAsia"/>
+          <w:b w:val="0"/>
+          <w:bCs w:val="0"/>
+          <w:sz w:val="21"/>
+          <w:szCs w:val="24"/>
+        </w:rPr>
+        <w:t>为了</w:t>
+      </w:r>
+      <w:r>
+        <w:rPr>
+          <w:rFonts w:hint="default" w:asciiTheme="minorAscii" w:hAnsiTheme="minorEastAsia" w:cstheme="minorEastAsia"/>
+          <w:b w:val="0"/>
+          <w:bCs w:val="0"/>
+          <w:sz w:val="21"/>
+          <w:szCs w:val="24"/>
+        </w:rPr>
+        <w:t>绕过现有</w:t>
+      </w:r>
+      <w:r>
+        <w:rPr>
+          <w:rFonts w:hint="eastAsia" w:asciiTheme="minorAscii" w:hAnsiTheme="minorEastAsia" w:cstheme="minorEastAsia"/>
+          <w:b w:val="0"/>
+          <w:bCs w:val="0"/>
+          <w:sz w:val="21"/>
+          <w:szCs w:val="24"/>
+        </w:rPr>
+        <w:t>的保护机制，攻击者更喜欢使用组合</w:t>
+      </w:r>
+      <w:r>
+        <w:rPr>
+          <w:rFonts w:hint="default" w:asciiTheme="minorAscii" w:hAnsiTheme="minorEastAsia" w:cstheme="minorEastAsia"/>
+          <w:b w:val="0"/>
+          <w:bCs w:val="0"/>
+          <w:sz w:val="21"/>
+          <w:szCs w:val="24"/>
+        </w:rPr>
+        <w:t>型gadget</w:t>
+      </w:r>
+      <w:r>
+        <w:rPr>
+          <w:rFonts w:hint="eastAsia" w:asciiTheme="minorAscii" w:hAnsiTheme="minorEastAsia" w:cstheme="minorEastAsia"/>
+          <w:b w:val="0"/>
+          <w:bCs w:val="0"/>
+          <w:sz w:val="21"/>
+          <w:szCs w:val="24"/>
+        </w:rPr>
+        <w:t>。图2</w:t>
+      </w:r>
+      <w:r>
+        <w:rPr>
+          <w:rFonts w:hint="default" w:asciiTheme="minorAscii" w:hAnsiTheme="minorEastAsia" w:cstheme="minorEastAsia"/>
+          <w:b w:val="0"/>
+          <w:bCs w:val="0"/>
+          <w:sz w:val="21"/>
+          <w:szCs w:val="24"/>
+        </w:rPr>
+        <w:t>展示</w:t>
+      </w:r>
+      <w:r>
+        <w:rPr>
+          <w:rFonts w:hint="eastAsia" w:asciiTheme="minorAscii" w:hAnsiTheme="minorEastAsia" w:cstheme="minorEastAsia"/>
+          <w:b w:val="0"/>
+          <w:bCs w:val="0"/>
+          <w:sz w:val="21"/>
+          <w:szCs w:val="24"/>
+        </w:rPr>
+        <w:t>了一个仅由4个</w:t>
+      </w:r>
+      <w:r>
+        <w:rPr>
+          <w:rFonts w:hint="default" w:asciiTheme="minorAscii" w:hAnsiTheme="minorEastAsia" w:cstheme="minorEastAsia"/>
+          <w:b w:val="0"/>
+          <w:bCs w:val="0"/>
+          <w:sz w:val="21"/>
+          <w:szCs w:val="24"/>
+        </w:rPr>
+        <w:t>gadget</w:t>
+      </w:r>
+      <w:r>
+        <w:rPr>
+          <w:rFonts w:hint="eastAsia" w:asciiTheme="minorAscii" w:hAnsiTheme="minorEastAsia" w:cstheme="minorEastAsia"/>
+          <w:b w:val="0"/>
+          <w:bCs w:val="0"/>
+          <w:sz w:val="21"/>
+          <w:szCs w:val="24"/>
+        </w:rPr>
+        <w:t>构成</w:t>
+      </w:r>
+      <w:r>
+        <w:rPr>
+          <w:rFonts w:hint="default" w:asciiTheme="minorAscii" w:hAnsiTheme="minorEastAsia" w:cstheme="minorEastAsia"/>
+          <w:b w:val="0"/>
+          <w:bCs w:val="0"/>
+          <w:sz w:val="21"/>
+          <w:szCs w:val="24"/>
+        </w:rPr>
+        <w:t>的</w:t>
+      </w:r>
+      <w:r>
+        <w:rPr>
+          <w:rFonts w:hint="eastAsia" w:asciiTheme="minorAscii" w:hAnsiTheme="minorEastAsia" w:cstheme="minorEastAsia"/>
+          <w:b w:val="0"/>
+          <w:bCs w:val="0"/>
+          <w:sz w:val="21"/>
+          <w:szCs w:val="24"/>
+        </w:rPr>
+        <w:t>非常简单的混合</w:t>
+      </w:r>
+      <w:r>
+        <w:rPr>
+          <w:rFonts w:hint="default" w:asciiTheme="minorAscii" w:hAnsiTheme="minorEastAsia" w:cstheme="minorEastAsia"/>
+          <w:b w:val="0"/>
+          <w:bCs w:val="0"/>
+          <w:sz w:val="21"/>
+          <w:szCs w:val="24"/>
+        </w:rPr>
+        <w:t>式</w:t>
+      </w:r>
+      <w:r>
+        <w:rPr>
+          <w:rFonts w:hint="eastAsia" w:asciiTheme="minorAscii" w:hAnsiTheme="minorEastAsia" w:cstheme="minorEastAsia"/>
+          <w:b w:val="0"/>
+          <w:bCs w:val="0"/>
+          <w:sz w:val="21"/>
+          <w:szCs w:val="24"/>
+        </w:rPr>
+        <w:t>ROP攻击</w:t>
+      </w:r>
+      <w:r>
+        <w:rPr>
+          <w:rFonts w:hint="default" w:asciiTheme="minorAscii" w:hAnsiTheme="minorEastAsia" w:cstheme="minorEastAsia"/>
+          <w:b w:val="0"/>
+          <w:bCs w:val="0"/>
+          <w:sz w:val="21"/>
+          <w:szCs w:val="24"/>
+        </w:rPr>
+        <w:t>。</w:t>
+      </w:r>
+      <w:r>
+        <w:rPr>
+          <w:rFonts w:hint="eastAsia" w:asciiTheme="minorAscii" w:hAnsiTheme="minorEastAsia" w:cstheme="minorEastAsia"/>
+          <w:b w:val="0"/>
+          <w:bCs w:val="0"/>
+          <w:sz w:val="21"/>
+          <w:szCs w:val="24"/>
+        </w:rPr>
+        <w:t>它</w:t>
+      </w:r>
+      <w:r>
+        <w:rPr>
+          <w:rFonts w:hint="default" w:asciiTheme="minorAscii" w:hAnsiTheme="minorEastAsia" w:cstheme="minorEastAsia"/>
+          <w:b w:val="0"/>
+          <w:bCs w:val="0"/>
+          <w:sz w:val="21"/>
+          <w:szCs w:val="24"/>
+        </w:rPr>
+        <w:t>是由</w:t>
+      </w:r>
+      <w:r>
+        <w:rPr>
+          <w:rFonts w:hint="eastAsia" w:asciiTheme="minorAscii" w:hAnsiTheme="minorEastAsia" w:cstheme="minorEastAsia"/>
+          <w:b w:val="0"/>
+          <w:bCs w:val="0"/>
+          <w:sz w:val="21"/>
+          <w:szCs w:val="24"/>
+        </w:rPr>
+        <w:t>传统shellcode [3]</w:t>
+      </w:r>
+      <w:r>
+        <w:rPr>
+          <w:rFonts w:hint="default" w:asciiTheme="minorAscii" w:hAnsiTheme="minorEastAsia" w:cstheme="minorEastAsia"/>
+          <w:b w:val="0"/>
+          <w:bCs w:val="0"/>
+          <w:sz w:val="21"/>
+          <w:szCs w:val="24"/>
+        </w:rPr>
+        <w:t>派生出的，在</w:t>
+      </w:r>
+      <w:r>
+        <w:rPr>
+          <w:rFonts w:hint="eastAsia" w:asciiTheme="minorAscii" w:hAnsiTheme="minorEastAsia" w:cstheme="minorEastAsia"/>
+          <w:b w:val="0"/>
+          <w:bCs w:val="0"/>
+          <w:sz w:val="21"/>
+          <w:szCs w:val="24"/>
+        </w:rPr>
+        <w:t>x86架构</w:t>
+      </w:r>
+      <w:r>
+        <w:rPr>
+          <w:rFonts w:hint="default" w:asciiTheme="minorAscii" w:hAnsiTheme="minorEastAsia" w:cstheme="minorEastAsia"/>
+          <w:b w:val="0"/>
+          <w:bCs w:val="0"/>
+          <w:sz w:val="21"/>
+          <w:szCs w:val="24"/>
+        </w:rPr>
+        <w:t>下，用于关闭正在</w:t>
+      </w:r>
+      <w:r>
+        <w:rPr>
+          <w:rFonts w:hint="eastAsia" w:asciiTheme="minorAscii" w:hAnsiTheme="minorEastAsia" w:cstheme="minorEastAsia"/>
+          <w:b w:val="0"/>
+          <w:bCs w:val="0"/>
+          <w:sz w:val="21"/>
+          <w:szCs w:val="24"/>
+        </w:rPr>
+        <w:t>运行</w:t>
+      </w:r>
+      <w:r>
+        <w:rPr>
+          <w:rFonts w:hint="default" w:asciiTheme="minorAscii" w:hAnsiTheme="minorEastAsia" w:cstheme="minorEastAsia"/>
+          <w:b w:val="0"/>
+          <w:bCs w:val="0"/>
+          <w:sz w:val="21"/>
+          <w:szCs w:val="24"/>
+        </w:rPr>
+        <w:t>的进程</w:t>
+      </w:r>
+      <w:r>
+        <w:rPr>
+          <w:rFonts w:hint="eastAsia" w:asciiTheme="minorAscii" w:hAnsiTheme="minorEastAsia" w:cstheme="minorEastAsia"/>
+          <w:b w:val="0"/>
+          <w:bCs w:val="0"/>
+          <w:sz w:val="21"/>
+          <w:szCs w:val="24"/>
+        </w:rPr>
+        <w:t>。为方便起见，我们使用系统调用exit</w:t>
+      </w:r>
+      <w:r>
+        <w:rPr>
+          <w:rFonts w:hint="default" w:asciiTheme="minorAscii" w:hAnsiTheme="minorEastAsia" w:cstheme="minorEastAsia"/>
+          <w:b w:val="0"/>
+          <w:bCs w:val="0"/>
+          <w:sz w:val="21"/>
+          <w:szCs w:val="24"/>
+        </w:rPr>
+        <w:t>(</w:t>
+      </w:r>
+      <w:r>
+        <w:rPr>
+          <w:rFonts w:hint="eastAsia" w:asciiTheme="minorAscii" w:hAnsiTheme="minorEastAsia" w:cstheme="minorEastAsia"/>
+          <w:b w:val="0"/>
+          <w:bCs w:val="0"/>
+          <w:sz w:val="21"/>
+          <w:szCs w:val="24"/>
+        </w:rPr>
+        <w:t>n</w:t>
+      </w:r>
+      <w:r>
+        <w:rPr>
+          <w:rFonts w:hint="default" w:asciiTheme="minorAscii" w:hAnsiTheme="minorEastAsia" w:cstheme="minorEastAsia"/>
+          <w:b w:val="0"/>
+          <w:bCs w:val="0"/>
+          <w:sz w:val="21"/>
+          <w:szCs w:val="24"/>
+        </w:rPr>
+        <w:t>)</w:t>
+      </w:r>
+      <w:r>
+        <w:rPr>
+          <w:rFonts w:hint="eastAsia" w:asciiTheme="minorAscii" w:hAnsiTheme="minorEastAsia" w:cstheme="minorEastAsia"/>
+          <w:b w:val="0"/>
+          <w:bCs w:val="0"/>
+          <w:sz w:val="21"/>
+          <w:szCs w:val="24"/>
+        </w:rPr>
+        <w:t>（n表示非零整数）</w:t>
+      </w:r>
+      <w:r>
+        <w:rPr>
+          <w:rFonts w:hint="default" w:asciiTheme="minorAscii" w:hAnsiTheme="minorEastAsia" w:cstheme="minorEastAsia"/>
+          <w:b w:val="0"/>
+          <w:bCs w:val="0"/>
+          <w:sz w:val="21"/>
+          <w:szCs w:val="24"/>
+        </w:rPr>
+        <w:t>代替</w:t>
+      </w:r>
+      <w:r>
+        <w:rPr>
+          <w:rFonts w:hint="eastAsia" w:asciiTheme="minorAscii" w:hAnsiTheme="minorEastAsia" w:cstheme="minorEastAsia"/>
+          <w:b w:val="0"/>
+          <w:bCs w:val="0"/>
+          <w:sz w:val="21"/>
+          <w:szCs w:val="24"/>
+        </w:rPr>
+        <w:t>exit</w:t>
+      </w:r>
+      <w:r>
+        <w:rPr>
+          <w:rFonts w:hint="default" w:asciiTheme="minorAscii" w:hAnsiTheme="minorEastAsia" w:cstheme="minorEastAsia"/>
+          <w:b w:val="0"/>
+          <w:bCs w:val="0"/>
+          <w:sz w:val="21"/>
+          <w:szCs w:val="24"/>
+        </w:rPr>
+        <w:t>(0)</w:t>
+      </w:r>
+      <w:r>
+        <w:rPr>
+          <w:rFonts w:hint="eastAsia" w:asciiTheme="minorAscii" w:hAnsiTheme="minorEastAsia" w:cstheme="minorEastAsia"/>
+          <w:b w:val="0"/>
+          <w:bCs w:val="0"/>
+          <w:sz w:val="21"/>
+          <w:szCs w:val="24"/>
+        </w:rPr>
+        <w:t>。</w:t>
+      </w:r>
+      <w:r>
+        <w:rPr>
+          <w:rFonts w:hint="default" w:asciiTheme="minorAscii" w:hAnsiTheme="minorEastAsia" w:cstheme="minorEastAsia"/>
+          <w:b w:val="0"/>
+          <w:bCs w:val="0"/>
+          <w:sz w:val="21"/>
+          <w:szCs w:val="24"/>
+        </w:rPr>
+        <w:t>其中，寄存器</w:t>
+      </w:r>
+      <w:r>
+        <w:rPr>
+          <w:rFonts w:hint="eastAsia" w:asciiTheme="minorAscii" w:hAnsiTheme="minorEastAsia" w:cstheme="minorEastAsia"/>
+          <w:b w:val="0"/>
+          <w:bCs w:val="0"/>
+          <w:sz w:val="21"/>
+          <w:szCs w:val="24"/>
+        </w:rPr>
+        <w:t>eax中</w:t>
+      </w:r>
+      <w:r>
+        <w:rPr>
+          <w:rFonts w:hint="default" w:asciiTheme="minorAscii" w:hAnsiTheme="minorEastAsia" w:cstheme="minorEastAsia"/>
+          <w:b w:val="0"/>
+          <w:bCs w:val="0"/>
+          <w:sz w:val="21"/>
+          <w:szCs w:val="24"/>
+        </w:rPr>
+        <w:t>存储</w:t>
+      </w:r>
+      <w:r>
+        <w:rPr>
+          <w:rFonts w:hint="eastAsia" w:asciiTheme="minorAscii" w:hAnsiTheme="minorEastAsia" w:cstheme="minorEastAsia"/>
+          <w:b w:val="0"/>
+          <w:bCs w:val="0"/>
+          <w:sz w:val="21"/>
+          <w:szCs w:val="24"/>
+        </w:rPr>
+        <w:t>系统调用号，ebx中存储参数。</w:t>
+      </w:r>
+      <w:r>
+        <w:rPr>
+          <w:rFonts w:hint="default" w:asciiTheme="minorAscii" w:hAnsiTheme="minorEastAsia" w:cstheme="minorEastAsia"/>
+          <w:b w:val="0"/>
+          <w:bCs w:val="0"/>
+          <w:sz w:val="21"/>
+          <w:szCs w:val="24"/>
+        </w:rPr>
+        <w:t>由于</w:t>
+      </w:r>
+      <w:r>
+        <w:rPr>
+          <w:rFonts w:hint="eastAsia" w:asciiTheme="minorAscii" w:hAnsiTheme="minorEastAsia" w:cstheme="minorEastAsia"/>
+          <w:b w:val="0"/>
+          <w:bCs w:val="0"/>
+          <w:sz w:val="21"/>
+          <w:szCs w:val="24"/>
+        </w:rPr>
+        <w:t>DROP [17]和DynIMA [20]只检测连续的基于ret的</w:t>
+      </w:r>
+      <w:r>
+        <w:rPr>
+          <w:rFonts w:hint="default" w:asciiTheme="minorAscii" w:hAnsiTheme="minorEastAsia" w:cstheme="minorEastAsia"/>
+          <w:b w:val="0"/>
+          <w:bCs w:val="0"/>
+          <w:sz w:val="21"/>
+          <w:szCs w:val="24"/>
+        </w:rPr>
+        <w:t>gadget</w:t>
+      </w:r>
+      <w:r>
+        <w:rPr>
+          <w:rFonts w:hint="eastAsia" w:asciiTheme="minorAscii" w:hAnsiTheme="minorEastAsia" w:cstheme="minorEastAsia"/>
+          <w:b w:val="0"/>
+          <w:bCs w:val="0"/>
+          <w:sz w:val="21"/>
+          <w:szCs w:val="24"/>
+        </w:rPr>
+        <w:t>，攻击者可以利用</w:t>
+      </w:r>
+      <w:r>
+        <w:rPr>
+          <w:rFonts w:hint="default" w:asciiTheme="minorAscii" w:hAnsiTheme="minorEastAsia" w:cstheme="minorEastAsia"/>
+          <w:b w:val="0"/>
+          <w:bCs w:val="0"/>
+          <w:sz w:val="21"/>
+          <w:szCs w:val="24"/>
+        </w:rPr>
+        <w:t>上述</w:t>
+      </w:r>
+      <w:r>
+        <w:rPr>
+          <w:rFonts w:hint="eastAsia" w:asciiTheme="minorAscii" w:hAnsiTheme="minorEastAsia" w:cstheme="minorEastAsia"/>
+          <w:b w:val="0"/>
+          <w:bCs w:val="0"/>
+          <w:sz w:val="21"/>
+          <w:szCs w:val="24"/>
+        </w:rPr>
+        <w:t>简单的ROP恶意代码来</w:t>
+      </w:r>
+      <w:r>
+        <w:rPr>
+          <w:rFonts w:hint="default" w:asciiTheme="minorAscii" w:hAnsiTheme="minorEastAsia" w:cstheme="minorEastAsia"/>
+          <w:b w:val="0"/>
+          <w:bCs w:val="0"/>
+          <w:sz w:val="21"/>
+          <w:szCs w:val="24"/>
+        </w:rPr>
+        <w:t>绕过</w:t>
+      </w:r>
+      <w:r>
+        <w:rPr>
+          <w:rFonts w:hint="eastAsia" w:asciiTheme="minorAscii" w:hAnsiTheme="minorEastAsia" w:cstheme="minorEastAsia"/>
+          <w:b w:val="0"/>
+          <w:bCs w:val="0"/>
+          <w:sz w:val="21"/>
+          <w:szCs w:val="24"/>
+        </w:rPr>
+        <w:t>这两种防御机制。</w:t>
+      </w:r>
+    </w:p>
+    <w:p>
+      <w:pPr>
+        <w:spacing w:line="240" w:lineRule="auto"/>
+        <w:jc w:val="both"/>
+        <w:rPr>
+          <w:rFonts w:hint="eastAsia" w:asciiTheme="minorAscii" w:hAnsiTheme="minorEastAsia" w:cstheme="minorEastAsia"/>
+          <w:b w:val="0"/>
+          <w:bCs w:val="0"/>
+          <w:sz w:val="21"/>
+          <w:szCs w:val="24"/>
+        </w:rPr>
+      </w:pPr>
+    </w:p>
+    <w:p>
+      <w:pPr>
+        <w:spacing w:line="240" w:lineRule="auto"/>
+        <w:jc w:val="both"/>
+        <w:rPr>
+          <w:rFonts w:hint="eastAsia" w:asciiTheme="minorAscii" w:hAnsiTheme="minorEastAsia" w:cstheme="minorEastAsia"/>
+          <w:b w:val="0"/>
+          <w:bCs w:val="0"/>
+          <w:sz w:val="21"/>
+          <w:szCs w:val="24"/>
+        </w:rPr>
+      </w:pPr>
+      <w:r>
+        <w:rPr>
+          <w:rFonts w:hint="default" w:asciiTheme="minorAscii" w:hAnsiTheme="minorEastAsia" w:cstheme="minorEastAsia"/>
+          <w:b w:val="0"/>
+          <w:bCs w:val="0"/>
+          <w:sz w:val="21"/>
+          <w:szCs w:val="24"/>
+        </w:rPr>
+        <w:t>三、</w:t>
+      </w:r>
+      <w:r>
+        <w:rPr>
+          <w:rFonts w:hint="eastAsia" w:asciiTheme="minorAscii" w:hAnsiTheme="minorEastAsia" w:cstheme="minorEastAsia"/>
+          <w:b w:val="0"/>
+          <w:bCs w:val="0"/>
+          <w:sz w:val="21"/>
+          <w:szCs w:val="24"/>
+        </w:rPr>
+        <w:t>ROP攻击的</w:t>
+      </w:r>
+      <w:r>
+        <w:rPr>
+          <w:rFonts w:hint="default" w:asciiTheme="minorAscii" w:hAnsiTheme="minorEastAsia" w:cstheme="minorEastAsia"/>
+          <w:b w:val="0"/>
+          <w:bCs w:val="0"/>
+          <w:sz w:val="21"/>
+          <w:szCs w:val="24"/>
+        </w:rPr>
+        <w:t>特征</w:t>
+      </w:r>
+    </w:p>
+    <w:p>
+      <w:pPr>
+        <w:spacing w:line="240" w:lineRule="auto"/>
+        <w:ind w:firstLine="420" w:firstLineChars="0"/>
+        <w:jc w:val="both"/>
+        <w:rPr>
+          <w:rFonts w:hint="eastAsia" w:asciiTheme="minorAscii" w:hAnsiTheme="minorEastAsia" w:cstheme="minorEastAsia"/>
+          <w:b w:val="0"/>
+          <w:bCs w:val="0"/>
+          <w:sz w:val="21"/>
+          <w:szCs w:val="24"/>
+        </w:rPr>
+      </w:pPr>
+      <w:r>
+        <w:rPr>
+          <w:rFonts w:hint="eastAsia" w:asciiTheme="minorAscii" w:hAnsiTheme="minorEastAsia" w:cstheme="minorEastAsia"/>
+          <w:b w:val="0"/>
+          <w:bCs w:val="0"/>
+          <w:sz w:val="21"/>
+          <w:szCs w:val="24"/>
+        </w:rPr>
+        <w:t>ROP攻击检测的关键是</w:t>
+      </w:r>
+      <w:r>
+        <w:rPr>
+          <w:rFonts w:hint="default" w:asciiTheme="minorAscii" w:hAnsiTheme="minorEastAsia" w:cstheme="minorEastAsia"/>
+          <w:b w:val="0"/>
+          <w:bCs w:val="0"/>
+          <w:sz w:val="21"/>
+          <w:szCs w:val="24"/>
+        </w:rPr>
+        <w:t>找出</w:t>
+      </w:r>
+      <w:r>
+        <w:rPr>
+          <w:rFonts w:hint="eastAsia" w:asciiTheme="minorAscii" w:hAnsiTheme="minorEastAsia" w:cstheme="minorEastAsia"/>
+          <w:b w:val="0"/>
+          <w:bCs w:val="0"/>
+          <w:sz w:val="21"/>
+          <w:szCs w:val="24"/>
+        </w:rPr>
+        <w:t>ROP恶意代码和普通程序</w:t>
+      </w:r>
+      <w:r>
+        <w:rPr>
+          <w:rFonts w:hint="default" w:asciiTheme="minorAscii" w:hAnsiTheme="minorEastAsia" w:cstheme="minorEastAsia"/>
+          <w:b w:val="0"/>
+          <w:bCs w:val="0"/>
+          <w:sz w:val="21"/>
+          <w:szCs w:val="24"/>
+        </w:rPr>
+        <w:t>代码</w:t>
+      </w:r>
+      <w:r>
+        <w:rPr>
+          <w:rFonts w:hint="eastAsia" w:asciiTheme="minorAscii" w:hAnsiTheme="minorEastAsia" w:cstheme="minorEastAsia"/>
+          <w:b w:val="0"/>
+          <w:bCs w:val="0"/>
+          <w:sz w:val="21"/>
+          <w:szCs w:val="24"/>
+        </w:rPr>
+        <w:t>间的差异。ROP中的一个重要因素是</w:t>
+      </w:r>
+      <w:r>
+        <w:rPr>
+          <w:rFonts w:hint="default" w:asciiTheme="minorAscii" w:hAnsiTheme="minorEastAsia" w:cstheme="minorEastAsia"/>
+          <w:b w:val="0"/>
+          <w:bCs w:val="0"/>
+          <w:sz w:val="21"/>
+          <w:szCs w:val="24"/>
+        </w:rPr>
+        <w:t>gadget的</w:t>
+      </w:r>
+      <w:r>
+        <w:rPr>
+          <w:rFonts w:hint="eastAsia" w:asciiTheme="minorAscii" w:hAnsiTheme="minorEastAsia" w:cstheme="minorEastAsia"/>
+          <w:b w:val="0"/>
+          <w:bCs w:val="0"/>
+          <w:sz w:val="21"/>
+          <w:szCs w:val="24"/>
+        </w:rPr>
+        <w:t xml:space="preserve">长度。 </w:t>
+      </w:r>
+      <w:r>
+        <w:rPr>
+          <w:rFonts w:hint="default" w:asciiTheme="minorAscii" w:hAnsiTheme="minorEastAsia" w:cstheme="minorEastAsia"/>
+          <w:b w:val="0"/>
+          <w:bCs w:val="0"/>
+          <w:sz w:val="21"/>
+          <w:szCs w:val="24"/>
+        </w:rPr>
+        <w:t>在</w:t>
+      </w:r>
+      <w:r>
+        <w:rPr>
+          <w:rFonts w:hint="eastAsia" w:asciiTheme="minorAscii" w:hAnsiTheme="minorEastAsia" w:cstheme="minorEastAsia"/>
+          <w:b w:val="0"/>
+          <w:bCs w:val="0"/>
+          <w:sz w:val="21"/>
+          <w:szCs w:val="24"/>
+        </w:rPr>
+        <w:t>[20]</w:t>
+      </w:r>
+      <w:r>
+        <w:rPr>
+          <w:rFonts w:hint="default" w:asciiTheme="minorAscii" w:hAnsiTheme="minorEastAsia" w:cstheme="minorEastAsia"/>
+          <w:b w:val="0"/>
+          <w:bCs w:val="0"/>
+          <w:sz w:val="21"/>
+          <w:szCs w:val="24"/>
+        </w:rPr>
+        <w:t>这篇文章中，研究者们</w:t>
+      </w:r>
+      <w:r>
+        <w:rPr>
+          <w:rFonts w:hint="eastAsia" w:asciiTheme="minorAscii" w:hAnsiTheme="minorEastAsia" w:cstheme="minorEastAsia"/>
+          <w:b w:val="0"/>
+          <w:bCs w:val="0"/>
+          <w:sz w:val="21"/>
+          <w:szCs w:val="24"/>
+        </w:rPr>
+        <w:t>发现ROP攻击中使用的指令序列</w:t>
+      </w:r>
+      <w:r>
+        <w:rPr>
+          <w:rFonts w:hint="default" w:asciiTheme="minorAscii" w:hAnsiTheme="minorEastAsia" w:cstheme="minorEastAsia"/>
+          <w:b w:val="0"/>
+          <w:bCs w:val="0"/>
+          <w:sz w:val="21"/>
+          <w:szCs w:val="24"/>
+        </w:rPr>
+        <w:t>长度为</w:t>
+      </w:r>
+      <w:r>
+        <w:rPr>
+          <w:rFonts w:hint="eastAsia" w:asciiTheme="minorAscii" w:hAnsiTheme="minorEastAsia" w:cstheme="minorEastAsia"/>
+          <w:b w:val="0"/>
+          <w:bCs w:val="0"/>
+          <w:sz w:val="21"/>
+          <w:szCs w:val="24"/>
+        </w:rPr>
+        <w:t>2到5个指令。DROP [17]</w:t>
+      </w:r>
+      <w:r>
+        <w:rPr>
+          <w:rFonts w:hint="default" w:asciiTheme="minorAscii" w:hAnsiTheme="minorEastAsia" w:cstheme="minorEastAsia"/>
+          <w:b w:val="0"/>
+          <w:bCs w:val="0"/>
+          <w:sz w:val="21"/>
+          <w:szCs w:val="24"/>
+        </w:rPr>
+        <w:t>也指出gadget</w:t>
+      </w:r>
+      <w:r>
+        <w:rPr>
+          <w:rFonts w:hint="eastAsia" w:asciiTheme="minorAscii" w:hAnsiTheme="minorEastAsia" w:cstheme="minorEastAsia"/>
+          <w:b w:val="0"/>
+          <w:bCs w:val="0"/>
+          <w:sz w:val="21"/>
+          <w:szCs w:val="24"/>
+        </w:rPr>
+        <w:t>中的指令数不超过5</w:t>
+      </w:r>
+      <w:r>
+        <w:rPr>
+          <w:rFonts w:hint="default" w:asciiTheme="minorAscii" w:hAnsiTheme="minorEastAsia" w:cstheme="minorEastAsia"/>
+          <w:b w:val="0"/>
+          <w:bCs w:val="0"/>
+          <w:sz w:val="21"/>
+          <w:szCs w:val="24"/>
+        </w:rPr>
+        <w:t>条。</w:t>
+      </w:r>
+      <w:r>
+        <w:rPr>
+          <w:rFonts w:hint="eastAsia" w:asciiTheme="minorAscii" w:hAnsiTheme="minorEastAsia" w:cstheme="minorEastAsia"/>
+          <w:b w:val="0"/>
+          <w:bCs w:val="0"/>
+          <w:sz w:val="21"/>
+          <w:szCs w:val="24"/>
+        </w:rPr>
+        <w:t>Kayaalp等</w:t>
+      </w:r>
+      <w:r>
+        <w:rPr>
+          <w:rFonts w:hint="default" w:asciiTheme="minorAscii" w:hAnsiTheme="minorEastAsia" w:cstheme="minorEastAsia"/>
+          <w:b w:val="0"/>
+          <w:bCs w:val="0"/>
+          <w:sz w:val="21"/>
+          <w:szCs w:val="24"/>
+        </w:rPr>
+        <w:t>人</w:t>
+      </w:r>
+      <w:r>
+        <w:rPr>
+          <w:rFonts w:hint="eastAsia" w:asciiTheme="minorAscii" w:hAnsiTheme="minorEastAsia" w:cstheme="minorEastAsia"/>
+          <w:b w:val="0"/>
+          <w:bCs w:val="0"/>
+          <w:sz w:val="21"/>
+          <w:szCs w:val="24"/>
+        </w:rPr>
+        <w:t>[25]从</w:t>
+      </w:r>
+      <w:r>
+        <w:rPr>
+          <w:rFonts w:hint="default" w:asciiTheme="minorAscii" w:hAnsiTheme="minorEastAsia" w:cstheme="minorEastAsia"/>
+          <w:b w:val="0"/>
+          <w:bCs w:val="0"/>
+          <w:sz w:val="21"/>
+          <w:szCs w:val="24"/>
+        </w:rPr>
+        <w:t>libc</w:t>
+      </w:r>
+      <w:r>
+        <w:rPr>
+          <w:rFonts w:hint="eastAsia" w:asciiTheme="minorAscii" w:hAnsiTheme="minorEastAsia" w:cstheme="minorEastAsia"/>
+          <w:b w:val="0"/>
+          <w:bCs w:val="0"/>
+          <w:sz w:val="21"/>
+          <w:szCs w:val="24"/>
+        </w:rPr>
+        <w:t>标准库中提取</w:t>
+      </w:r>
+      <w:r>
+        <w:rPr>
+          <w:rFonts w:hint="default" w:asciiTheme="minorAscii" w:hAnsiTheme="minorEastAsia" w:cstheme="minorEastAsia"/>
+          <w:b w:val="0"/>
+          <w:bCs w:val="0"/>
+          <w:sz w:val="21"/>
+          <w:szCs w:val="24"/>
+        </w:rPr>
+        <w:t>了所有gadget</w:t>
+      </w:r>
+      <w:r>
+        <w:rPr>
+          <w:rFonts w:hint="eastAsia" w:asciiTheme="minorAscii" w:hAnsiTheme="minorEastAsia" w:cstheme="minorEastAsia"/>
+          <w:b w:val="0"/>
+          <w:bCs w:val="0"/>
+          <w:sz w:val="21"/>
+          <w:szCs w:val="24"/>
+        </w:rPr>
+        <w:t>，并对平均</w:t>
+      </w:r>
+      <w:r>
+        <w:rPr>
+          <w:rFonts w:hint="default" w:asciiTheme="minorAscii" w:hAnsiTheme="minorEastAsia" w:cstheme="minorEastAsia"/>
+          <w:b w:val="0"/>
+          <w:bCs w:val="0"/>
+          <w:sz w:val="21"/>
+          <w:szCs w:val="24"/>
+        </w:rPr>
+        <w:t>gadget</w:t>
+      </w:r>
+      <w:r>
+        <w:rPr>
+          <w:rFonts w:hint="eastAsia" w:asciiTheme="minorAscii" w:hAnsiTheme="minorEastAsia" w:cstheme="minorEastAsia"/>
+          <w:b w:val="0"/>
+          <w:bCs w:val="0"/>
+          <w:sz w:val="21"/>
+          <w:szCs w:val="24"/>
+        </w:rPr>
+        <w:t>长度进行了研究。结果表明，随着</w:t>
+      </w:r>
+      <w:r>
+        <w:rPr>
+          <w:rFonts w:hint="default" w:asciiTheme="minorAscii" w:hAnsiTheme="minorEastAsia" w:cstheme="minorEastAsia"/>
+          <w:b w:val="0"/>
+          <w:bCs w:val="0"/>
+          <w:sz w:val="21"/>
+          <w:szCs w:val="24"/>
+        </w:rPr>
+        <w:t>gadget</w:t>
+      </w:r>
+      <w:r>
+        <w:rPr>
+          <w:rFonts w:hint="eastAsia" w:asciiTheme="minorAscii" w:hAnsiTheme="minorEastAsia" w:cstheme="minorEastAsia"/>
+          <w:b w:val="0"/>
+          <w:bCs w:val="0"/>
+          <w:sz w:val="21"/>
+          <w:szCs w:val="24"/>
+        </w:rPr>
+        <w:t>长度的增加，副作用的数量呈线性增长，使得它们越来越难以</w:t>
+      </w:r>
+      <w:r>
+        <w:rPr>
+          <w:rFonts w:hint="default" w:asciiTheme="minorAscii" w:hAnsiTheme="minorEastAsia" w:cstheme="minorEastAsia"/>
+          <w:b w:val="0"/>
+          <w:bCs w:val="0"/>
+          <w:sz w:val="21"/>
+          <w:szCs w:val="24"/>
+        </w:rPr>
+        <w:t>被利用</w:t>
+      </w:r>
+      <w:r>
+        <w:rPr>
+          <w:rFonts w:hint="eastAsia" w:asciiTheme="minorAscii" w:hAnsiTheme="minorEastAsia" w:cstheme="minorEastAsia"/>
+          <w:b w:val="0"/>
+          <w:bCs w:val="0"/>
+          <w:sz w:val="21"/>
+          <w:szCs w:val="24"/>
+        </w:rPr>
+        <w:t>。</w:t>
+      </w:r>
+    </w:p>
+    <w:p>
+      <w:pPr>
+        <w:spacing w:line="240" w:lineRule="auto"/>
+        <w:jc w:val="both"/>
+        <w:rPr>
+          <w:rFonts w:hint="eastAsia" w:asciiTheme="minorAscii" w:hAnsiTheme="minorEastAsia" w:cstheme="minorEastAsia"/>
+          <w:b w:val="0"/>
+          <w:bCs w:val="0"/>
+          <w:sz w:val="21"/>
+          <w:szCs w:val="24"/>
+        </w:rPr>
+      </w:pPr>
+      <w:r>
+        <w:rPr>
+          <w:rFonts w:hint="eastAsia" w:asciiTheme="minorAscii" w:hAnsiTheme="minorEastAsia" w:cstheme="minorEastAsia"/>
+          <w:b w:val="0"/>
+          <w:bCs w:val="0"/>
+          <w:sz w:val="21"/>
+          <w:szCs w:val="24"/>
+        </w:rPr>
+        <w:t>在目前的检测机制中还</w:t>
+      </w:r>
+      <w:r>
+        <w:rPr>
+          <w:rFonts w:hint="default" w:asciiTheme="minorAscii" w:hAnsiTheme="minorEastAsia" w:cstheme="minorEastAsia"/>
+          <w:b w:val="0"/>
+          <w:bCs w:val="0"/>
+          <w:sz w:val="21"/>
+          <w:szCs w:val="24"/>
+        </w:rPr>
+        <w:t>需要</w:t>
+      </w:r>
+      <w:r>
+        <w:rPr>
+          <w:rFonts w:hint="eastAsia" w:asciiTheme="minorAscii" w:hAnsiTheme="minorEastAsia" w:cstheme="minorEastAsia"/>
+          <w:b w:val="0"/>
+          <w:bCs w:val="0"/>
+          <w:sz w:val="21"/>
+          <w:szCs w:val="24"/>
+        </w:rPr>
+        <w:t>考虑了一些其他因素</w:t>
+      </w:r>
+      <w:r>
+        <w:rPr>
+          <w:rFonts w:hint="default" w:asciiTheme="minorAscii" w:hAnsiTheme="minorEastAsia" w:cstheme="minorEastAsia"/>
+          <w:b w:val="0"/>
+          <w:bCs w:val="0"/>
+          <w:sz w:val="21"/>
+          <w:szCs w:val="24"/>
+        </w:rPr>
+        <w:t>。</w:t>
+      </w:r>
+      <w:r>
+        <w:rPr>
+          <w:rFonts w:hint="eastAsia" w:asciiTheme="minorAscii" w:hAnsiTheme="minorEastAsia" w:cstheme="minorEastAsia"/>
+          <w:b w:val="0"/>
+          <w:bCs w:val="0"/>
+          <w:sz w:val="21"/>
+          <w:szCs w:val="24"/>
+        </w:rPr>
+        <w:t>如果三个小指令序列一个接一个地</w:t>
+      </w:r>
+      <w:r>
+        <w:rPr>
+          <w:rFonts w:hint="default" w:asciiTheme="minorAscii" w:hAnsiTheme="minorEastAsia" w:cstheme="minorEastAsia"/>
+          <w:b w:val="0"/>
+          <w:bCs w:val="0"/>
+          <w:sz w:val="21"/>
+          <w:szCs w:val="24"/>
+        </w:rPr>
+        <w:t>被</w:t>
+      </w:r>
+      <w:r>
+        <w:rPr>
+          <w:rFonts w:hint="eastAsia" w:asciiTheme="minorAscii" w:hAnsiTheme="minorEastAsia" w:cstheme="minorEastAsia"/>
+          <w:b w:val="0"/>
+          <w:bCs w:val="0"/>
+          <w:sz w:val="21"/>
+          <w:szCs w:val="24"/>
+        </w:rPr>
+        <w:t>执行，DynIMA [20]</w:t>
+      </w:r>
+      <w:r>
+        <w:rPr>
+          <w:rFonts w:hint="default" w:asciiTheme="minorAscii" w:hAnsiTheme="minorEastAsia" w:cstheme="minorEastAsia"/>
+          <w:b w:val="0"/>
+          <w:bCs w:val="0"/>
+          <w:sz w:val="21"/>
+          <w:szCs w:val="24"/>
+        </w:rPr>
+        <w:t>将</w:t>
+      </w:r>
+      <w:r>
+        <w:rPr>
+          <w:rFonts w:hint="eastAsia" w:asciiTheme="minorAscii" w:hAnsiTheme="minorEastAsia" w:cstheme="minorEastAsia"/>
+          <w:b w:val="0"/>
+          <w:bCs w:val="0"/>
+          <w:sz w:val="21"/>
+          <w:szCs w:val="24"/>
+        </w:rPr>
+        <w:t>报告</w:t>
+      </w:r>
+      <w:r>
+        <w:rPr>
+          <w:rFonts w:hint="default" w:asciiTheme="minorAscii" w:hAnsiTheme="minorEastAsia" w:cstheme="minorEastAsia"/>
+          <w:b w:val="0"/>
+          <w:bCs w:val="0"/>
+          <w:sz w:val="21"/>
+          <w:szCs w:val="24"/>
+        </w:rPr>
+        <w:t>一次</w:t>
+      </w:r>
+      <w:r>
+        <w:rPr>
+          <w:rFonts w:hint="eastAsia" w:asciiTheme="minorAscii" w:hAnsiTheme="minorEastAsia" w:cstheme="minorEastAsia"/>
+          <w:b w:val="0"/>
+          <w:bCs w:val="0"/>
+          <w:sz w:val="21"/>
+          <w:szCs w:val="24"/>
+        </w:rPr>
+        <w:t>ROP攻击。Fan Yao等</w:t>
+      </w:r>
+      <w:r>
+        <w:rPr>
+          <w:rFonts w:hint="default" w:asciiTheme="minorAscii" w:hAnsiTheme="minorEastAsia" w:cstheme="minorEastAsia"/>
+          <w:b w:val="0"/>
+          <w:bCs w:val="0"/>
+          <w:sz w:val="21"/>
+          <w:szCs w:val="24"/>
+        </w:rPr>
+        <w:t>人</w:t>
+      </w:r>
+      <w:r>
+        <w:rPr>
+          <w:rFonts w:hint="eastAsia" w:asciiTheme="minorAscii" w:hAnsiTheme="minorEastAsia" w:cstheme="minorEastAsia"/>
+          <w:b w:val="0"/>
+          <w:bCs w:val="0"/>
+          <w:sz w:val="21"/>
+          <w:szCs w:val="24"/>
+        </w:rPr>
+        <w:t>[38]发现</w:t>
+      </w:r>
+      <w:r>
+        <w:rPr>
+          <w:rFonts w:hint="default" w:asciiTheme="minorAscii" w:hAnsiTheme="minorEastAsia" w:cstheme="minorEastAsia"/>
+          <w:b w:val="0"/>
+          <w:bCs w:val="0"/>
+          <w:sz w:val="21"/>
+          <w:szCs w:val="24"/>
+        </w:rPr>
+        <w:t>很少有两地址相离较近的gadget存在</w:t>
+      </w:r>
+      <w:r>
+        <w:rPr>
+          <w:rFonts w:hint="eastAsia" w:asciiTheme="minorAscii" w:hAnsiTheme="minorEastAsia" w:cstheme="minorEastAsia"/>
+          <w:b w:val="0"/>
+          <w:bCs w:val="0"/>
+          <w:sz w:val="21"/>
+          <w:szCs w:val="24"/>
+        </w:rPr>
+        <w:t>。</w:t>
+      </w:r>
+    </w:p>
+    <w:p>
+      <w:pPr>
+        <w:spacing w:line="240" w:lineRule="auto"/>
+        <w:ind w:firstLine="420" w:firstLineChars="0"/>
+        <w:jc w:val="both"/>
+        <w:rPr>
+          <w:rFonts w:hint="eastAsia" w:asciiTheme="minorAscii" w:hAnsiTheme="minorEastAsia" w:cstheme="minorEastAsia"/>
+          <w:b w:val="0"/>
+          <w:bCs w:val="0"/>
+          <w:sz w:val="21"/>
+          <w:szCs w:val="24"/>
+        </w:rPr>
+      </w:pPr>
+      <w:r>
+        <w:rPr>
+          <w:rFonts w:hint="eastAsia" w:asciiTheme="minorAscii" w:hAnsiTheme="minorEastAsia" w:cstheme="minorEastAsia"/>
+          <w:b w:val="0"/>
+          <w:bCs w:val="0"/>
+          <w:sz w:val="21"/>
+          <w:szCs w:val="24"/>
+        </w:rPr>
+        <w:t>基于编写ROP恶意代码的经验，我们发现了</w:t>
+      </w:r>
+      <w:r>
+        <w:rPr>
+          <w:rFonts w:hint="default" w:asciiTheme="minorAscii" w:hAnsiTheme="minorEastAsia" w:cstheme="minorEastAsia"/>
+          <w:b w:val="0"/>
+          <w:bCs w:val="0"/>
+          <w:sz w:val="21"/>
+          <w:szCs w:val="24"/>
+        </w:rPr>
+        <w:t>另外</w:t>
+      </w:r>
+      <w:r>
+        <w:rPr>
+          <w:rFonts w:hint="eastAsia" w:asciiTheme="minorAscii" w:hAnsiTheme="minorEastAsia" w:cstheme="minorEastAsia"/>
+          <w:b w:val="0"/>
+          <w:bCs w:val="0"/>
+          <w:sz w:val="21"/>
+          <w:szCs w:val="24"/>
+        </w:rPr>
+        <w:t>两个特性。</w:t>
+      </w:r>
+      <w:r>
+        <w:rPr>
+          <w:rFonts w:hint="default" w:asciiTheme="minorAscii" w:hAnsiTheme="minorEastAsia" w:cstheme="minorEastAsia"/>
+          <w:b w:val="0"/>
+          <w:bCs w:val="0"/>
+          <w:sz w:val="21"/>
+          <w:szCs w:val="24"/>
+        </w:rPr>
+        <w:t>其一</w:t>
+      </w:r>
+      <w:r>
+        <w:rPr>
+          <w:rFonts w:hint="eastAsia" w:asciiTheme="minorAscii" w:hAnsiTheme="minorEastAsia" w:cstheme="minorEastAsia"/>
+          <w:b w:val="0"/>
+          <w:bCs w:val="0"/>
+          <w:sz w:val="21"/>
+          <w:szCs w:val="24"/>
+        </w:rPr>
+        <w:t>，无论是</w:t>
+      </w:r>
+      <w:r>
+        <w:rPr>
+          <w:rFonts w:hint="default" w:asciiTheme="minorAscii" w:hAnsiTheme="minorEastAsia" w:cstheme="minorEastAsia"/>
+          <w:b w:val="0"/>
+          <w:bCs w:val="0"/>
+          <w:sz w:val="21"/>
+          <w:szCs w:val="24"/>
+        </w:rPr>
+        <w:t>以</w:t>
+      </w:r>
+      <w:r>
+        <w:rPr>
+          <w:rFonts w:hint="eastAsia" w:asciiTheme="minorAscii" w:hAnsiTheme="minorEastAsia" w:cstheme="minorEastAsia"/>
+          <w:b w:val="0"/>
+          <w:bCs w:val="0"/>
+          <w:sz w:val="21"/>
+          <w:szCs w:val="24"/>
+        </w:rPr>
+        <w:t>跳转还是调用指令</w:t>
+      </w:r>
+      <w:r>
+        <w:rPr>
+          <w:rFonts w:hint="default" w:asciiTheme="minorAscii" w:hAnsiTheme="minorEastAsia" w:cstheme="minorEastAsia"/>
+          <w:b w:val="0"/>
+          <w:bCs w:val="0"/>
+          <w:sz w:val="21"/>
+          <w:szCs w:val="24"/>
+        </w:rPr>
+        <w:t>为结尾</w:t>
+      </w:r>
+      <w:r>
+        <w:rPr>
+          <w:rFonts w:hint="eastAsia" w:asciiTheme="minorAscii" w:hAnsiTheme="minorEastAsia" w:cstheme="minorEastAsia"/>
+          <w:b w:val="0"/>
+          <w:bCs w:val="0"/>
+          <w:sz w:val="21"/>
+          <w:szCs w:val="24"/>
+        </w:rPr>
+        <w:t>，连续的</w:t>
+      </w:r>
+      <w:r>
+        <w:rPr>
+          <w:rFonts w:hint="default" w:asciiTheme="minorAscii" w:hAnsiTheme="minorEastAsia" w:cstheme="minorEastAsia"/>
+          <w:b w:val="0"/>
+          <w:bCs w:val="0"/>
+          <w:sz w:val="21"/>
+          <w:szCs w:val="24"/>
+        </w:rPr>
+        <w:t>gadget</w:t>
+      </w:r>
+      <w:r>
+        <w:rPr>
+          <w:rFonts w:hint="eastAsia" w:asciiTheme="minorAscii" w:hAnsiTheme="minorEastAsia" w:cstheme="minorEastAsia"/>
+          <w:b w:val="0"/>
+          <w:bCs w:val="0"/>
+          <w:sz w:val="21"/>
+          <w:szCs w:val="24"/>
+        </w:rPr>
+        <w:t>都不会位于同一个例程中。其</w:t>
+      </w:r>
+      <w:r>
+        <w:rPr>
+          <w:rFonts w:hint="default" w:asciiTheme="minorAscii" w:hAnsiTheme="minorEastAsia" w:cstheme="minorEastAsia"/>
+          <w:b w:val="0"/>
+          <w:bCs w:val="0"/>
+          <w:sz w:val="21"/>
+          <w:szCs w:val="24"/>
+        </w:rPr>
+        <w:t>二</w:t>
+      </w:r>
+      <w:r>
+        <w:rPr>
+          <w:rFonts w:hint="eastAsia" w:asciiTheme="minorAscii" w:hAnsiTheme="minorEastAsia" w:cstheme="minorEastAsia"/>
+          <w:b w:val="0"/>
+          <w:bCs w:val="0"/>
+          <w:sz w:val="21"/>
+          <w:szCs w:val="24"/>
+        </w:rPr>
+        <w:t>，shellcode总是利用系统调用将控制流</w:t>
+      </w:r>
+      <w:r>
+        <w:rPr>
+          <w:rFonts w:hint="default" w:asciiTheme="minorAscii" w:hAnsiTheme="minorEastAsia" w:cstheme="minorEastAsia"/>
+          <w:b w:val="0"/>
+          <w:bCs w:val="0"/>
+          <w:sz w:val="21"/>
+          <w:szCs w:val="24"/>
+        </w:rPr>
+        <w:t>从用户态</w:t>
+      </w:r>
+      <w:r>
+        <w:rPr>
+          <w:rFonts w:hint="eastAsia" w:asciiTheme="minorAscii" w:hAnsiTheme="minorEastAsia" w:cstheme="minorEastAsia"/>
+          <w:b w:val="0"/>
+          <w:bCs w:val="0"/>
+          <w:sz w:val="21"/>
+          <w:szCs w:val="24"/>
+        </w:rPr>
+        <w:t>转移</w:t>
+      </w:r>
+      <w:r>
+        <w:rPr>
+          <w:rFonts w:hint="default" w:asciiTheme="minorAscii" w:hAnsiTheme="minorEastAsia" w:cstheme="minorEastAsia"/>
+          <w:b w:val="0"/>
+          <w:bCs w:val="0"/>
+          <w:sz w:val="21"/>
+          <w:szCs w:val="24"/>
+        </w:rPr>
+        <w:t>至</w:t>
+      </w:r>
+      <w:r>
+        <w:rPr>
+          <w:rFonts w:hint="eastAsia" w:asciiTheme="minorAscii" w:hAnsiTheme="minorEastAsia" w:cstheme="minorEastAsia"/>
+          <w:b w:val="0"/>
+          <w:bCs w:val="0"/>
+          <w:sz w:val="21"/>
+          <w:szCs w:val="24"/>
+        </w:rPr>
+        <w:t>内核</w:t>
+      </w:r>
+      <w:r>
+        <w:rPr>
+          <w:rFonts w:hint="default" w:asciiTheme="minorAscii" w:hAnsiTheme="minorEastAsia" w:cstheme="minorEastAsia"/>
+          <w:b w:val="0"/>
+          <w:bCs w:val="0"/>
+          <w:sz w:val="21"/>
+          <w:szCs w:val="24"/>
+        </w:rPr>
+        <w:t>态</w:t>
+      </w:r>
+      <w:r>
+        <w:rPr>
+          <w:rFonts w:hint="eastAsia" w:asciiTheme="minorAscii" w:hAnsiTheme="minorEastAsia" w:cstheme="minorEastAsia"/>
+          <w:b w:val="0"/>
+          <w:bCs w:val="0"/>
+          <w:sz w:val="21"/>
+          <w:szCs w:val="24"/>
+        </w:rPr>
+        <w:t>。</w:t>
+      </w:r>
+    </w:p>
+    <w:p>
+      <w:pPr>
+        <w:spacing w:line="240" w:lineRule="auto"/>
+        <w:jc w:val="both"/>
+        <w:rPr>
+          <w:rFonts w:hint="eastAsia" w:asciiTheme="minorAscii" w:hAnsiTheme="minorEastAsia" w:cstheme="minorEastAsia"/>
+          <w:b w:val="0"/>
+          <w:bCs w:val="0"/>
+          <w:sz w:val="21"/>
+          <w:szCs w:val="24"/>
+        </w:rPr>
+      </w:pPr>
+      <w:r>
+        <w:rPr>
+          <w:rFonts w:hint="eastAsia" w:asciiTheme="minorAscii" w:hAnsiTheme="minorEastAsia" w:cstheme="minorEastAsia"/>
+          <w:b w:val="0"/>
+          <w:bCs w:val="0"/>
+          <w:sz w:val="21"/>
+          <w:szCs w:val="24"/>
+        </w:rPr>
+        <w:t>在计算机编程中，</w:t>
+      </w:r>
+      <w:r>
+        <w:rPr>
+          <w:rFonts w:hint="eastAsia" w:asciiTheme="minorAscii" w:hAnsiTheme="minorEastAsia" w:cstheme="minorEastAsia"/>
+          <w:b/>
+          <w:bCs/>
+          <w:sz w:val="21"/>
+          <w:szCs w:val="24"/>
+        </w:rPr>
+        <w:t>例程</w:t>
+      </w:r>
+      <w:r>
+        <w:rPr>
+          <w:rFonts w:hint="eastAsia" w:asciiTheme="minorAscii" w:hAnsiTheme="minorEastAsia" w:cstheme="minorEastAsia"/>
+          <w:b w:val="0"/>
+          <w:bCs w:val="0"/>
+          <w:sz w:val="21"/>
+          <w:szCs w:val="24"/>
+        </w:rPr>
+        <w:t>是一</w:t>
+      </w:r>
+      <w:r>
+        <w:rPr>
+          <w:rFonts w:hint="default" w:asciiTheme="minorAscii" w:hAnsiTheme="minorEastAsia" w:cstheme="minorEastAsia"/>
+          <w:b w:val="0"/>
+          <w:bCs w:val="0"/>
+          <w:sz w:val="21"/>
+          <w:szCs w:val="24"/>
+        </w:rPr>
+        <w:t>串</w:t>
+      </w:r>
+      <w:r>
+        <w:rPr>
+          <w:rFonts w:hint="eastAsia" w:asciiTheme="minorAscii" w:hAnsiTheme="minorEastAsia" w:cstheme="minorEastAsia"/>
+          <w:b w:val="0"/>
+          <w:bCs w:val="0"/>
+          <w:sz w:val="21"/>
+          <w:szCs w:val="24"/>
+        </w:rPr>
+        <w:t>代码</w:t>
+      </w:r>
+      <w:r>
+        <w:rPr>
+          <w:rFonts w:hint="default" w:asciiTheme="minorAscii" w:hAnsiTheme="minorEastAsia" w:cstheme="minorEastAsia"/>
+          <w:b w:val="0"/>
+          <w:bCs w:val="0"/>
+          <w:sz w:val="21"/>
+          <w:szCs w:val="24"/>
+        </w:rPr>
+        <w:t>序列</w:t>
+      </w:r>
+      <w:r>
+        <w:rPr>
+          <w:rFonts w:hint="eastAsia" w:asciiTheme="minorAscii" w:hAnsiTheme="minorEastAsia" w:cstheme="minorEastAsia"/>
+          <w:b w:val="0"/>
+          <w:bCs w:val="0"/>
+          <w:sz w:val="21"/>
+          <w:szCs w:val="24"/>
+        </w:rPr>
+        <w:t>，</w:t>
+      </w:r>
+      <w:r>
+        <w:rPr>
+          <w:rFonts w:hint="default" w:asciiTheme="minorAscii" w:hAnsiTheme="minorEastAsia" w:cstheme="minorEastAsia"/>
+          <w:b w:val="0"/>
+          <w:bCs w:val="0"/>
+          <w:sz w:val="21"/>
+          <w:szCs w:val="24"/>
+        </w:rPr>
+        <w:t>被</w:t>
+      </w:r>
+      <w:r>
+        <w:rPr>
+          <w:rFonts w:hint="eastAsia" w:asciiTheme="minorAscii" w:hAnsiTheme="minorEastAsia" w:cstheme="minorEastAsia"/>
+          <w:b w:val="0"/>
+          <w:bCs w:val="0"/>
+          <w:sz w:val="21"/>
+          <w:szCs w:val="24"/>
+        </w:rPr>
+        <w:t>用于在程序执行期间重复调用和使用。在高级语言中，许多</w:t>
+      </w:r>
+      <w:r>
+        <w:rPr>
+          <w:rFonts w:hint="default" w:asciiTheme="minorAscii" w:hAnsiTheme="minorEastAsia" w:cstheme="minorEastAsia"/>
+          <w:b w:val="0"/>
+          <w:bCs w:val="0"/>
+          <w:sz w:val="21"/>
+          <w:szCs w:val="24"/>
+        </w:rPr>
+        <w:t>常用</w:t>
+      </w:r>
+      <w:r>
+        <w:rPr>
+          <w:rFonts w:hint="eastAsia" w:asciiTheme="minorAscii" w:hAnsiTheme="minorEastAsia" w:cstheme="minorEastAsia"/>
+          <w:b w:val="0"/>
+          <w:bCs w:val="0"/>
+          <w:sz w:val="21"/>
+          <w:szCs w:val="24"/>
+        </w:rPr>
+        <w:t>的例程被打包为函数。在传统的ROP攻击中，每个</w:t>
+      </w:r>
+      <w:r>
+        <w:rPr>
+          <w:rFonts w:hint="default" w:asciiTheme="minorAscii" w:hAnsiTheme="minorEastAsia" w:cstheme="minorEastAsia"/>
+          <w:b w:val="0"/>
+          <w:bCs w:val="0"/>
+          <w:sz w:val="21"/>
+          <w:szCs w:val="24"/>
+        </w:rPr>
+        <w:t>gadget</w:t>
+      </w:r>
+      <w:r>
+        <w:rPr>
+          <w:rFonts w:hint="eastAsia" w:asciiTheme="minorAscii" w:hAnsiTheme="minorEastAsia" w:cstheme="minorEastAsia"/>
+          <w:b w:val="0"/>
+          <w:bCs w:val="0"/>
+          <w:sz w:val="21"/>
+          <w:szCs w:val="24"/>
+        </w:rPr>
+        <w:t>都以返回指令</w:t>
+      </w:r>
+      <w:r>
+        <w:rPr>
+          <w:rFonts w:hint="default" w:asciiTheme="minorAscii" w:hAnsiTheme="minorEastAsia" w:cstheme="minorEastAsia"/>
+          <w:b w:val="0"/>
+          <w:bCs w:val="0"/>
+          <w:sz w:val="21"/>
+          <w:szCs w:val="24"/>
+        </w:rPr>
+        <w:t>为结尾，</w:t>
+      </w:r>
+      <w:r>
+        <w:rPr>
+          <w:rFonts w:hint="eastAsia" w:asciiTheme="minorAscii" w:hAnsiTheme="minorEastAsia" w:cstheme="minorEastAsia"/>
+          <w:b w:val="0"/>
+          <w:bCs w:val="0"/>
+          <w:sz w:val="21"/>
+          <w:szCs w:val="24"/>
+        </w:rPr>
+        <w:t>除了递归返回</w:t>
+      </w:r>
+      <w:r>
+        <w:rPr>
+          <w:rFonts w:hint="default" w:asciiTheme="minorAscii" w:hAnsiTheme="minorEastAsia" w:cstheme="minorEastAsia"/>
+          <w:b w:val="0"/>
+          <w:bCs w:val="0"/>
+          <w:sz w:val="21"/>
+          <w:szCs w:val="24"/>
+        </w:rPr>
+        <w:t>，</w:t>
+      </w:r>
+      <w:r>
+        <w:rPr>
+          <w:rFonts w:hint="eastAsia" w:asciiTheme="minorAscii" w:hAnsiTheme="minorEastAsia" w:cstheme="minorEastAsia"/>
+          <w:b w:val="0"/>
+          <w:bCs w:val="0"/>
+          <w:sz w:val="21"/>
+          <w:szCs w:val="24"/>
+        </w:rPr>
+        <w:t>在大多数情况下，它们不在同一个例程中。ROPGadget [8]是一个</w:t>
+      </w:r>
+      <w:r>
+        <w:rPr>
+          <w:rFonts w:hint="default" w:asciiTheme="minorAscii" w:hAnsiTheme="minorEastAsia" w:cstheme="minorEastAsia"/>
+          <w:b w:val="0"/>
+          <w:bCs w:val="0"/>
+          <w:sz w:val="21"/>
+          <w:szCs w:val="24"/>
+        </w:rPr>
+        <w:t>开源的gadget搜索</w:t>
+      </w:r>
+      <w:r>
+        <w:rPr>
+          <w:rFonts w:hint="eastAsia" w:asciiTheme="minorAscii" w:hAnsiTheme="minorEastAsia" w:cstheme="minorEastAsia"/>
+          <w:b w:val="0"/>
+          <w:bCs w:val="0"/>
+          <w:sz w:val="21"/>
+          <w:szCs w:val="24"/>
+        </w:rPr>
+        <w:t>工具</w:t>
+      </w:r>
+      <w:r>
+        <w:rPr>
+          <w:rFonts w:hint="default" w:asciiTheme="minorAscii" w:hAnsiTheme="minorEastAsia" w:cstheme="minorEastAsia"/>
+          <w:b w:val="0"/>
+          <w:bCs w:val="0"/>
+          <w:sz w:val="21"/>
+          <w:szCs w:val="24"/>
+        </w:rPr>
+        <w:t>，我们用它</w:t>
+      </w:r>
+      <w:r>
+        <w:rPr>
+          <w:rFonts w:hint="eastAsia" w:asciiTheme="minorAscii" w:hAnsiTheme="minorEastAsia" w:cstheme="minorEastAsia"/>
+          <w:b w:val="0"/>
+          <w:bCs w:val="0"/>
+          <w:sz w:val="21"/>
+          <w:szCs w:val="24"/>
+        </w:rPr>
+        <w:t>从glibc中提取</w:t>
+      </w:r>
+      <w:r>
+        <w:rPr>
+          <w:rFonts w:hint="default" w:asciiTheme="minorAscii" w:hAnsiTheme="minorEastAsia" w:cstheme="minorEastAsia"/>
+          <w:b w:val="0"/>
+          <w:bCs w:val="0"/>
+          <w:sz w:val="21"/>
+          <w:szCs w:val="24"/>
+        </w:rPr>
+        <w:t>gadget</w:t>
+      </w:r>
+      <w:r>
+        <w:rPr>
+          <w:rFonts w:hint="eastAsia" w:asciiTheme="minorAscii" w:hAnsiTheme="minorEastAsia" w:cstheme="minorEastAsia"/>
+          <w:b w:val="0"/>
+          <w:bCs w:val="0"/>
+          <w:sz w:val="21"/>
+          <w:szCs w:val="24"/>
+        </w:rPr>
+        <w:t>，并使用</w:t>
+      </w:r>
+      <w:r>
+        <w:rPr>
+          <w:rFonts w:hint="default" w:asciiTheme="minorAscii" w:hAnsiTheme="minorEastAsia" w:cstheme="minorEastAsia"/>
+          <w:b w:val="0"/>
+          <w:bCs w:val="0"/>
+          <w:sz w:val="21"/>
+          <w:szCs w:val="24"/>
+        </w:rPr>
+        <w:t>文章</w:t>
+      </w:r>
+      <w:r>
+        <w:rPr>
+          <w:rFonts w:hint="eastAsia" w:asciiTheme="minorAscii" w:hAnsiTheme="minorEastAsia" w:cstheme="minorEastAsia"/>
+          <w:b w:val="0"/>
+          <w:bCs w:val="0"/>
+          <w:sz w:val="21"/>
+          <w:szCs w:val="24"/>
+        </w:rPr>
+        <w:t>[12]</w:t>
+      </w:r>
+      <w:r>
+        <w:rPr>
+          <w:rFonts w:hint="default" w:asciiTheme="minorAscii" w:hAnsiTheme="minorEastAsia" w:cstheme="minorEastAsia"/>
+          <w:b w:val="0"/>
+          <w:bCs w:val="0"/>
+          <w:sz w:val="21"/>
+          <w:szCs w:val="24"/>
+        </w:rPr>
+        <w:t>中</w:t>
+      </w:r>
+      <w:r>
+        <w:rPr>
+          <w:rFonts w:hint="eastAsia" w:asciiTheme="minorAscii" w:hAnsiTheme="minorEastAsia" w:cstheme="minorEastAsia"/>
+          <w:b w:val="0"/>
+          <w:bCs w:val="0"/>
+          <w:sz w:val="21"/>
+          <w:szCs w:val="24"/>
+        </w:rPr>
+        <w:t>提出的算法构造</w:t>
+      </w:r>
+      <w:r>
+        <w:rPr>
+          <w:rFonts w:hint="default" w:asciiTheme="minorAscii" w:hAnsiTheme="minorEastAsia" w:cstheme="minorEastAsia"/>
+          <w:b w:val="0"/>
+          <w:bCs w:val="0"/>
+          <w:sz w:val="21"/>
+          <w:szCs w:val="24"/>
+        </w:rPr>
+        <w:t>几段</w:t>
+      </w:r>
+      <w:r>
+        <w:rPr>
+          <w:rFonts w:hint="eastAsia" w:asciiTheme="minorAscii" w:hAnsiTheme="minorEastAsia" w:cstheme="minorEastAsia"/>
+          <w:b w:val="0"/>
+          <w:bCs w:val="0"/>
+          <w:sz w:val="21"/>
+          <w:szCs w:val="24"/>
+        </w:rPr>
+        <w:t>JOP恶意代码。我们发现相同例程</w:t>
+      </w:r>
+      <w:r>
+        <w:rPr>
+          <w:rFonts w:hint="default" w:asciiTheme="minorAscii" w:hAnsiTheme="minorEastAsia" w:cstheme="minorEastAsia"/>
+          <w:b w:val="0"/>
+          <w:bCs w:val="0"/>
+          <w:sz w:val="21"/>
+          <w:szCs w:val="24"/>
+        </w:rPr>
+        <w:t>中的</w:t>
+      </w:r>
+      <w:r>
+        <w:rPr>
+          <w:rFonts w:hint="eastAsia" w:asciiTheme="minorAscii" w:hAnsiTheme="minorEastAsia" w:cstheme="minorEastAsia"/>
+          <w:b w:val="0"/>
+          <w:bCs w:val="0"/>
+          <w:sz w:val="21"/>
+          <w:szCs w:val="24"/>
+        </w:rPr>
+        <w:t>连续</w:t>
+      </w:r>
+      <w:r>
+        <w:rPr>
+          <w:rFonts w:hint="default" w:asciiTheme="minorAscii" w:hAnsiTheme="minorEastAsia" w:cstheme="minorEastAsia"/>
+          <w:b w:val="0"/>
+          <w:bCs w:val="0"/>
+          <w:sz w:val="21"/>
+          <w:szCs w:val="24"/>
+        </w:rPr>
+        <w:t>的gadget极难被利用</w:t>
+      </w:r>
+      <w:r>
+        <w:rPr>
+          <w:rFonts w:hint="eastAsia" w:asciiTheme="minorAscii" w:hAnsiTheme="minorEastAsia" w:cstheme="minorEastAsia"/>
+          <w:b w:val="0"/>
+          <w:bCs w:val="0"/>
+          <w:sz w:val="21"/>
+          <w:szCs w:val="24"/>
+        </w:rPr>
+        <w:t>。</w:t>
+      </w:r>
+    </w:p>
+    <w:p>
+      <w:pPr>
+        <w:spacing w:line="240" w:lineRule="auto"/>
+        <w:ind w:firstLine="420" w:firstLineChars="0"/>
+        <w:jc w:val="both"/>
+        <w:rPr>
+          <w:rFonts w:hint="eastAsia" w:asciiTheme="minorAscii" w:hAnsiTheme="minorEastAsia" w:cstheme="minorEastAsia"/>
+          <w:b w:val="0"/>
+          <w:bCs w:val="0"/>
+          <w:sz w:val="21"/>
+          <w:szCs w:val="24"/>
+        </w:rPr>
+      </w:pPr>
+      <w:r>
+        <w:rPr>
+          <w:rFonts w:hint="eastAsia" w:asciiTheme="minorAscii" w:hAnsiTheme="minorEastAsia" w:cstheme="minorEastAsia"/>
+          <w:b w:val="0"/>
+          <w:bCs w:val="0"/>
+          <w:sz w:val="21"/>
+          <w:szCs w:val="24"/>
+        </w:rPr>
+        <w:t>ROP恶意代码</w:t>
+      </w:r>
+      <w:r>
+        <w:rPr>
+          <w:rFonts w:hint="default" w:asciiTheme="minorAscii" w:hAnsiTheme="minorEastAsia" w:cstheme="minorEastAsia"/>
+          <w:b w:val="0"/>
+          <w:bCs w:val="0"/>
+          <w:sz w:val="21"/>
+          <w:szCs w:val="24"/>
+        </w:rPr>
+        <w:t>由</w:t>
+      </w:r>
+      <w:r>
+        <w:rPr>
+          <w:rFonts w:hint="eastAsia" w:asciiTheme="minorAscii" w:hAnsiTheme="minorEastAsia" w:cstheme="minorEastAsia"/>
+          <w:b w:val="0"/>
+          <w:bCs w:val="0"/>
+          <w:sz w:val="21"/>
+          <w:szCs w:val="24"/>
+        </w:rPr>
+        <w:t>shellcode</w:t>
+      </w:r>
+      <w:r>
+        <w:rPr>
+          <w:rFonts w:hint="default" w:asciiTheme="minorAscii" w:hAnsiTheme="minorEastAsia" w:cstheme="minorEastAsia"/>
+          <w:b w:val="0"/>
+          <w:bCs w:val="0"/>
+          <w:sz w:val="21"/>
+          <w:szCs w:val="24"/>
+        </w:rPr>
+        <w:t>派生而出</w:t>
+      </w:r>
+      <w:r>
+        <w:rPr>
+          <w:rFonts w:hint="eastAsia" w:asciiTheme="minorAscii" w:hAnsiTheme="minorEastAsia" w:cstheme="minorEastAsia"/>
+          <w:b w:val="0"/>
+          <w:bCs w:val="0"/>
+          <w:sz w:val="21"/>
+          <w:szCs w:val="24"/>
+        </w:rPr>
+        <w:t>，基于传统的shellcode</w:t>
+      </w:r>
+      <w:r>
+        <w:rPr>
+          <w:rFonts w:hint="default" w:asciiTheme="minorAscii" w:hAnsiTheme="minorEastAsia" w:cstheme="minorEastAsia"/>
+          <w:b w:val="0"/>
+          <w:bCs w:val="0"/>
+          <w:sz w:val="21"/>
+          <w:szCs w:val="24"/>
+        </w:rPr>
+        <w:t>来</w:t>
+      </w:r>
+      <w:r>
+        <w:rPr>
+          <w:rFonts w:hint="eastAsia" w:asciiTheme="minorAscii" w:hAnsiTheme="minorEastAsia" w:cstheme="minorEastAsia"/>
+          <w:b w:val="0"/>
+          <w:bCs w:val="0"/>
+          <w:sz w:val="21"/>
+          <w:szCs w:val="24"/>
+        </w:rPr>
+        <w:t>构建</w:t>
+      </w:r>
+      <w:r>
+        <w:rPr>
+          <w:rFonts w:hint="default" w:asciiTheme="minorAscii" w:hAnsiTheme="minorEastAsia" w:cstheme="minorEastAsia"/>
+          <w:b w:val="0"/>
+          <w:bCs w:val="0"/>
+          <w:sz w:val="21"/>
+          <w:szCs w:val="24"/>
+        </w:rPr>
+        <w:t>gadget</w:t>
+      </w:r>
+      <w:r>
+        <w:rPr>
+          <w:rFonts w:hint="eastAsia" w:asciiTheme="minorAscii" w:hAnsiTheme="minorEastAsia" w:cstheme="minorEastAsia"/>
+          <w:b w:val="0"/>
+          <w:bCs w:val="0"/>
+          <w:sz w:val="21"/>
+          <w:szCs w:val="24"/>
+        </w:rPr>
+        <w:t>。我们分析</w:t>
+      </w:r>
+      <w:r>
+        <w:rPr>
+          <w:rFonts w:hint="default" w:asciiTheme="minorAscii" w:hAnsiTheme="minorEastAsia" w:cstheme="minorEastAsia"/>
+          <w:b w:val="0"/>
+          <w:bCs w:val="0"/>
+          <w:sz w:val="21"/>
+          <w:szCs w:val="24"/>
+        </w:rPr>
+        <w:t>了文章</w:t>
+      </w:r>
+      <w:r>
+        <w:rPr>
+          <w:rFonts w:hint="eastAsia" w:asciiTheme="minorAscii" w:hAnsiTheme="minorEastAsia" w:cstheme="minorEastAsia"/>
+          <w:b w:val="0"/>
+          <w:bCs w:val="0"/>
+          <w:sz w:val="21"/>
+          <w:szCs w:val="24"/>
+        </w:rPr>
+        <w:t>[5]中</w:t>
+      </w:r>
+      <w:r>
+        <w:rPr>
+          <w:rFonts w:hint="default" w:asciiTheme="minorAscii" w:hAnsiTheme="minorEastAsia" w:cstheme="minorEastAsia"/>
+          <w:b w:val="0"/>
+          <w:bCs w:val="0"/>
+          <w:sz w:val="21"/>
+          <w:szCs w:val="24"/>
+        </w:rPr>
+        <w:t>全部</w:t>
+      </w:r>
+      <w:r>
+        <w:rPr>
+          <w:rFonts w:hint="eastAsia" w:asciiTheme="minorAscii" w:hAnsiTheme="minorEastAsia" w:cstheme="minorEastAsia"/>
+          <w:b w:val="0"/>
+          <w:bCs w:val="0"/>
+          <w:sz w:val="21"/>
+          <w:szCs w:val="24"/>
+        </w:rPr>
+        <w:t>247个shellcode，发现其中212个至少调用</w:t>
+      </w:r>
+      <w:r>
+        <w:rPr>
+          <w:rFonts w:hint="default" w:asciiTheme="minorAscii" w:hAnsiTheme="minorEastAsia" w:cstheme="minorEastAsia"/>
+          <w:b w:val="0"/>
+          <w:bCs w:val="0"/>
+          <w:sz w:val="21"/>
+          <w:szCs w:val="24"/>
+        </w:rPr>
+        <w:t>了</w:t>
+      </w:r>
+      <w:r>
+        <w:rPr>
+          <w:rFonts w:hint="eastAsia" w:asciiTheme="minorAscii" w:hAnsiTheme="minorEastAsia" w:cstheme="minorEastAsia"/>
+          <w:b w:val="0"/>
+          <w:bCs w:val="0"/>
+          <w:sz w:val="21"/>
+          <w:szCs w:val="24"/>
+        </w:rPr>
+        <w:t>一次系统调用。其他</w:t>
+      </w:r>
+      <w:r>
+        <w:rPr>
+          <w:rFonts w:hint="default" w:asciiTheme="minorAscii" w:hAnsiTheme="minorEastAsia" w:cstheme="minorEastAsia"/>
+          <w:b w:val="0"/>
+          <w:bCs w:val="0"/>
+          <w:sz w:val="21"/>
+          <w:szCs w:val="24"/>
+        </w:rPr>
+        <w:t>的</w:t>
+      </w:r>
+      <w:r>
+        <w:rPr>
+          <w:rFonts w:hint="eastAsia" w:asciiTheme="minorAscii" w:hAnsiTheme="minorEastAsia" w:cstheme="minorEastAsia"/>
+          <w:b w:val="0"/>
+          <w:bCs w:val="0"/>
+          <w:sz w:val="21"/>
+          <w:szCs w:val="24"/>
+        </w:rPr>
+        <w:t>shellcode为了</w:t>
+      </w:r>
+      <w:r>
+        <w:rPr>
+          <w:rFonts w:hint="default" w:asciiTheme="minorAscii" w:hAnsiTheme="minorEastAsia" w:cstheme="minorEastAsia"/>
+          <w:b w:val="0"/>
+          <w:bCs w:val="0"/>
+          <w:sz w:val="21"/>
+          <w:szCs w:val="24"/>
+        </w:rPr>
+        <w:t>绕过特征</w:t>
+      </w:r>
+      <w:r>
+        <w:rPr>
+          <w:rFonts w:hint="eastAsia" w:asciiTheme="minorAscii" w:hAnsiTheme="minorEastAsia" w:cstheme="minorEastAsia"/>
+          <w:b w:val="0"/>
+          <w:bCs w:val="0"/>
+          <w:sz w:val="21"/>
+          <w:szCs w:val="24"/>
+        </w:rPr>
+        <w:t>检测机制，</w:t>
+      </w:r>
+      <w:r>
+        <w:rPr>
+          <w:rFonts w:hint="default" w:asciiTheme="minorAscii" w:hAnsiTheme="minorEastAsia" w:cstheme="minorEastAsia"/>
+          <w:b w:val="0"/>
+          <w:bCs w:val="0"/>
+          <w:sz w:val="21"/>
+          <w:szCs w:val="24"/>
+        </w:rPr>
+        <w:t>使用了</w:t>
+      </w:r>
+      <w:r>
+        <w:rPr>
+          <w:rFonts w:hint="eastAsia" w:asciiTheme="minorAscii" w:hAnsiTheme="minorEastAsia" w:cstheme="minorEastAsia"/>
+          <w:b w:val="0"/>
+          <w:bCs w:val="0"/>
+          <w:sz w:val="21"/>
+          <w:szCs w:val="24"/>
+        </w:rPr>
+        <w:t>加密或自修改</w:t>
+      </w:r>
+      <w:r>
+        <w:rPr>
+          <w:rFonts w:hint="default" w:asciiTheme="minorAscii" w:hAnsiTheme="minorEastAsia" w:cstheme="minorEastAsia"/>
+          <w:b w:val="0"/>
+          <w:bCs w:val="0"/>
+          <w:sz w:val="21"/>
+          <w:szCs w:val="24"/>
+        </w:rPr>
+        <w:t>payload的方式</w:t>
+      </w:r>
+      <w:r>
+        <w:rPr>
+          <w:rFonts w:hint="eastAsia" w:asciiTheme="minorAscii" w:hAnsiTheme="minorEastAsia" w:cstheme="minorEastAsia"/>
+          <w:b w:val="0"/>
+          <w:bCs w:val="0"/>
+          <w:sz w:val="21"/>
+          <w:szCs w:val="24"/>
+        </w:rPr>
+        <w:t>，</w:t>
+      </w:r>
+      <w:r>
+        <w:rPr>
+          <w:rFonts w:hint="default" w:asciiTheme="minorAscii" w:hAnsiTheme="minorEastAsia" w:cstheme="minorEastAsia"/>
+          <w:b w:val="0"/>
+          <w:bCs w:val="0"/>
+          <w:sz w:val="21"/>
+          <w:szCs w:val="24"/>
+        </w:rPr>
+        <w:t>于是“</w:t>
+      </w:r>
+      <w:r>
+        <w:rPr>
+          <w:rFonts w:hint="eastAsia" w:asciiTheme="minorAscii" w:hAnsiTheme="minorEastAsia" w:cstheme="minorEastAsia"/>
+          <w:b w:val="0"/>
+          <w:bCs w:val="0"/>
+          <w:sz w:val="21"/>
+          <w:szCs w:val="24"/>
+        </w:rPr>
+        <w:t>int 0x80”</w:t>
+      </w:r>
+      <w:r>
+        <w:rPr>
+          <w:rFonts w:hint="default" w:asciiTheme="minorAscii" w:hAnsiTheme="minorEastAsia" w:cstheme="minorEastAsia"/>
+          <w:b w:val="0"/>
+          <w:bCs w:val="0"/>
+          <w:sz w:val="21"/>
+          <w:szCs w:val="24"/>
+        </w:rPr>
+        <w:t>不被直接使用，</w:t>
+      </w:r>
+      <w:r>
+        <w:rPr>
+          <w:rFonts w:hint="eastAsia" w:asciiTheme="minorAscii" w:hAnsiTheme="minorEastAsia" w:cstheme="minorEastAsia"/>
+          <w:b w:val="0"/>
+          <w:bCs w:val="0"/>
+          <w:sz w:val="21"/>
+          <w:szCs w:val="24"/>
+        </w:rPr>
+        <w:t>避免敏感数据（如cd 80）</w:t>
+      </w:r>
+      <w:r>
+        <w:rPr>
+          <w:rFonts w:hint="default" w:asciiTheme="minorAscii" w:hAnsiTheme="minorEastAsia" w:cstheme="minorEastAsia"/>
+          <w:b w:val="0"/>
+          <w:bCs w:val="0"/>
+          <w:sz w:val="21"/>
+          <w:szCs w:val="24"/>
+        </w:rPr>
+        <w:t>的出现</w:t>
+      </w:r>
+      <w:r>
+        <w:rPr>
+          <w:rFonts w:hint="eastAsia" w:asciiTheme="minorAscii" w:hAnsiTheme="minorEastAsia" w:cstheme="minorEastAsia"/>
+          <w:b w:val="0"/>
+          <w:bCs w:val="0"/>
+          <w:sz w:val="21"/>
+          <w:szCs w:val="24"/>
+        </w:rPr>
+        <w:t>。但无论如何，</w:t>
+      </w:r>
+      <w:r>
+        <w:rPr>
+          <w:rFonts w:hint="default" w:asciiTheme="minorAscii" w:hAnsiTheme="minorEastAsia" w:cstheme="minorEastAsia"/>
+          <w:b w:val="0"/>
+          <w:bCs w:val="0"/>
+          <w:sz w:val="21"/>
+          <w:szCs w:val="24"/>
+        </w:rPr>
+        <w:t>为了</w:t>
+      </w:r>
+      <w:r>
+        <w:rPr>
+          <w:rFonts w:hint="eastAsia" w:asciiTheme="minorAscii" w:hAnsiTheme="minorEastAsia" w:cstheme="minorEastAsia"/>
+          <w:b w:val="0"/>
+          <w:bCs w:val="0"/>
+          <w:sz w:val="21"/>
+          <w:szCs w:val="24"/>
+        </w:rPr>
+        <w:t>获得更高的权限</w:t>
+      </w:r>
+      <w:r>
+        <w:rPr>
+          <w:rFonts w:hint="default" w:asciiTheme="minorAscii" w:hAnsiTheme="minorEastAsia" w:cstheme="minorEastAsia"/>
+          <w:b w:val="0"/>
+          <w:bCs w:val="0"/>
+          <w:sz w:val="21"/>
+          <w:szCs w:val="24"/>
+        </w:rPr>
+        <w:t>，</w:t>
+      </w:r>
+      <w:r>
+        <w:rPr>
+          <w:rFonts w:hint="eastAsia" w:asciiTheme="minorAscii" w:hAnsiTheme="minorEastAsia" w:cstheme="minorEastAsia"/>
+          <w:b w:val="0"/>
+          <w:bCs w:val="0"/>
+          <w:sz w:val="21"/>
+          <w:szCs w:val="24"/>
+        </w:rPr>
+        <w:t>他们</w:t>
+      </w:r>
+      <w:r>
+        <w:rPr>
+          <w:rFonts w:hint="default" w:asciiTheme="minorAscii" w:hAnsiTheme="minorEastAsia" w:cstheme="minorEastAsia"/>
+          <w:b w:val="0"/>
+          <w:bCs w:val="0"/>
+          <w:sz w:val="21"/>
+          <w:szCs w:val="24"/>
+        </w:rPr>
+        <w:t>终</w:t>
+      </w:r>
+      <w:r>
+        <w:rPr>
+          <w:rFonts w:hint="eastAsia" w:asciiTheme="minorAscii" w:hAnsiTheme="minorEastAsia" w:cstheme="minorEastAsia"/>
+          <w:b w:val="0"/>
+          <w:bCs w:val="0"/>
+          <w:sz w:val="21"/>
+          <w:szCs w:val="24"/>
+        </w:rPr>
+        <w:t>将在</w:t>
+      </w:r>
+      <w:r>
+        <w:rPr>
+          <w:rFonts w:hint="default" w:asciiTheme="minorAscii" w:hAnsiTheme="minorEastAsia" w:cstheme="minorEastAsia"/>
+          <w:b w:val="0"/>
+          <w:bCs w:val="0"/>
+          <w:sz w:val="21"/>
+          <w:szCs w:val="24"/>
+        </w:rPr>
+        <w:t>runtime</w:t>
+      </w:r>
+      <w:r>
+        <w:rPr>
+          <w:rFonts w:hint="eastAsia" w:asciiTheme="minorAscii" w:hAnsiTheme="minorEastAsia" w:cstheme="minorEastAsia"/>
+          <w:b w:val="0"/>
+          <w:bCs w:val="0"/>
+          <w:sz w:val="21"/>
+          <w:szCs w:val="24"/>
+        </w:rPr>
+        <w:t xml:space="preserve">调用系统调用。 </w:t>
+      </w:r>
+      <w:r>
+        <w:rPr>
+          <w:rFonts w:hint="default" w:asciiTheme="minorAscii" w:hAnsiTheme="minorEastAsia" w:cstheme="minorEastAsia"/>
+          <w:b w:val="0"/>
+          <w:bCs w:val="0"/>
+          <w:sz w:val="21"/>
+          <w:szCs w:val="24"/>
+        </w:rPr>
+        <w:t>文章</w:t>
+      </w:r>
+      <w:r>
+        <w:rPr>
+          <w:rFonts w:hint="eastAsia" w:asciiTheme="minorAscii" w:hAnsiTheme="minorEastAsia" w:cstheme="minorEastAsia"/>
+          <w:b w:val="0"/>
+          <w:bCs w:val="0"/>
+          <w:sz w:val="21"/>
+          <w:szCs w:val="24"/>
+        </w:rPr>
+        <w:t>[2]</w:t>
+      </w:r>
+      <w:r>
+        <w:rPr>
+          <w:rFonts w:hint="default" w:asciiTheme="minorAscii" w:hAnsiTheme="minorEastAsia" w:cstheme="minorEastAsia"/>
+          <w:b w:val="0"/>
+          <w:bCs w:val="0"/>
+          <w:sz w:val="21"/>
+          <w:szCs w:val="24"/>
+        </w:rPr>
+        <w:t>中</w:t>
+      </w:r>
+      <w:r>
+        <w:rPr>
+          <w:rFonts w:hint="eastAsia" w:asciiTheme="minorAscii" w:hAnsiTheme="minorEastAsia" w:cstheme="minorEastAsia"/>
+          <w:b w:val="0"/>
+          <w:bCs w:val="0"/>
+          <w:sz w:val="21"/>
+          <w:szCs w:val="24"/>
+        </w:rPr>
+        <w:t>调用</w:t>
+      </w:r>
+      <w:r>
+        <w:rPr>
+          <w:rFonts w:hint="default" w:asciiTheme="minorAscii" w:hAnsiTheme="minorEastAsia" w:cstheme="minorEastAsia"/>
+          <w:b w:val="0"/>
+          <w:bCs w:val="0"/>
+          <w:sz w:val="21"/>
+          <w:szCs w:val="24"/>
+        </w:rPr>
+        <w:t>了</w:t>
+      </w:r>
+      <w:r>
+        <w:rPr>
+          <w:rFonts w:hint="eastAsia" w:asciiTheme="minorAscii" w:hAnsiTheme="minorEastAsia" w:cstheme="minorEastAsia"/>
+          <w:b w:val="0"/>
+          <w:bCs w:val="0"/>
+          <w:sz w:val="21"/>
+          <w:szCs w:val="24"/>
+        </w:rPr>
+        <w:t>内核vsyscall函数，该函数使用sysenter指令</w:t>
+      </w:r>
+      <w:r>
+        <w:rPr>
+          <w:rFonts w:hint="default" w:asciiTheme="minorAscii" w:hAnsiTheme="minorEastAsia" w:cstheme="minorEastAsia"/>
+          <w:b w:val="0"/>
+          <w:bCs w:val="0"/>
+          <w:sz w:val="21"/>
+          <w:szCs w:val="24"/>
+        </w:rPr>
+        <w:t>，</w:t>
+      </w:r>
+      <w:r>
+        <w:rPr>
+          <w:rFonts w:hint="eastAsia" w:asciiTheme="minorAscii" w:hAnsiTheme="minorEastAsia" w:cstheme="minorEastAsia"/>
+          <w:b w:val="0"/>
+          <w:bCs w:val="0"/>
+          <w:sz w:val="21"/>
+          <w:szCs w:val="24"/>
+        </w:rPr>
+        <w:t>将控制流从在</w:t>
+      </w:r>
+      <w:r>
+        <w:rPr>
+          <w:rFonts w:hint="default" w:asciiTheme="minorAscii" w:hAnsiTheme="minorEastAsia" w:cstheme="minorEastAsia"/>
+          <w:b w:val="0"/>
+          <w:bCs w:val="0"/>
+          <w:sz w:val="21"/>
+          <w:szCs w:val="24"/>
+        </w:rPr>
+        <w:t>第</w:t>
+      </w:r>
+      <w:r>
+        <w:rPr>
+          <w:rFonts w:hint="eastAsia" w:asciiTheme="minorAscii" w:hAnsiTheme="minorEastAsia" w:cstheme="minorEastAsia"/>
+          <w:b w:val="0"/>
+          <w:bCs w:val="0"/>
+          <w:sz w:val="21"/>
+          <w:szCs w:val="24"/>
+        </w:rPr>
+        <w:t>3特权级运行的用户</w:t>
+      </w:r>
+      <w:r>
+        <w:rPr>
+          <w:rFonts w:hint="default" w:asciiTheme="minorAscii" w:hAnsiTheme="minorEastAsia" w:cstheme="minorEastAsia"/>
+          <w:b w:val="0"/>
+          <w:bCs w:val="0"/>
+          <w:sz w:val="21"/>
+          <w:szCs w:val="24"/>
+        </w:rPr>
+        <w:t>态转移至</w:t>
+      </w:r>
+      <w:r>
+        <w:rPr>
+          <w:rFonts w:hint="eastAsia" w:asciiTheme="minorAscii" w:hAnsiTheme="minorEastAsia" w:cstheme="minorEastAsia"/>
+          <w:b w:val="0"/>
+          <w:bCs w:val="0"/>
+          <w:sz w:val="21"/>
+          <w:szCs w:val="24"/>
+        </w:rPr>
+        <w:t>操作系统。但是，sysenter指令提供了对内核的快速</w:t>
+      </w:r>
+      <w:r>
+        <w:rPr>
+          <w:rFonts w:hint="default" w:asciiTheme="minorAscii" w:hAnsiTheme="minorEastAsia" w:cstheme="minorEastAsia"/>
+          <w:b w:val="0"/>
+          <w:bCs w:val="0"/>
+          <w:sz w:val="21"/>
+          <w:szCs w:val="24"/>
+        </w:rPr>
+        <w:t>访问方式</w:t>
+      </w:r>
+      <w:r>
+        <w:rPr>
+          <w:rFonts w:hint="eastAsia" w:asciiTheme="minorAscii" w:hAnsiTheme="minorEastAsia" w:cstheme="minorEastAsia"/>
+          <w:b w:val="0"/>
+          <w:bCs w:val="0"/>
+          <w:sz w:val="21"/>
+          <w:szCs w:val="24"/>
+        </w:rPr>
+        <w:t>，也可以被视为另一种系统调用。</w:t>
+      </w:r>
+    </w:p>
+    <w:p>
+      <w:pPr>
+        <w:spacing w:line="240" w:lineRule="auto"/>
+        <w:ind w:firstLine="420" w:firstLineChars="0"/>
+        <w:jc w:val="both"/>
+        <w:rPr>
+          <w:rFonts w:hint="eastAsia" w:asciiTheme="minorAscii" w:hAnsiTheme="minorEastAsia" w:cstheme="minorEastAsia"/>
+          <w:b w:val="0"/>
+          <w:bCs w:val="0"/>
+          <w:sz w:val="21"/>
+          <w:szCs w:val="24"/>
+        </w:rPr>
+      </w:pPr>
+      <w:r>
+        <w:rPr>
+          <w:rFonts w:hint="eastAsia" w:asciiTheme="minorAscii" w:hAnsiTheme="minorEastAsia" w:cstheme="minorEastAsia"/>
+          <w:b w:val="0"/>
+          <w:bCs w:val="0"/>
+          <w:sz w:val="21"/>
+          <w:szCs w:val="24"/>
+        </w:rPr>
+        <w:t>我们认为（</w:t>
+      </w:r>
+      <w:r>
+        <w:rPr>
+          <w:rFonts w:hint="default" w:asciiTheme="minorAscii" w:hAnsiTheme="minorEastAsia" w:cstheme="minorEastAsia"/>
+          <w:b w:val="0"/>
+          <w:bCs w:val="0"/>
+          <w:sz w:val="21"/>
+          <w:szCs w:val="24"/>
+        </w:rPr>
+        <w:t>1</w:t>
+      </w:r>
+      <w:r>
+        <w:rPr>
+          <w:rFonts w:hint="eastAsia" w:asciiTheme="minorAscii" w:hAnsiTheme="minorEastAsia" w:cstheme="minorEastAsia"/>
+          <w:b w:val="0"/>
+          <w:bCs w:val="0"/>
+          <w:sz w:val="21"/>
+          <w:szCs w:val="24"/>
+        </w:rPr>
+        <w:t>）</w:t>
+      </w:r>
+      <w:r>
+        <w:rPr>
+          <w:rFonts w:hint="default" w:asciiTheme="minorAscii" w:hAnsiTheme="minorEastAsia" w:cstheme="minorEastAsia"/>
+          <w:b w:val="0"/>
+          <w:bCs w:val="0"/>
+          <w:sz w:val="21"/>
+          <w:szCs w:val="24"/>
+        </w:rPr>
+        <w:t>gadget的</w:t>
+      </w:r>
+      <w:r>
+        <w:rPr>
+          <w:rFonts w:hint="eastAsia" w:asciiTheme="minorAscii" w:hAnsiTheme="minorEastAsia" w:cstheme="minorEastAsia"/>
+          <w:b w:val="0"/>
+          <w:bCs w:val="0"/>
+          <w:sz w:val="21"/>
+          <w:szCs w:val="24"/>
+        </w:rPr>
+        <w:t>大小</w:t>
+      </w:r>
+      <w:r>
+        <w:rPr>
+          <w:rFonts w:hint="default" w:asciiTheme="minorAscii" w:hAnsiTheme="minorEastAsia" w:cstheme="minorEastAsia"/>
+          <w:b w:val="0"/>
+          <w:bCs w:val="0"/>
+          <w:sz w:val="21"/>
+          <w:szCs w:val="24"/>
+        </w:rPr>
+        <w:t>；</w:t>
+      </w:r>
+      <w:r>
+        <w:rPr>
+          <w:rFonts w:hint="eastAsia" w:asciiTheme="minorAscii" w:hAnsiTheme="minorEastAsia" w:cstheme="minorEastAsia"/>
+          <w:b w:val="0"/>
+          <w:bCs w:val="0"/>
+          <w:sz w:val="21"/>
+          <w:szCs w:val="24"/>
+        </w:rPr>
+        <w:t>（</w:t>
+      </w:r>
+      <w:r>
+        <w:rPr>
+          <w:rFonts w:hint="default" w:asciiTheme="minorAscii" w:hAnsiTheme="minorEastAsia" w:cstheme="minorEastAsia"/>
+          <w:b w:val="0"/>
+          <w:bCs w:val="0"/>
+          <w:sz w:val="21"/>
+          <w:szCs w:val="24"/>
+        </w:rPr>
+        <w:t>2</w:t>
+      </w:r>
+      <w:r>
+        <w:rPr>
+          <w:rFonts w:hint="eastAsia" w:asciiTheme="minorAscii" w:hAnsiTheme="minorEastAsia" w:cstheme="minorEastAsia"/>
+          <w:b w:val="0"/>
+          <w:bCs w:val="0"/>
+          <w:sz w:val="21"/>
+          <w:szCs w:val="24"/>
+        </w:rPr>
+        <w:t>）系统调用的执行</w:t>
+      </w:r>
+      <w:r>
+        <w:rPr>
+          <w:rFonts w:hint="default" w:asciiTheme="minorAscii" w:hAnsiTheme="minorEastAsia" w:cstheme="minorEastAsia"/>
+          <w:b w:val="0"/>
+          <w:bCs w:val="0"/>
+          <w:sz w:val="21"/>
+          <w:szCs w:val="24"/>
+        </w:rPr>
+        <w:t>；</w:t>
+      </w:r>
+      <w:r>
+        <w:rPr>
+          <w:rFonts w:hint="eastAsia" w:asciiTheme="minorAscii" w:hAnsiTheme="minorEastAsia" w:cstheme="minorEastAsia"/>
+          <w:b w:val="0"/>
+          <w:bCs w:val="0"/>
+          <w:sz w:val="21"/>
+          <w:szCs w:val="24"/>
+        </w:rPr>
+        <w:t>（</w:t>
+      </w:r>
+      <w:r>
+        <w:rPr>
+          <w:rFonts w:hint="default" w:asciiTheme="minorAscii" w:hAnsiTheme="minorEastAsia" w:cstheme="minorEastAsia"/>
+          <w:b w:val="0"/>
+          <w:bCs w:val="0"/>
+          <w:sz w:val="21"/>
+          <w:szCs w:val="24"/>
+        </w:rPr>
+        <w:t>3</w:t>
+      </w:r>
+      <w:r>
+        <w:rPr>
+          <w:rFonts w:hint="eastAsia" w:asciiTheme="minorAscii" w:hAnsiTheme="minorEastAsia" w:cstheme="minorEastAsia"/>
+          <w:b w:val="0"/>
+          <w:bCs w:val="0"/>
+          <w:sz w:val="21"/>
+          <w:szCs w:val="24"/>
+        </w:rPr>
+        <w:t>）连续</w:t>
+      </w:r>
+      <w:r>
+        <w:rPr>
+          <w:rFonts w:hint="default" w:asciiTheme="minorAscii" w:hAnsiTheme="minorEastAsia" w:cstheme="minorEastAsia"/>
+          <w:b w:val="0"/>
+          <w:bCs w:val="0"/>
+          <w:sz w:val="21"/>
+          <w:szCs w:val="24"/>
+        </w:rPr>
+        <w:t>的gadget</w:t>
+      </w:r>
+      <w:r>
+        <w:rPr>
+          <w:rFonts w:hint="eastAsia" w:asciiTheme="minorAscii" w:hAnsiTheme="minorEastAsia" w:cstheme="minorEastAsia"/>
+          <w:b w:val="0"/>
+          <w:bCs w:val="0"/>
+          <w:sz w:val="21"/>
+          <w:szCs w:val="24"/>
+        </w:rPr>
+        <w:t>不在同一程序中</w:t>
+      </w:r>
+      <w:r>
+        <w:rPr>
+          <w:rFonts w:hint="default" w:asciiTheme="minorAscii" w:hAnsiTheme="minorEastAsia" w:cstheme="minorEastAsia"/>
+          <w:b w:val="0"/>
+          <w:bCs w:val="0"/>
+          <w:sz w:val="21"/>
+          <w:szCs w:val="24"/>
+        </w:rPr>
+        <w:t>，这三点可以作为</w:t>
+      </w:r>
+      <w:r>
+        <w:rPr>
+          <w:rFonts w:hint="eastAsia" w:asciiTheme="minorAscii" w:hAnsiTheme="minorEastAsia" w:cstheme="minorEastAsia"/>
+          <w:b w:val="0"/>
+          <w:bCs w:val="0"/>
+          <w:sz w:val="21"/>
+          <w:szCs w:val="24"/>
+        </w:rPr>
+        <w:t>ROP攻击最具代表性的特征。我们基于ROP恶意代码和普通程序之间</w:t>
+      </w:r>
+      <w:r>
+        <w:rPr>
+          <w:rFonts w:hint="default" w:asciiTheme="minorAscii" w:hAnsiTheme="minorEastAsia" w:cstheme="minorEastAsia"/>
+          <w:b w:val="0"/>
+          <w:bCs w:val="0"/>
+          <w:sz w:val="21"/>
+          <w:szCs w:val="24"/>
+        </w:rPr>
+        <w:t>存在的这</w:t>
+      </w:r>
+      <w:r>
+        <w:rPr>
+          <w:rFonts w:hint="eastAsia" w:asciiTheme="minorAscii" w:hAnsiTheme="minorEastAsia" w:cstheme="minorEastAsia"/>
+          <w:b w:val="0"/>
+          <w:bCs w:val="0"/>
+          <w:sz w:val="21"/>
+          <w:szCs w:val="24"/>
+        </w:rPr>
+        <w:t>三</w:t>
+      </w:r>
+      <w:r>
+        <w:rPr>
+          <w:rFonts w:hint="default" w:asciiTheme="minorAscii" w:hAnsiTheme="minorEastAsia" w:cstheme="minorEastAsia"/>
+          <w:b w:val="0"/>
+          <w:bCs w:val="0"/>
+          <w:sz w:val="21"/>
+          <w:szCs w:val="24"/>
+        </w:rPr>
+        <w:t>种</w:t>
+      </w:r>
+      <w:r>
+        <w:rPr>
+          <w:rFonts w:hint="eastAsia" w:asciiTheme="minorAscii" w:hAnsiTheme="minorEastAsia" w:cstheme="minorEastAsia"/>
+          <w:b w:val="0"/>
+          <w:bCs w:val="0"/>
+          <w:sz w:val="21"/>
+          <w:szCs w:val="24"/>
+        </w:rPr>
+        <w:t>差异，开发了一个名为ROP-Hunt的工具，它通过检查</w:t>
+      </w:r>
+      <w:r>
+        <w:rPr>
+          <w:rFonts w:hint="default" w:asciiTheme="minorAscii" w:hAnsiTheme="minorEastAsia" w:cstheme="minorEastAsia"/>
+          <w:b w:val="0"/>
+          <w:bCs w:val="0"/>
+          <w:sz w:val="21"/>
+          <w:szCs w:val="24"/>
+        </w:rPr>
+        <w:t>程序运行轨迹</w:t>
+      </w:r>
+      <w:r>
+        <w:rPr>
+          <w:rFonts w:hint="eastAsia" w:asciiTheme="minorAscii" w:hAnsiTheme="minorEastAsia" w:cstheme="minorEastAsia"/>
+          <w:b w:val="0"/>
+          <w:bCs w:val="0"/>
+          <w:sz w:val="21"/>
+          <w:szCs w:val="24"/>
+        </w:rPr>
+        <w:t>是否偏离正常</w:t>
+      </w:r>
+      <w:r>
+        <w:rPr>
+          <w:rFonts w:hint="default" w:asciiTheme="minorAscii" w:hAnsiTheme="minorEastAsia" w:cstheme="minorEastAsia"/>
+          <w:b w:val="0"/>
+          <w:bCs w:val="0"/>
+          <w:sz w:val="21"/>
+          <w:szCs w:val="24"/>
+        </w:rPr>
+        <w:t>运行</w:t>
+      </w:r>
+      <w:r>
+        <w:rPr>
+          <w:rFonts w:hint="eastAsia" w:asciiTheme="minorAscii" w:hAnsiTheme="minorEastAsia" w:cstheme="minorEastAsia"/>
+          <w:b w:val="0"/>
+          <w:bCs w:val="0"/>
+          <w:sz w:val="21"/>
+          <w:szCs w:val="24"/>
+        </w:rPr>
+        <w:t>路径来动态检测ROP攻击。我们将在下一</w:t>
+      </w:r>
+      <w:r>
+        <w:rPr>
+          <w:rFonts w:hint="default" w:asciiTheme="minorAscii" w:hAnsiTheme="minorEastAsia" w:cstheme="minorEastAsia"/>
+          <w:b w:val="0"/>
+          <w:bCs w:val="0"/>
+          <w:sz w:val="21"/>
+          <w:szCs w:val="24"/>
+        </w:rPr>
+        <w:t>部分</w:t>
+      </w:r>
+      <w:r>
+        <w:rPr>
+          <w:rFonts w:hint="eastAsia" w:asciiTheme="minorAscii" w:hAnsiTheme="minorEastAsia" w:cstheme="minorEastAsia"/>
+          <w:b w:val="0"/>
+          <w:bCs w:val="0"/>
+          <w:sz w:val="21"/>
+          <w:szCs w:val="24"/>
+        </w:rPr>
+        <w:t>中展示ROP-Hunt的设计。</w:t>
+      </w:r>
       <w:bookmarkStart w:id="0" w:name="_GoBack"/>
       <w:bookmarkEnd w:id="0"/>
-      <w:r>
-        <w:rPr>
-          <w:rFonts w:hint="eastAsia" w:asciiTheme="minorAscii" w:hAnsiTheme="minorEastAsia" w:cstheme="minorEastAsia"/>
-          <w:b w:val="0"/>
-          <w:bCs w:val="0"/>
-          <w:sz w:val="21"/>
-          <w:szCs w:val="24"/>
-        </w:rPr>
-        <w:t>为了</w:t>
-      </w:r>
-      <w:r>
-        <w:rPr>
-          <w:rFonts w:hint="default" w:asciiTheme="minorAscii" w:hAnsiTheme="minorEastAsia" w:cstheme="minorEastAsia"/>
-          <w:b w:val="0"/>
-          <w:bCs w:val="0"/>
-          <w:sz w:val="21"/>
-          <w:szCs w:val="24"/>
-        </w:rPr>
-        <w:t>绕过现有</w:t>
-      </w:r>
-      <w:r>
-        <w:rPr>
-          <w:rFonts w:hint="eastAsia" w:asciiTheme="minorAscii" w:hAnsiTheme="minorEastAsia" w:cstheme="minorEastAsia"/>
-          <w:b w:val="0"/>
-          <w:bCs w:val="0"/>
-          <w:sz w:val="21"/>
-          <w:szCs w:val="24"/>
-        </w:rPr>
-        <w:t>的保护机制，攻击者更喜欢使用组合</w:t>
-      </w:r>
-      <w:r>
-        <w:rPr>
-          <w:rFonts w:hint="default" w:asciiTheme="minorAscii" w:hAnsiTheme="minorEastAsia" w:cstheme="minorEastAsia"/>
-          <w:b w:val="0"/>
-          <w:bCs w:val="0"/>
-          <w:sz w:val="21"/>
-          <w:szCs w:val="24"/>
-        </w:rPr>
-        <w:t>型gadget</w:t>
-      </w:r>
-      <w:r>
-        <w:rPr>
-          <w:rFonts w:hint="eastAsia" w:asciiTheme="minorAscii" w:hAnsiTheme="minorEastAsia" w:cstheme="minorEastAsia"/>
-          <w:b w:val="0"/>
-          <w:bCs w:val="0"/>
-          <w:sz w:val="21"/>
-          <w:szCs w:val="24"/>
-        </w:rPr>
-        <w:t>。图2</w:t>
-      </w:r>
-      <w:r>
-        <w:rPr>
-          <w:rFonts w:hint="default" w:asciiTheme="minorAscii" w:hAnsiTheme="minorEastAsia" w:cstheme="minorEastAsia"/>
-          <w:b w:val="0"/>
-          <w:bCs w:val="0"/>
-          <w:sz w:val="21"/>
-          <w:szCs w:val="24"/>
-        </w:rPr>
-        <w:t>展示</w:t>
-      </w:r>
-      <w:r>
-        <w:rPr>
-          <w:rFonts w:hint="eastAsia" w:asciiTheme="minorAscii" w:hAnsiTheme="minorEastAsia" w:cstheme="minorEastAsia"/>
-          <w:b w:val="0"/>
-          <w:bCs w:val="0"/>
-          <w:sz w:val="21"/>
-          <w:szCs w:val="24"/>
-        </w:rPr>
-        <w:t>了一个仅由4个</w:t>
-      </w:r>
-      <w:r>
-        <w:rPr>
-          <w:rFonts w:hint="default" w:asciiTheme="minorAscii" w:hAnsiTheme="minorEastAsia" w:cstheme="minorEastAsia"/>
-          <w:b w:val="0"/>
-          <w:bCs w:val="0"/>
-          <w:sz w:val="21"/>
-          <w:szCs w:val="24"/>
-        </w:rPr>
-        <w:t>gadget</w:t>
-      </w:r>
-      <w:r>
-        <w:rPr>
-          <w:rFonts w:hint="eastAsia" w:asciiTheme="minorAscii" w:hAnsiTheme="minorEastAsia" w:cstheme="minorEastAsia"/>
-          <w:b w:val="0"/>
-          <w:bCs w:val="0"/>
-          <w:sz w:val="21"/>
-          <w:szCs w:val="24"/>
-        </w:rPr>
-        <w:t>构成</w:t>
-      </w:r>
-      <w:r>
-        <w:rPr>
-          <w:rFonts w:hint="default" w:asciiTheme="minorAscii" w:hAnsiTheme="minorEastAsia" w:cstheme="minorEastAsia"/>
-          <w:b w:val="0"/>
-          <w:bCs w:val="0"/>
-          <w:sz w:val="21"/>
-          <w:szCs w:val="24"/>
-        </w:rPr>
-        <w:t>的</w:t>
-      </w:r>
-      <w:r>
-        <w:rPr>
-          <w:rFonts w:hint="eastAsia" w:asciiTheme="minorAscii" w:hAnsiTheme="minorEastAsia" w:cstheme="minorEastAsia"/>
-          <w:b w:val="0"/>
-          <w:bCs w:val="0"/>
-          <w:sz w:val="21"/>
-          <w:szCs w:val="24"/>
-        </w:rPr>
-        <w:t>非常简单的混合</w:t>
-      </w:r>
-      <w:r>
-        <w:rPr>
-          <w:rFonts w:hint="default" w:asciiTheme="minorAscii" w:hAnsiTheme="minorEastAsia" w:cstheme="minorEastAsia"/>
-          <w:b w:val="0"/>
-          <w:bCs w:val="0"/>
-          <w:sz w:val="21"/>
-          <w:szCs w:val="24"/>
-        </w:rPr>
-        <w:t>式</w:t>
-      </w:r>
-      <w:r>
-        <w:rPr>
-          <w:rFonts w:hint="eastAsia" w:asciiTheme="minorAscii" w:hAnsiTheme="minorEastAsia" w:cstheme="minorEastAsia"/>
-          <w:b w:val="0"/>
-          <w:bCs w:val="0"/>
-          <w:sz w:val="21"/>
-          <w:szCs w:val="24"/>
-        </w:rPr>
-        <w:t>ROP攻击</w:t>
-      </w:r>
-      <w:r>
-        <w:rPr>
-          <w:rFonts w:hint="default" w:asciiTheme="minorAscii" w:hAnsiTheme="minorEastAsia" w:cstheme="minorEastAsia"/>
-          <w:b w:val="0"/>
-          <w:bCs w:val="0"/>
-          <w:sz w:val="21"/>
-          <w:szCs w:val="24"/>
-        </w:rPr>
-        <w:t>。</w:t>
-      </w:r>
-      <w:r>
-        <w:rPr>
-          <w:rFonts w:hint="eastAsia" w:asciiTheme="minorAscii" w:hAnsiTheme="minorEastAsia" w:cstheme="minorEastAsia"/>
-          <w:b w:val="0"/>
-          <w:bCs w:val="0"/>
-          <w:sz w:val="21"/>
-          <w:szCs w:val="24"/>
-        </w:rPr>
-        <w:t>它</w:t>
-      </w:r>
-      <w:r>
-        <w:rPr>
-          <w:rFonts w:hint="default" w:asciiTheme="minorAscii" w:hAnsiTheme="minorEastAsia" w:cstheme="minorEastAsia"/>
-          <w:b w:val="0"/>
-          <w:bCs w:val="0"/>
-          <w:sz w:val="21"/>
-          <w:szCs w:val="24"/>
-        </w:rPr>
-        <w:t>是由</w:t>
-      </w:r>
-      <w:r>
-        <w:rPr>
-          <w:rFonts w:hint="eastAsia" w:asciiTheme="minorAscii" w:hAnsiTheme="minorEastAsia" w:cstheme="minorEastAsia"/>
-          <w:b w:val="0"/>
-          <w:bCs w:val="0"/>
-          <w:sz w:val="21"/>
-          <w:szCs w:val="24"/>
-        </w:rPr>
-        <w:t>传统shellcode [3]</w:t>
-      </w:r>
-      <w:r>
-        <w:rPr>
-          <w:rFonts w:hint="default" w:asciiTheme="minorAscii" w:hAnsiTheme="minorEastAsia" w:cstheme="minorEastAsia"/>
-          <w:b w:val="0"/>
-          <w:bCs w:val="0"/>
-          <w:sz w:val="21"/>
-          <w:szCs w:val="24"/>
-        </w:rPr>
-        <w:t>派生出的，在</w:t>
-      </w:r>
-      <w:r>
-        <w:rPr>
-          <w:rFonts w:hint="eastAsia" w:asciiTheme="minorAscii" w:hAnsiTheme="minorEastAsia" w:cstheme="minorEastAsia"/>
-          <w:b w:val="0"/>
-          <w:bCs w:val="0"/>
-          <w:sz w:val="21"/>
-          <w:szCs w:val="24"/>
-        </w:rPr>
-        <w:t>x86架构</w:t>
-      </w:r>
-      <w:r>
-        <w:rPr>
-          <w:rFonts w:hint="default" w:asciiTheme="minorAscii" w:hAnsiTheme="minorEastAsia" w:cstheme="minorEastAsia"/>
-          <w:b w:val="0"/>
-          <w:bCs w:val="0"/>
-          <w:sz w:val="21"/>
-          <w:szCs w:val="24"/>
-        </w:rPr>
-        <w:t>下，用于关闭正在</w:t>
-      </w:r>
-      <w:r>
-        <w:rPr>
-          <w:rFonts w:hint="eastAsia" w:asciiTheme="minorAscii" w:hAnsiTheme="minorEastAsia" w:cstheme="minorEastAsia"/>
-          <w:b w:val="0"/>
-          <w:bCs w:val="0"/>
-          <w:sz w:val="21"/>
-          <w:szCs w:val="24"/>
-        </w:rPr>
-        <w:t>运行</w:t>
-      </w:r>
-      <w:r>
-        <w:rPr>
-          <w:rFonts w:hint="default" w:asciiTheme="minorAscii" w:hAnsiTheme="minorEastAsia" w:cstheme="minorEastAsia"/>
-          <w:b w:val="0"/>
-          <w:bCs w:val="0"/>
-          <w:sz w:val="21"/>
-          <w:szCs w:val="24"/>
-        </w:rPr>
-        <w:t>的进程</w:t>
-      </w:r>
-      <w:r>
-        <w:rPr>
-          <w:rFonts w:hint="eastAsia" w:asciiTheme="minorAscii" w:hAnsiTheme="minorEastAsia" w:cstheme="minorEastAsia"/>
-          <w:b w:val="0"/>
-          <w:bCs w:val="0"/>
-          <w:sz w:val="21"/>
-          <w:szCs w:val="24"/>
-        </w:rPr>
-        <w:t>。为方便起见，我们使用系统调用exit</w:t>
-      </w:r>
-      <w:r>
-        <w:rPr>
-          <w:rFonts w:hint="default" w:asciiTheme="minorAscii" w:hAnsiTheme="minorEastAsia" w:cstheme="minorEastAsia"/>
-          <w:b w:val="0"/>
-          <w:bCs w:val="0"/>
-          <w:sz w:val="21"/>
-          <w:szCs w:val="24"/>
-        </w:rPr>
-        <w:t>(</w:t>
-      </w:r>
-      <w:r>
-        <w:rPr>
-          <w:rFonts w:hint="eastAsia" w:asciiTheme="minorAscii" w:hAnsiTheme="minorEastAsia" w:cstheme="minorEastAsia"/>
-          <w:b w:val="0"/>
-          <w:bCs w:val="0"/>
-          <w:sz w:val="21"/>
-          <w:szCs w:val="24"/>
-        </w:rPr>
-        <w:t>n</w:t>
-      </w:r>
-      <w:r>
-        <w:rPr>
-          <w:rFonts w:hint="default" w:asciiTheme="minorAscii" w:hAnsiTheme="minorEastAsia" w:cstheme="minorEastAsia"/>
-          <w:b w:val="0"/>
-          <w:bCs w:val="0"/>
-          <w:sz w:val="21"/>
-          <w:szCs w:val="24"/>
-        </w:rPr>
-        <w:t>)</w:t>
-      </w:r>
-      <w:r>
-        <w:rPr>
-          <w:rFonts w:hint="eastAsia" w:asciiTheme="minorAscii" w:hAnsiTheme="minorEastAsia" w:cstheme="minorEastAsia"/>
-          <w:b w:val="0"/>
-          <w:bCs w:val="0"/>
-          <w:sz w:val="21"/>
-          <w:szCs w:val="24"/>
-        </w:rPr>
-        <w:t>（n表示非零整数）</w:t>
-      </w:r>
-      <w:r>
-        <w:rPr>
-          <w:rFonts w:hint="default" w:asciiTheme="minorAscii" w:hAnsiTheme="minorEastAsia" w:cstheme="minorEastAsia"/>
-          <w:b w:val="0"/>
-          <w:bCs w:val="0"/>
-          <w:sz w:val="21"/>
-          <w:szCs w:val="24"/>
-        </w:rPr>
-        <w:t>代替</w:t>
-      </w:r>
-      <w:r>
-        <w:rPr>
-          <w:rFonts w:hint="eastAsia" w:asciiTheme="minorAscii" w:hAnsiTheme="minorEastAsia" w:cstheme="minorEastAsia"/>
-          <w:b w:val="0"/>
-          <w:bCs w:val="0"/>
-          <w:sz w:val="21"/>
-          <w:szCs w:val="24"/>
-        </w:rPr>
-        <w:t>exit</w:t>
-      </w:r>
-      <w:r>
-        <w:rPr>
-          <w:rFonts w:hint="default" w:asciiTheme="minorAscii" w:hAnsiTheme="minorEastAsia" w:cstheme="minorEastAsia"/>
-          <w:b w:val="0"/>
-          <w:bCs w:val="0"/>
-          <w:sz w:val="21"/>
-          <w:szCs w:val="24"/>
-        </w:rPr>
-        <w:t>(0)</w:t>
-      </w:r>
-      <w:r>
-        <w:rPr>
-          <w:rFonts w:hint="eastAsia" w:asciiTheme="minorAscii" w:hAnsiTheme="minorEastAsia" w:cstheme="minorEastAsia"/>
-          <w:b w:val="0"/>
-          <w:bCs w:val="0"/>
-          <w:sz w:val="21"/>
-          <w:szCs w:val="24"/>
-        </w:rPr>
-        <w:t>。</w:t>
-      </w:r>
-      <w:r>
-        <w:rPr>
-          <w:rFonts w:hint="default" w:asciiTheme="minorAscii" w:hAnsiTheme="minorEastAsia" w:cstheme="minorEastAsia"/>
-          <w:b w:val="0"/>
-          <w:bCs w:val="0"/>
-          <w:sz w:val="21"/>
-          <w:szCs w:val="24"/>
-        </w:rPr>
-        <w:t>其中，寄存器</w:t>
-      </w:r>
-      <w:r>
-        <w:rPr>
-          <w:rFonts w:hint="eastAsia" w:asciiTheme="minorAscii" w:hAnsiTheme="minorEastAsia" w:cstheme="minorEastAsia"/>
-          <w:b w:val="0"/>
-          <w:bCs w:val="0"/>
-          <w:sz w:val="21"/>
-          <w:szCs w:val="24"/>
-        </w:rPr>
-        <w:t>eax中</w:t>
-      </w:r>
-      <w:r>
-        <w:rPr>
-          <w:rFonts w:hint="default" w:asciiTheme="minorAscii" w:hAnsiTheme="minorEastAsia" w:cstheme="minorEastAsia"/>
-          <w:b w:val="0"/>
-          <w:bCs w:val="0"/>
-          <w:sz w:val="21"/>
-          <w:szCs w:val="24"/>
-        </w:rPr>
-        <w:t>存储</w:t>
-      </w:r>
-      <w:r>
-        <w:rPr>
-          <w:rFonts w:hint="eastAsia" w:asciiTheme="minorAscii" w:hAnsiTheme="minorEastAsia" w:cstheme="minorEastAsia"/>
-          <w:b w:val="0"/>
-          <w:bCs w:val="0"/>
-          <w:sz w:val="21"/>
-          <w:szCs w:val="24"/>
-        </w:rPr>
-        <w:t>系统调用号，ebx中存储参数。</w:t>
-      </w:r>
-      <w:r>
-        <w:rPr>
-          <w:rFonts w:hint="default" w:asciiTheme="minorAscii" w:hAnsiTheme="minorEastAsia" w:cstheme="minorEastAsia"/>
-          <w:b w:val="0"/>
-          <w:bCs w:val="0"/>
-          <w:sz w:val="21"/>
-          <w:szCs w:val="24"/>
-        </w:rPr>
-        <w:t>由于</w:t>
-      </w:r>
-      <w:r>
-        <w:rPr>
-          <w:rFonts w:hint="eastAsia" w:asciiTheme="minorAscii" w:hAnsiTheme="minorEastAsia" w:cstheme="minorEastAsia"/>
-          <w:b w:val="0"/>
-          <w:bCs w:val="0"/>
-          <w:sz w:val="21"/>
-          <w:szCs w:val="24"/>
-        </w:rPr>
-        <w:t>DROP [17]和DynIMA [20]只检测连续的基于ret的</w:t>
-      </w:r>
-      <w:r>
-        <w:rPr>
-          <w:rFonts w:hint="default" w:asciiTheme="minorAscii" w:hAnsiTheme="minorEastAsia" w:cstheme="minorEastAsia"/>
-          <w:b w:val="0"/>
-          <w:bCs w:val="0"/>
-          <w:sz w:val="21"/>
-          <w:szCs w:val="24"/>
-        </w:rPr>
-        <w:t>gadget</w:t>
-      </w:r>
-      <w:r>
-        <w:rPr>
-          <w:rFonts w:hint="eastAsia" w:asciiTheme="minorAscii" w:hAnsiTheme="minorEastAsia" w:cstheme="minorEastAsia"/>
-          <w:b w:val="0"/>
-          <w:bCs w:val="0"/>
-          <w:sz w:val="21"/>
-          <w:szCs w:val="24"/>
-        </w:rPr>
-        <w:t>，攻击者可以利用</w:t>
-      </w:r>
-      <w:r>
-        <w:rPr>
-          <w:rFonts w:hint="default" w:asciiTheme="minorAscii" w:hAnsiTheme="minorEastAsia" w:cstheme="minorEastAsia"/>
-          <w:b w:val="0"/>
-          <w:bCs w:val="0"/>
-          <w:sz w:val="21"/>
-          <w:szCs w:val="24"/>
-        </w:rPr>
-        <w:t>上述</w:t>
-      </w:r>
-      <w:r>
-        <w:rPr>
-          <w:rFonts w:hint="eastAsia" w:asciiTheme="minorAscii" w:hAnsiTheme="minorEastAsia" w:cstheme="minorEastAsia"/>
-          <w:b w:val="0"/>
-          <w:bCs w:val="0"/>
-          <w:sz w:val="21"/>
-          <w:szCs w:val="24"/>
-        </w:rPr>
-        <w:t>简单的ROP恶意代码来</w:t>
-      </w:r>
-      <w:r>
-        <w:rPr>
-          <w:rFonts w:hint="default" w:asciiTheme="minorAscii" w:hAnsiTheme="minorEastAsia" w:cstheme="minorEastAsia"/>
-          <w:b w:val="0"/>
-          <w:bCs w:val="0"/>
-          <w:sz w:val="21"/>
-          <w:szCs w:val="24"/>
-        </w:rPr>
-        <w:t>绕过</w:t>
-      </w:r>
-      <w:r>
-        <w:rPr>
-          <w:rFonts w:hint="eastAsia" w:asciiTheme="minorAscii" w:hAnsiTheme="minorEastAsia" w:cstheme="minorEastAsia"/>
-          <w:b w:val="0"/>
-          <w:bCs w:val="0"/>
-          <w:sz w:val="21"/>
-          <w:szCs w:val="24"/>
-        </w:rPr>
-        <w:t>这两种防御机制。</w:t>
-      </w:r>
     </w:p>
     <w:sectPr>
       <w:pgSz w:w="11906" w:h="16838"/>

</xml_diff>

<commit_message>
sect.4 done except 4.4
</commit_message>
<xml_diff>
--- a/doc/done.docx
+++ b/doc/done.docx
@@ -96,13 +96,13 @@
       </w:r>
       <w:r>
         <w:rPr>
-          <w:rFonts w:hint="eastAsia" w:asciiTheme="minorAscii" w:hAnsiTheme="minorEastAsia" w:eastAsiaTheme="minorEastAsia" w:cstheme="minorEastAsia"/>
+          <w:rFonts w:hint="default" w:asciiTheme="minorAscii" w:hAnsiTheme="minorEastAsia" w:cstheme="minorEastAsia"/>
           <w:b/>
           <w:bCs/>
           <w:sz w:val="21"/>
           <w:szCs w:val="24"/>
         </w:rPr>
-        <w:t>插桩</w:t>
+        <w:t>插桩检测</w:t>
       </w:r>
       <w:r>
         <w:rPr>
@@ -168,7 +168,17 @@
           <w:sz w:val="21"/>
           <w:szCs w:val="24"/>
         </w:rPr>
-        <w:t>关键词：返回导向编程、缓冲区溢出、检测、代码复用攻击、二进制插桩</w:t>
+        <w:t>关键词：返回导向编程、缓冲区溢出、检测、代码复用攻击、二进制</w:t>
+      </w:r>
+      <w:r>
+        <w:rPr>
+          <w:rFonts w:hint="default" w:asciiTheme="minorAscii" w:hAnsiTheme="minorEastAsia" w:cstheme="minorEastAsia"/>
+          <w:b w:val="0"/>
+          <w:bCs w:val="0"/>
+          <w:sz w:val="21"/>
+          <w:szCs w:val="24"/>
+        </w:rPr>
+        <w:t>插桩检测</w:t>
       </w:r>
     </w:p>
     <w:p>
@@ -2483,20 +2493,20 @@
         <w:spacing w:line="240" w:lineRule="auto"/>
         <w:jc w:val="both"/>
         <w:rPr>
-          <w:rFonts w:hint="eastAsia" w:asciiTheme="minorAscii" w:hAnsiTheme="minorEastAsia" w:cstheme="minorEastAsia"/>
-          <w:b w:val="0"/>
-          <w:bCs w:val="0"/>
-          <w:sz w:val="21"/>
-          <w:szCs w:val="24"/>
+          <w:rFonts w:hint="eastAsia" w:asciiTheme="minorAscii" w:hAnsiTheme="minorEastAsia" w:eastAsiaTheme="minorEastAsia" w:cstheme="minorEastAsia"/>
+          <w:b w:val="0"/>
+          <w:bCs w:val="0"/>
+          <w:sz w:val="28"/>
+          <w:szCs w:val="36"/>
         </w:rPr>
       </w:pPr>
       <w:r>
         <w:rPr>
-          <w:rFonts w:hint="default" w:asciiTheme="minorAscii" w:hAnsiTheme="minorEastAsia" w:cstheme="minorEastAsia"/>
-          <w:b w:val="0"/>
-          <w:bCs w:val="0"/>
-          <w:sz w:val="21"/>
-          <w:szCs w:val="24"/>
+          <w:rFonts w:hint="default" w:asciiTheme="minorAscii" w:hAnsiTheme="minorEastAsia" w:eastAsiaTheme="minorEastAsia" w:cstheme="minorEastAsia"/>
+          <w:b w:val="0"/>
+          <w:bCs w:val="0"/>
+          <w:sz w:val="28"/>
+          <w:szCs w:val="36"/>
         </w:rPr>
         <w:t>二、ROP攻击</w:t>
       </w:r>
@@ -4995,40 +5005,42 @@
         <w:spacing w:line="240" w:lineRule="auto"/>
         <w:jc w:val="both"/>
         <w:rPr>
-          <w:rFonts w:hint="eastAsia" w:asciiTheme="minorAscii" w:hAnsiTheme="minorEastAsia" w:cstheme="minorEastAsia"/>
-          <w:b w:val="0"/>
-          <w:bCs w:val="0"/>
-          <w:sz w:val="21"/>
-          <w:szCs w:val="24"/>
+          <w:rFonts w:hint="eastAsia" w:asciiTheme="minorAscii" w:hAnsiTheme="minorEastAsia" w:eastAsiaTheme="minorEastAsia" w:cstheme="minorEastAsia"/>
+          <w:b w:val="0"/>
+          <w:bCs w:val="0"/>
+          <w:sz w:val="28"/>
+          <w:szCs w:val="36"/>
         </w:rPr>
       </w:pPr>
       <w:r>
         <w:rPr>
-          <w:rFonts w:hint="default" w:asciiTheme="minorAscii" w:hAnsiTheme="minorEastAsia" w:cstheme="minorEastAsia"/>
-          <w:b w:val="0"/>
-          <w:bCs w:val="0"/>
-          <w:sz w:val="21"/>
-          <w:szCs w:val="24"/>
+          <w:rFonts w:hint="default" w:asciiTheme="minorAscii" w:hAnsiTheme="minorEastAsia" w:eastAsiaTheme="minorEastAsia" w:cstheme="minorEastAsia"/>
+          <w:b w:val="0"/>
+          <w:bCs w:val="0"/>
+          <w:sz w:val="28"/>
+          <w:szCs w:val="36"/>
         </w:rPr>
         <w:t>三、</w:t>
       </w:r>
       <w:r>
         <w:rPr>
-          <w:rFonts w:hint="eastAsia" w:asciiTheme="minorAscii" w:hAnsiTheme="minorEastAsia" w:cstheme="minorEastAsia"/>
-          <w:b w:val="0"/>
-          <w:bCs w:val="0"/>
-          <w:sz w:val="21"/>
-          <w:szCs w:val="24"/>
-        </w:rPr>
-        <w:t>ROP攻击的</w:t>
-      </w:r>
-      <w:r>
-        <w:rPr>
-          <w:rFonts w:hint="default" w:asciiTheme="minorAscii" w:hAnsiTheme="minorEastAsia" w:cstheme="minorEastAsia"/>
-          <w:b w:val="0"/>
-          <w:bCs w:val="0"/>
-          <w:sz w:val="21"/>
-          <w:szCs w:val="24"/>
+          <w:rFonts w:hint="eastAsia" w:asciiTheme="minorAscii" w:hAnsiTheme="minorEastAsia" w:eastAsiaTheme="minorEastAsia" w:cstheme="minorEastAsia"/>
+          <w:b w:val="0"/>
+          <w:bCs w:val="0"/>
+          <w:sz w:val="28"/>
+          <w:szCs w:val="36"/>
+        </w:rPr>
+        <w:t>ROP攻击</w:t>
+      </w:r>
+      <w:bookmarkStart w:id="0" w:name="_GoBack"/>
+      <w:bookmarkEnd w:id="0"/>
+      <w:r>
+        <w:rPr>
+          <w:rFonts w:hint="default" w:asciiTheme="minorAscii" w:hAnsiTheme="minorEastAsia" w:eastAsiaTheme="minorEastAsia" w:cstheme="minorEastAsia"/>
+          <w:b w:val="0"/>
+          <w:bCs w:val="0"/>
+          <w:sz w:val="28"/>
+          <w:szCs w:val="36"/>
         </w:rPr>
         <w:t>特征</w:t>
       </w:r>
@@ -6722,7 +6734,7 @@
           <w:sz w:val="21"/>
           <w:szCs w:val="24"/>
         </w:rPr>
-        <w:t>的gadget</w:t>
+        <w:t>的候选gadget</w:t>
       </w:r>
       <w:r>
         <w:rPr>
@@ -6854,8 +6866,3617 @@
         </w:rPr>
         <w:t>中展示ROP-Hunt的设计。</w:t>
       </w:r>
-      <w:bookmarkStart w:id="0" w:name="_GoBack"/>
-      <w:bookmarkEnd w:id="0"/>
+    </w:p>
+    <w:p>
+      <w:pPr>
+        <w:spacing w:line="240" w:lineRule="auto"/>
+        <w:jc w:val="both"/>
+        <w:rPr>
+          <w:rFonts w:hint="default" w:asciiTheme="minorAscii" w:hAnsiTheme="minorEastAsia" w:cstheme="minorEastAsia"/>
+          <w:b w:val="0"/>
+          <w:bCs w:val="0"/>
+          <w:sz w:val="21"/>
+          <w:szCs w:val="24"/>
+        </w:rPr>
+      </w:pPr>
+    </w:p>
+    <w:p>
+      <w:pPr>
+        <w:spacing w:line="240" w:lineRule="auto"/>
+        <w:jc w:val="both"/>
+        <w:rPr>
+          <w:rFonts w:hint="eastAsia" w:asciiTheme="minorAscii" w:hAnsiTheme="minorEastAsia" w:eastAsiaTheme="minorEastAsia" w:cstheme="minorEastAsia"/>
+          <w:b w:val="0"/>
+          <w:bCs w:val="0"/>
+          <w:sz w:val="28"/>
+          <w:szCs w:val="36"/>
+        </w:rPr>
+      </w:pPr>
+      <w:r>
+        <w:rPr>
+          <w:rFonts w:hint="default" w:asciiTheme="minorAscii" w:hAnsiTheme="minorEastAsia" w:eastAsiaTheme="minorEastAsia" w:cstheme="minorEastAsia"/>
+          <w:b w:val="0"/>
+          <w:bCs w:val="0"/>
+          <w:sz w:val="28"/>
+          <w:szCs w:val="36"/>
+        </w:rPr>
+        <w:t>四、</w:t>
+      </w:r>
+      <w:r>
+        <w:rPr>
+          <w:rFonts w:hint="eastAsia" w:asciiTheme="minorAscii" w:hAnsiTheme="minorEastAsia" w:eastAsiaTheme="minorEastAsia" w:cstheme="minorEastAsia"/>
+          <w:b w:val="0"/>
+          <w:bCs w:val="0"/>
+          <w:sz w:val="28"/>
+          <w:szCs w:val="36"/>
+        </w:rPr>
+        <w:t>ROP-Hunt设计与实现</w:t>
+      </w:r>
+    </w:p>
+    <w:p>
+      <w:pPr>
+        <w:spacing w:line="240" w:lineRule="auto"/>
+        <w:jc w:val="both"/>
+        <w:rPr>
+          <w:rFonts w:hint="eastAsia" w:asciiTheme="minorAscii" w:hAnsiTheme="minorEastAsia" w:cstheme="minorEastAsia"/>
+          <w:b w:val="0"/>
+          <w:bCs w:val="0"/>
+          <w:sz w:val="21"/>
+          <w:szCs w:val="24"/>
+        </w:rPr>
+      </w:pPr>
+      <w:r>
+        <w:rPr>
+          <w:rFonts w:hint="eastAsia" w:asciiTheme="minorAscii" w:hAnsiTheme="minorEastAsia" w:cstheme="minorEastAsia"/>
+          <w:b w:val="0"/>
+          <w:bCs w:val="0"/>
+          <w:sz w:val="21"/>
+          <w:szCs w:val="24"/>
+        </w:rPr>
+        <w:t>基于ROP攻击的特征，我们提出了</w:t>
+      </w:r>
+      <w:r>
+        <w:rPr>
+          <w:rFonts w:hint="default" w:asciiTheme="minorAscii" w:hAnsiTheme="minorEastAsia" w:cstheme="minorEastAsia"/>
+          <w:b w:val="0"/>
+          <w:bCs w:val="0"/>
+          <w:sz w:val="21"/>
+          <w:szCs w:val="24"/>
+        </w:rPr>
+        <w:t>能够</w:t>
+      </w:r>
+      <w:r>
+        <w:rPr>
+          <w:rFonts w:hint="eastAsia" w:asciiTheme="minorAscii" w:hAnsiTheme="minorEastAsia" w:cstheme="minorEastAsia"/>
+          <w:b w:val="0"/>
+          <w:bCs w:val="0"/>
+          <w:sz w:val="21"/>
+          <w:szCs w:val="24"/>
+        </w:rPr>
+        <w:t>有效</w:t>
+      </w:r>
+      <w:r>
+        <w:rPr>
+          <w:rFonts w:hint="default" w:asciiTheme="minorAscii" w:hAnsiTheme="minorEastAsia" w:cstheme="minorEastAsia"/>
+          <w:b w:val="0"/>
+          <w:bCs w:val="0"/>
+          <w:sz w:val="21"/>
+          <w:szCs w:val="24"/>
+        </w:rPr>
+        <w:t>地</w:t>
+      </w:r>
+      <w:r>
+        <w:rPr>
+          <w:rFonts w:hint="eastAsia" w:asciiTheme="minorAscii" w:hAnsiTheme="minorEastAsia" w:cstheme="minorEastAsia"/>
+          <w:b w:val="0"/>
+          <w:bCs w:val="0"/>
+          <w:sz w:val="21"/>
+          <w:szCs w:val="24"/>
+        </w:rPr>
+        <w:t>检测ROP攻击</w:t>
+      </w:r>
+      <w:r>
+        <w:rPr>
+          <w:rFonts w:hint="default" w:asciiTheme="minorAscii" w:hAnsiTheme="minorEastAsia" w:cstheme="minorEastAsia"/>
+          <w:b w:val="0"/>
+          <w:bCs w:val="0"/>
+          <w:sz w:val="21"/>
+          <w:szCs w:val="24"/>
+        </w:rPr>
+        <w:t>的</w:t>
+      </w:r>
+      <w:r>
+        <w:rPr>
+          <w:rFonts w:hint="eastAsia" w:asciiTheme="minorAscii" w:hAnsiTheme="minorEastAsia" w:cstheme="minorEastAsia"/>
+          <w:b w:val="0"/>
+          <w:bCs w:val="0"/>
+          <w:sz w:val="21"/>
+          <w:szCs w:val="24"/>
+        </w:rPr>
+        <w:t>方法。由于我们</w:t>
+      </w:r>
+      <w:r>
+        <w:rPr>
+          <w:rFonts w:hint="default" w:asciiTheme="minorAscii" w:hAnsiTheme="minorEastAsia" w:cstheme="minorEastAsia"/>
+          <w:b w:val="0"/>
+          <w:bCs w:val="0"/>
+          <w:sz w:val="21"/>
+          <w:szCs w:val="24"/>
+        </w:rPr>
+        <w:t>设想的是</w:t>
+      </w:r>
+      <w:r>
+        <w:rPr>
+          <w:rFonts w:hint="eastAsia" w:asciiTheme="minorAscii" w:hAnsiTheme="minorEastAsia" w:cstheme="minorEastAsia"/>
+          <w:b w:val="0"/>
+          <w:bCs w:val="0"/>
+          <w:sz w:val="21"/>
+          <w:szCs w:val="24"/>
+        </w:rPr>
+        <w:t>无法访问源代码</w:t>
+      </w:r>
+      <w:r>
+        <w:rPr>
+          <w:rFonts w:hint="default" w:asciiTheme="minorAscii" w:hAnsiTheme="minorEastAsia" w:cstheme="minorEastAsia"/>
+          <w:b w:val="0"/>
+          <w:bCs w:val="0"/>
+          <w:sz w:val="21"/>
+          <w:szCs w:val="24"/>
+        </w:rPr>
+        <w:t>的情况</w:t>
+      </w:r>
+      <w:r>
+        <w:rPr>
+          <w:rFonts w:hint="eastAsia" w:asciiTheme="minorAscii" w:hAnsiTheme="minorEastAsia" w:cstheme="minorEastAsia"/>
+          <w:b w:val="0"/>
+          <w:bCs w:val="0"/>
+          <w:sz w:val="21"/>
+          <w:szCs w:val="24"/>
+        </w:rPr>
+        <w:t>，因此我们使用了允许向程序添加额外代码</w:t>
+      </w:r>
+      <w:r>
+        <w:rPr>
+          <w:rFonts w:hint="default" w:asciiTheme="minorAscii" w:hAnsiTheme="minorEastAsia" w:cstheme="minorEastAsia"/>
+          <w:b w:val="0"/>
+          <w:bCs w:val="0"/>
+          <w:sz w:val="21"/>
+          <w:szCs w:val="24"/>
+        </w:rPr>
+        <w:t>以</w:t>
+      </w:r>
+      <w:r>
+        <w:rPr>
+          <w:rFonts w:hint="eastAsia" w:asciiTheme="minorAscii" w:hAnsiTheme="minorEastAsia" w:cstheme="minorEastAsia"/>
+          <w:b w:val="0"/>
+          <w:bCs w:val="0"/>
+          <w:sz w:val="21"/>
+          <w:szCs w:val="24"/>
+        </w:rPr>
+        <w:t>观察</w:t>
+      </w:r>
+      <w:r>
+        <w:rPr>
+          <w:rFonts w:hint="default" w:asciiTheme="minorAscii" w:hAnsiTheme="minorEastAsia" w:cstheme="minorEastAsia"/>
+          <w:b w:val="0"/>
+          <w:bCs w:val="0"/>
+          <w:sz w:val="21"/>
+          <w:szCs w:val="24"/>
+        </w:rPr>
+        <w:t>、</w:t>
+      </w:r>
+      <w:r>
+        <w:rPr>
+          <w:rFonts w:hint="eastAsia" w:asciiTheme="minorAscii" w:hAnsiTheme="minorEastAsia" w:cstheme="minorEastAsia"/>
+          <w:b w:val="0"/>
+          <w:bCs w:val="0"/>
+          <w:sz w:val="21"/>
+          <w:szCs w:val="24"/>
+        </w:rPr>
+        <w:t>调试</w:t>
+      </w:r>
+      <w:r>
+        <w:rPr>
+          <w:rFonts w:hint="default" w:asciiTheme="minorAscii" w:hAnsiTheme="minorEastAsia" w:cstheme="minorEastAsia"/>
+          <w:b w:val="0"/>
+          <w:bCs w:val="0"/>
+          <w:sz w:val="21"/>
+          <w:szCs w:val="24"/>
+        </w:rPr>
+        <w:t>其</w:t>
+      </w:r>
+      <w:r>
+        <w:rPr>
+          <w:rFonts w:hint="eastAsia" w:asciiTheme="minorAscii" w:hAnsiTheme="minorEastAsia" w:cstheme="minorEastAsia"/>
+          <w:b w:val="0"/>
+          <w:bCs w:val="0"/>
+          <w:sz w:val="21"/>
+          <w:szCs w:val="24"/>
+        </w:rPr>
+        <w:t>行为[29]</w:t>
+      </w:r>
+      <w:r>
+        <w:rPr>
+          <w:rFonts w:hint="default" w:asciiTheme="minorAscii" w:hAnsiTheme="minorEastAsia" w:cstheme="minorEastAsia"/>
+          <w:b w:val="0"/>
+          <w:bCs w:val="0"/>
+          <w:sz w:val="21"/>
+          <w:szCs w:val="24"/>
+        </w:rPr>
+        <w:t>的插桩检测</w:t>
+      </w:r>
+      <w:r>
+        <w:rPr>
+          <w:rFonts w:hint="eastAsia" w:asciiTheme="minorAscii" w:hAnsiTheme="minorEastAsia" w:cstheme="minorEastAsia"/>
+          <w:b w:val="0"/>
+          <w:bCs w:val="0"/>
+          <w:sz w:val="21"/>
+          <w:szCs w:val="24"/>
+        </w:rPr>
+        <w:t>技术。</w:t>
+      </w:r>
+    </w:p>
+    <w:p>
+      <w:pPr>
+        <w:spacing w:line="240" w:lineRule="auto"/>
+        <w:jc w:val="both"/>
+        <w:rPr>
+          <w:rFonts w:hint="eastAsia" w:asciiTheme="minorAscii" w:hAnsiTheme="minorEastAsia" w:cstheme="minorEastAsia"/>
+          <w:b w:val="0"/>
+          <w:bCs w:val="0"/>
+          <w:sz w:val="21"/>
+          <w:szCs w:val="24"/>
+        </w:rPr>
+      </w:pPr>
+      <w:r>
+        <w:rPr>
+          <w:rFonts w:hint="eastAsia" w:asciiTheme="minorAscii" w:hAnsiTheme="minorEastAsia" w:cstheme="minorEastAsia"/>
+          <w:b w:val="0"/>
+          <w:bCs w:val="0"/>
+          <w:sz w:val="21"/>
+          <w:szCs w:val="24"/>
+        </w:rPr>
+        <w:t>4.1假设</w:t>
+      </w:r>
+      <w:r>
+        <w:rPr>
+          <w:rFonts w:hint="default" w:asciiTheme="minorAscii" w:hAnsiTheme="minorEastAsia" w:cstheme="minorEastAsia"/>
+          <w:b w:val="0"/>
+          <w:bCs w:val="0"/>
+          <w:sz w:val="21"/>
+          <w:szCs w:val="24"/>
+        </w:rPr>
+        <w:t>及</w:t>
+      </w:r>
+      <w:r>
+        <w:rPr>
+          <w:rFonts w:hint="eastAsia" w:asciiTheme="minorAscii" w:hAnsiTheme="minorEastAsia" w:cstheme="minorEastAsia"/>
+          <w:b w:val="0"/>
+          <w:bCs w:val="0"/>
+          <w:sz w:val="21"/>
+          <w:szCs w:val="24"/>
+        </w:rPr>
+        <w:t>定义</w:t>
+      </w:r>
+    </w:p>
+    <w:p>
+      <w:pPr>
+        <w:spacing w:line="240" w:lineRule="auto"/>
+        <w:jc w:val="both"/>
+        <w:rPr>
+          <w:rFonts w:hint="eastAsia" w:asciiTheme="minorAscii" w:hAnsiTheme="minorEastAsia" w:cstheme="minorEastAsia"/>
+          <w:b w:val="0"/>
+          <w:bCs w:val="0"/>
+          <w:sz w:val="21"/>
+          <w:szCs w:val="24"/>
+        </w:rPr>
+      </w:pPr>
+      <w:r>
+        <w:rPr>
+          <w:rFonts w:hint="eastAsia" w:asciiTheme="minorAscii" w:hAnsiTheme="minorEastAsia" w:cstheme="minorEastAsia"/>
+          <w:b w:val="0"/>
+          <w:bCs w:val="0"/>
+          <w:sz w:val="21"/>
+          <w:szCs w:val="24"/>
+        </w:rPr>
+        <w:t>在本文中，我们将</w:t>
+      </w:r>
+      <w:r>
+        <w:rPr>
+          <w:rFonts w:hint="default" w:asciiTheme="minorAscii" w:hAnsiTheme="minorEastAsia" w:cstheme="minorEastAsia"/>
+          <w:b w:val="0"/>
+          <w:bCs w:val="0"/>
+          <w:sz w:val="21"/>
+          <w:szCs w:val="24"/>
+        </w:rPr>
+        <w:t>gadget</w:t>
+      </w:r>
+      <w:r>
+        <w:rPr>
+          <w:rFonts w:hint="eastAsia" w:asciiTheme="minorAscii" w:hAnsiTheme="minorEastAsia" w:cstheme="minorEastAsia"/>
+          <w:b w:val="0"/>
+          <w:bCs w:val="0"/>
+          <w:sz w:val="21"/>
+          <w:szCs w:val="24"/>
+        </w:rPr>
+        <w:t>中的指令数定义为G_size。候选</w:t>
+      </w:r>
+      <w:r>
+        <w:rPr>
+          <w:rFonts w:hint="default" w:asciiTheme="minorAscii" w:hAnsiTheme="minorEastAsia" w:cstheme="minorEastAsia"/>
+          <w:b w:val="0"/>
+          <w:bCs w:val="0"/>
+          <w:sz w:val="21"/>
+          <w:szCs w:val="24"/>
+        </w:rPr>
+        <w:t>gadget</w:t>
+      </w:r>
+      <w:r>
+        <w:rPr>
+          <w:rFonts w:hint="eastAsia" w:asciiTheme="minorAscii" w:hAnsiTheme="minorEastAsia" w:cstheme="minorEastAsia"/>
+          <w:b w:val="0"/>
+          <w:bCs w:val="0"/>
+          <w:sz w:val="21"/>
+          <w:szCs w:val="24"/>
+        </w:rPr>
+        <w:t>是指G_size大于阈值T0的</w:t>
+      </w:r>
+      <w:r>
+        <w:rPr>
+          <w:rFonts w:hint="default" w:asciiTheme="minorAscii" w:hAnsiTheme="minorEastAsia" w:cstheme="minorEastAsia"/>
+          <w:b w:val="0"/>
+          <w:bCs w:val="0"/>
+          <w:sz w:val="21"/>
+          <w:szCs w:val="24"/>
+        </w:rPr>
+        <w:t>gadget</w:t>
+      </w:r>
+      <w:r>
+        <w:rPr>
+          <w:rFonts w:hint="eastAsia" w:asciiTheme="minorAscii" w:hAnsiTheme="minorEastAsia" w:cstheme="minorEastAsia"/>
+          <w:b w:val="0"/>
+          <w:bCs w:val="0"/>
+          <w:sz w:val="21"/>
+          <w:szCs w:val="24"/>
+        </w:rPr>
+        <w:t>。连续</w:t>
+      </w:r>
+      <w:r>
+        <w:rPr>
+          <w:rFonts w:hint="default" w:asciiTheme="minorAscii" w:hAnsiTheme="minorEastAsia" w:cstheme="minorEastAsia"/>
+          <w:b w:val="0"/>
+          <w:bCs w:val="0"/>
+          <w:sz w:val="21"/>
+          <w:szCs w:val="24"/>
+        </w:rPr>
+        <w:t>的</w:t>
+      </w:r>
+      <w:r>
+        <w:rPr>
+          <w:rFonts w:hint="eastAsia" w:asciiTheme="minorAscii" w:hAnsiTheme="minorEastAsia" w:cstheme="minorEastAsia"/>
+          <w:b w:val="0"/>
+          <w:bCs w:val="0"/>
+          <w:sz w:val="21"/>
+          <w:szCs w:val="24"/>
+        </w:rPr>
+        <w:t>候选</w:t>
+      </w:r>
+      <w:r>
+        <w:rPr>
+          <w:rFonts w:hint="default" w:asciiTheme="minorAscii" w:hAnsiTheme="minorEastAsia" w:cstheme="minorEastAsia"/>
+          <w:b w:val="0"/>
+          <w:bCs w:val="0"/>
+          <w:sz w:val="21"/>
+          <w:szCs w:val="24"/>
+        </w:rPr>
+        <w:t>gadget</w:t>
+      </w:r>
+      <w:r>
+        <w:rPr>
+          <w:rFonts w:hint="eastAsia" w:asciiTheme="minorAscii" w:hAnsiTheme="minorEastAsia" w:cstheme="minorEastAsia"/>
+          <w:b w:val="0"/>
+          <w:bCs w:val="0"/>
+          <w:sz w:val="21"/>
+          <w:szCs w:val="24"/>
+        </w:rPr>
+        <w:t>序列的长度定义为S_length</w:t>
+      </w:r>
+      <w:r>
+        <w:rPr>
+          <w:rFonts w:hint="default" w:asciiTheme="minorAscii" w:hAnsiTheme="minorEastAsia" w:cstheme="minorEastAsia"/>
+          <w:b w:val="0"/>
+          <w:bCs w:val="0"/>
+          <w:sz w:val="21"/>
+          <w:szCs w:val="24"/>
+        </w:rPr>
+        <w:t>，</w:t>
+      </w:r>
+      <w:r>
+        <w:rPr>
+          <w:rFonts w:hint="eastAsia" w:asciiTheme="minorAscii" w:hAnsiTheme="minorEastAsia" w:cstheme="minorEastAsia"/>
+          <w:b w:val="0"/>
+          <w:bCs w:val="0"/>
+          <w:sz w:val="21"/>
+          <w:szCs w:val="24"/>
+        </w:rPr>
+        <w:t>Max</w:t>
+      </w:r>
+      <w:r>
+        <w:rPr>
+          <w:rFonts w:hint="default" w:asciiTheme="minorAscii" w:hAnsiTheme="minorEastAsia" w:cstheme="minorEastAsia"/>
+          <w:b w:val="0"/>
+          <w:bCs w:val="0"/>
+          <w:sz w:val="21"/>
+          <w:szCs w:val="24"/>
+        </w:rPr>
+        <w:t>(</w:t>
+      </w:r>
+      <w:r>
+        <w:rPr>
+          <w:rFonts w:hint="eastAsia" w:asciiTheme="minorAscii" w:hAnsiTheme="minorEastAsia" w:cstheme="minorEastAsia"/>
+          <w:b w:val="0"/>
+          <w:bCs w:val="0"/>
+          <w:sz w:val="21"/>
+          <w:szCs w:val="24"/>
+        </w:rPr>
+        <w:t>S_length</w:t>
+      </w:r>
+      <w:r>
+        <w:rPr>
+          <w:rFonts w:hint="default" w:asciiTheme="minorAscii" w:hAnsiTheme="minorEastAsia" w:cstheme="minorEastAsia"/>
+          <w:b w:val="0"/>
+          <w:bCs w:val="0"/>
+          <w:sz w:val="21"/>
+          <w:szCs w:val="24"/>
+        </w:rPr>
+        <w:t>)</w:t>
+      </w:r>
+      <w:r>
+        <w:rPr>
+          <w:rFonts w:hint="eastAsia" w:asciiTheme="minorAscii" w:hAnsiTheme="minorEastAsia" w:cstheme="minorEastAsia"/>
+          <w:b w:val="0"/>
+          <w:bCs w:val="0"/>
+          <w:sz w:val="21"/>
+          <w:szCs w:val="24"/>
+        </w:rPr>
+        <w:t>代表S_length的最大值。</w:t>
+      </w:r>
+    </w:p>
+    <w:p>
+      <w:pPr>
+        <w:spacing w:line="240" w:lineRule="auto"/>
+        <w:ind w:firstLine="420" w:firstLineChars="0"/>
+        <w:jc w:val="both"/>
+        <w:rPr>
+          <w:rFonts w:hint="eastAsia" w:asciiTheme="minorAscii" w:hAnsiTheme="minorEastAsia" w:cstheme="minorEastAsia"/>
+          <w:b w:val="0"/>
+          <w:bCs w:val="0"/>
+          <w:sz w:val="21"/>
+          <w:szCs w:val="24"/>
+        </w:rPr>
+      </w:pPr>
+      <w:r>
+        <w:rPr>
+          <w:rFonts w:hint="eastAsia" w:asciiTheme="minorAscii" w:hAnsiTheme="minorEastAsia" w:cstheme="minorEastAsia"/>
+          <w:b w:val="0"/>
+          <w:bCs w:val="0"/>
+          <w:sz w:val="21"/>
+          <w:szCs w:val="24"/>
+        </w:rPr>
+        <w:t>为了模拟真实环境，我们做出</w:t>
+      </w:r>
+      <w:r>
+        <w:rPr>
+          <w:rFonts w:hint="default" w:asciiTheme="minorAscii" w:hAnsiTheme="minorEastAsia" w:cstheme="minorEastAsia"/>
+          <w:b w:val="0"/>
+          <w:bCs w:val="0"/>
+          <w:sz w:val="21"/>
+          <w:szCs w:val="24"/>
+        </w:rPr>
+        <w:t>如</w:t>
+      </w:r>
+      <w:r>
+        <w:rPr>
+          <w:rFonts w:hint="eastAsia" w:asciiTheme="minorAscii" w:hAnsiTheme="minorEastAsia" w:cstheme="minorEastAsia"/>
+          <w:b w:val="0"/>
+          <w:bCs w:val="0"/>
+          <w:sz w:val="21"/>
+          <w:szCs w:val="24"/>
+        </w:rPr>
+        <w:t>下假设：</w:t>
+      </w:r>
+    </w:p>
+    <w:p>
+      <w:pPr>
+        <w:spacing w:line="240" w:lineRule="auto"/>
+        <w:jc w:val="both"/>
+        <w:rPr>
+          <w:rFonts w:hint="eastAsia" w:asciiTheme="minorAscii" w:hAnsiTheme="minorEastAsia" w:cstheme="minorEastAsia"/>
+          <w:b w:val="0"/>
+          <w:bCs w:val="0"/>
+          <w:sz w:val="21"/>
+          <w:szCs w:val="24"/>
+        </w:rPr>
+      </w:pPr>
+      <w:r>
+        <w:rPr>
+          <w:rFonts w:hint="eastAsia" w:asciiTheme="minorAscii" w:hAnsiTheme="minorEastAsia" w:cstheme="minorEastAsia"/>
+          <w:b w:val="0"/>
+          <w:bCs w:val="0"/>
+          <w:sz w:val="21"/>
+          <w:szCs w:val="24"/>
+        </w:rPr>
+        <w:t>1.我们假设底层系统支持DEP[1]模型</w:t>
+      </w:r>
+      <w:r>
+        <w:rPr>
+          <w:rFonts w:hint="default" w:asciiTheme="minorAscii" w:hAnsiTheme="minorEastAsia" w:cstheme="minorEastAsia"/>
+          <w:b w:val="0"/>
+          <w:bCs w:val="0"/>
+          <w:sz w:val="21"/>
+          <w:szCs w:val="24"/>
+        </w:rPr>
+        <w:t>，该模型禁止了</w:t>
+      </w:r>
+      <w:r>
+        <w:rPr>
+          <w:rFonts w:hint="eastAsia" w:asciiTheme="minorAscii" w:hAnsiTheme="minorEastAsia" w:cstheme="minorEastAsia"/>
+          <w:b w:val="0"/>
+          <w:bCs w:val="0"/>
+          <w:sz w:val="21"/>
+          <w:szCs w:val="24"/>
+        </w:rPr>
+        <w:t>可执行内存</w:t>
+      </w:r>
+      <w:r>
+        <w:rPr>
+          <w:rFonts w:hint="default" w:asciiTheme="minorAscii" w:hAnsiTheme="minorEastAsia" w:cstheme="minorEastAsia"/>
+          <w:b w:val="0"/>
+          <w:bCs w:val="0"/>
+          <w:sz w:val="21"/>
+          <w:szCs w:val="24"/>
+        </w:rPr>
+        <w:t>的写权限</w:t>
+      </w:r>
+      <w:r>
+        <w:rPr>
+          <w:rFonts w:hint="eastAsia" w:asciiTheme="minorAscii" w:hAnsiTheme="minorEastAsia" w:cstheme="minorEastAsia"/>
+          <w:b w:val="0"/>
+          <w:bCs w:val="0"/>
+          <w:sz w:val="21"/>
+          <w:szCs w:val="24"/>
+        </w:rPr>
+        <w:t>。在这种情况下，基于代码注入的攻击是不可</w:t>
+      </w:r>
+      <w:r>
+        <w:rPr>
+          <w:rFonts w:hint="default" w:asciiTheme="minorAscii" w:hAnsiTheme="minorEastAsia" w:cstheme="minorEastAsia"/>
+          <w:b w:val="0"/>
+          <w:bCs w:val="0"/>
+          <w:sz w:val="21"/>
+          <w:szCs w:val="24"/>
+        </w:rPr>
+        <w:t>行</w:t>
+      </w:r>
+      <w:r>
+        <w:rPr>
+          <w:rFonts w:hint="eastAsia" w:asciiTheme="minorAscii" w:hAnsiTheme="minorEastAsia" w:cstheme="minorEastAsia"/>
+          <w:b w:val="0"/>
+          <w:bCs w:val="0"/>
+          <w:sz w:val="21"/>
+          <w:szCs w:val="24"/>
+        </w:rPr>
+        <w:t>的。现代处理器和操作系统默认启用DEP。</w:t>
+      </w:r>
+    </w:p>
+    <w:p>
+      <w:pPr>
+        <w:spacing w:line="240" w:lineRule="auto"/>
+        <w:jc w:val="both"/>
+        <w:rPr>
+          <w:rFonts w:hint="eastAsia" w:asciiTheme="minorAscii" w:hAnsiTheme="minorEastAsia" w:cstheme="minorEastAsia"/>
+          <w:b w:val="0"/>
+          <w:bCs w:val="0"/>
+          <w:sz w:val="21"/>
+          <w:szCs w:val="24"/>
+        </w:rPr>
+      </w:pPr>
+      <w:r>
+        <w:rPr>
+          <w:rFonts w:hint="eastAsia" w:asciiTheme="minorAscii" w:hAnsiTheme="minorEastAsia" w:cstheme="minorEastAsia"/>
+          <w:b w:val="0"/>
+          <w:bCs w:val="0"/>
+          <w:sz w:val="21"/>
+          <w:szCs w:val="24"/>
+        </w:rPr>
+        <w:t>2.我们假设攻击者能够</w:t>
+      </w:r>
+      <w:r>
+        <w:rPr>
+          <w:rFonts w:hint="default" w:asciiTheme="minorAscii" w:hAnsiTheme="minorEastAsia" w:cstheme="minorEastAsia"/>
+          <w:b w:val="0"/>
+          <w:bCs w:val="0"/>
+          <w:sz w:val="21"/>
+          <w:szCs w:val="24"/>
+        </w:rPr>
+        <w:t>通过</w:t>
+      </w:r>
+      <w:r>
+        <w:rPr>
+          <w:rFonts w:hint="eastAsia" w:asciiTheme="minorAscii" w:hAnsiTheme="minorEastAsia" w:cstheme="minorEastAsia"/>
+          <w:b w:val="0"/>
+          <w:bCs w:val="0"/>
+          <w:sz w:val="21"/>
+          <w:szCs w:val="24"/>
+        </w:rPr>
+        <w:t>缓冲区溢出[19,31,39]</w:t>
+      </w:r>
+      <w:r>
+        <w:rPr>
+          <w:rFonts w:hint="default" w:asciiTheme="minorAscii" w:hAnsiTheme="minorEastAsia" w:cstheme="minorEastAsia"/>
+          <w:b w:val="0"/>
+          <w:bCs w:val="0"/>
+          <w:sz w:val="21"/>
+          <w:szCs w:val="24"/>
+        </w:rPr>
+        <w:t>、</w:t>
+      </w:r>
+      <w:r>
+        <w:rPr>
+          <w:rFonts w:hint="eastAsia" w:asciiTheme="minorAscii" w:hAnsiTheme="minorEastAsia" w:cstheme="minorEastAsia"/>
+          <w:b w:val="0"/>
+          <w:bCs w:val="0"/>
+          <w:sz w:val="21"/>
+          <w:szCs w:val="24"/>
+        </w:rPr>
+        <w:t>字符串格式化攻击或非本地跳转缓冲区（使用</w:t>
+      </w:r>
+      <w:r>
+        <w:rPr>
+          <w:rFonts w:hint="eastAsia" w:asciiTheme="minorAscii" w:hAnsiTheme="minorEastAsia" w:cstheme="minorEastAsia"/>
+          <w:b w:val="0"/>
+          <w:bCs w:val="0"/>
+          <w:i/>
+          <w:iCs/>
+          <w:sz w:val="21"/>
+          <w:szCs w:val="24"/>
+        </w:rPr>
+        <w:t>setjmp</w:t>
+      </w:r>
+      <w:r>
+        <w:rPr>
+          <w:rFonts w:hint="eastAsia" w:asciiTheme="minorAscii" w:hAnsiTheme="minorEastAsia" w:cstheme="minorEastAsia"/>
+          <w:b w:val="0"/>
+          <w:bCs w:val="0"/>
+          <w:sz w:val="21"/>
+          <w:szCs w:val="24"/>
+        </w:rPr>
+        <w:t>和</w:t>
+      </w:r>
+      <w:r>
+        <w:rPr>
+          <w:rFonts w:hint="eastAsia" w:asciiTheme="minorAscii" w:hAnsiTheme="minorEastAsia" w:cstheme="minorEastAsia"/>
+          <w:b w:val="0"/>
+          <w:bCs w:val="0"/>
+          <w:i/>
+          <w:iCs/>
+          <w:sz w:val="21"/>
+          <w:szCs w:val="24"/>
+        </w:rPr>
+        <w:t xml:space="preserve">longjmp </w:t>
+      </w:r>
+      <w:r>
+        <w:rPr>
+          <w:rFonts w:hint="eastAsia" w:asciiTheme="minorAscii" w:hAnsiTheme="minorEastAsia" w:cstheme="minorEastAsia"/>
+          <w:b w:val="0"/>
+          <w:bCs w:val="0"/>
+          <w:sz w:val="21"/>
+          <w:szCs w:val="24"/>
+        </w:rPr>
+        <w:t>[4]）来发起ROP攻击。</w:t>
+      </w:r>
+    </w:p>
+    <w:p>
+      <w:pPr>
+        <w:spacing w:line="240" w:lineRule="auto"/>
+        <w:jc w:val="both"/>
+        <w:rPr>
+          <w:rFonts w:hint="eastAsia" w:asciiTheme="minorAscii" w:hAnsiTheme="minorEastAsia" w:cstheme="minorEastAsia"/>
+          <w:b w:val="0"/>
+          <w:bCs w:val="0"/>
+          <w:sz w:val="21"/>
+          <w:szCs w:val="24"/>
+        </w:rPr>
+      </w:pPr>
+      <w:r>
+        <w:rPr>
+          <w:rFonts w:hint="eastAsia" w:asciiTheme="minorAscii" w:hAnsiTheme="minorEastAsia" w:cstheme="minorEastAsia"/>
+          <w:b w:val="0"/>
+          <w:bCs w:val="0"/>
+          <w:sz w:val="21"/>
+          <w:szCs w:val="24"/>
+        </w:rPr>
+        <w:t>3.我们假设攻击者在用户</w:t>
+      </w:r>
+      <w:r>
+        <w:rPr>
+          <w:rFonts w:hint="default" w:asciiTheme="minorAscii" w:hAnsiTheme="minorEastAsia" w:cstheme="minorEastAsia"/>
+          <w:b w:val="0"/>
+          <w:bCs w:val="0"/>
+          <w:sz w:val="21"/>
+          <w:szCs w:val="24"/>
+        </w:rPr>
+        <w:t>态</w:t>
+      </w:r>
+      <w:r>
+        <w:rPr>
+          <w:rFonts w:hint="eastAsia" w:asciiTheme="minorAscii" w:hAnsiTheme="minorEastAsia" w:cstheme="minorEastAsia"/>
+          <w:b w:val="0"/>
+          <w:bCs w:val="0"/>
+          <w:sz w:val="21"/>
+          <w:szCs w:val="24"/>
+        </w:rPr>
+        <w:t>下</w:t>
+      </w:r>
+      <w:r>
+        <w:rPr>
+          <w:rFonts w:hint="default" w:asciiTheme="minorAscii" w:hAnsiTheme="minorEastAsia" w:cstheme="minorEastAsia"/>
+          <w:b w:val="0"/>
+          <w:bCs w:val="0"/>
+          <w:sz w:val="21"/>
+          <w:szCs w:val="24"/>
+        </w:rPr>
+        <w:t>进行操作</w:t>
+      </w:r>
+      <w:r>
+        <w:rPr>
+          <w:rFonts w:hint="eastAsia" w:asciiTheme="minorAscii" w:hAnsiTheme="minorEastAsia" w:cstheme="minorEastAsia"/>
+          <w:b w:val="0"/>
+          <w:bCs w:val="0"/>
+          <w:sz w:val="21"/>
+          <w:szCs w:val="24"/>
+        </w:rPr>
+        <w:t>，并且利用漏洞发起</w:t>
+      </w:r>
+      <w:r>
+        <w:rPr>
+          <w:rFonts w:hint="default" w:asciiTheme="minorAscii" w:hAnsiTheme="minorEastAsia" w:cstheme="minorEastAsia"/>
+          <w:b w:val="0"/>
+          <w:bCs w:val="0"/>
+          <w:sz w:val="21"/>
+          <w:szCs w:val="24"/>
+        </w:rPr>
+        <w:t>的</w:t>
+      </w:r>
+      <w:r>
+        <w:rPr>
+          <w:rFonts w:hint="eastAsia" w:asciiTheme="minorAscii" w:hAnsiTheme="minorEastAsia" w:cstheme="minorEastAsia"/>
+          <w:b w:val="0"/>
+          <w:bCs w:val="0"/>
+          <w:sz w:val="21"/>
+          <w:szCs w:val="24"/>
+        </w:rPr>
+        <w:t>攻击不会导致权限</w:t>
+      </w:r>
+      <w:r>
+        <w:rPr>
+          <w:rFonts w:hint="default" w:asciiTheme="minorAscii" w:hAnsiTheme="minorEastAsia" w:cstheme="minorEastAsia"/>
+          <w:b w:val="0"/>
+          <w:bCs w:val="0"/>
+          <w:sz w:val="21"/>
+          <w:szCs w:val="24"/>
+        </w:rPr>
+        <w:t>提升</w:t>
+      </w:r>
+      <w:r>
+        <w:rPr>
+          <w:rFonts w:hint="eastAsia" w:asciiTheme="minorAscii" w:hAnsiTheme="minorEastAsia" w:cstheme="minorEastAsia"/>
+          <w:b w:val="0"/>
+          <w:bCs w:val="0"/>
+          <w:sz w:val="21"/>
+          <w:szCs w:val="24"/>
+        </w:rPr>
+        <w:t>。</w:t>
+      </w:r>
+    </w:p>
+    <w:p>
+      <w:pPr>
+        <w:spacing w:line="240" w:lineRule="auto"/>
+        <w:jc w:val="both"/>
+        <w:rPr>
+          <w:rFonts w:hint="eastAsia" w:asciiTheme="minorAscii" w:hAnsiTheme="minorEastAsia" w:cstheme="minorEastAsia"/>
+          <w:b w:val="0"/>
+          <w:bCs w:val="0"/>
+          <w:sz w:val="21"/>
+          <w:szCs w:val="24"/>
+        </w:rPr>
+      </w:pPr>
+      <w:r>
+        <w:rPr>
+          <w:rFonts w:hint="eastAsia" w:asciiTheme="minorAscii" w:hAnsiTheme="minorEastAsia" w:cstheme="minorEastAsia"/>
+          <w:b w:val="0"/>
+          <w:bCs w:val="0"/>
+          <w:sz w:val="21"/>
+          <w:szCs w:val="24"/>
+        </w:rPr>
+        <w:t>4.我们假设我们无法访问源代码。</w:t>
+      </w:r>
+    </w:p>
+    <w:p>
+      <w:pPr>
+        <w:spacing w:line="240" w:lineRule="auto"/>
+        <w:jc w:val="both"/>
+        <w:rPr>
+          <w:rFonts w:hint="eastAsia" w:asciiTheme="minorAscii" w:hAnsiTheme="minorEastAsia" w:cstheme="minorEastAsia"/>
+          <w:b w:val="0"/>
+          <w:bCs w:val="0"/>
+          <w:sz w:val="21"/>
+          <w:szCs w:val="24"/>
+        </w:rPr>
+      </w:pPr>
+    </w:p>
+    <w:p>
+      <w:pPr>
+        <w:spacing w:line="240" w:lineRule="auto"/>
+        <w:jc w:val="both"/>
+        <w:rPr>
+          <w:rFonts w:hint="eastAsia" w:asciiTheme="minorAscii" w:hAnsiTheme="minorEastAsia" w:cstheme="minorEastAsia"/>
+          <w:b w:val="0"/>
+          <w:bCs w:val="0"/>
+          <w:sz w:val="21"/>
+          <w:szCs w:val="24"/>
+        </w:rPr>
+      </w:pPr>
+      <w:r>
+        <w:rPr>
+          <w:rFonts w:hint="eastAsia" w:asciiTheme="minorAscii" w:hAnsiTheme="minorEastAsia" w:cstheme="minorEastAsia"/>
+          <w:b w:val="0"/>
+          <w:bCs w:val="0"/>
+          <w:sz w:val="21"/>
+          <w:szCs w:val="24"/>
+        </w:rPr>
+        <w:t>4.2系统概述</w:t>
+      </w:r>
+    </w:p>
+    <w:p>
+      <w:pPr>
+        <w:spacing w:line="240" w:lineRule="auto"/>
+        <w:jc w:val="both"/>
+        <w:rPr>
+          <w:rFonts w:hint="eastAsia" w:asciiTheme="minorAscii" w:hAnsiTheme="minorEastAsia" w:cstheme="minorEastAsia"/>
+          <w:b w:val="0"/>
+          <w:bCs w:val="0"/>
+          <w:sz w:val="16"/>
+          <w:szCs w:val="20"/>
+        </w:rPr>
+      </w:pPr>
+      <w:r>
+        <w:rPr>
+          <w:rFonts w:hint="eastAsia" w:asciiTheme="minorAscii" w:hAnsiTheme="minorEastAsia" w:cstheme="minorEastAsia"/>
+          <w:b w:val="0"/>
+          <w:bCs w:val="0"/>
+          <w:sz w:val="21"/>
+          <w:szCs w:val="24"/>
+        </w:rPr>
+        <w:t>图3</w:t>
+      </w:r>
+      <w:r>
+        <w:rPr>
+          <w:rFonts w:hint="default" w:asciiTheme="minorAscii" w:hAnsiTheme="minorEastAsia" w:cstheme="minorEastAsia"/>
+          <w:b w:val="0"/>
+          <w:bCs w:val="0"/>
+          <w:sz w:val="21"/>
+          <w:szCs w:val="24"/>
+        </w:rPr>
+        <w:t>展示</w:t>
+      </w:r>
+      <w:r>
+        <w:rPr>
+          <w:rFonts w:hint="eastAsia" w:asciiTheme="minorAscii" w:hAnsiTheme="minorEastAsia" w:cstheme="minorEastAsia"/>
+          <w:b w:val="0"/>
+          <w:bCs w:val="0"/>
+          <w:sz w:val="21"/>
+          <w:szCs w:val="24"/>
+        </w:rPr>
+        <w:t>了ROP-Hunt的流程图。根据我们在</w:t>
+      </w:r>
+      <w:r>
+        <w:rPr>
+          <w:rFonts w:hint="default" w:asciiTheme="minorAscii" w:hAnsiTheme="minorEastAsia" w:cstheme="minorEastAsia"/>
+          <w:b w:val="0"/>
+          <w:bCs w:val="0"/>
+          <w:sz w:val="21"/>
+          <w:szCs w:val="24"/>
+          <w:u w:val="single"/>
+        </w:rPr>
+        <w:t>第三部分</w:t>
+      </w:r>
+      <w:r>
+        <w:rPr>
+          <w:rFonts w:hint="eastAsia" w:asciiTheme="minorAscii" w:hAnsiTheme="minorEastAsia" w:cstheme="minorEastAsia"/>
+          <w:b w:val="0"/>
+          <w:bCs w:val="0"/>
+          <w:sz w:val="21"/>
+          <w:szCs w:val="24"/>
+        </w:rPr>
+        <w:t>中分析的ROP的特征</w:t>
+      </w:r>
+      <w:r>
+        <w:rPr>
+          <w:rFonts w:hint="default" w:asciiTheme="minorAscii" w:hAnsiTheme="minorEastAsia" w:cstheme="minorEastAsia"/>
+          <w:b w:val="0"/>
+          <w:bCs w:val="0"/>
+          <w:sz w:val="21"/>
+          <w:szCs w:val="24"/>
+        </w:rPr>
+        <w:t>，</w:t>
+      </w:r>
+      <w:r>
+        <w:rPr>
+          <w:rFonts w:hint="eastAsia" w:asciiTheme="minorAscii" w:hAnsiTheme="minorEastAsia" w:cstheme="minorEastAsia"/>
+          <w:b w:val="0"/>
+          <w:bCs w:val="0"/>
+          <w:sz w:val="21"/>
+          <w:szCs w:val="24"/>
+        </w:rPr>
+        <w:t>ROP-Hunt动态</w:t>
+      </w:r>
+      <w:r>
+        <w:rPr>
+          <w:rFonts w:hint="default" w:asciiTheme="minorAscii" w:hAnsiTheme="minorEastAsia" w:cstheme="minorEastAsia"/>
+          <w:b w:val="0"/>
+          <w:bCs w:val="0"/>
+          <w:sz w:val="21"/>
+          <w:szCs w:val="24"/>
+        </w:rPr>
+        <w:t>地</w:t>
+      </w:r>
+      <w:r>
+        <w:rPr>
+          <w:rFonts w:hint="eastAsia" w:asciiTheme="minorAscii" w:hAnsiTheme="minorEastAsia" w:cstheme="minorEastAsia"/>
+          <w:b w:val="0"/>
+          <w:bCs w:val="0"/>
+          <w:sz w:val="21"/>
+          <w:szCs w:val="24"/>
+        </w:rPr>
+        <w:t>监视程序，</w:t>
+      </w:r>
+      <w:r>
+        <w:rPr>
+          <w:rFonts w:hint="default" w:asciiTheme="minorAscii" w:hAnsiTheme="minorEastAsia" w:cstheme="minorEastAsia"/>
+          <w:b w:val="0"/>
+          <w:bCs w:val="0"/>
+          <w:sz w:val="21"/>
+          <w:szCs w:val="24"/>
+        </w:rPr>
+        <w:t>并</w:t>
+      </w:r>
+      <w:r>
+        <w:rPr>
+          <w:rFonts w:hint="eastAsia" w:asciiTheme="minorAscii" w:hAnsiTheme="minorEastAsia" w:cstheme="minorEastAsia"/>
+          <w:b w:val="0"/>
+          <w:bCs w:val="0"/>
+          <w:sz w:val="21"/>
+          <w:szCs w:val="24"/>
+        </w:rPr>
+        <w:t>截取系统调用指令和三个控制流敏感指令：call，jmp和ret。ROP报告分为两类：</w:t>
+      </w:r>
+      <w:r>
+        <w:rPr>
+          <w:rFonts w:hint="eastAsia" w:asciiTheme="minorAscii" w:hAnsiTheme="minorEastAsia" w:cstheme="minorEastAsia"/>
+          <w:b w:val="0"/>
+          <w:bCs w:val="0"/>
+          <w:i/>
+          <w:iCs/>
+          <w:sz w:val="21"/>
+          <w:szCs w:val="24"/>
+        </w:rPr>
+        <w:t>警告</w:t>
+      </w:r>
+      <w:r>
+        <w:rPr>
+          <w:rFonts w:hint="eastAsia" w:asciiTheme="minorAscii" w:hAnsiTheme="minorEastAsia" w:cstheme="minorEastAsia"/>
+          <w:b w:val="0"/>
+          <w:bCs w:val="0"/>
+          <w:sz w:val="21"/>
+          <w:szCs w:val="24"/>
+        </w:rPr>
+        <w:t>和</w:t>
+      </w:r>
+      <w:r>
+        <w:rPr>
+          <w:rFonts w:hint="eastAsia" w:asciiTheme="minorAscii" w:hAnsiTheme="minorEastAsia" w:cstheme="minorEastAsia"/>
+          <w:b w:val="0"/>
+          <w:bCs w:val="0"/>
+          <w:i/>
+          <w:iCs/>
+          <w:sz w:val="21"/>
+          <w:szCs w:val="24"/>
+        </w:rPr>
+        <w:t>攻击</w:t>
+      </w:r>
+      <w:r>
+        <w:rPr>
+          <w:rFonts w:hint="eastAsia" w:asciiTheme="minorAscii" w:hAnsiTheme="minorEastAsia" w:cstheme="minorEastAsia"/>
+          <w:b w:val="0"/>
+          <w:bCs w:val="0"/>
+          <w:sz w:val="21"/>
+          <w:szCs w:val="24"/>
+        </w:rPr>
+        <w:t>。</w:t>
+      </w:r>
+      <w:r>
+        <w:rPr>
+          <w:rFonts w:hint="eastAsia" w:asciiTheme="minorAscii" w:hAnsiTheme="minorEastAsia" w:cstheme="minorEastAsia"/>
+          <w:b w:val="0"/>
+          <w:bCs w:val="0"/>
+          <w:i/>
+          <w:iCs/>
+          <w:sz w:val="21"/>
+          <w:szCs w:val="24"/>
+        </w:rPr>
+        <w:t>警告</w:t>
+      </w:r>
+      <w:r>
+        <w:rPr>
+          <w:rFonts w:hint="eastAsia" w:asciiTheme="minorAscii" w:hAnsiTheme="minorEastAsia" w:cstheme="minorEastAsia"/>
+          <w:b w:val="0"/>
+          <w:bCs w:val="0"/>
+          <w:sz w:val="21"/>
+          <w:szCs w:val="24"/>
+        </w:rPr>
+        <w:t>表示该进程存在严重的</w:t>
+      </w:r>
+      <w:r>
+        <w:rPr>
+          <w:rFonts w:hint="default" w:asciiTheme="minorAscii" w:hAnsiTheme="minorEastAsia" w:cstheme="minorEastAsia"/>
+          <w:b w:val="0"/>
+          <w:bCs w:val="0"/>
+          <w:sz w:val="21"/>
+          <w:szCs w:val="24"/>
+        </w:rPr>
+        <w:t>被</w:t>
+      </w:r>
+      <w:r>
+        <w:rPr>
+          <w:rFonts w:hint="eastAsia" w:asciiTheme="minorAscii" w:hAnsiTheme="minorEastAsia" w:cstheme="minorEastAsia"/>
+          <w:b w:val="0"/>
+          <w:bCs w:val="0"/>
+          <w:sz w:val="21"/>
+          <w:szCs w:val="24"/>
+        </w:rPr>
+        <w:t>ROP攻击风险</w:t>
+      </w:r>
+      <w:r>
+        <w:rPr>
+          <w:rFonts w:hint="default" w:asciiTheme="minorAscii" w:hAnsiTheme="minorEastAsia" w:cstheme="minorEastAsia"/>
+          <w:b w:val="0"/>
+          <w:bCs w:val="0"/>
+          <w:sz w:val="21"/>
+          <w:szCs w:val="24"/>
+        </w:rPr>
+        <w:t>，但是</w:t>
+      </w:r>
+      <w:r>
+        <w:rPr>
+          <w:rFonts w:hint="eastAsia" w:asciiTheme="minorAscii" w:hAnsiTheme="minorEastAsia" w:cstheme="minorEastAsia"/>
+          <w:b w:val="0"/>
+          <w:bCs w:val="0"/>
+          <w:sz w:val="21"/>
+          <w:szCs w:val="24"/>
+        </w:rPr>
+        <w:t>由于它没有调用系统调用来访问底层系统源，我们认为</w:t>
+      </w:r>
+      <w:r>
+        <w:rPr>
+          <w:rFonts w:hint="default" w:asciiTheme="minorAscii" w:hAnsiTheme="minorEastAsia" w:cstheme="minorEastAsia"/>
+          <w:b w:val="0"/>
+          <w:bCs w:val="0"/>
+          <w:sz w:val="21"/>
+          <w:szCs w:val="24"/>
+        </w:rPr>
+        <w:t>攻击者无法利用其</w:t>
+      </w:r>
+      <w:r>
+        <w:rPr>
+          <w:rFonts w:hint="eastAsia" w:asciiTheme="minorAscii" w:hAnsiTheme="minorEastAsia" w:cstheme="minorEastAsia"/>
+          <w:b w:val="0"/>
+          <w:bCs w:val="0"/>
+          <w:sz w:val="21"/>
+          <w:szCs w:val="24"/>
+        </w:rPr>
+        <w:t>进行任何有意义的攻击。如果</w:t>
+      </w:r>
+      <w:r>
+        <w:rPr>
+          <w:rFonts w:hint="eastAsia" w:asciiTheme="minorAscii" w:hAnsiTheme="minorEastAsia" w:cstheme="minorEastAsia"/>
+          <w:b/>
+          <w:bCs/>
+          <w:sz w:val="21"/>
+          <w:szCs w:val="24"/>
+        </w:rPr>
+        <w:t>统计值</w:t>
+      </w:r>
+      <w:r>
+        <w:rPr>
+          <w:rFonts w:hint="default" w:asciiTheme="minorAscii" w:hAnsiTheme="minorEastAsia" w:cstheme="minorEastAsia"/>
+          <w:b/>
+          <w:bCs/>
+          <w:sz w:val="21"/>
+          <w:szCs w:val="24"/>
+        </w:rPr>
+        <w:t>越过</w:t>
+      </w:r>
+      <w:r>
+        <w:rPr>
+          <w:rFonts w:hint="eastAsia" w:asciiTheme="minorAscii" w:hAnsiTheme="minorEastAsia" w:cstheme="minorEastAsia"/>
+          <w:b/>
+          <w:bCs/>
+          <w:sz w:val="21"/>
+          <w:szCs w:val="24"/>
+        </w:rPr>
+        <w:t>阈值</w:t>
+      </w:r>
+      <w:r>
+        <w:rPr>
+          <w:rFonts w:hint="default" w:asciiTheme="minorAscii" w:hAnsiTheme="minorEastAsia" w:cstheme="minorEastAsia"/>
+          <w:b w:val="0"/>
+          <w:bCs w:val="0"/>
+          <w:sz w:val="21"/>
+          <w:szCs w:val="24"/>
+        </w:rPr>
+        <w:t>且</w:t>
+      </w:r>
+      <w:r>
+        <w:rPr>
+          <w:rFonts w:hint="default" w:asciiTheme="minorAscii" w:hAnsiTheme="minorEastAsia" w:cstheme="minorEastAsia"/>
+          <w:b/>
+          <w:bCs/>
+          <w:sz w:val="21"/>
+          <w:szCs w:val="24"/>
+        </w:rPr>
+        <w:t>有</w:t>
+      </w:r>
+      <w:r>
+        <w:rPr>
+          <w:rFonts w:hint="eastAsia" w:asciiTheme="minorAscii" w:hAnsiTheme="minorEastAsia" w:cstheme="minorEastAsia"/>
+          <w:b/>
+          <w:bCs/>
+          <w:sz w:val="21"/>
+          <w:szCs w:val="24"/>
+        </w:rPr>
+        <w:t>调用系统</w:t>
+      </w:r>
+      <w:r>
+        <w:rPr>
+          <w:rFonts w:hint="default" w:asciiTheme="minorAscii" w:hAnsiTheme="minorEastAsia" w:cstheme="minorEastAsia"/>
+          <w:b/>
+          <w:bCs/>
+          <w:sz w:val="21"/>
+          <w:szCs w:val="24"/>
+        </w:rPr>
+        <w:t>被调用</w:t>
+      </w:r>
+      <w:r>
+        <w:rPr>
+          <w:rFonts w:hint="eastAsia" w:asciiTheme="minorAscii" w:hAnsiTheme="minorEastAsia" w:cstheme="minorEastAsia"/>
+          <w:b w:val="0"/>
+          <w:bCs w:val="0"/>
+          <w:sz w:val="21"/>
+          <w:szCs w:val="24"/>
+        </w:rPr>
+        <w:t>，ROP-Hunt将终止</w:t>
+      </w:r>
+      <w:r>
+        <w:rPr>
+          <w:rFonts w:hint="default" w:asciiTheme="minorAscii" w:hAnsiTheme="minorEastAsia" w:cstheme="minorEastAsia"/>
+          <w:b w:val="0"/>
+          <w:bCs w:val="0"/>
+          <w:sz w:val="21"/>
+          <w:szCs w:val="24"/>
+        </w:rPr>
+        <w:t>进程并反馈</w:t>
+      </w:r>
+      <w:r>
+        <w:rPr>
+          <w:rFonts w:hint="eastAsia" w:asciiTheme="minorAscii" w:hAnsiTheme="minorEastAsia" w:cstheme="minorEastAsia"/>
+          <w:b w:val="0"/>
+          <w:bCs w:val="0"/>
+          <w:sz w:val="21"/>
+          <w:szCs w:val="24"/>
+        </w:rPr>
+        <w:t>攻击报告。</w:t>
+      </w:r>
+    </w:p>
+    <w:p>
+      <w:pPr>
+        <w:numPr>
+          <w:ilvl w:val="0"/>
+          <w:numId w:val="1"/>
+        </w:numPr>
+        <w:tabs>
+          <w:tab w:val="left" w:pos="220"/>
+          <w:tab w:val="left" w:pos="420"/>
+        </w:tabs>
+        <w:spacing w:line="240" w:lineRule="auto"/>
+        <w:ind w:left="220" w:leftChars="0" w:hanging="220" w:firstLineChars="0"/>
+        <w:jc w:val="both"/>
+        <w:rPr>
+          <w:rFonts w:hint="eastAsia" w:asciiTheme="minorAscii" w:hAnsiTheme="minorEastAsia" w:cstheme="minorEastAsia"/>
+          <w:b w:val="0"/>
+          <w:bCs w:val="0"/>
+          <w:sz w:val="16"/>
+          <w:szCs w:val="20"/>
+        </w:rPr>
+      </w:pPr>
+      <w:r>
+        <w:rPr>
+          <w:rFonts w:hint="eastAsia" w:asciiTheme="minorAscii" w:hAnsiTheme="minorEastAsia" w:cstheme="minorEastAsia"/>
+          <w:b w:val="0"/>
+          <w:bCs w:val="0"/>
+          <w:i/>
+          <w:iCs/>
+          <w:sz w:val="21"/>
+          <w:szCs w:val="24"/>
+        </w:rPr>
+        <w:t>报告警告</w:t>
+      </w:r>
+      <w:r>
+        <w:rPr>
+          <w:rFonts w:hint="eastAsia" w:asciiTheme="minorAscii" w:hAnsiTheme="minorEastAsia" w:cstheme="minorEastAsia"/>
+          <w:b w:val="0"/>
+          <w:bCs w:val="0"/>
+          <w:sz w:val="21"/>
+          <w:szCs w:val="24"/>
+        </w:rPr>
+        <w:t>：当ROP-Hunt识别</w:t>
+      </w:r>
+      <w:r>
+        <w:rPr>
+          <w:rFonts w:hint="default" w:asciiTheme="minorAscii" w:hAnsiTheme="minorEastAsia" w:cstheme="minorEastAsia"/>
+          <w:b w:val="0"/>
+          <w:bCs w:val="0"/>
+          <w:sz w:val="21"/>
+          <w:szCs w:val="24"/>
+        </w:rPr>
+        <w:t>到</w:t>
+      </w:r>
+      <w:r>
+        <w:rPr>
+          <w:rFonts w:hint="eastAsia" w:asciiTheme="minorAscii" w:hAnsiTheme="minorEastAsia" w:cstheme="minorEastAsia"/>
+          <w:b w:val="0"/>
+          <w:bCs w:val="0"/>
+          <w:sz w:val="21"/>
+          <w:szCs w:val="24"/>
+        </w:rPr>
+        <w:t>这三</w:t>
+      </w:r>
+      <w:r>
+        <w:rPr>
+          <w:rFonts w:hint="default" w:asciiTheme="minorAscii" w:hAnsiTheme="minorEastAsia" w:cstheme="minorEastAsia"/>
+          <w:b w:val="0"/>
+          <w:bCs w:val="0"/>
+          <w:sz w:val="21"/>
+          <w:szCs w:val="24"/>
+        </w:rPr>
+        <w:t>种</w:t>
+      </w:r>
+      <w:r>
+        <w:rPr>
+          <w:rFonts w:hint="eastAsia" w:asciiTheme="minorAscii" w:hAnsiTheme="minorEastAsia" w:cstheme="minorEastAsia"/>
+          <w:b w:val="0"/>
+          <w:bCs w:val="0"/>
+          <w:sz w:val="21"/>
+          <w:szCs w:val="24"/>
+        </w:rPr>
+        <w:t>指令（调用</w:t>
+      </w:r>
+      <w:r>
+        <w:rPr>
+          <w:rFonts w:hint="default" w:asciiTheme="minorAscii" w:hAnsiTheme="minorEastAsia" w:cstheme="minorEastAsia"/>
+          <w:b w:val="0"/>
+          <w:bCs w:val="0"/>
+          <w:sz w:val="21"/>
+          <w:szCs w:val="24"/>
+        </w:rPr>
+        <w:t>、</w:t>
+      </w:r>
+      <w:r>
+        <w:rPr>
+          <w:rFonts w:hint="eastAsia" w:asciiTheme="minorAscii" w:hAnsiTheme="minorEastAsia" w:cstheme="minorEastAsia"/>
+          <w:b w:val="0"/>
+          <w:bCs w:val="0"/>
+          <w:sz w:val="21"/>
+          <w:szCs w:val="24"/>
+        </w:rPr>
+        <w:t>间接跳转和返回</w:t>
+      </w:r>
+      <w:r>
+        <w:rPr>
+          <w:rFonts w:hint="default" w:asciiTheme="minorAscii" w:hAnsiTheme="minorEastAsia" w:cstheme="minorEastAsia"/>
+          <w:b w:val="0"/>
+          <w:bCs w:val="0"/>
+          <w:sz w:val="21"/>
+          <w:szCs w:val="24"/>
+        </w:rPr>
+        <w:t>指令</w:t>
+      </w:r>
+      <w:r>
+        <w:rPr>
+          <w:rFonts w:hint="eastAsia" w:asciiTheme="minorAscii" w:hAnsiTheme="minorEastAsia" w:cstheme="minorEastAsia"/>
+          <w:b w:val="0"/>
+          <w:bCs w:val="0"/>
+          <w:sz w:val="21"/>
+          <w:szCs w:val="24"/>
+        </w:rPr>
+        <w:t>）时，它会检查指令序列的长度是否大于</w:t>
+      </w:r>
+      <w:r>
+        <w:rPr>
+          <w:rFonts w:hint="default" w:asciiTheme="minorAscii" w:hAnsiTheme="minorEastAsia" w:cstheme="minorEastAsia"/>
+          <w:b w:val="0"/>
+          <w:bCs w:val="0"/>
+          <w:sz w:val="21"/>
+          <w:szCs w:val="24"/>
+        </w:rPr>
+        <w:t>阈值</w:t>
+      </w:r>
+      <w:r>
+        <w:rPr>
+          <w:rFonts w:hint="eastAsia" w:asciiTheme="minorAscii" w:hAnsiTheme="minorEastAsia" w:cstheme="minorEastAsia"/>
+          <w:b w:val="0"/>
+          <w:bCs w:val="0"/>
+          <w:sz w:val="21"/>
+          <w:szCs w:val="24"/>
+        </w:rPr>
+        <w:t>T0</w:t>
+      </w:r>
+      <w:r>
+        <w:rPr>
+          <w:rFonts w:hint="default" w:asciiTheme="minorAscii" w:hAnsiTheme="minorEastAsia" w:cstheme="minorEastAsia"/>
+          <w:b w:val="0"/>
+          <w:bCs w:val="0"/>
+          <w:sz w:val="21"/>
+          <w:szCs w:val="24"/>
+        </w:rPr>
+        <w:t>。若非</w:t>
+      </w:r>
+      <w:r>
+        <w:rPr>
+          <w:rFonts w:hint="eastAsia" w:asciiTheme="minorAscii" w:hAnsiTheme="minorEastAsia" w:cstheme="minorEastAsia"/>
+          <w:b w:val="0"/>
+          <w:bCs w:val="0"/>
+          <w:sz w:val="21"/>
+          <w:szCs w:val="24"/>
+        </w:rPr>
+        <w:t>，则提取目标地址和当前指令地址</w:t>
+      </w:r>
+      <w:r>
+        <w:rPr>
+          <w:rFonts w:hint="default" w:asciiTheme="minorAscii" w:hAnsiTheme="minorEastAsia" w:cstheme="minorEastAsia"/>
+          <w:b w:val="0"/>
+          <w:bCs w:val="0"/>
+          <w:sz w:val="21"/>
+          <w:szCs w:val="24"/>
+        </w:rPr>
+        <w:t>，尤应重视</w:t>
+      </w:r>
+      <w:r>
+        <w:rPr>
+          <w:rFonts w:hint="eastAsia" w:asciiTheme="minorAscii" w:hAnsiTheme="minorEastAsia" w:cstheme="minorEastAsia"/>
+          <w:b w:val="0"/>
+          <w:bCs w:val="0"/>
+          <w:sz w:val="21"/>
+          <w:szCs w:val="24"/>
+        </w:rPr>
+        <w:t>ret指令，</w:t>
+      </w:r>
+      <w:r>
+        <w:rPr>
+          <w:rFonts w:hint="default" w:asciiTheme="minorAscii" w:hAnsiTheme="minorEastAsia" w:cstheme="minorEastAsia"/>
+          <w:b w:val="0"/>
+          <w:bCs w:val="0"/>
+          <w:sz w:val="21"/>
+          <w:szCs w:val="24"/>
+        </w:rPr>
+        <w:t>因为ret指令会</w:t>
+      </w:r>
+      <w:r>
+        <w:rPr>
+          <w:rFonts w:hint="eastAsia" w:asciiTheme="minorAscii" w:hAnsiTheme="minorEastAsia" w:cstheme="minorEastAsia"/>
+          <w:b w:val="0"/>
+          <w:bCs w:val="0"/>
+          <w:sz w:val="21"/>
+          <w:szCs w:val="24"/>
+        </w:rPr>
+        <w:t>将目标地址</w:t>
+      </w:r>
+      <w:r>
+        <w:rPr>
+          <w:rFonts w:hint="default" w:asciiTheme="minorAscii" w:hAnsiTheme="minorEastAsia" w:cstheme="minorEastAsia"/>
+          <w:b w:val="0"/>
+          <w:bCs w:val="0"/>
+          <w:sz w:val="21"/>
+          <w:szCs w:val="24"/>
+        </w:rPr>
+        <w:t>pop</w:t>
+      </w:r>
+      <w:r>
+        <w:rPr>
+          <w:rFonts w:hint="eastAsia" w:asciiTheme="minorAscii" w:hAnsiTheme="minorEastAsia" w:cstheme="minorEastAsia"/>
+          <w:b w:val="0"/>
+          <w:bCs w:val="0"/>
+          <w:sz w:val="21"/>
+          <w:szCs w:val="24"/>
+        </w:rPr>
+        <w:t>出栈。</w:t>
+      </w:r>
+      <w:r>
+        <w:rPr>
+          <w:rFonts w:hint="default" w:asciiTheme="minorAscii" w:hAnsiTheme="minorEastAsia" w:cstheme="minorEastAsia"/>
+          <w:b w:val="0"/>
+          <w:bCs w:val="0"/>
+          <w:sz w:val="21"/>
+          <w:szCs w:val="24"/>
+        </w:rPr>
+        <w:t>随后，</w:t>
+      </w:r>
+      <w:r>
+        <w:rPr>
+          <w:rFonts w:hint="eastAsia" w:asciiTheme="minorAscii" w:hAnsiTheme="minorEastAsia" w:cstheme="minorEastAsia"/>
+          <w:b w:val="0"/>
+          <w:bCs w:val="0"/>
+          <w:sz w:val="21"/>
+          <w:szCs w:val="24"/>
+        </w:rPr>
+        <w:t>ROP-Hunt</w:t>
+      </w:r>
+      <w:r>
+        <w:rPr>
+          <w:rFonts w:hint="default" w:asciiTheme="minorAscii" w:hAnsiTheme="minorEastAsia" w:cstheme="minorEastAsia"/>
+          <w:b w:val="0"/>
+          <w:bCs w:val="0"/>
+          <w:sz w:val="21"/>
+          <w:szCs w:val="24"/>
+        </w:rPr>
+        <w:t>会</w:t>
+      </w:r>
+      <w:r>
+        <w:rPr>
+          <w:rFonts w:hint="eastAsia" w:asciiTheme="minorAscii" w:hAnsiTheme="minorEastAsia" w:cstheme="minorEastAsia"/>
+          <w:b w:val="0"/>
+          <w:bCs w:val="0"/>
+          <w:sz w:val="21"/>
+          <w:szCs w:val="24"/>
+        </w:rPr>
+        <w:t>检查</w:t>
+      </w:r>
+      <w:r>
+        <w:rPr>
+          <w:rFonts w:hint="default" w:asciiTheme="minorAscii" w:hAnsiTheme="minorEastAsia" w:cstheme="minorEastAsia"/>
+          <w:b w:val="0"/>
+          <w:bCs w:val="0"/>
+          <w:sz w:val="21"/>
+          <w:szCs w:val="24"/>
+        </w:rPr>
+        <w:t>这</w:t>
+      </w:r>
+      <w:r>
+        <w:rPr>
+          <w:rFonts w:hint="eastAsia" w:asciiTheme="minorAscii" w:hAnsiTheme="minorEastAsia" w:cstheme="minorEastAsia"/>
+          <w:b w:val="0"/>
+          <w:bCs w:val="0"/>
+          <w:sz w:val="21"/>
+          <w:szCs w:val="24"/>
+        </w:rPr>
+        <w:t>两个地址是否位于同一例程中。</w:t>
+      </w:r>
+      <w:r>
+        <w:rPr>
+          <w:rFonts w:hint="default" w:asciiTheme="minorAscii" w:hAnsiTheme="minorEastAsia" w:cstheme="minorEastAsia"/>
+          <w:b w:val="0"/>
+          <w:bCs w:val="0"/>
+          <w:sz w:val="21"/>
+          <w:szCs w:val="24"/>
+        </w:rPr>
+        <w:t>若非</w:t>
+      </w:r>
+      <w:r>
+        <w:rPr>
+          <w:rFonts w:hint="eastAsia" w:asciiTheme="minorAscii" w:hAnsiTheme="minorEastAsia" w:cstheme="minorEastAsia"/>
+          <w:b w:val="0"/>
+          <w:bCs w:val="0"/>
+          <w:sz w:val="21"/>
+          <w:szCs w:val="24"/>
+        </w:rPr>
+        <w:t>，我们</w:t>
+      </w:r>
+      <w:r>
+        <w:rPr>
+          <w:rFonts w:hint="default" w:asciiTheme="minorAscii" w:hAnsiTheme="minorEastAsia" w:cstheme="minorEastAsia"/>
+          <w:b w:val="0"/>
+          <w:bCs w:val="0"/>
+          <w:sz w:val="21"/>
+          <w:szCs w:val="24"/>
+        </w:rPr>
+        <w:t>便</w:t>
+      </w:r>
+      <w:r>
+        <w:rPr>
+          <w:rFonts w:hint="eastAsia" w:asciiTheme="minorAscii" w:hAnsiTheme="minorEastAsia" w:cstheme="minorEastAsia"/>
+          <w:b w:val="0"/>
+          <w:bCs w:val="0"/>
+          <w:sz w:val="21"/>
+          <w:szCs w:val="24"/>
+        </w:rPr>
+        <w:t>将</w:t>
+      </w:r>
+      <w:r>
+        <w:rPr>
+          <w:rFonts w:hint="default" w:asciiTheme="minorAscii" w:hAnsiTheme="minorEastAsia" w:cstheme="minorEastAsia"/>
+          <w:b w:val="0"/>
+          <w:bCs w:val="0"/>
+          <w:sz w:val="21"/>
+          <w:szCs w:val="24"/>
+        </w:rPr>
+        <w:t>该</w:t>
+      </w:r>
+      <w:r>
+        <w:rPr>
+          <w:rFonts w:hint="eastAsia" w:asciiTheme="minorAscii" w:hAnsiTheme="minorEastAsia" w:cstheme="minorEastAsia"/>
+          <w:b w:val="0"/>
+          <w:bCs w:val="0"/>
+          <w:sz w:val="21"/>
+          <w:szCs w:val="24"/>
+        </w:rPr>
+        <w:t>指令序列记录为候选</w:t>
+      </w:r>
+      <w:r>
+        <w:rPr>
+          <w:rFonts w:hint="default" w:asciiTheme="minorAscii" w:hAnsiTheme="minorEastAsia" w:cstheme="minorEastAsia"/>
+          <w:b w:val="0"/>
+          <w:bCs w:val="0"/>
+          <w:sz w:val="21"/>
+          <w:szCs w:val="24"/>
+        </w:rPr>
+        <w:t>gadget</w:t>
+      </w:r>
+      <w:r>
+        <w:rPr>
+          <w:rFonts w:hint="eastAsia" w:asciiTheme="minorAscii" w:hAnsiTheme="minorEastAsia" w:cstheme="minorEastAsia"/>
+          <w:b w:val="0"/>
+          <w:bCs w:val="0"/>
+          <w:sz w:val="21"/>
+          <w:szCs w:val="24"/>
+        </w:rPr>
+        <w:t>。接下来，我们</w:t>
+      </w:r>
+      <w:r>
+        <w:rPr>
+          <w:rFonts w:hint="default" w:asciiTheme="minorAscii" w:hAnsiTheme="minorEastAsia" w:cstheme="minorEastAsia"/>
+          <w:b w:val="0"/>
+          <w:bCs w:val="0"/>
+          <w:sz w:val="21"/>
+          <w:szCs w:val="24"/>
+        </w:rPr>
+        <w:t>统计</w:t>
+      </w:r>
+      <w:r>
+        <w:rPr>
+          <w:rFonts w:hint="eastAsia" w:asciiTheme="minorAscii" w:hAnsiTheme="minorEastAsia" w:cstheme="minorEastAsia"/>
+          <w:b w:val="0"/>
+          <w:bCs w:val="0"/>
+          <w:sz w:val="21"/>
+          <w:szCs w:val="24"/>
+        </w:rPr>
+        <w:t>连续候选</w:t>
+      </w:r>
+      <w:r>
+        <w:rPr>
+          <w:rFonts w:hint="default" w:asciiTheme="minorAscii" w:hAnsiTheme="minorEastAsia" w:cstheme="minorEastAsia"/>
+          <w:b w:val="0"/>
+          <w:bCs w:val="0"/>
+          <w:sz w:val="21"/>
+          <w:szCs w:val="24"/>
+        </w:rPr>
+        <w:t>gadget的</w:t>
+      </w:r>
+      <w:r>
+        <w:rPr>
+          <w:rFonts w:hint="eastAsia" w:asciiTheme="minorAscii" w:hAnsiTheme="minorEastAsia" w:cstheme="minorEastAsia"/>
+          <w:b w:val="0"/>
+          <w:bCs w:val="0"/>
+          <w:sz w:val="21"/>
+          <w:szCs w:val="24"/>
+        </w:rPr>
+        <w:t>最大长度</w:t>
+      </w:r>
+      <w:r>
+        <w:rPr>
+          <w:rFonts w:hint="default" w:asciiTheme="minorAscii" w:hAnsiTheme="minorEastAsia" w:cstheme="minorEastAsia"/>
+          <w:b w:val="0"/>
+          <w:bCs w:val="0"/>
+          <w:sz w:val="21"/>
+          <w:szCs w:val="24"/>
+        </w:rPr>
+        <w:t>S_length</w:t>
+      </w:r>
+      <w:r>
+        <w:rPr>
+          <w:rFonts w:hint="eastAsia" w:asciiTheme="minorAscii" w:hAnsiTheme="minorEastAsia" w:cstheme="minorEastAsia"/>
+          <w:b w:val="0"/>
+          <w:bCs w:val="0"/>
+          <w:sz w:val="21"/>
+          <w:szCs w:val="24"/>
+        </w:rPr>
+        <w:t>。如果</w:t>
+      </w:r>
+      <w:r>
+        <w:rPr>
+          <w:rFonts w:hint="default" w:asciiTheme="minorAscii" w:hAnsiTheme="minorEastAsia" w:cstheme="minorEastAsia"/>
+          <w:b w:val="0"/>
+          <w:bCs w:val="0"/>
+          <w:sz w:val="21"/>
+          <w:szCs w:val="24"/>
+        </w:rPr>
+        <w:t>S_length</w:t>
+      </w:r>
+      <w:r>
+        <w:rPr>
+          <w:rFonts w:hint="eastAsia" w:asciiTheme="minorAscii" w:hAnsiTheme="minorEastAsia" w:cstheme="minorEastAsia"/>
+          <w:b w:val="0"/>
+          <w:bCs w:val="0"/>
+          <w:sz w:val="21"/>
+          <w:szCs w:val="24"/>
+        </w:rPr>
+        <w:t>小于或等于</w:t>
+      </w:r>
+      <w:r>
+        <w:rPr>
+          <w:rFonts w:hint="default" w:asciiTheme="minorAscii" w:hAnsiTheme="minorEastAsia" w:cstheme="minorEastAsia"/>
+          <w:b w:val="0"/>
+          <w:bCs w:val="0"/>
+          <w:sz w:val="21"/>
+          <w:szCs w:val="24"/>
+        </w:rPr>
+        <w:t>阈值</w:t>
+      </w:r>
+      <w:r>
+        <w:rPr>
+          <w:rFonts w:hint="eastAsia" w:asciiTheme="minorAscii" w:hAnsiTheme="minorEastAsia" w:cstheme="minorEastAsia"/>
+          <w:b w:val="0"/>
+          <w:bCs w:val="0"/>
+          <w:sz w:val="21"/>
+          <w:szCs w:val="24"/>
+        </w:rPr>
+        <w:t>T1，我们</w:t>
+      </w:r>
+      <w:r>
+        <w:rPr>
+          <w:rFonts w:hint="default" w:asciiTheme="minorAscii" w:hAnsiTheme="minorEastAsia" w:cstheme="minorEastAsia"/>
+          <w:b w:val="0"/>
+          <w:bCs w:val="0"/>
+          <w:sz w:val="21"/>
+          <w:szCs w:val="24"/>
+        </w:rPr>
+        <w:t>便</w:t>
+      </w:r>
+      <w:r>
+        <w:rPr>
+          <w:rFonts w:hint="eastAsia" w:asciiTheme="minorAscii" w:hAnsiTheme="minorEastAsia" w:cstheme="minorEastAsia"/>
+          <w:b w:val="0"/>
+          <w:bCs w:val="0"/>
+          <w:sz w:val="21"/>
+          <w:szCs w:val="24"/>
+        </w:rPr>
+        <w:t>将</w:t>
+      </w:r>
+      <w:r>
+        <w:rPr>
+          <w:rFonts w:hint="eastAsia" w:asciiTheme="minorAscii" w:hAnsiTheme="minorEastAsia" w:cstheme="minorEastAsia"/>
+          <w:b/>
+          <w:bCs/>
+          <w:sz w:val="21"/>
+          <w:szCs w:val="24"/>
+        </w:rPr>
+        <w:t>潜在攻击</w:t>
+      </w:r>
+      <w:r>
+        <w:rPr>
+          <w:rFonts w:hint="eastAsia" w:asciiTheme="minorAscii" w:hAnsiTheme="minorEastAsia" w:cstheme="minorEastAsia"/>
+          <w:b w:val="0"/>
+          <w:bCs w:val="0"/>
+          <w:sz w:val="21"/>
+          <w:szCs w:val="24"/>
+        </w:rPr>
+        <w:t>标志</w:t>
+      </w:r>
+      <w:r>
+        <w:rPr>
+          <w:rFonts w:hint="default" w:asciiTheme="minorAscii" w:hAnsiTheme="minorEastAsia" w:cstheme="minorEastAsia"/>
+          <w:b w:val="0"/>
+          <w:bCs w:val="0"/>
+          <w:sz w:val="21"/>
+          <w:szCs w:val="24"/>
+        </w:rPr>
+        <w:t>置</w:t>
+      </w:r>
+      <w:r>
+        <w:rPr>
+          <w:rFonts w:hint="eastAsia" w:asciiTheme="minorAscii" w:hAnsiTheme="minorEastAsia" w:cstheme="minorEastAsia"/>
+          <w:b w:val="0"/>
+          <w:bCs w:val="0"/>
+          <w:sz w:val="21"/>
+          <w:szCs w:val="24"/>
+        </w:rPr>
+        <w:t>为</w:t>
+      </w:r>
+      <w:r>
+        <w:rPr>
+          <w:rFonts w:hint="eastAsia" w:asciiTheme="minorAscii" w:hAnsiTheme="minorEastAsia" w:cstheme="minorEastAsia"/>
+          <w:b w:val="0"/>
+          <w:bCs w:val="0"/>
+          <w:i/>
+          <w:iCs/>
+          <w:sz w:val="21"/>
+          <w:szCs w:val="24"/>
+        </w:rPr>
+        <w:t>True</w:t>
+      </w:r>
+      <w:r>
+        <w:rPr>
+          <w:rFonts w:hint="eastAsia" w:asciiTheme="minorAscii" w:hAnsiTheme="minorEastAsia" w:cstheme="minorEastAsia"/>
+          <w:b w:val="0"/>
+          <w:bCs w:val="0"/>
+          <w:sz w:val="21"/>
+          <w:szCs w:val="24"/>
+        </w:rPr>
+        <w:t>并</w:t>
+      </w:r>
+      <w:r>
+        <w:rPr>
+          <w:rFonts w:hint="default" w:asciiTheme="minorAscii" w:hAnsiTheme="minorEastAsia" w:cstheme="minorEastAsia"/>
+          <w:b w:val="0"/>
+          <w:bCs w:val="0"/>
+          <w:sz w:val="21"/>
+          <w:szCs w:val="24"/>
+        </w:rPr>
+        <w:t>发出</w:t>
+      </w:r>
+      <w:r>
+        <w:rPr>
+          <w:rFonts w:hint="eastAsia" w:asciiTheme="minorAscii" w:hAnsiTheme="minorEastAsia" w:cstheme="minorEastAsia"/>
+          <w:b w:val="0"/>
+          <w:bCs w:val="0"/>
+          <w:i/>
+          <w:iCs/>
+          <w:sz w:val="21"/>
+          <w:szCs w:val="24"/>
+        </w:rPr>
+        <w:t>警告</w:t>
+      </w:r>
+      <w:r>
+        <w:rPr>
+          <w:rFonts w:hint="eastAsia" w:asciiTheme="minorAscii" w:hAnsiTheme="minorEastAsia" w:cstheme="minorEastAsia"/>
+          <w:b w:val="0"/>
+          <w:bCs w:val="0"/>
+          <w:sz w:val="21"/>
+          <w:szCs w:val="24"/>
+        </w:rPr>
+        <w:t>。</w:t>
+      </w:r>
+    </w:p>
+    <w:p>
+      <w:pPr>
+        <w:numPr>
+          <w:ilvl w:val="0"/>
+          <w:numId w:val="1"/>
+        </w:numPr>
+        <w:tabs>
+          <w:tab w:val="left" w:pos="220"/>
+          <w:tab w:val="left" w:pos="420"/>
+        </w:tabs>
+        <w:spacing w:line="240" w:lineRule="auto"/>
+        <w:ind w:left="220" w:leftChars="0" w:hanging="220" w:firstLineChars="0"/>
+        <w:jc w:val="both"/>
+        <w:rPr>
+          <w:rFonts w:hint="eastAsia" w:asciiTheme="minorAscii" w:hAnsiTheme="minorEastAsia" w:cstheme="minorEastAsia"/>
+          <w:b w:val="0"/>
+          <w:bCs w:val="0"/>
+          <w:sz w:val="21"/>
+          <w:szCs w:val="24"/>
+        </w:rPr>
+      </w:pPr>
+      <w:r>
+        <w:rPr>
+          <w:rFonts w:hint="eastAsia" w:asciiTheme="minorAscii" w:hAnsiTheme="minorEastAsia" w:cstheme="minorEastAsia"/>
+          <w:b w:val="0"/>
+          <w:bCs w:val="0"/>
+          <w:i/>
+          <w:iCs/>
+          <w:sz w:val="21"/>
+          <w:szCs w:val="24"/>
+        </w:rPr>
+        <w:t>报告攻击</w:t>
+      </w:r>
+      <w:r>
+        <w:rPr>
+          <w:rFonts w:hint="eastAsia" w:asciiTheme="minorAscii" w:hAnsiTheme="minorEastAsia" w:cstheme="minorEastAsia"/>
+          <w:b w:val="0"/>
+          <w:bCs w:val="0"/>
+          <w:sz w:val="21"/>
+          <w:szCs w:val="24"/>
+        </w:rPr>
+        <w:t>：系统调用是将控制流从用户空间</w:t>
+      </w:r>
+      <w:r>
+        <w:rPr>
+          <w:rFonts w:hint="default" w:asciiTheme="minorAscii" w:hAnsiTheme="minorEastAsia" w:cstheme="minorEastAsia"/>
+          <w:b w:val="0"/>
+          <w:bCs w:val="0"/>
+          <w:sz w:val="21"/>
+          <w:szCs w:val="24"/>
+        </w:rPr>
+        <w:t>转移至</w:t>
+      </w:r>
+      <w:r>
+        <w:rPr>
+          <w:rFonts w:hint="eastAsia" w:asciiTheme="minorAscii" w:hAnsiTheme="minorEastAsia" w:cstheme="minorEastAsia"/>
+          <w:b w:val="0"/>
+          <w:bCs w:val="0"/>
+          <w:sz w:val="21"/>
+          <w:szCs w:val="24"/>
+        </w:rPr>
+        <w:t>内核空间的唯一</w:t>
+      </w:r>
+      <w:r>
+        <w:rPr>
+          <w:rFonts w:hint="default" w:asciiTheme="minorAscii" w:hAnsiTheme="minorEastAsia" w:cstheme="minorEastAsia"/>
+          <w:b w:val="0"/>
+          <w:bCs w:val="0"/>
+          <w:sz w:val="21"/>
+          <w:szCs w:val="24"/>
+        </w:rPr>
+        <w:t>途径</w:t>
+      </w:r>
+      <w:r>
+        <w:rPr>
+          <w:rFonts w:hint="eastAsia" w:asciiTheme="minorAscii" w:hAnsiTheme="minorEastAsia" w:cstheme="minorEastAsia"/>
+          <w:b w:val="0"/>
+          <w:bCs w:val="0"/>
+          <w:sz w:val="21"/>
+          <w:szCs w:val="24"/>
+        </w:rPr>
+        <w:t>。</w:t>
+      </w:r>
+      <w:r>
+        <w:rPr>
+          <w:rFonts w:hint="default" w:asciiTheme="minorAscii" w:hAnsiTheme="minorEastAsia" w:cstheme="minorEastAsia"/>
+          <w:b w:val="0"/>
+          <w:bCs w:val="0"/>
+          <w:sz w:val="21"/>
+          <w:szCs w:val="24"/>
+        </w:rPr>
+        <w:t>故</w:t>
+      </w:r>
+      <w:r>
+        <w:rPr>
+          <w:rFonts w:hint="eastAsia" w:asciiTheme="minorAscii" w:hAnsiTheme="minorEastAsia" w:cstheme="minorEastAsia"/>
+          <w:b w:val="0"/>
+          <w:bCs w:val="0"/>
+          <w:sz w:val="21"/>
+          <w:szCs w:val="24"/>
+        </w:rPr>
+        <w:t>当识别出系统调用指令时，ROP-Hunt检查</w:t>
+      </w:r>
+      <w:r>
+        <w:rPr>
+          <w:rFonts w:hint="eastAsia" w:asciiTheme="minorAscii" w:hAnsiTheme="minorEastAsia" w:cstheme="minorEastAsia"/>
+          <w:b/>
+          <w:bCs/>
+          <w:sz w:val="21"/>
+          <w:szCs w:val="24"/>
+        </w:rPr>
+        <w:t>潜在攻击</w:t>
+      </w:r>
+      <w:r>
+        <w:rPr>
+          <w:rFonts w:hint="eastAsia" w:asciiTheme="minorAscii" w:hAnsiTheme="minorEastAsia" w:cstheme="minorEastAsia"/>
+          <w:b w:val="0"/>
+          <w:bCs w:val="0"/>
+          <w:sz w:val="21"/>
+          <w:szCs w:val="24"/>
+        </w:rPr>
+        <w:t>标志是否为True。</w:t>
+      </w:r>
+      <w:r>
+        <w:rPr>
+          <w:rFonts w:hint="default" w:asciiTheme="minorAscii" w:hAnsiTheme="minorEastAsia" w:cstheme="minorEastAsia"/>
+          <w:b w:val="0"/>
+          <w:bCs w:val="0"/>
+          <w:sz w:val="21"/>
+          <w:szCs w:val="24"/>
+        </w:rPr>
+        <w:t>若是</w:t>
+      </w:r>
+      <w:r>
+        <w:rPr>
+          <w:rFonts w:hint="eastAsia" w:asciiTheme="minorAscii" w:hAnsiTheme="minorEastAsia" w:cstheme="minorEastAsia"/>
+          <w:b w:val="0"/>
+          <w:bCs w:val="0"/>
+          <w:sz w:val="21"/>
+          <w:szCs w:val="24"/>
+        </w:rPr>
+        <w:t>，ROP-Hunt将报告</w:t>
+      </w:r>
+      <w:r>
+        <w:rPr>
+          <w:rFonts w:hint="eastAsia" w:asciiTheme="minorAscii" w:hAnsiTheme="minorEastAsia" w:cstheme="minorEastAsia"/>
+          <w:b w:val="0"/>
+          <w:bCs w:val="0"/>
+          <w:i/>
+          <w:iCs/>
+          <w:sz w:val="21"/>
+          <w:szCs w:val="24"/>
+        </w:rPr>
+        <w:t>攻击</w:t>
+      </w:r>
+      <w:r>
+        <w:rPr>
+          <w:rFonts w:hint="eastAsia" w:asciiTheme="minorAscii" w:hAnsiTheme="minorEastAsia" w:cstheme="minorEastAsia"/>
+          <w:b w:val="0"/>
+          <w:bCs w:val="0"/>
+          <w:sz w:val="21"/>
+          <w:szCs w:val="24"/>
+        </w:rPr>
+        <w:t>并终止该</w:t>
+      </w:r>
+      <w:r>
+        <w:rPr>
+          <w:rFonts w:hint="default" w:asciiTheme="minorAscii" w:hAnsiTheme="minorEastAsia" w:cstheme="minorEastAsia"/>
+          <w:b w:val="0"/>
+          <w:bCs w:val="0"/>
+          <w:sz w:val="21"/>
+          <w:szCs w:val="24"/>
+        </w:rPr>
+        <w:t>进程</w:t>
+      </w:r>
+      <w:r>
+        <w:rPr>
+          <w:rFonts w:hint="eastAsia" w:asciiTheme="minorAscii" w:hAnsiTheme="minorEastAsia" w:cstheme="minorEastAsia"/>
+          <w:b w:val="0"/>
+          <w:bCs w:val="0"/>
+          <w:sz w:val="21"/>
+          <w:szCs w:val="24"/>
+        </w:rPr>
+        <w:t>。</w:t>
+      </w:r>
+    </w:p>
+    <w:p>
+      <w:pPr>
+        <w:spacing w:line="240" w:lineRule="auto"/>
+        <w:jc w:val="both"/>
+        <w:rPr>
+          <w:rFonts w:hint="eastAsia" w:asciiTheme="minorAscii" w:hAnsiTheme="minorEastAsia" w:cstheme="minorEastAsia"/>
+          <w:b w:val="0"/>
+          <w:bCs w:val="0"/>
+          <w:sz w:val="16"/>
+          <w:szCs w:val="20"/>
+        </w:rPr>
+      </w:pPr>
+      <w:r>
+        <w:rPr>
+          <w:rFonts w:hint="eastAsia" w:asciiTheme="minorAscii" w:hAnsiTheme="minorEastAsia" w:cstheme="minorEastAsia"/>
+          <w:b w:val="0"/>
+          <w:bCs w:val="0"/>
+          <w:sz w:val="21"/>
+          <w:szCs w:val="24"/>
+        </w:rPr>
+        <w:t>4.3</w:t>
+      </w:r>
+      <w:r>
+        <w:rPr>
+          <w:rFonts w:hint="default" w:asciiTheme="minorAscii" w:hAnsiTheme="minorEastAsia" w:cstheme="minorEastAsia"/>
+          <w:b w:val="0"/>
+          <w:bCs w:val="0"/>
+          <w:sz w:val="21"/>
+          <w:szCs w:val="24"/>
+        </w:rPr>
+        <w:t>实现</w:t>
+      </w:r>
+      <w:r>
+        <w:rPr>
+          <w:rFonts w:hint="eastAsia" w:asciiTheme="minorAscii" w:hAnsiTheme="minorEastAsia" w:cstheme="minorEastAsia"/>
+          <w:b w:val="0"/>
+          <w:bCs w:val="0"/>
+          <w:sz w:val="21"/>
+          <w:szCs w:val="24"/>
+        </w:rPr>
+        <w:t>细则</w:t>
+      </w:r>
+    </w:p>
+    <w:p>
+      <w:pPr>
+        <w:spacing w:line="240" w:lineRule="auto"/>
+        <w:jc w:val="both"/>
+        <w:rPr>
+          <w:rFonts w:hint="eastAsia" w:asciiTheme="minorAscii" w:hAnsiTheme="minorEastAsia" w:cstheme="minorEastAsia"/>
+          <w:b w:val="0"/>
+          <w:bCs w:val="0"/>
+          <w:sz w:val="21"/>
+          <w:szCs w:val="24"/>
+        </w:rPr>
+      </w:pPr>
+      <w:r>
+        <w:rPr>
+          <w:rFonts w:hint="eastAsia" w:asciiTheme="minorAscii" w:hAnsiTheme="minorEastAsia" w:cstheme="minorEastAsia"/>
+          <w:b w:val="0"/>
+          <w:bCs w:val="0"/>
+          <w:sz w:val="21"/>
+          <w:szCs w:val="24"/>
+        </w:rPr>
+        <w:t>为了证明我们的方法的有效性</w:t>
+      </w:r>
+      <w:r>
+        <w:rPr>
+          <w:rFonts w:hint="default" w:asciiTheme="minorAscii" w:hAnsiTheme="minorEastAsia" w:cstheme="minorEastAsia"/>
+          <w:b w:val="0"/>
+          <w:bCs w:val="0"/>
+          <w:sz w:val="21"/>
+          <w:szCs w:val="24"/>
+        </w:rPr>
+        <w:t>并对其进行</w:t>
+      </w:r>
+      <w:r>
+        <w:rPr>
+          <w:rFonts w:hint="eastAsia" w:asciiTheme="minorAscii" w:hAnsiTheme="minorEastAsia" w:cstheme="minorEastAsia"/>
+          <w:b w:val="0"/>
+          <w:bCs w:val="0"/>
+          <w:sz w:val="21"/>
+          <w:szCs w:val="24"/>
+        </w:rPr>
+        <w:t>性能评估，我们开发了一个内核</w:t>
+      </w:r>
+      <w:r>
+        <w:rPr>
+          <w:rFonts w:hint="default" w:asciiTheme="minorAscii" w:hAnsiTheme="minorEastAsia" w:cstheme="minorEastAsia"/>
+          <w:b w:val="0"/>
+          <w:bCs w:val="0"/>
+          <w:sz w:val="21"/>
+          <w:szCs w:val="24"/>
+        </w:rPr>
+        <w:t>版本</w:t>
+      </w:r>
+      <w:r>
+        <w:rPr>
+          <w:rFonts w:hint="eastAsia" w:asciiTheme="minorAscii" w:hAnsiTheme="minorEastAsia" w:cstheme="minorEastAsia"/>
+          <w:b w:val="0"/>
+          <w:bCs w:val="0"/>
+          <w:sz w:val="21"/>
+          <w:szCs w:val="24"/>
+        </w:rPr>
+        <w:t>3.19</w:t>
+      </w:r>
+      <w:r>
+        <w:rPr>
+          <w:rFonts w:hint="default" w:asciiTheme="minorAscii" w:hAnsiTheme="minorEastAsia" w:cstheme="minorEastAsia"/>
+          <w:b w:val="0"/>
+          <w:bCs w:val="0"/>
+          <w:sz w:val="21"/>
+          <w:szCs w:val="24"/>
+        </w:rPr>
+        <w:t>的x</w:t>
+      </w:r>
+      <w:r>
+        <w:rPr>
+          <w:rFonts w:hint="eastAsia" w:asciiTheme="minorAscii" w:hAnsiTheme="minorEastAsia" w:cstheme="minorEastAsia"/>
+          <w:b w:val="0"/>
+          <w:bCs w:val="0"/>
+          <w:sz w:val="21"/>
+          <w:szCs w:val="24"/>
+        </w:rPr>
+        <w:t>86 32位</w:t>
+      </w:r>
+      <w:r>
+        <w:rPr>
+          <w:rFonts w:hint="default" w:asciiTheme="minorAscii" w:hAnsiTheme="minorEastAsia" w:cstheme="minorEastAsia"/>
+          <w:b w:val="0"/>
+          <w:bCs w:val="0"/>
+          <w:sz w:val="21"/>
+          <w:szCs w:val="24"/>
+        </w:rPr>
+        <w:t>版的</w:t>
+      </w:r>
+      <w:r>
+        <w:rPr>
+          <w:rFonts w:hint="eastAsia" w:asciiTheme="minorAscii" w:hAnsiTheme="minorEastAsia" w:cstheme="minorEastAsia"/>
+          <w:b w:val="0"/>
+          <w:bCs w:val="0"/>
+          <w:sz w:val="21"/>
+          <w:szCs w:val="24"/>
+        </w:rPr>
+        <w:t>Ubuntu 14.04</w:t>
+      </w:r>
+      <w:r>
+        <w:rPr>
+          <w:rFonts w:hint="default" w:asciiTheme="minorAscii" w:hAnsiTheme="minorEastAsia" w:cstheme="minorEastAsia"/>
+          <w:b w:val="0"/>
+          <w:bCs w:val="0"/>
+          <w:sz w:val="21"/>
+          <w:szCs w:val="24"/>
+        </w:rPr>
+        <w:t>样机</w:t>
+      </w:r>
+      <w:r>
+        <w:rPr>
+          <w:rFonts w:hint="eastAsia" w:asciiTheme="minorAscii" w:hAnsiTheme="minorEastAsia" w:cstheme="minorEastAsia"/>
+          <w:b w:val="0"/>
+          <w:bCs w:val="0"/>
+          <w:sz w:val="21"/>
+          <w:szCs w:val="24"/>
+        </w:rPr>
+        <w:t>。我们</w:t>
+      </w:r>
+      <w:r>
+        <w:rPr>
+          <w:rFonts w:hint="default" w:asciiTheme="minorAscii" w:hAnsiTheme="minorEastAsia" w:cstheme="minorEastAsia"/>
+          <w:b w:val="0"/>
+          <w:bCs w:val="0"/>
+          <w:sz w:val="21"/>
+          <w:szCs w:val="24"/>
+        </w:rPr>
+        <w:t>在样机</w:t>
+      </w:r>
+      <w:r>
+        <w:rPr>
+          <w:rFonts w:hint="eastAsia" w:asciiTheme="minorAscii" w:hAnsiTheme="minorEastAsia" w:cstheme="minorEastAsia"/>
+          <w:b w:val="0"/>
+          <w:bCs w:val="0"/>
+          <w:sz w:val="21"/>
+          <w:szCs w:val="24"/>
+        </w:rPr>
+        <w:t>ROP-Hunt</w:t>
+      </w:r>
+      <w:r>
+        <w:rPr>
+          <w:rFonts w:hint="default" w:asciiTheme="minorAscii" w:hAnsiTheme="minorEastAsia" w:cstheme="minorEastAsia"/>
+          <w:b w:val="0"/>
+          <w:bCs w:val="0"/>
+          <w:sz w:val="21"/>
+          <w:szCs w:val="24"/>
+        </w:rPr>
+        <w:t>中，</w:t>
+      </w:r>
+      <w:r>
+        <w:rPr>
+          <w:rFonts w:hint="eastAsia" w:asciiTheme="minorAscii" w:hAnsiTheme="minorEastAsia" w:cstheme="minorEastAsia"/>
+          <w:b w:val="0"/>
+          <w:bCs w:val="0"/>
+          <w:sz w:val="21"/>
+          <w:szCs w:val="24"/>
+        </w:rPr>
+        <w:t>使用</w:t>
+      </w:r>
+      <w:r>
+        <w:rPr>
+          <w:rFonts w:hint="default" w:asciiTheme="minorAscii" w:hAnsiTheme="minorEastAsia" w:cstheme="minorEastAsia"/>
+          <w:b w:val="0"/>
+          <w:bCs w:val="0"/>
+          <w:sz w:val="21"/>
+          <w:szCs w:val="24"/>
+        </w:rPr>
+        <w:t>了</w:t>
+      </w:r>
+      <w:r>
+        <w:rPr>
+          <w:rFonts w:hint="eastAsia" w:asciiTheme="minorAscii" w:hAnsiTheme="minorEastAsia" w:cstheme="minorEastAsia"/>
+          <w:b w:val="0"/>
+          <w:bCs w:val="0"/>
+          <w:sz w:val="21"/>
+          <w:szCs w:val="24"/>
+        </w:rPr>
+        <w:t>二进制</w:t>
+      </w:r>
+      <w:r>
+        <w:rPr>
+          <w:rFonts w:hint="default" w:asciiTheme="minorAscii" w:hAnsiTheme="minorEastAsia" w:cstheme="minorEastAsia"/>
+          <w:b w:val="0"/>
+          <w:bCs w:val="0"/>
+          <w:sz w:val="21"/>
+          <w:szCs w:val="24"/>
+        </w:rPr>
+        <w:t>插桩检测</w:t>
+      </w:r>
+      <w:r>
+        <w:rPr>
+          <w:rFonts w:hint="eastAsia" w:asciiTheme="minorAscii" w:hAnsiTheme="minorEastAsia" w:cstheme="minorEastAsia"/>
+          <w:b w:val="0"/>
+          <w:bCs w:val="0"/>
+          <w:sz w:val="21"/>
+          <w:szCs w:val="24"/>
+        </w:rPr>
+        <w:t>框架Pin [28]（版本2.14）。</w:t>
+      </w:r>
+    </w:p>
+    <w:p>
+      <w:pPr>
+        <w:spacing w:line="240" w:lineRule="auto"/>
+        <w:ind w:firstLine="420" w:firstLineChars="0"/>
+        <w:jc w:val="both"/>
+        <w:rPr>
+          <w:rFonts w:hint="eastAsia" w:asciiTheme="minorAscii" w:hAnsiTheme="minorEastAsia" w:cstheme="minorEastAsia"/>
+          <w:b w:val="0"/>
+          <w:bCs w:val="0"/>
+          <w:sz w:val="21"/>
+          <w:szCs w:val="24"/>
+        </w:rPr>
+      </w:pPr>
+      <w:r>
+        <w:rPr>
+          <w:rFonts w:hint="eastAsia" w:asciiTheme="minorAscii" w:hAnsiTheme="minorEastAsia" w:cstheme="minorEastAsia"/>
+          <w:b w:val="0"/>
+          <w:bCs w:val="0"/>
+          <w:sz w:val="21"/>
+          <w:szCs w:val="24"/>
+        </w:rPr>
+        <w:t>我们将ROP-Hunt直接整合到Pin框架中。 Pin是程序</w:t>
+      </w:r>
+      <w:r>
+        <w:rPr>
+          <w:rFonts w:hint="default" w:asciiTheme="minorAscii" w:hAnsiTheme="minorEastAsia" w:cstheme="minorEastAsia"/>
+          <w:b w:val="0"/>
+          <w:bCs w:val="0"/>
+          <w:sz w:val="21"/>
+          <w:szCs w:val="24"/>
+        </w:rPr>
+        <w:t>插桩检测</w:t>
+      </w:r>
+      <w:r>
+        <w:rPr>
+          <w:rFonts w:hint="eastAsia" w:asciiTheme="minorAscii" w:hAnsiTheme="minorEastAsia" w:cstheme="minorEastAsia"/>
+          <w:b w:val="0"/>
+          <w:bCs w:val="0"/>
+          <w:sz w:val="21"/>
+          <w:szCs w:val="24"/>
+        </w:rPr>
+        <w:t>的工具，</w:t>
+      </w:r>
+      <w:r>
+        <w:rPr>
+          <w:rFonts w:hint="default" w:asciiTheme="minorAscii" w:hAnsiTheme="minorEastAsia" w:cstheme="minorEastAsia"/>
+          <w:b w:val="0"/>
+          <w:bCs w:val="0"/>
+          <w:sz w:val="21"/>
+          <w:szCs w:val="24"/>
+        </w:rPr>
+        <w:t>能检测</w:t>
+      </w:r>
+      <w:r>
+        <w:rPr>
+          <w:rFonts w:hint="eastAsia" w:asciiTheme="minorAscii" w:hAnsiTheme="minorEastAsia" w:cstheme="minorEastAsia"/>
+          <w:b w:val="0"/>
+          <w:bCs w:val="0"/>
+          <w:sz w:val="21"/>
+          <w:szCs w:val="24"/>
+        </w:rPr>
+        <w:t>所有</w:t>
+      </w:r>
+      <w:r>
+        <w:rPr>
+          <w:rFonts w:hint="default" w:asciiTheme="minorAscii" w:hAnsiTheme="minorEastAsia" w:cstheme="minorEastAsia"/>
+          <w:b w:val="0"/>
+          <w:bCs w:val="0"/>
+          <w:sz w:val="21"/>
+          <w:szCs w:val="24"/>
+        </w:rPr>
+        <w:t>实际执行的</w:t>
+      </w:r>
+      <w:r>
+        <w:rPr>
+          <w:rFonts w:hint="eastAsia" w:asciiTheme="minorAscii" w:hAnsiTheme="minorEastAsia" w:cstheme="minorEastAsia"/>
+          <w:b w:val="0"/>
+          <w:bCs w:val="0"/>
+          <w:sz w:val="21"/>
+          <w:szCs w:val="24"/>
+        </w:rPr>
+        <w:t>指令。Pin有两种工作模式</w:t>
+      </w:r>
+      <w:r>
+        <w:rPr>
+          <w:rFonts w:hint="default" w:asciiTheme="minorAscii" w:hAnsiTheme="minorEastAsia" w:cstheme="minorEastAsia"/>
+          <w:b w:val="0"/>
+          <w:bCs w:val="0"/>
+          <w:sz w:val="21"/>
+          <w:szCs w:val="24"/>
+        </w:rPr>
+        <w:t>：</w:t>
+      </w:r>
+      <w:r>
+        <w:rPr>
+          <w:rFonts w:hint="eastAsia" w:asciiTheme="minorAscii" w:hAnsiTheme="minorEastAsia" w:cstheme="minorEastAsia"/>
+          <w:b w:val="0"/>
+          <w:bCs w:val="0"/>
+          <w:sz w:val="21"/>
+          <w:szCs w:val="24"/>
+        </w:rPr>
+        <w:t>探针模式和即时（JIT）模式。在JIT模式下，Pin</w:t>
+      </w:r>
+      <w:r>
+        <w:rPr>
+          <w:rFonts w:hint="default" w:asciiTheme="minorAscii" w:hAnsiTheme="minorEastAsia" w:cstheme="minorEastAsia"/>
+          <w:b w:val="0"/>
+          <w:bCs w:val="0"/>
+          <w:sz w:val="21"/>
+          <w:szCs w:val="24"/>
+        </w:rPr>
+        <w:t>能够</w:t>
+      </w:r>
+      <w:r>
+        <w:rPr>
+          <w:rFonts w:hint="eastAsia" w:asciiTheme="minorAscii" w:hAnsiTheme="minorEastAsia" w:cstheme="minorEastAsia"/>
+          <w:b w:val="0"/>
+          <w:bCs w:val="0"/>
+          <w:sz w:val="21"/>
+          <w:szCs w:val="24"/>
+        </w:rPr>
+        <w:t>在处理器执行每条</w:t>
+      </w:r>
+      <w:r>
+        <w:rPr>
+          <w:rFonts w:hint="default" w:asciiTheme="minorAscii" w:hAnsiTheme="minorEastAsia" w:cstheme="minorEastAsia"/>
+          <w:b w:val="0"/>
+          <w:bCs w:val="0"/>
+          <w:sz w:val="21"/>
+          <w:szCs w:val="24"/>
+        </w:rPr>
+        <w:t>指令</w:t>
+      </w:r>
+      <w:r>
+        <w:rPr>
+          <w:rFonts w:hint="eastAsia" w:asciiTheme="minorAscii" w:hAnsiTheme="minorEastAsia" w:cstheme="minorEastAsia"/>
+          <w:b w:val="0"/>
+          <w:bCs w:val="0"/>
+          <w:sz w:val="21"/>
+          <w:szCs w:val="24"/>
+        </w:rPr>
+        <w:t>前</w:t>
+      </w:r>
+      <w:r>
+        <w:rPr>
+          <w:rFonts w:hint="default" w:asciiTheme="minorAscii" w:hAnsiTheme="minorEastAsia" w:cstheme="minorEastAsia"/>
+          <w:b w:val="0"/>
+          <w:bCs w:val="0"/>
+          <w:sz w:val="21"/>
+          <w:szCs w:val="24"/>
+        </w:rPr>
+        <w:t>将其拦截，包括那些</w:t>
+      </w:r>
+      <w:r>
+        <w:rPr>
+          <w:rFonts w:hint="eastAsia" w:asciiTheme="minorAscii" w:hAnsiTheme="minorEastAsia" w:cstheme="minorEastAsia"/>
+          <w:b w:val="0"/>
+          <w:bCs w:val="0"/>
+          <w:sz w:val="21"/>
+          <w:szCs w:val="24"/>
+        </w:rPr>
+        <w:t>程序员</w:t>
+      </w:r>
+      <w:r>
+        <w:rPr>
+          <w:rFonts w:hint="default" w:asciiTheme="minorAscii" w:hAnsiTheme="minorEastAsia" w:cstheme="minorEastAsia"/>
+          <w:b w:val="0"/>
+          <w:bCs w:val="0"/>
+          <w:sz w:val="21"/>
+          <w:szCs w:val="24"/>
+        </w:rPr>
+        <w:t>“意想不到”的</w:t>
+      </w:r>
+      <w:r>
+        <w:rPr>
+          <w:rFonts w:hint="eastAsia" w:asciiTheme="minorAscii" w:hAnsiTheme="minorEastAsia" w:cstheme="minorEastAsia"/>
+          <w:b w:val="0"/>
+          <w:bCs w:val="0"/>
+          <w:sz w:val="21"/>
+          <w:szCs w:val="24"/>
+        </w:rPr>
+        <w:t>指令</w:t>
+      </w:r>
+      <w:r>
+        <w:rPr>
+          <w:rFonts w:hint="default" w:asciiTheme="minorAscii" w:hAnsiTheme="minorEastAsia" w:cstheme="minorEastAsia"/>
+          <w:b w:val="0"/>
+          <w:bCs w:val="0"/>
+          <w:sz w:val="21"/>
+          <w:szCs w:val="24"/>
+        </w:rPr>
+        <w:t>。</w:t>
+      </w:r>
+    </w:p>
+    <w:p>
+      <w:pPr>
+        <w:spacing w:line="240" w:lineRule="auto"/>
+        <w:jc w:val="center"/>
+        <w:rPr>
+          <w:rFonts w:hint="eastAsia" w:asciiTheme="minorAscii" w:hAnsiTheme="minorEastAsia" w:cstheme="minorEastAsia"/>
+          <w:b w:val="0"/>
+          <w:bCs w:val="0"/>
+          <w:sz w:val="21"/>
+          <w:szCs w:val="24"/>
+        </w:rPr>
+      </w:pPr>
+      <w:r>
+        <w:drawing>
+          <wp:inline distT="0" distB="0" distL="114300" distR="114300">
+            <wp:extent cx="4423410" cy="4565015"/>
+            <wp:effectExtent l="0" t="0" r="15240" b="6985"/>
+            <wp:docPr id="3" name="Picture 3"/>
+            <wp:cNvGraphicFramePr>
+              <a:graphicFrameLocks xmlns:a="http://schemas.openxmlformats.org/drawingml/2006/main" noChangeAspect="1"/>
+            </wp:cNvGraphicFramePr>
+            <a:graphic xmlns:a="http://schemas.openxmlformats.org/drawingml/2006/main">
+              <a:graphicData uri="http://schemas.openxmlformats.org/drawingml/2006/picture">
+                <pic:pic xmlns:pic="http://schemas.openxmlformats.org/drawingml/2006/picture">
+                  <pic:nvPicPr>
+                    <pic:cNvPr id="3" name="Picture 3"/>
+                    <pic:cNvPicPr>
+                      <a:picLocks noChangeAspect="1"/>
+                    </pic:cNvPicPr>
+                  </pic:nvPicPr>
+                  <pic:blipFill>
+                    <a:blip r:embed="rId6"/>
+                    <a:stretch>
+                      <a:fillRect/>
+                    </a:stretch>
+                  </pic:blipFill>
+                  <pic:spPr>
+                    <a:xfrm>
+                      <a:off x="0" y="0"/>
+                      <a:ext cx="4423410" cy="4565015"/>
+                    </a:xfrm>
+                    <a:prstGeom prst="rect">
+                      <a:avLst/>
+                    </a:prstGeom>
+                    <a:noFill/>
+                    <a:ln w="9525">
+                      <a:noFill/>
+                      <a:miter/>
+                    </a:ln>
+                  </pic:spPr>
+                </pic:pic>
+              </a:graphicData>
+            </a:graphic>
+          </wp:inline>
+        </w:drawing>
+      </w:r>
+    </w:p>
+    <w:p>
+      <w:pPr>
+        <w:spacing w:line="240" w:lineRule="auto"/>
+        <w:jc w:val="center"/>
+        <w:rPr>
+          <w:rFonts w:hint="eastAsia" w:asciiTheme="minorAscii" w:hAnsiTheme="minorEastAsia" w:cstheme="minorEastAsia"/>
+          <w:b w:val="0"/>
+          <w:bCs w:val="0"/>
+          <w:sz w:val="21"/>
+          <w:szCs w:val="24"/>
+        </w:rPr>
+      </w:pPr>
+      <w:r>
+        <w:rPr>
+          <w:rFonts w:hint="eastAsia" w:asciiTheme="minorAscii" w:hAnsiTheme="minorEastAsia" w:cstheme="minorEastAsia"/>
+          <w:b w:val="0"/>
+          <w:bCs w:val="0"/>
+          <w:sz w:val="21"/>
+          <w:szCs w:val="24"/>
+        </w:rPr>
+        <w:t>图3</w:t>
+      </w:r>
+      <w:r>
+        <w:rPr>
+          <w:rFonts w:hint="default" w:asciiTheme="minorAscii" w:hAnsiTheme="minorEastAsia" w:cstheme="minorEastAsia"/>
+          <w:b w:val="0"/>
+          <w:bCs w:val="0"/>
+          <w:sz w:val="21"/>
+          <w:szCs w:val="24"/>
+        </w:rPr>
+        <w:t xml:space="preserve"> </w:t>
+      </w:r>
+      <w:r>
+        <w:rPr>
+          <w:rFonts w:hint="eastAsia" w:asciiTheme="minorAscii" w:hAnsiTheme="minorEastAsia" w:cstheme="minorEastAsia"/>
+          <w:b w:val="0"/>
+          <w:bCs w:val="0"/>
+          <w:sz w:val="21"/>
+          <w:szCs w:val="24"/>
+        </w:rPr>
+        <w:t>ROP-Hunt的工作流程</w:t>
+      </w:r>
+    </w:p>
+    <w:p>
+      <w:pPr>
+        <w:spacing w:line="240" w:lineRule="auto"/>
+        <w:ind w:firstLine="420" w:firstLineChars="0"/>
+        <w:jc w:val="both"/>
+        <w:rPr>
+          <w:rFonts w:hint="eastAsia" w:asciiTheme="minorAscii" w:hAnsiTheme="minorEastAsia" w:cstheme="minorEastAsia"/>
+          <w:b w:val="0"/>
+          <w:bCs w:val="0"/>
+          <w:sz w:val="21"/>
+          <w:szCs w:val="24"/>
+        </w:rPr>
+      </w:pPr>
+      <w:r>
+        <w:rPr>
+          <w:rFonts w:hint="eastAsia" w:asciiTheme="minorAscii" w:hAnsiTheme="minorEastAsia" w:cstheme="minorEastAsia"/>
+          <w:b w:val="0"/>
+          <w:bCs w:val="0"/>
+          <w:sz w:val="21"/>
+          <w:szCs w:val="24"/>
+        </w:rPr>
+        <w:t>要</w:t>
+      </w:r>
+      <w:r>
+        <w:rPr>
+          <w:rFonts w:hint="default" w:asciiTheme="minorAscii" w:hAnsiTheme="minorEastAsia" w:cstheme="minorEastAsia"/>
+          <w:b w:val="0"/>
+          <w:bCs w:val="0"/>
+          <w:sz w:val="21"/>
+          <w:szCs w:val="24"/>
+        </w:rPr>
+        <w:t>想</w:t>
+      </w:r>
+      <w:r>
+        <w:rPr>
+          <w:rFonts w:hint="eastAsia" w:asciiTheme="minorAscii" w:hAnsiTheme="minorEastAsia" w:cstheme="minorEastAsia"/>
+          <w:b w:val="0"/>
+          <w:bCs w:val="0"/>
+          <w:sz w:val="21"/>
+          <w:szCs w:val="24"/>
+        </w:rPr>
+        <w:t>在</w:t>
+      </w:r>
+      <w:r>
+        <w:rPr>
+          <w:rFonts w:hint="default" w:asciiTheme="minorAscii" w:hAnsiTheme="minorEastAsia" w:cstheme="minorEastAsia"/>
+          <w:b w:val="0"/>
+          <w:bCs w:val="0"/>
+          <w:sz w:val="21"/>
+          <w:szCs w:val="24"/>
+        </w:rPr>
+        <w:t>runtime</w:t>
+      </w:r>
+      <w:r>
+        <w:rPr>
+          <w:rFonts w:hint="eastAsia" w:asciiTheme="minorAscii" w:hAnsiTheme="minorEastAsia" w:cstheme="minorEastAsia"/>
+          <w:b w:val="0"/>
+          <w:bCs w:val="0"/>
+          <w:sz w:val="21"/>
+          <w:szCs w:val="24"/>
+        </w:rPr>
+        <w:t>检测二进制文件，我们必须确定代码</w:t>
+      </w:r>
+      <w:r>
+        <w:rPr>
+          <w:rFonts w:hint="default" w:asciiTheme="minorAscii" w:hAnsiTheme="minorEastAsia" w:cstheme="minorEastAsia"/>
+          <w:b w:val="0"/>
+          <w:bCs w:val="0"/>
+          <w:sz w:val="21"/>
+          <w:szCs w:val="24"/>
+        </w:rPr>
+        <w:t>被</w:t>
+      </w:r>
+      <w:r>
+        <w:rPr>
+          <w:rFonts w:hint="eastAsia" w:asciiTheme="minorAscii" w:hAnsiTheme="minorEastAsia" w:cstheme="minorEastAsia"/>
+          <w:b w:val="0"/>
+          <w:bCs w:val="0"/>
+          <w:sz w:val="21"/>
+          <w:szCs w:val="24"/>
+        </w:rPr>
+        <w:t>插入</w:t>
+      </w:r>
+      <w:r>
+        <w:rPr>
+          <w:rFonts w:hint="default" w:asciiTheme="minorAscii" w:hAnsiTheme="minorEastAsia" w:cstheme="minorEastAsia"/>
+          <w:b w:val="0"/>
+          <w:bCs w:val="0"/>
+          <w:sz w:val="21"/>
+          <w:szCs w:val="24"/>
+        </w:rPr>
+        <w:t>在什么位置</w:t>
+      </w:r>
+      <w:r>
+        <w:rPr>
+          <w:rFonts w:hint="eastAsia" w:asciiTheme="minorAscii" w:hAnsiTheme="minorEastAsia" w:cstheme="minorEastAsia"/>
+          <w:b w:val="0"/>
+          <w:bCs w:val="0"/>
+          <w:sz w:val="21"/>
+          <w:szCs w:val="24"/>
+        </w:rPr>
+        <w:t>以及在插入点处执行</w:t>
+      </w:r>
+      <w:r>
+        <w:rPr>
+          <w:rFonts w:hint="default" w:asciiTheme="minorAscii" w:hAnsiTheme="minorEastAsia" w:cstheme="minorEastAsia"/>
+          <w:b w:val="0"/>
+          <w:bCs w:val="0"/>
+          <w:sz w:val="21"/>
+          <w:szCs w:val="24"/>
+        </w:rPr>
+        <w:t>了什么</w:t>
+      </w:r>
+      <w:r>
+        <w:rPr>
+          <w:rFonts w:hint="eastAsia" w:asciiTheme="minorAscii" w:hAnsiTheme="minorEastAsia" w:cstheme="minorEastAsia"/>
+          <w:b w:val="0"/>
+          <w:bCs w:val="0"/>
+          <w:sz w:val="21"/>
+          <w:szCs w:val="24"/>
+        </w:rPr>
+        <w:t>代码。 Pin提供</w:t>
+      </w:r>
+      <w:r>
+        <w:rPr>
+          <w:rFonts w:hint="default" w:asciiTheme="minorAscii" w:hAnsiTheme="minorEastAsia" w:cstheme="minorEastAsia"/>
+          <w:b w:val="0"/>
+          <w:bCs w:val="0"/>
+          <w:sz w:val="21"/>
+          <w:szCs w:val="24"/>
+        </w:rPr>
+        <w:t>了名</w:t>
+      </w:r>
+      <w:r>
+        <w:rPr>
+          <w:rFonts w:hint="eastAsia" w:asciiTheme="minorAscii" w:hAnsiTheme="minorEastAsia" w:cstheme="minorEastAsia"/>
+          <w:b w:val="0"/>
+          <w:bCs w:val="0"/>
+          <w:sz w:val="21"/>
+          <w:szCs w:val="24"/>
+        </w:rPr>
+        <w:t>为Pintools的</w:t>
+      </w:r>
+      <w:r>
+        <w:rPr>
+          <w:rFonts w:hint="default" w:asciiTheme="minorAscii" w:hAnsiTheme="minorEastAsia" w:cstheme="minorEastAsia"/>
+          <w:b w:val="0"/>
+          <w:bCs w:val="0"/>
+          <w:sz w:val="21"/>
+          <w:szCs w:val="24"/>
+        </w:rPr>
+        <w:t>插桩检测</w:t>
+      </w:r>
+      <w:r>
+        <w:rPr>
+          <w:rFonts w:hint="eastAsia" w:asciiTheme="minorAscii" w:hAnsiTheme="minorEastAsia" w:cstheme="minorEastAsia"/>
+          <w:b w:val="0"/>
+          <w:bCs w:val="0"/>
+          <w:sz w:val="21"/>
+          <w:szCs w:val="24"/>
+        </w:rPr>
+        <w:t>工具。Pintools以C/C++语言编写</w:t>
+      </w:r>
+      <w:r>
+        <w:rPr>
+          <w:rFonts w:hint="default" w:asciiTheme="minorAscii" w:hAnsiTheme="minorEastAsia" w:cstheme="minorEastAsia"/>
+          <w:b w:val="0"/>
+          <w:bCs w:val="0"/>
+          <w:sz w:val="21"/>
+          <w:szCs w:val="24"/>
+        </w:rPr>
+        <w:t>，在使用</w:t>
+      </w:r>
+      <w:r>
+        <w:rPr>
+          <w:rFonts w:hint="eastAsia" w:asciiTheme="minorAscii" w:hAnsiTheme="minorEastAsia" w:cstheme="minorEastAsia"/>
+          <w:b w:val="0"/>
+          <w:bCs w:val="0"/>
+          <w:sz w:val="21"/>
+          <w:szCs w:val="24"/>
+        </w:rPr>
+        <w:t>Pin</w:t>
+      </w:r>
+      <w:r>
+        <w:rPr>
+          <w:rFonts w:hint="default" w:asciiTheme="minorAscii" w:hAnsiTheme="minorEastAsia" w:cstheme="minorEastAsia"/>
+          <w:b w:val="0"/>
+          <w:bCs w:val="0"/>
+          <w:sz w:val="21"/>
+          <w:szCs w:val="24"/>
+        </w:rPr>
+        <w:t>提供的</w:t>
+      </w:r>
+      <w:r>
+        <w:rPr>
+          <w:rFonts w:hint="eastAsia" w:asciiTheme="minorAscii" w:hAnsiTheme="minorEastAsia" w:cstheme="minorEastAsia"/>
+          <w:b w:val="0"/>
+          <w:bCs w:val="0"/>
+          <w:sz w:val="21"/>
+          <w:szCs w:val="24"/>
+        </w:rPr>
+        <w:t>丰富API</w:t>
+      </w:r>
+      <w:r>
+        <w:rPr>
+          <w:rFonts w:hint="default" w:asciiTheme="minorAscii" w:hAnsiTheme="minorEastAsia" w:cstheme="minorEastAsia"/>
+          <w:b w:val="0"/>
+          <w:bCs w:val="0"/>
+          <w:sz w:val="21"/>
+          <w:szCs w:val="24"/>
+        </w:rPr>
+        <w:t>的同时，用户还可以自定义插桩检测</w:t>
+      </w:r>
+      <w:r>
+        <w:rPr>
+          <w:rFonts w:hint="eastAsia" w:asciiTheme="minorAscii" w:hAnsiTheme="minorEastAsia" w:cstheme="minorEastAsia"/>
+          <w:b w:val="0"/>
+          <w:bCs w:val="0"/>
+          <w:sz w:val="21"/>
+          <w:szCs w:val="24"/>
+        </w:rPr>
+        <w:t>代码。我们设计并实现了自己的Pintool</w:t>
+      </w:r>
+      <w:r>
+        <w:rPr>
+          <w:rFonts w:hint="default" w:asciiTheme="minorAscii" w:hAnsiTheme="minorEastAsia" w:cstheme="minorEastAsia"/>
+          <w:b w:val="0"/>
+          <w:bCs w:val="0"/>
+          <w:sz w:val="21"/>
+          <w:szCs w:val="24"/>
+        </w:rPr>
+        <w:t>来在</w:t>
+      </w:r>
+      <w:r>
+        <w:rPr>
+          <w:rFonts w:hint="eastAsia" w:asciiTheme="minorAscii" w:hAnsiTheme="minorEastAsia" w:cstheme="minorEastAsia"/>
+          <w:b w:val="0"/>
+          <w:bCs w:val="0"/>
+          <w:sz w:val="21"/>
+          <w:szCs w:val="24"/>
+        </w:rPr>
+        <w:t>Pin框架</w:t>
+      </w:r>
+      <w:r>
+        <w:rPr>
+          <w:rFonts w:hint="default" w:asciiTheme="minorAscii" w:hAnsiTheme="minorEastAsia" w:cstheme="minorEastAsia"/>
+          <w:b w:val="0"/>
+          <w:bCs w:val="0"/>
+          <w:sz w:val="21"/>
+          <w:szCs w:val="24"/>
+        </w:rPr>
+        <w:t>下</w:t>
+      </w:r>
+      <w:r>
+        <w:rPr>
+          <w:rFonts w:hint="eastAsia" w:asciiTheme="minorAscii" w:hAnsiTheme="minorEastAsia" w:cstheme="minorEastAsia"/>
+          <w:b w:val="0"/>
+          <w:bCs w:val="0"/>
+          <w:sz w:val="21"/>
+          <w:szCs w:val="24"/>
+        </w:rPr>
+        <w:t>检测ROP攻击。</w:t>
+      </w:r>
+    </w:p>
+    <w:p>
+      <w:pPr>
+        <w:spacing w:line="240" w:lineRule="auto"/>
+        <w:ind w:firstLine="420" w:firstLineChars="0"/>
+        <w:jc w:val="both"/>
+        <w:rPr>
+          <w:rFonts w:hint="eastAsia" w:asciiTheme="minorAscii" w:hAnsiTheme="minorEastAsia" w:cstheme="minorEastAsia"/>
+          <w:b w:val="0"/>
+          <w:bCs w:val="0"/>
+          <w:sz w:val="16"/>
+          <w:szCs w:val="20"/>
+        </w:rPr>
+      </w:pPr>
+      <w:r>
+        <w:rPr>
+          <w:rFonts w:hint="default" w:asciiTheme="minorAscii" w:hAnsiTheme="minorEastAsia" w:cstheme="minorEastAsia"/>
+          <w:b w:val="0"/>
+          <w:bCs w:val="0"/>
+          <w:i w:val="0"/>
+          <w:iCs w:val="0"/>
+          <w:sz w:val="21"/>
+          <w:szCs w:val="24"/>
+        </w:rPr>
+        <w:t>runtime</w:t>
+      </w:r>
+      <w:r>
+        <w:rPr>
+          <w:rFonts w:hint="eastAsia" w:asciiTheme="minorAscii" w:hAnsiTheme="minorEastAsia" w:cstheme="minorEastAsia"/>
+          <w:b w:val="0"/>
+          <w:bCs w:val="0"/>
+          <w:i w:val="0"/>
+          <w:iCs w:val="0"/>
+          <w:sz w:val="21"/>
+          <w:szCs w:val="24"/>
+        </w:rPr>
+        <w:t>系统</w:t>
+      </w:r>
+      <w:r>
+        <w:rPr>
+          <w:rFonts w:hint="eastAsia" w:asciiTheme="minorAscii" w:hAnsiTheme="minorEastAsia" w:cstheme="minorEastAsia"/>
+          <w:b w:val="0"/>
+          <w:bCs w:val="0"/>
+          <w:sz w:val="21"/>
+          <w:szCs w:val="24"/>
+        </w:rPr>
+        <w:t>的总体架构如图4所示。我们的架构由Pin框架和Pintool</w:t>
+      </w:r>
+      <w:r>
+        <w:rPr>
+          <w:rFonts w:hint="default" w:asciiTheme="minorAscii" w:hAnsiTheme="minorEastAsia" w:cstheme="minorEastAsia"/>
+          <w:b w:val="0"/>
+          <w:bCs w:val="0"/>
+          <w:sz w:val="21"/>
+          <w:szCs w:val="24"/>
+        </w:rPr>
+        <w:t>，即</w:t>
+      </w:r>
+      <w:r>
+        <w:rPr>
+          <w:rFonts w:hint="eastAsia" w:asciiTheme="minorAscii" w:hAnsiTheme="minorEastAsia" w:cstheme="minorEastAsia"/>
+          <w:b w:val="0"/>
+          <w:bCs w:val="0"/>
+          <w:sz w:val="21"/>
+          <w:szCs w:val="24"/>
+        </w:rPr>
+        <w:t>ROP-Hunt组成。Pin是用于</w:t>
+      </w:r>
+      <w:r>
+        <w:rPr>
+          <w:rFonts w:hint="default" w:asciiTheme="minorAscii" w:hAnsiTheme="minorEastAsia" w:cstheme="minorEastAsia"/>
+          <w:b w:val="0"/>
+          <w:bCs w:val="0"/>
+          <w:sz w:val="21"/>
+          <w:szCs w:val="24"/>
+        </w:rPr>
+        <w:t>即时(JIT)调试及检测</w:t>
+      </w:r>
+      <w:r>
+        <w:rPr>
+          <w:rFonts w:hint="eastAsia" w:asciiTheme="minorAscii" w:hAnsiTheme="minorEastAsia" w:cstheme="minorEastAsia"/>
+          <w:b w:val="0"/>
+          <w:bCs w:val="0"/>
+          <w:sz w:val="21"/>
+          <w:szCs w:val="24"/>
+        </w:rPr>
+        <w:t>二进制</w:t>
+      </w:r>
+      <w:r>
+        <w:rPr>
+          <w:rFonts w:hint="default" w:asciiTheme="minorAscii" w:hAnsiTheme="minorEastAsia" w:cstheme="minorEastAsia"/>
+          <w:b w:val="0"/>
+          <w:bCs w:val="0"/>
+          <w:sz w:val="21"/>
+          <w:szCs w:val="24"/>
+        </w:rPr>
+        <w:t>程序</w:t>
+      </w:r>
+      <w:r>
+        <w:rPr>
+          <w:rFonts w:hint="eastAsia" w:asciiTheme="minorAscii" w:hAnsiTheme="minorEastAsia" w:cstheme="minorEastAsia"/>
+          <w:b w:val="0"/>
+          <w:bCs w:val="0"/>
+          <w:sz w:val="21"/>
+          <w:szCs w:val="24"/>
+        </w:rPr>
+        <w:t>的引擎。Pin</w:t>
+      </w:r>
+      <w:r>
+        <w:rPr>
+          <w:rFonts w:hint="default" w:asciiTheme="minorAscii" w:hAnsiTheme="minorEastAsia" w:cstheme="minorEastAsia"/>
+          <w:b w:val="0"/>
+          <w:bCs w:val="0"/>
+          <w:sz w:val="21"/>
+          <w:szCs w:val="24"/>
+        </w:rPr>
+        <w:t>框架包含一台</w:t>
+      </w:r>
+      <w:r>
+        <w:rPr>
+          <w:rFonts w:hint="eastAsia" w:asciiTheme="minorAscii" w:hAnsiTheme="minorEastAsia" w:cstheme="minorEastAsia"/>
+          <w:b w:val="0"/>
+          <w:bCs w:val="0"/>
+          <w:sz w:val="21"/>
+          <w:szCs w:val="24"/>
+        </w:rPr>
+        <w:t>虚拟机（VM）</w:t>
+      </w:r>
+      <w:r>
+        <w:rPr>
+          <w:rFonts w:hint="default" w:asciiTheme="minorAscii" w:hAnsiTheme="minorEastAsia" w:cstheme="minorEastAsia"/>
+          <w:b w:val="0"/>
+          <w:bCs w:val="0"/>
+          <w:sz w:val="21"/>
+          <w:szCs w:val="24"/>
+        </w:rPr>
+        <w:t>、</w:t>
+      </w:r>
+      <w:r>
+        <w:rPr>
+          <w:rFonts w:hint="eastAsia" w:asciiTheme="minorAscii" w:hAnsiTheme="minorEastAsia" w:cstheme="minorEastAsia"/>
+          <w:b w:val="0"/>
+          <w:bCs w:val="0"/>
+          <w:sz w:val="21"/>
+          <w:szCs w:val="24"/>
+        </w:rPr>
+        <w:t>代码缓存和</w:t>
+      </w:r>
+      <w:r>
+        <w:rPr>
+          <w:rFonts w:hint="default" w:asciiTheme="minorAscii" w:hAnsiTheme="minorEastAsia" w:cstheme="minorEastAsia"/>
+          <w:b w:val="0"/>
+          <w:bCs w:val="0"/>
+          <w:sz w:val="21"/>
+          <w:szCs w:val="24"/>
+        </w:rPr>
+        <w:t>供</w:t>
+      </w:r>
+      <w:r>
+        <w:rPr>
+          <w:rFonts w:hint="eastAsia" w:asciiTheme="minorAscii" w:hAnsiTheme="minorEastAsia" w:cstheme="minorEastAsia"/>
+          <w:b w:val="0"/>
+          <w:bCs w:val="0"/>
+          <w:sz w:val="21"/>
+          <w:szCs w:val="24"/>
+        </w:rPr>
+        <w:t>Pintools调用的API。</w:t>
+      </w:r>
+      <w:r>
+        <w:rPr>
+          <w:rFonts w:hint="default" w:asciiTheme="minorAscii" w:hAnsiTheme="minorEastAsia" w:cstheme="minorEastAsia"/>
+          <w:b w:val="0"/>
+          <w:bCs w:val="0"/>
+          <w:sz w:val="21"/>
+          <w:szCs w:val="24"/>
+        </w:rPr>
+        <w:t>其中，</w:t>
+      </w:r>
+      <w:r>
+        <w:rPr>
+          <w:rFonts w:hint="default" w:asciiTheme="minorAscii" w:hAnsiTheme="minorEastAsia" w:cstheme="minorEastAsia"/>
+          <w:b/>
+          <w:bCs/>
+          <w:sz w:val="21"/>
+          <w:szCs w:val="24"/>
+        </w:rPr>
+        <w:t>虚拟机</w:t>
+      </w:r>
+      <w:r>
+        <w:rPr>
+          <w:rFonts w:hint="default" w:asciiTheme="minorAscii" w:hAnsiTheme="minorEastAsia" w:cstheme="minorEastAsia"/>
+          <w:b w:val="0"/>
+          <w:bCs w:val="0"/>
+          <w:sz w:val="21"/>
+          <w:szCs w:val="24"/>
+        </w:rPr>
+        <w:t>包含</w:t>
+      </w:r>
+      <w:r>
+        <w:rPr>
+          <w:rFonts w:hint="eastAsia" w:asciiTheme="minorAscii" w:hAnsiTheme="minorEastAsia" w:cstheme="minorEastAsia"/>
+          <w:b w:val="0"/>
+          <w:bCs w:val="0"/>
+          <w:sz w:val="21"/>
+          <w:szCs w:val="24"/>
+        </w:rPr>
+        <w:t>JIT编译器</w:t>
+      </w:r>
+      <w:r>
+        <w:rPr>
+          <w:rFonts w:hint="default" w:asciiTheme="minorAscii" w:hAnsiTheme="minorEastAsia" w:cstheme="minorEastAsia"/>
+          <w:b w:val="0"/>
+          <w:bCs w:val="0"/>
+          <w:sz w:val="21"/>
+          <w:szCs w:val="24"/>
+        </w:rPr>
+        <w:t>、</w:t>
+      </w:r>
+      <w:r>
+        <w:rPr>
+          <w:rFonts w:hint="eastAsia" w:asciiTheme="minorAscii" w:hAnsiTheme="minorEastAsia" w:cstheme="minorEastAsia"/>
+          <w:b w:val="0"/>
+          <w:bCs w:val="0"/>
+          <w:sz w:val="21"/>
+          <w:szCs w:val="24"/>
+        </w:rPr>
+        <w:t>模拟器和调度程序。当程序</w:t>
+      </w:r>
+      <w:r>
+        <w:rPr>
+          <w:rFonts w:hint="default" w:asciiTheme="minorAscii" w:hAnsiTheme="minorEastAsia" w:cstheme="minorEastAsia"/>
+          <w:b w:val="0"/>
+          <w:bCs w:val="0"/>
+          <w:sz w:val="21"/>
+          <w:szCs w:val="24"/>
+        </w:rPr>
+        <w:t>开始运行</w:t>
+      </w:r>
+      <w:r>
+        <w:rPr>
+          <w:rFonts w:hint="eastAsia" w:asciiTheme="minorAscii" w:hAnsiTheme="minorEastAsia" w:cstheme="minorEastAsia"/>
+          <w:b w:val="0"/>
+          <w:bCs w:val="0"/>
+          <w:sz w:val="21"/>
+          <w:szCs w:val="24"/>
+        </w:rPr>
+        <w:t>时，</w:t>
+      </w:r>
+      <w:r>
+        <w:rPr>
+          <w:rFonts w:hint="default" w:asciiTheme="minorAscii" w:hAnsiTheme="minorEastAsia" w:cstheme="minorEastAsia"/>
+          <w:b w:val="0"/>
+          <w:bCs w:val="0"/>
+          <w:sz w:val="21"/>
+          <w:szCs w:val="24"/>
+        </w:rPr>
+        <w:t>各条</w:t>
+      </w:r>
+      <w:r>
+        <w:rPr>
+          <w:rFonts w:hint="eastAsia" w:asciiTheme="minorAscii" w:hAnsiTheme="minorEastAsia" w:cstheme="minorEastAsia"/>
+          <w:b w:val="0"/>
+          <w:bCs w:val="0"/>
+          <w:sz w:val="21"/>
+          <w:szCs w:val="24"/>
+        </w:rPr>
+        <w:t>指令</w:t>
+      </w:r>
+      <w:r>
+        <w:rPr>
+          <w:rFonts w:hint="default" w:asciiTheme="minorAscii" w:hAnsiTheme="minorEastAsia" w:cstheme="minorEastAsia"/>
+          <w:b w:val="0"/>
+          <w:bCs w:val="0"/>
+          <w:sz w:val="21"/>
+          <w:szCs w:val="24"/>
+        </w:rPr>
+        <w:t>先经</w:t>
+      </w:r>
+      <w:r>
+        <w:rPr>
+          <w:rFonts w:hint="eastAsia" w:asciiTheme="minorAscii" w:hAnsiTheme="minorEastAsia" w:cstheme="minorEastAsia"/>
+          <w:b w:val="0"/>
+          <w:bCs w:val="0"/>
+          <w:sz w:val="21"/>
+          <w:szCs w:val="24"/>
+        </w:rPr>
+        <w:t>JIT</w:t>
+      </w:r>
+      <w:r>
+        <w:rPr>
+          <w:rFonts w:hint="eastAsia" w:asciiTheme="minorAscii" w:hAnsiTheme="minorEastAsia" w:cstheme="minorEastAsia"/>
+          <w:b/>
+          <w:bCs/>
+          <w:sz w:val="21"/>
+          <w:szCs w:val="24"/>
+        </w:rPr>
+        <w:t>编译</w:t>
+      </w:r>
+      <w:r>
+        <w:rPr>
+          <w:rFonts w:hint="eastAsia" w:asciiTheme="minorAscii" w:hAnsiTheme="minorEastAsia" w:cstheme="minorEastAsia"/>
+          <w:b w:val="0"/>
+          <w:bCs w:val="0"/>
+          <w:sz w:val="21"/>
+          <w:szCs w:val="24"/>
+        </w:rPr>
+        <w:t>并</w:t>
+      </w:r>
+      <w:r>
+        <w:rPr>
+          <w:rFonts w:hint="default" w:asciiTheme="minorAscii" w:hAnsiTheme="minorEastAsia" w:cstheme="minorEastAsia"/>
+          <w:b w:val="0"/>
+          <w:bCs w:val="0"/>
+          <w:sz w:val="21"/>
+          <w:szCs w:val="24"/>
+        </w:rPr>
+        <w:t>检测</w:t>
+      </w:r>
+      <w:r>
+        <w:rPr>
+          <w:rFonts w:hint="eastAsia" w:asciiTheme="minorAscii" w:hAnsiTheme="minorEastAsia" w:cstheme="minorEastAsia"/>
+          <w:b w:val="0"/>
+          <w:bCs w:val="0"/>
+          <w:sz w:val="21"/>
+          <w:szCs w:val="24"/>
+        </w:rPr>
+        <w:t>，</w:t>
+      </w:r>
+      <w:r>
+        <w:rPr>
+          <w:rFonts w:hint="default" w:asciiTheme="minorAscii" w:hAnsiTheme="minorEastAsia" w:cstheme="minorEastAsia"/>
+          <w:b w:val="0"/>
+          <w:bCs w:val="0"/>
+          <w:sz w:val="21"/>
+          <w:szCs w:val="24"/>
+        </w:rPr>
+        <w:t>再交</w:t>
+      </w:r>
+      <w:r>
+        <w:rPr>
+          <w:rFonts w:hint="eastAsia" w:asciiTheme="minorAscii" w:hAnsiTheme="minorEastAsia" w:cstheme="minorEastAsia"/>
+          <w:b w:val="0"/>
+          <w:bCs w:val="0"/>
+          <w:sz w:val="21"/>
+          <w:szCs w:val="24"/>
+        </w:rPr>
+        <w:t>由</w:t>
+      </w:r>
+      <w:r>
+        <w:rPr>
+          <w:rFonts w:hint="eastAsia" w:asciiTheme="minorAscii" w:hAnsiTheme="minorEastAsia" w:cstheme="minorEastAsia"/>
+          <w:b/>
+          <w:bCs/>
+          <w:sz w:val="21"/>
+          <w:szCs w:val="24"/>
+        </w:rPr>
+        <w:t>调度程序</w:t>
+      </w:r>
+      <w:r>
+        <w:rPr>
+          <w:rFonts w:hint="default" w:asciiTheme="minorAscii" w:hAnsiTheme="minorEastAsia" w:cstheme="minorEastAsia"/>
+          <w:b w:val="0"/>
+          <w:bCs w:val="0"/>
+          <w:sz w:val="21"/>
+          <w:szCs w:val="24"/>
+        </w:rPr>
+        <w:t>激活并执行</w:t>
+      </w:r>
+      <w:r>
+        <w:rPr>
+          <w:rFonts w:hint="eastAsia" w:asciiTheme="minorAscii" w:hAnsiTheme="minorEastAsia" w:cstheme="minorEastAsia"/>
+          <w:b w:val="0"/>
+          <w:bCs w:val="0"/>
+          <w:sz w:val="21"/>
+          <w:szCs w:val="24"/>
+        </w:rPr>
+        <w:t>。</w:t>
+      </w:r>
+      <w:r>
+        <w:rPr>
+          <w:rFonts w:hint="default" w:asciiTheme="minorAscii" w:hAnsiTheme="minorEastAsia" w:cstheme="minorEastAsia"/>
+          <w:b w:val="0"/>
+          <w:bCs w:val="0"/>
+          <w:sz w:val="21"/>
+          <w:szCs w:val="24"/>
+        </w:rPr>
+        <w:t>经过</w:t>
+      </w:r>
+      <w:r>
+        <w:rPr>
+          <w:rFonts w:hint="eastAsia" w:asciiTheme="minorAscii" w:hAnsiTheme="minorEastAsia" w:cstheme="minorEastAsia"/>
+          <w:b w:val="0"/>
+          <w:bCs w:val="0"/>
+          <w:sz w:val="21"/>
+          <w:szCs w:val="24"/>
+        </w:rPr>
+        <w:t>编译的指令存储在</w:t>
+      </w:r>
+      <w:r>
+        <w:rPr>
+          <w:rFonts w:hint="eastAsia" w:asciiTheme="minorAscii" w:hAnsiTheme="minorEastAsia" w:cstheme="minorEastAsia"/>
+          <w:b/>
+          <w:bCs/>
+          <w:sz w:val="21"/>
+          <w:szCs w:val="24"/>
+        </w:rPr>
+        <w:t>代码缓存</w:t>
+      </w:r>
+      <w:r>
+        <w:rPr>
+          <w:rFonts w:hint="eastAsia" w:asciiTheme="minorAscii" w:hAnsiTheme="minorEastAsia" w:cstheme="minorEastAsia"/>
+          <w:b w:val="0"/>
+          <w:bCs w:val="0"/>
+          <w:sz w:val="21"/>
+          <w:szCs w:val="24"/>
+        </w:rPr>
+        <w:t>中，以便在多次调用代码段时降低性能开销。</w:t>
+      </w:r>
+      <w:r>
+        <w:rPr>
+          <w:rFonts w:hint="eastAsia" w:asciiTheme="minorAscii" w:hAnsiTheme="minorEastAsia" w:cstheme="minorEastAsia"/>
+          <w:b/>
+          <w:bCs/>
+          <w:sz w:val="21"/>
+          <w:szCs w:val="24"/>
+        </w:rPr>
+        <w:t>模拟器</w:t>
+      </w:r>
+      <w:r>
+        <w:rPr>
+          <w:rFonts w:hint="default" w:asciiTheme="minorAscii" w:hAnsiTheme="minorEastAsia" w:cstheme="minorEastAsia"/>
+          <w:b w:val="0"/>
+          <w:bCs w:val="0"/>
+          <w:sz w:val="21"/>
+          <w:szCs w:val="24"/>
+        </w:rPr>
+        <w:t>用于</w:t>
+      </w:r>
+      <w:r>
+        <w:rPr>
+          <w:rFonts w:hint="eastAsia" w:asciiTheme="minorAscii" w:hAnsiTheme="minorEastAsia" w:cstheme="minorEastAsia"/>
+          <w:b w:val="0"/>
+          <w:bCs w:val="0"/>
+          <w:sz w:val="21"/>
+          <w:szCs w:val="24"/>
+        </w:rPr>
+        <w:t>解释无法</w:t>
+      </w:r>
+      <w:r>
+        <w:rPr>
+          <w:rFonts w:hint="default" w:asciiTheme="minorAscii" w:hAnsiTheme="minorEastAsia" w:cstheme="minorEastAsia"/>
+          <w:b w:val="0"/>
+          <w:bCs w:val="0"/>
+          <w:sz w:val="21"/>
+          <w:szCs w:val="24"/>
+        </w:rPr>
+        <w:t>被</w:t>
+      </w:r>
+      <w:r>
+        <w:rPr>
+          <w:rFonts w:hint="eastAsia" w:asciiTheme="minorAscii" w:hAnsiTheme="minorEastAsia" w:cstheme="minorEastAsia"/>
+          <w:b w:val="0"/>
+          <w:bCs w:val="0"/>
+          <w:sz w:val="21"/>
+          <w:szCs w:val="24"/>
+        </w:rPr>
+        <w:t>直接执行的指令。</w:t>
+      </w:r>
+    </w:p>
+    <w:p>
+      <w:pPr>
+        <w:spacing w:line="240" w:lineRule="auto"/>
+        <w:ind w:firstLine="420" w:firstLineChars="0"/>
+        <w:jc w:val="both"/>
+        <w:rPr>
+          <w:rFonts w:hint="eastAsia" w:asciiTheme="minorAscii" w:hAnsiTheme="minorEastAsia" w:cstheme="minorEastAsia"/>
+          <w:b w:val="0"/>
+          <w:bCs w:val="0"/>
+          <w:sz w:val="21"/>
+          <w:szCs w:val="24"/>
+        </w:rPr>
+      </w:pPr>
+      <w:r>
+        <w:rPr>
+          <w:rFonts w:hint="eastAsia" w:asciiTheme="minorAscii" w:hAnsiTheme="minorEastAsia" w:cstheme="minorEastAsia"/>
+          <w:b w:val="0"/>
+          <w:bCs w:val="0"/>
+          <w:sz w:val="21"/>
+          <w:szCs w:val="24"/>
+        </w:rPr>
+        <w:t>我们的Pintool，</w:t>
+      </w:r>
+      <w:r>
+        <w:rPr>
+          <w:rFonts w:hint="default" w:asciiTheme="minorAscii" w:hAnsiTheme="minorEastAsia" w:cstheme="minorEastAsia"/>
+          <w:b w:val="0"/>
+          <w:bCs w:val="0"/>
+          <w:sz w:val="21"/>
+          <w:szCs w:val="24"/>
+        </w:rPr>
+        <w:t>即</w:t>
+      </w:r>
+      <w:r>
+        <w:rPr>
+          <w:rFonts w:hint="eastAsia" w:asciiTheme="minorAscii" w:hAnsiTheme="minorEastAsia" w:cstheme="minorEastAsia"/>
+          <w:b w:val="0"/>
+          <w:bCs w:val="0"/>
+          <w:sz w:val="21"/>
+          <w:szCs w:val="24"/>
+        </w:rPr>
+        <w:t>ROP-Hunt，</w:t>
+      </w:r>
+      <w:r>
+        <w:rPr>
+          <w:rFonts w:hint="default" w:asciiTheme="minorAscii" w:hAnsiTheme="minorEastAsia" w:cstheme="minorEastAsia"/>
+          <w:b w:val="0"/>
+          <w:bCs w:val="0"/>
+          <w:sz w:val="21"/>
+          <w:szCs w:val="24"/>
+        </w:rPr>
+        <w:t>由</w:t>
+      </w:r>
+      <w:r>
+        <w:rPr>
+          <w:rFonts w:hint="eastAsia" w:asciiTheme="minorAscii" w:hAnsiTheme="minorEastAsia" w:cstheme="minorEastAsia"/>
+          <w:b w:val="0"/>
+          <w:bCs w:val="0"/>
+          <w:sz w:val="21"/>
+          <w:szCs w:val="24"/>
+        </w:rPr>
+        <w:t>记录单元和</w:t>
+      </w:r>
+      <w:r>
+        <w:rPr>
+          <w:rFonts w:hint="default" w:asciiTheme="minorAscii" w:hAnsiTheme="minorEastAsia" w:cstheme="minorEastAsia"/>
+          <w:b w:val="0"/>
+          <w:bCs w:val="0"/>
+          <w:sz w:val="21"/>
+          <w:szCs w:val="24"/>
+        </w:rPr>
+        <w:t>检测单元组成，检测单元</w:t>
+      </w:r>
+      <w:r>
+        <w:rPr>
+          <w:rFonts w:hint="eastAsia" w:asciiTheme="minorAscii" w:hAnsiTheme="minorEastAsia" w:cstheme="minorEastAsia"/>
+          <w:b w:val="0"/>
+          <w:bCs w:val="0"/>
+          <w:sz w:val="21"/>
+          <w:szCs w:val="24"/>
+        </w:rPr>
+        <w:t>包含</w:t>
+      </w:r>
+      <w:r>
+        <w:rPr>
+          <w:rFonts w:hint="default" w:asciiTheme="minorAscii" w:hAnsiTheme="minorEastAsia" w:cstheme="minorEastAsia"/>
+          <w:b/>
+          <w:bCs/>
+          <w:sz w:val="21"/>
+          <w:szCs w:val="24"/>
+        </w:rPr>
+        <w:t>插桩检测例程</w:t>
+      </w:r>
+      <w:r>
+        <w:rPr>
+          <w:rFonts w:hint="eastAsia" w:asciiTheme="minorAscii" w:hAnsiTheme="minorEastAsia" w:cstheme="minorEastAsia"/>
+          <w:b w:val="0"/>
+          <w:bCs w:val="0"/>
+          <w:sz w:val="21"/>
+          <w:szCs w:val="24"/>
+        </w:rPr>
+        <w:t>和</w:t>
+      </w:r>
+      <w:r>
+        <w:rPr>
+          <w:rFonts w:hint="eastAsia" w:asciiTheme="minorAscii" w:hAnsiTheme="minorEastAsia" w:cstheme="minorEastAsia"/>
+          <w:b/>
+          <w:bCs/>
+          <w:sz w:val="21"/>
+          <w:szCs w:val="24"/>
+        </w:rPr>
+        <w:t>分析</w:t>
+      </w:r>
+      <w:r>
+        <w:rPr>
+          <w:rFonts w:hint="default" w:asciiTheme="minorAscii" w:hAnsiTheme="minorEastAsia" w:cstheme="minorEastAsia"/>
+          <w:b/>
+          <w:bCs/>
+          <w:sz w:val="21"/>
+          <w:szCs w:val="24"/>
+        </w:rPr>
+        <w:t>例程</w:t>
+      </w:r>
+      <w:r>
+        <w:rPr>
+          <w:rFonts w:hint="eastAsia" w:asciiTheme="minorAscii" w:hAnsiTheme="minorEastAsia" w:cstheme="minorEastAsia"/>
+          <w:b w:val="0"/>
+          <w:bCs w:val="0"/>
+          <w:sz w:val="21"/>
+          <w:szCs w:val="24"/>
+        </w:rPr>
+        <w:t>。检测单元利用</w:t>
+      </w:r>
+      <w:r>
+        <w:rPr>
+          <w:rFonts w:hint="default" w:asciiTheme="minorAscii" w:hAnsiTheme="minorEastAsia" w:cstheme="minorEastAsia"/>
+          <w:b w:val="0"/>
+          <w:bCs w:val="0"/>
+          <w:sz w:val="21"/>
+          <w:szCs w:val="24"/>
+        </w:rPr>
+        <w:t>各插桩检测</w:t>
+      </w:r>
+      <w:r>
+        <w:rPr>
+          <w:rFonts w:hint="eastAsia" w:asciiTheme="minorAscii" w:hAnsiTheme="minorEastAsia" w:cstheme="minorEastAsia"/>
+          <w:b w:val="0"/>
+          <w:bCs w:val="0"/>
+          <w:sz w:val="21"/>
+          <w:szCs w:val="24"/>
+        </w:rPr>
+        <w:t>API与Pin进行通信，记录单元仅</w:t>
+      </w:r>
+      <w:r>
+        <w:rPr>
+          <w:rFonts w:hint="default" w:asciiTheme="minorAscii" w:hAnsiTheme="minorEastAsia" w:cstheme="minorEastAsia"/>
+          <w:b w:val="0"/>
+          <w:bCs w:val="0"/>
+          <w:sz w:val="21"/>
+          <w:szCs w:val="24"/>
+        </w:rPr>
+        <w:t>用于</w:t>
+      </w:r>
+      <w:r>
+        <w:rPr>
+          <w:rFonts w:hint="eastAsia" w:asciiTheme="minorAscii" w:hAnsiTheme="minorEastAsia" w:cstheme="minorEastAsia"/>
+          <w:b w:val="0"/>
+          <w:bCs w:val="0"/>
+          <w:sz w:val="21"/>
+          <w:szCs w:val="24"/>
+        </w:rPr>
+        <w:t>存储</w:t>
+      </w:r>
+      <w:r>
+        <w:rPr>
+          <w:rFonts w:hint="default" w:asciiTheme="minorAscii" w:hAnsiTheme="minorEastAsia" w:cstheme="minorEastAsia"/>
+          <w:b w:val="0"/>
+          <w:bCs w:val="0"/>
+          <w:sz w:val="21"/>
+          <w:szCs w:val="24"/>
+        </w:rPr>
+        <w:t>runtime中的一些</w:t>
+      </w:r>
+      <w:r>
+        <w:rPr>
+          <w:rFonts w:hint="eastAsia" w:asciiTheme="minorAscii" w:hAnsiTheme="minorEastAsia" w:cstheme="minorEastAsia"/>
+          <w:b w:val="0"/>
+          <w:bCs w:val="0"/>
+          <w:sz w:val="21"/>
+          <w:szCs w:val="24"/>
+        </w:rPr>
+        <w:t>统计值。</w:t>
+      </w:r>
+    </w:p>
+    <w:p>
+      <w:pPr>
+        <w:spacing w:line="240" w:lineRule="auto"/>
+        <w:jc w:val="center"/>
+        <w:rPr>
+          <w:rFonts w:hint="eastAsia" w:asciiTheme="minorAscii" w:hAnsiTheme="minorEastAsia" w:cstheme="minorEastAsia"/>
+          <w:b w:val="0"/>
+          <w:bCs w:val="0"/>
+          <w:sz w:val="21"/>
+          <w:szCs w:val="24"/>
+        </w:rPr>
+      </w:pPr>
+      <w:r>
+        <w:drawing>
+          <wp:inline distT="0" distB="0" distL="114300" distR="114300">
+            <wp:extent cx="4736465" cy="2340610"/>
+            <wp:effectExtent l="0" t="0" r="6985" b="2540"/>
+            <wp:docPr id="4" name="Picture 4"/>
+            <wp:cNvGraphicFramePr>
+              <a:graphicFrameLocks xmlns:a="http://schemas.openxmlformats.org/drawingml/2006/main" noChangeAspect="1"/>
+            </wp:cNvGraphicFramePr>
+            <a:graphic xmlns:a="http://schemas.openxmlformats.org/drawingml/2006/main">
+              <a:graphicData uri="http://schemas.openxmlformats.org/drawingml/2006/picture">
+                <pic:pic xmlns:pic="http://schemas.openxmlformats.org/drawingml/2006/picture">
+                  <pic:nvPicPr>
+                    <pic:cNvPr id="4" name="Picture 4"/>
+                    <pic:cNvPicPr>
+                      <a:picLocks noChangeAspect="1"/>
+                    </pic:cNvPicPr>
+                  </pic:nvPicPr>
+                  <pic:blipFill>
+                    <a:blip r:embed="rId7"/>
+                    <a:stretch>
+                      <a:fillRect/>
+                    </a:stretch>
+                  </pic:blipFill>
+                  <pic:spPr>
+                    <a:xfrm>
+                      <a:off x="0" y="0"/>
+                      <a:ext cx="4736465" cy="2340610"/>
+                    </a:xfrm>
+                    <a:prstGeom prst="rect">
+                      <a:avLst/>
+                    </a:prstGeom>
+                    <a:noFill/>
+                    <a:ln w="9525">
+                      <a:noFill/>
+                      <a:miter/>
+                    </a:ln>
+                  </pic:spPr>
+                </pic:pic>
+              </a:graphicData>
+            </a:graphic>
+          </wp:inline>
+        </w:drawing>
+      </w:r>
+    </w:p>
+    <w:p>
+      <w:pPr>
+        <w:spacing w:line="240" w:lineRule="auto"/>
+        <w:jc w:val="center"/>
+        <w:rPr>
+          <w:rFonts w:hint="eastAsia" w:asciiTheme="minorAscii" w:hAnsiTheme="minorEastAsia" w:cstheme="minorEastAsia"/>
+          <w:b w:val="0"/>
+          <w:bCs w:val="0"/>
+          <w:sz w:val="21"/>
+          <w:szCs w:val="24"/>
+        </w:rPr>
+      </w:pPr>
+      <w:r>
+        <w:rPr>
+          <w:rFonts w:hint="eastAsia" w:asciiTheme="minorAscii" w:hAnsiTheme="minorEastAsia" w:cstheme="minorEastAsia"/>
+          <w:b w:val="0"/>
+          <w:bCs w:val="0"/>
+          <w:sz w:val="21"/>
+          <w:szCs w:val="24"/>
+        </w:rPr>
+        <w:t>图</w:t>
+      </w:r>
+      <w:r>
+        <w:rPr>
+          <w:rFonts w:hint="default" w:asciiTheme="minorAscii" w:hAnsiTheme="minorEastAsia" w:cstheme="minorEastAsia"/>
+          <w:b w:val="0"/>
+          <w:bCs w:val="0"/>
+          <w:sz w:val="21"/>
+          <w:szCs w:val="24"/>
+        </w:rPr>
+        <w:t xml:space="preserve">4 </w:t>
+      </w:r>
+      <w:r>
+        <w:rPr>
+          <w:rFonts w:hint="eastAsia" w:asciiTheme="minorAscii" w:hAnsiTheme="minorEastAsia" w:cstheme="minorEastAsia"/>
+          <w:b w:val="0"/>
+          <w:bCs w:val="0"/>
+          <w:sz w:val="21"/>
+          <w:szCs w:val="24"/>
+        </w:rPr>
+        <w:t>在</w:t>
+      </w:r>
+      <w:r>
+        <w:rPr>
+          <w:rFonts w:hint="default" w:asciiTheme="minorAscii" w:hAnsiTheme="minorEastAsia" w:cstheme="minorEastAsia"/>
+          <w:b w:val="0"/>
+          <w:bCs w:val="0"/>
+          <w:sz w:val="21"/>
+          <w:szCs w:val="24"/>
+        </w:rPr>
+        <w:t>Pin</w:t>
+      </w:r>
+      <w:r>
+        <w:rPr>
+          <w:rFonts w:hint="eastAsia" w:asciiTheme="minorAscii" w:hAnsiTheme="minorEastAsia" w:cstheme="minorEastAsia"/>
+          <w:b w:val="0"/>
+          <w:bCs w:val="0"/>
+          <w:sz w:val="21"/>
+          <w:szCs w:val="24"/>
+        </w:rPr>
+        <w:t>框架</w:t>
+      </w:r>
+      <w:r>
+        <w:rPr>
+          <w:rFonts w:hint="default" w:asciiTheme="minorAscii" w:hAnsiTheme="minorEastAsia" w:cstheme="minorEastAsia"/>
+          <w:b w:val="0"/>
+          <w:bCs w:val="0"/>
+          <w:sz w:val="21"/>
+          <w:szCs w:val="24"/>
+        </w:rPr>
+        <w:t>下</w:t>
+      </w:r>
+      <w:r>
+        <w:rPr>
+          <w:rFonts w:hint="eastAsia" w:asciiTheme="minorAscii" w:hAnsiTheme="minorEastAsia" w:cstheme="minorEastAsia"/>
+          <w:b w:val="0"/>
+          <w:bCs w:val="0"/>
+          <w:sz w:val="21"/>
+          <w:szCs w:val="24"/>
+        </w:rPr>
+        <w:t>实现</w:t>
+      </w:r>
+      <w:r>
+        <w:rPr>
+          <w:rFonts w:hint="default" w:asciiTheme="minorAscii" w:hAnsiTheme="minorEastAsia" w:cstheme="minorEastAsia"/>
+          <w:b w:val="0"/>
+          <w:bCs w:val="0"/>
+          <w:sz w:val="21"/>
+          <w:szCs w:val="24"/>
+        </w:rPr>
+        <w:t>的</w:t>
+      </w:r>
+      <w:r>
+        <w:rPr>
+          <w:rFonts w:hint="eastAsia" w:asciiTheme="minorAscii" w:hAnsiTheme="minorEastAsia" w:cstheme="minorEastAsia"/>
+          <w:b w:val="0"/>
+          <w:bCs w:val="0"/>
+          <w:sz w:val="21"/>
+          <w:szCs w:val="24"/>
+        </w:rPr>
+        <w:t>ROP-Hunt</w:t>
+      </w:r>
     </w:p>
     <w:sectPr>
       <w:pgSz w:w="11906" w:h="16838"/>
@@ -6865,6 +10486,34 @@
     </w:sectPr>
   </w:body>
 </w:document>
+</file>
+
+<file path=word/numbering.xml><?xml version="1.0" encoding="utf-8"?>
+<w:numbering xmlns:wpc="http://schemas.microsoft.com/office/word/2010/wordprocessingCanvas" xmlns:mc="http://schemas.openxmlformats.org/markup-compatibility/2006" xmlns:o="urn:schemas-microsoft-com:office:office" xmlns:r="http://schemas.openxmlformats.org/officeDocument/2006/relationships" xmlns:m="http://schemas.openxmlformats.org/officeDocument/2006/math" xmlns:v="urn:schemas-microsoft-com:vml" xmlns:wp14="http://schemas.microsoft.com/office/word/2010/wordprocessingDrawing" xmlns:wp="http://schemas.openxmlformats.org/drawingml/2006/wordprocessingDrawing" xmlns:w10="urn:schemas-microsoft-com:office:word" xmlns:w="http://schemas.openxmlformats.org/wordprocessingml/2006/main" xmlns:w14="http://schemas.microsoft.com/office/word/2010/wordml" xmlns:wpg="http://schemas.microsoft.com/office/word/2010/wordprocessingGroup" xmlns:wpi="http://schemas.microsoft.com/office/word/2010/wordprocessingInk" xmlns:wne="http://schemas.microsoft.com/office/word/2006/wordml" xmlns:wps="http://schemas.microsoft.com/office/word/2010/wordprocessingShape" mc:Ignorable="w14 wp14">
+  <w:abstractNum w:abstractNumId="1550493429">
+    <w:nsid w:val="5C6AA6F5"/>
+    <w:multiLevelType w:val="singleLevel"/>
+    <w:tmpl w:val="5C6AA6F5"/>
+    <w:lvl w:ilvl="0" w:tentative="1">
+      <w:start w:val="1"/>
+      <w:numFmt w:val="bullet"/>
+      <w:lvlText w:val="-"/>
+      <w:lvlJc w:val="left"/>
+      <w:pPr>
+        <w:tabs>
+          <w:tab w:val="left" w:pos="420"/>
+        </w:tabs>
+        <w:ind w:left="420" w:leftChars="0" w:hanging="420" w:firstLineChars="0"/>
+      </w:pPr>
+      <w:rPr>
+        <w:rFonts w:hint="default" w:ascii="Ubuntu" w:hAnsi="Ubuntu" w:eastAsia="Ubuntu" w:cs="Ubuntu"/>
+      </w:rPr>
+    </w:lvl>
+  </w:abstractNum>
+  <w:num w:numId="1">
+    <w:abstractNumId w:val="1550493429"/>
+  </w:num>
+</w:numbering>
 </file>
 
 <file path=word/styles.xml><?xml version="1.0" encoding="utf-8"?>

</xml_diff>

<commit_message>
sect.6 done ,sth wrong deceted!
</commit_message>
<xml_diff>
--- a/doc/done.docx
+++ b/doc/done.docx
@@ -11326,6 +11326,2442 @@
         </w:rPr>
         <w:t>。</w:t>
       </w:r>
+    </w:p>
+    <w:p>
+      <w:pPr>
+        <w:spacing w:line="240" w:lineRule="auto"/>
+        <w:jc w:val="both"/>
+        <w:rPr>
+          <w:rFonts w:hint="eastAsia" w:asciiTheme="minorAscii" w:hAnsiTheme="minorEastAsia" w:cstheme="minorEastAsia"/>
+          <w:b w:val="0"/>
+          <w:bCs w:val="0"/>
+          <w:sz w:val="21"/>
+          <w:szCs w:val="24"/>
+        </w:rPr>
+      </w:pPr>
+    </w:p>
+    <w:p>
+      <w:pPr>
+        <w:spacing w:line="240" w:lineRule="auto"/>
+        <w:jc w:val="both"/>
+        <w:rPr>
+          <w:rFonts w:hint="eastAsia" w:asciiTheme="minorAscii" w:hAnsiTheme="minorEastAsia" w:cstheme="minorEastAsia"/>
+          <w:b w:val="0"/>
+          <w:bCs w:val="0"/>
+          <w:sz w:val="21"/>
+          <w:szCs w:val="24"/>
+        </w:rPr>
+      </w:pPr>
+      <w:r>
+        <w:rPr>
+          <w:rFonts w:hint="eastAsia" w:asciiTheme="minorAscii" w:hAnsiTheme="minorEastAsia" w:cstheme="minorEastAsia"/>
+          <w:b w:val="0"/>
+          <w:bCs w:val="0"/>
+          <w:sz w:val="21"/>
+          <w:szCs w:val="24"/>
+        </w:rPr>
+        <w:t>5参数选择</w:t>
+      </w:r>
+    </w:p>
+    <w:p>
+      <w:pPr>
+        <w:spacing w:line="240" w:lineRule="auto"/>
+        <w:jc w:val="both"/>
+        <w:rPr>
+          <w:rFonts w:hint="eastAsia" w:asciiTheme="minorAscii" w:hAnsiTheme="minorEastAsia" w:cstheme="minorEastAsia"/>
+          <w:b w:val="0"/>
+          <w:bCs w:val="0"/>
+          <w:sz w:val="21"/>
+          <w:szCs w:val="24"/>
+        </w:rPr>
+      </w:pPr>
+      <w:r>
+        <w:rPr>
+          <w:rFonts w:hint="eastAsia" w:asciiTheme="minorAscii" w:hAnsiTheme="minorEastAsia" w:cstheme="minorEastAsia"/>
+          <w:b w:val="0"/>
+          <w:bCs w:val="0"/>
+          <w:sz w:val="21"/>
+          <w:szCs w:val="24"/>
+        </w:rPr>
+        <w:t>我们必须确定</w:t>
+      </w:r>
+      <w:r>
+        <w:rPr>
+          <w:rFonts w:hint="default" w:asciiTheme="minorAscii" w:hAnsiTheme="minorEastAsia" w:cstheme="minorEastAsia"/>
+          <w:b w:val="0"/>
+          <w:bCs w:val="0"/>
+          <w:sz w:val="21"/>
+          <w:szCs w:val="24"/>
+        </w:rPr>
+        <w:t>能够</w:t>
+      </w:r>
+      <w:r>
+        <w:rPr>
+          <w:rFonts w:hint="eastAsia" w:asciiTheme="minorAscii" w:hAnsiTheme="minorEastAsia" w:cstheme="minorEastAsia"/>
+          <w:b w:val="0"/>
+          <w:bCs w:val="0"/>
+          <w:sz w:val="21"/>
+          <w:szCs w:val="24"/>
+        </w:rPr>
+        <w:t>代表ROP特征的两个</w:t>
+      </w:r>
+      <w:r>
+        <w:rPr>
+          <w:rFonts w:hint="default" w:asciiTheme="minorAscii" w:hAnsiTheme="minorEastAsia" w:cstheme="minorEastAsia"/>
+          <w:b w:val="0"/>
+          <w:bCs w:val="0"/>
+          <w:sz w:val="21"/>
+          <w:szCs w:val="24"/>
+        </w:rPr>
+        <w:t>因素</w:t>
+      </w:r>
+      <w:r>
+        <w:rPr>
+          <w:rFonts w:hint="eastAsia" w:asciiTheme="minorAscii" w:hAnsiTheme="minorEastAsia" w:cstheme="minorEastAsia"/>
+          <w:b w:val="0"/>
+          <w:bCs w:val="0"/>
+          <w:sz w:val="21"/>
+          <w:szCs w:val="24"/>
+        </w:rPr>
+        <w:t>的阈值</w:t>
+      </w:r>
+      <w:r>
+        <w:rPr>
+          <w:rFonts w:hint="default" w:asciiTheme="minorAscii" w:hAnsiTheme="minorEastAsia" w:cstheme="minorEastAsia"/>
+          <w:b w:val="0"/>
+          <w:bCs w:val="0"/>
+          <w:sz w:val="21"/>
+          <w:szCs w:val="24"/>
+        </w:rPr>
+        <w:t>，即gadget</w:t>
+      </w:r>
+      <w:r>
+        <w:rPr>
+          <w:rFonts w:hint="eastAsia" w:asciiTheme="minorAscii" w:hAnsiTheme="minorEastAsia" w:cstheme="minorEastAsia"/>
+          <w:b w:val="0"/>
+          <w:bCs w:val="0"/>
+          <w:sz w:val="21"/>
+          <w:szCs w:val="24"/>
+        </w:rPr>
+        <w:t>中的指令数（G_size）</w:t>
+      </w:r>
+      <w:r>
+        <w:rPr>
+          <w:rFonts w:hint="default" w:asciiTheme="minorAscii" w:hAnsiTheme="minorEastAsia" w:cstheme="minorEastAsia"/>
+          <w:b w:val="0"/>
+          <w:bCs w:val="0"/>
+          <w:sz w:val="21"/>
+          <w:szCs w:val="24"/>
+        </w:rPr>
+        <w:t>和</w:t>
+      </w:r>
+      <w:r>
+        <w:rPr>
+          <w:rFonts w:hint="eastAsia" w:asciiTheme="minorAscii" w:hAnsiTheme="minorEastAsia" w:cstheme="minorEastAsia"/>
+          <w:b w:val="0"/>
+          <w:bCs w:val="0"/>
+          <w:sz w:val="21"/>
+          <w:szCs w:val="24"/>
+        </w:rPr>
+        <w:t>连续候选</w:t>
+      </w:r>
+      <w:r>
+        <w:rPr>
+          <w:rFonts w:hint="default" w:asciiTheme="minorAscii" w:hAnsiTheme="minorEastAsia" w:cstheme="minorEastAsia"/>
+          <w:b w:val="0"/>
+          <w:bCs w:val="0"/>
+          <w:sz w:val="21"/>
+          <w:szCs w:val="24"/>
+        </w:rPr>
+        <w:t>gadget</w:t>
+      </w:r>
+      <w:r>
+        <w:rPr>
+          <w:rFonts w:hint="eastAsia" w:asciiTheme="minorAscii" w:hAnsiTheme="minorEastAsia" w:cstheme="minorEastAsia"/>
+          <w:b w:val="0"/>
+          <w:bCs w:val="0"/>
+          <w:sz w:val="21"/>
+          <w:szCs w:val="24"/>
+        </w:rPr>
+        <w:t>序列的长度（S_length）。</w:t>
+      </w:r>
+    </w:p>
+    <w:p>
+      <w:pPr>
+        <w:spacing w:line="240" w:lineRule="auto"/>
+        <w:ind w:firstLine="420" w:firstLineChars="0"/>
+        <w:jc w:val="both"/>
+        <w:rPr>
+          <w:rFonts w:hint="eastAsia" w:asciiTheme="minorAscii" w:hAnsiTheme="minorEastAsia" w:cstheme="minorEastAsia"/>
+          <w:b w:val="0"/>
+          <w:bCs w:val="0"/>
+          <w:sz w:val="21"/>
+          <w:szCs w:val="24"/>
+        </w:rPr>
+      </w:pPr>
+      <w:r>
+        <w:rPr>
+          <w:rFonts w:hint="default" w:asciiTheme="minorAscii" w:hAnsiTheme="minorEastAsia" w:cstheme="minorEastAsia"/>
+          <w:b w:val="0"/>
+          <w:bCs w:val="0"/>
+          <w:sz w:val="21"/>
+          <w:szCs w:val="24"/>
+        </w:rPr>
+        <w:t>用于检测g</w:t>
+      </w:r>
+      <w:r>
+        <w:rPr>
+          <w:rFonts w:hint="default" w:asciiTheme="minorAscii" w:hAnsiTheme="minorEastAsia" w:cstheme="minorEastAsia"/>
+          <w:b w:val="0"/>
+          <w:bCs w:val="0"/>
+          <w:sz w:val="21"/>
+          <w:szCs w:val="24"/>
+        </w:rPr>
+        <w:t>adget</w:t>
+      </w:r>
+      <w:r>
+        <w:rPr>
+          <w:rFonts w:hint="eastAsia" w:asciiTheme="minorAscii" w:hAnsiTheme="minorEastAsia" w:cstheme="minorEastAsia"/>
+          <w:b w:val="0"/>
+          <w:bCs w:val="0"/>
+          <w:sz w:val="21"/>
+          <w:szCs w:val="24"/>
+        </w:rPr>
+        <w:t>大小</w:t>
+      </w:r>
+      <w:r>
+        <w:rPr>
+          <w:rFonts w:hint="default" w:asciiTheme="minorAscii" w:hAnsiTheme="minorEastAsia" w:cstheme="minorEastAsia"/>
+          <w:b w:val="0"/>
+          <w:bCs w:val="0"/>
+          <w:sz w:val="21"/>
+          <w:szCs w:val="24"/>
+        </w:rPr>
+        <w:t>的</w:t>
+      </w:r>
+      <w:r>
+        <w:rPr>
+          <w:rFonts w:hint="eastAsia" w:asciiTheme="minorAscii" w:hAnsiTheme="minorEastAsia" w:cstheme="minorEastAsia"/>
+          <w:b w:val="0"/>
+          <w:bCs w:val="0"/>
+          <w:sz w:val="21"/>
+          <w:szCs w:val="24"/>
+        </w:rPr>
+        <w:t>阈值（T0）会影响检测</w:t>
+      </w:r>
+      <w:r>
+        <w:rPr>
+          <w:rFonts w:hint="default" w:asciiTheme="minorAscii" w:hAnsiTheme="minorEastAsia" w:cstheme="minorEastAsia"/>
+          <w:b w:val="0"/>
+          <w:bCs w:val="0"/>
+          <w:sz w:val="21"/>
+          <w:szCs w:val="24"/>
+        </w:rPr>
+        <w:t>的</w:t>
+      </w:r>
+      <w:r>
+        <w:rPr>
+          <w:rFonts w:hint="eastAsia" w:asciiTheme="minorAscii" w:hAnsiTheme="minorEastAsia" w:cstheme="minorEastAsia"/>
+          <w:b w:val="0"/>
+          <w:bCs w:val="0"/>
+          <w:sz w:val="21"/>
+          <w:szCs w:val="24"/>
+        </w:rPr>
+        <w:t>准确度</w:t>
+      </w:r>
+      <w:r>
+        <w:rPr>
+          <w:rFonts w:hint="default" w:asciiTheme="minorAscii" w:hAnsiTheme="minorEastAsia" w:cstheme="minorEastAsia"/>
+          <w:b w:val="0"/>
+          <w:bCs w:val="0"/>
+          <w:sz w:val="21"/>
+          <w:szCs w:val="24"/>
+        </w:rPr>
+        <w:t>，</w:t>
+      </w:r>
+      <w:r>
+        <w:rPr>
+          <w:rFonts w:hint="eastAsia" w:asciiTheme="minorAscii" w:hAnsiTheme="minorEastAsia" w:cstheme="minorEastAsia"/>
+          <w:b w:val="0"/>
+          <w:bCs w:val="0"/>
+          <w:sz w:val="21"/>
+          <w:szCs w:val="24"/>
+        </w:rPr>
+        <w:t>较大的</w:t>
+      </w:r>
+      <w:r>
+        <w:rPr>
+          <w:rFonts w:hint="default" w:asciiTheme="minorAscii" w:hAnsiTheme="minorEastAsia" w:cstheme="minorEastAsia"/>
+          <w:b w:val="0"/>
+          <w:bCs w:val="0"/>
+          <w:sz w:val="21"/>
+          <w:szCs w:val="24"/>
+        </w:rPr>
+        <w:t>阈值</w:t>
+      </w:r>
+      <w:r>
+        <w:rPr>
+          <w:rFonts w:hint="eastAsia" w:asciiTheme="minorAscii" w:hAnsiTheme="minorEastAsia" w:cstheme="minorEastAsia"/>
+          <w:b w:val="0"/>
+          <w:bCs w:val="0"/>
+          <w:sz w:val="21"/>
+          <w:szCs w:val="24"/>
+        </w:rPr>
+        <w:t>通常会导致误报</w:t>
+      </w:r>
+      <w:r>
+        <w:rPr>
+          <w:rFonts w:hint="default" w:asciiTheme="minorAscii" w:hAnsiTheme="minorEastAsia" w:cstheme="minorEastAsia"/>
+          <w:b w:val="0"/>
+          <w:bCs w:val="0"/>
+          <w:sz w:val="21"/>
+          <w:szCs w:val="24"/>
+        </w:rPr>
+        <w:t>率</w:t>
+      </w:r>
+      <w:r>
+        <w:rPr>
+          <w:rFonts w:hint="eastAsia" w:asciiTheme="minorAscii" w:hAnsiTheme="minorEastAsia" w:cstheme="minorEastAsia"/>
+          <w:b w:val="0"/>
+          <w:bCs w:val="0"/>
+          <w:sz w:val="21"/>
+          <w:szCs w:val="24"/>
+        </w:rPr>
+        <w:t>较高。为</w:t>
+      </w:r>
+      <w:r>
+        <w:rPr>
+          <w:rFonts w:hint="default" w:asciiTheme="minorAscii" w:hAnsiTheme="minorEastAsia" w:cstheme="minorEastAsia"/>
+          <w:b w:val="0"/>
+          <w:bCs w:val="0"/>
+          <w:sz w:val="21"/>
+          <w:szCs w:val="24"/>
+        </w:rPr>
+        <w:t>寻找</w:t>
+      </w:r>
+      <w:r>
+        <w:rPr>
+          <w:rFonts w:hint="eastAsia" w:asciiTheme="minorAscii" w:hAnsiTheme="minorEastAsia" w:cstheme="minorEastAsia"/>
+          <w:b w:val="0"/>
+          <w:bCs w:val="0"/>
+          <w:sz w:val="21"/>
+          <w:szCs w:val="24"/>
+        </w:rPr>
+        <w:t>T0，我们使用</w:t>
+      </w:r>
+      <w:r>
+        <w:rPr>
+          <w:rFonts w:hint="default" w:asciiTheme="minorAscii" w:hAnsiTheme="minorEastAsia" w:cstheme="minorEastAsia"/>
+          <w:b w:val="0"/>
+          <w:bCs w:val="0"/>
+          <w:sz w:val="21"/>
+          <w:szCs w:val="24"/>
+        </w:rPr>
+        <w:t>了</w:t>
+      </w:r>
+      <w:r>
+        <w:rPr>
+          <w:rFonts w:hint="eastAsia" w:asciiTheme="minorAscii" w:hAnsiTheme="minorEastAsia" w:cstheme="minorEastAsia"/>
+          <w:b w:val="0"/>
+          <w:bCs w:val="0"/>
+          <w:sz w:val="21"/>
+          <w:szCs w:val="24"/>
+        </w:rPr>
+        <w:t>两个</w:t>
+      </w:r>
+      <w:r>
+        <w:rPr>
+          <w:rFonts w:hint="default" w:asciiTheme="minorAscii" w:hAnsiTheme="minorEastAsia" w:cstheme="minorEastAsia"/>
+          <w:b w:val="0"/>
+          <w:bCs w:val="0"/>
+          <w:sz w:val="21"/>
+          <w:szCs w:val="24"/>
+        </w:rPr>
+        <w:t>知名的gadget</w:t>
+      </w:r>
+      <w:r>
+        <w:rPr>
+          <w:rFonts w:hint="eastAsia" w:asciiTheme="minorAscii" w:hAnsiTheme="minorEastAsia" w:cstheme="minorEastAsia"/>
+          <w:b w:val="0"/>
+          <w:bCs w:val="0"/>
+          <w:sz w:val="21"/>
+          <w:szCs w:val="24"/>
+        </w:rPr>
+        <w:t>搜索工具ROPGadget[8]和Ropper[9]测量</w:t>
+      </w:r>
+      <w:r>
+        <w:rPr>
+          <w:rFonts w:hint="default" w:asciiTheme="minorAscii" w:hAnsiTheme="minorEastAsia" w:cstheme="minorEastAsia"/>
+          <w:b w:val="0"/>
+          <w:bCs w:val="0"/>
+          <w:sz w:val="21"/>
+          <w:szCs w:val="24"/>
+        </w:rPr>
+        <w:t>了大量正常</w:t>
+      </w:r>
+      <w:r>
+        <w:rPr>
+          <w:rFonts w:hint="eastAsia" w:asciiTheme="minorAscii" w:hAnsiTheme="minorEastAsia" w:cstheme="minorEastAsia"/>
+          <w:b w:val="0"/>
+          <w:bCs w:val="0"/>
+          <w:sz w:val="21"/>
+          <w:szCs w:val="24"/>
+        </w:rPr>
+        <w:t>程序</w:t>
+      </w:r>
+      <w:r>
+        <w:rPr>
+          <w:rFonts w:hint="default" w:asciiTheme="minorAscii" w:hAnsiTheme="minorEastAsia" w:cstheme="minorEastAsia"/>
+          <w:b w:val="0"/>
+          <w:bCs w:val="0"/>
+          <w:sz w:val="21"/>
+          <w:szCs w:val="24"/>
+        </w:rPr>
+        <w:t>中</w:t>
+      </w:r>
+      <w:r>
+        <w:rPr>
+          <w:rFonts w:hint="eastAsia" w:asciiTheme="minorAscii" w:hAnsiTheme="minorEastAsia" w:cstheme="minorEastAsia"/>
+          <w:b w:val="0"/>
+          <w:bCs w:val="0"/>
+          <w:sz w:val="21"/>
+          <w:szCs w:val="24"/>
+        </w:rPr>
+        <w:t>的</w:t>
+      </w:r>
+      <w:r>
+        <w:rPr>
+          <w:rFonts w:hint="default" w:asciiTheme="minorAscii" w:hAnsiTheme="minorEastAsia" w:cstheme="minorEastAsia"/>
+          <w:b w:val="0"/>
+          <w:bCs w:val="0"/>
+          <w:sz w:val="21"/>
+          <w:szCs w:val="24"/>
+        </w:rPr>
+        <w:t>gadget</w:t>
+      </w:r>
+      <w:r>
+        <w:rPr>
+          <w:rFonts w:hint="eastAsia" w:asciiTheme="minorAscii" w:hAnsiTheme="minorEastAsia" w:cstheme="minorEastAsia"/>
+          <w:b w:val="0"/>
+          <w:bCs w:val="0"/>
+          <w:sz w:val="21"/>
+          <w:szCs w:val="24"/>
+        </w:rPr>
+        <w:t>大小</w:t>
+      </w:r>
+      <w:r>
+        <w:rPr>
+          <w:rFonts w:hint="default" w:asciiTheme="minorAscii" w:hAnsiTheme="minorEastAsia" w:cstheme="minorEastAsia"/>
+          <w:b w:val="0"/>
+          <w:bCs w:val="0"/>
+          <w:sz w:val="21"/>
+          <w:szCs w:val="24"/>
+        </w:rPr>
+        <w:t>。这些程序</w:t>
+      </w:r>
+      <w:r>
+        <w:rPr>
+          <w:rFonts w:hint="eastAsia" w:asciiTheme="minorAscii" w:hAnsiTheme="minorEastAsia" w:cstheme="minorEastAsia"/>
+          <w:b w:val="0"/>
+          <w:bCs w:val="0"/>
+          <w:sz w:val="21"/>
+          <w:szCs w:val="24"/>
+        </w:rPr>
+        <w:t>包括/bin和/usr/bin</w:t>
+      </w:r>
+      <w:r>
+        <w:rPr>
+          <w:rFonts w:hint="default" w:asciiTheme="minorAscii" w:hAnsiTheme="minorEastAsia" w:cstheme="minorEastAsia"/>
+          <w:b w:val="0"/>
+          <w:bCs w:val="0"/>
+          <w:sz w:val="21"/>
+          <w:szCs w:val="24"/>
+        </w:rPr>
+        <w:t>目录</w:t>
+      </w:r>
+      <w:r>
+        <w:rPr>
+          <w:rFonts w:hint="eastAsia" w:asciiTheme="minorAscii" w:hAnsiTheme="minorEastAsia" w:cstheme="minorEastAsia"/>
+          <w:b w:val="0"/>
+          <w:bCs w:val="0"/>
+          <w:sz w:val="21"/>
+          <w:szCs w:val="24"/>
+        </w:rPr>
+        <w:t>下</w:t>
+      </w:r>
+      <w:r>
+        <w:rPr>
+          <w:rFonts w:hint="default" w:asciiTheme="minorAscii" w:hAnsiTheme="minorEastAsia" w:cstheme="minorEastAsia"/>
+          <w:b w:val="0"/>
+          <w:bCs w:val="0"/>
+          <w:sz w:val="21"/>
+          <w:szCs w:val="24"/>
+        </w:rPr>
+        <w:t>的22种</w:t>
+      </w:r>
+      <w:r>
+        <w:rPr>
+          <w:rFonts w:hint="eastAsia" w:asciiTheme="minorAscii" w:hAnsiTheme="minorEastAsia" w:cstheme="minorEastAsia"/>
+          <w:b w:val="0"/>
+          <w:bCs w:val="0"/>
+          <w:sz w:val="21"/>
+          <w:szCs w:val="24"/>
+        </w:rPr>
+        <w:t>Linux</w:t>
+      </w:r>
+      <w:r>
+        <w:rPr>
+          <w:rFonts w:hint="default" w:asciiTheme="minorAscii" w:hAnsiTheme="minorEastAsia" w:cstheme="minorEastAsia"/>
+          <w:b w:val="0"/>
+          <w:bCs w:val="0"/>
+          <w:sz w:val="21"/>
+          <w:szCs w:val="24"/>
+        </w:rPr>
+        <w:t>常用</w:t>
+      </w:r>
+      <w:r>
+        <w:rPr>
+          <w:rFonts w:hint="eastAsia" w:asciiTheme="minorAscii" w:hAnsiTheme="minorEastAsia" w:cstheme="minorEastAsia"/>
+          <w:b w:val="0"/>
+          <w:bCs w:val="0"/>
+          <w:sz w:val="21"/>
+          <w:szCs w:val="24"/>
+        </w:rPr>
+        <w:t>工具（例如ls</w:t>
+      </w:r>
+      <w:r>
+        <w:rPr>
+          <w:rFonts w:hint="default" w:asciiTheme="minorAscii" w:hAnsiTheme="minorEastAsia" w:cstheme="minorEastAsia"/>
+          <w:b w:val="0"/>
+          <w:bCs w:val="0"/>
+          <w:sz w:val="21"/>
+          <w:szCs w:val="24"/>
+        </w:rPr>
+        <w:t>、</w:t>
+      </w:r>
+      <w:r>
+        <w:rPr>
+          <w:rFonts w:hint="eastAsia" w:asciiTheme="minorAscii" w:hAnsiTheme="minorEastAsia" w:cstheme="minorEastAsia"/>
+          <w:b w:val="0"/>
+          <w:bCs w:val="0"/>
+          <w:sz w:val="21"/>
+          <w:szCs w:val="24"/>
+        </w:rPr>
+        <w:t>grep和find），以及3个大型二进制文件（Apache Web服务器httpd 2.4.20</w:t>
+      </w:r>
+      <w:r>
+        <w:rPr>
+          <w:rFonts w:hint="default" w:asciiTheme="minorAscii" w:hAnsiTheme="minorEastAsia" w:cstheme="minorEastAsia"/>
+          <w:b w:val="0"/>
+          <w:bCs w:val="0"/>
+          <w:sz w:val="21"/>
+          <w:szCs w:val="24"/>
+        </w:rPr>
+        <w:t>、</w:t>
+      </w:r>
+      <w:r>
+        <w:rPr>
+          <w:rFonts w:hint="eastAsia" w:asciiTheme="minorAscii" w:hAnsiTheme="minorEastAsia" w:cstheme="minorEastAsia"/>
+          <w:b w:val="0"/>
+          <w:bCs w:val="0"/>
+          <w:sz w:val="21"/>
+          <w:szCs w:val="24"/>
+        </w:rPr>
+        <w:t>mysql 5.6和python 2.7）。我们总共收集了282341个</w:t>
+      </w:r>
+      <w:r>
+        <w:rPr>
+          <w:rFonts w:hint="default" w:asciiTheme="minorAscii" w:hAnsiTheme="minorEastAsia" w:cstheme="minorEastAsia"/>
+          <w:b w:val="0"/>
+          <w:bCs w:val="0"/>
+          <w:sz w:val="21"/>
+          <w:szCs w:val="24"/>
+        </w:rPr>
+        <w:t>gadget</w:t>
+      </w:r>
+      <w:r>
+        <w:rPr>
+          <w:rFonts w:hint="eastAsia" w:asciiTheme="minorAscii" w:hAnsiTheme="minorEastAsia" w:cstheme="minorEastAsia"/>
+          <w:b w:val="0"/>
+          <w:bCs w:val="0"/>
+          <w:sz w:val="21"/>
+          <w:szCs w:val="24"/>
+        </w:rPr>
+        <w:t>，</w:t>
+      </w:r>
+      <w:r>
+        <w:rPr>
+          <w:rFonts w:hint="default" w:asciiTheme="minorAscii" w:hAnsiTheme="minorEastAsia" w:cstheme="minorEastAsia"/>
+          <w:b w:val="0"/>
+          <w:bCs w:val="0"/>
+          <w:sz w:val="21"/>
+          <w:szCs w:val="24"/>
+        </w:rPr>
+        <w:t>其中</w:t>
+      </w:r>
+      <w:r>
+        <w:rPr>
+          <w:rFonts w:hint="eastAsia" w:asciiTheme="minorAscii" w:hAnsiTheme="minorEastAsia" w:cstheme="minorEastAsia"/>
+          <w:b w:val="0"/>
+          <w:bCs w:val="0"/>
+          <w:sz w:val="21"/>
+          <w:szCs w:val="24"/>
+        </w:rPr>
+        <w:t>125605</w:t>
+      </w:r>
+      <w:r>
+        <w:rPr>
+          <w:rFonts w:hint="default" w:asciiTheme="minorAscii" w:hAnsiTheme="minorEastAsia" w:cstheme="minorEastAsia"/>
+          <w:b w:val="0"/>
+          <w:bCs w:val="0"/>
+          <w:sz w:val="21"/>
+          <w:szCs w:val="24"/>
+        </w:rPr>
+        <w:t>个来自</w:t>
+      </w:r>
+      <w:r>
+        <w:rPr>
+          <w:rFonts w:hint="eastAsia" w:asciiTheme="minorAscii" w:hAnsiTheme="minorEastAsia" w:cstheme="minorEastAsia"/>
+          <w:b w:val="0"/>
+          <w:bCs w:val="0"/>
+          <w:sz w:val="21"/>
+          <w:szCs w:val="24"/>
+        </w:rPr>
+        <w:t>ROPGadget，156736</w:t>
+      </w:r>
+      <w:r>
+        <w:rPr>
+          <w:rFonts w:hint="default" w:asciiTheme="minorAscii" w:hAnsiTheme="minorEastAsia" w:cstheme="minorEastAsia"/>
+          <w:b w:val="0"/>
+          <w:bCs w:val="0"/>
+          <w:sz w:val="21"/>
+          <w:szCs w:val="24"/>
+        </w:rPr>
+        <w:t>个来自</w:t>
+      </w:r>
+      <w:r>
+        <w:rPr>
+          <w:rFonts w:hint="eastAsia" w:asciiTheme="minorAscii" w:hAnsiTheme="minorEastAsia" w:cstheme="minorEastAsia"/>
+          <w:b w:val="0"/>
+          <w:bCs w:val="0"/>
+          <w:sz w:val="21"/>
+          <w:szCs w:val="24"/>
+        </w:rPr>
+        <w:t>Ropper。如图5所示，最大的</w:t>
+      </w:r>
+      <w:r>
+        <w:rPr>
+          <w:rFonts w:hint="default" w:asciiTheme="minorAscii" w:hAnsiTheme="minorEastAsia" w:cstheme="minorEastAsia"/>
+          <w:b w:val="0"/>
+          <w:bCs w:val="0"/>
+          <w:sz w:val="21"/>
+          <w:szCs w:val="24"/>
+        </w:rPr>
+        <w:t>gadget</w:t>
+      </w:r>
+      <w:r>
+        <w:rPr>
+          <w:rFonts w:hint="eastAsia" w:asciiTheme="minorAscii" w:hAnsiTheme="minorEastAsia" w:cstheme="minorEastAsia"/>
+          <w:b w:val="0"/>
+          <w:bCs w:val="0"/>
+          <w:sz w:val="21"/>
+          <w:szCs w:val="24"/>
+        </w:rPr>
+        <w:t>大小为10，</w:t>
+      </w:r>
+      <w:r>
+        <w:rPr>
+          <w:rFonts w:hint="default" w:asciiTheme="minorAscii" w:hAnsiTheme="minorEastAsia" w:cstheme="minorEastAsia"/>
+          <w:b w:val="0"/>
+          <w:bCs w:val="0"/>
+          <w:sz w:val="21"/>
+          <w:szCs w:val="24"/>
+        </w:rPr>
+        <w:t>且近乎</w:t>
+      </w:r>
+      <w:r>
+        <w:rPr>
+          <w:rFonts w:hint="eastAsia" w:asciiTheme="minorAscii" w:hAnsiTheme="minorEastAsia" w:cstheme="minorEastAsia"/>
+          <w:b w:val="0"/>
+          <w:bCs w:val="0"/>
+          <w:sz w:val="21"/>
+          <w:szCs w:val="24"/>
+        </w:rPr>
+        <w:t>所有</w:t>
+      </w:r>
+      <w:r>
+        <w:rPr>
+          <w:rFonts w:hint="default" w:asciiTheme="minorAscii" w:hAnsiTheme="minorEastAsia" w:cstheme="minorEastAsia"/>
+          <w:b w:val="0"/>
+          <w:bCs w:val="0"/>
+          <w:sz w:val="21"/>
+          <w:szCs w:val="24"/>
+        </w:rPr>
+        <w:t>gadget的</w:t>
+      </w:r>
+      <w:r>
+        <w:rPr>
+          <w:rFonts w:hint="eastAsia" w:asciiTheme="minorAscii" w:hAnsiTheme="minorEastAsia" w:cstheme="minorEastAsia"/>
+          <w:b w:val="0"/>
+          <w:bCs w:val="0"/>
+          <w:sz w:val="21"/>
+          <w:szCs w:val="24"/>
+        </w:rPr>
+        <w:t>大小都小于8</w:t>
+      </w:r>
+      <w:r>
+        <w:rPr>
+          <w:rFonts w:hint="default" w:asciiTheme="minorAscii" w:hAnsiTheme="minorEastAsia" w:cstheme="minorEastAsia"/>
+          <w:b w:val="0"/>
+          <w:bCs w:val="0"/>
+          <w:sz w:val="21"/>
+          <w:szCs w:val="24"/>
+        </w:rPr>
+        <w:t>。</w:t>
+      </w:r>
+      <w:r>
+        <w:rPr>
+          <w:rFonts w:hint="eastAsia" w:asciiTheme="minorAscii" w:hAnsiTheme="minorEastAsia" w:cstheme="minorEastAsia"/>
+          <w:b w:val="0"/>
+          <w:bCs w:val="0"/>
+          <w:sz w:val="21"/>
+          <w:szCs w:val="24"/>
+        </w:rPr>
+        <w:t>在Ropper</w:t>
+      </w:r>
+      <w:r>
+        <w:rPr>
+          <w:rFonts w:hint="default" w:asciiTheme="minorAscii" w:hAnsiTheme="minorEastAsia" w:cstheme="minorEastAsia"/>
+          <w:b w:val="0"/>
+          <w:bCs w:val="0"/>
+          <w:sz w:val="21"/>
+          <w:szCs w:val="24"/>
+        </w:rPr>
+        <w:t>收集</w:t>
+      </w:r>
+      <w:r>
+        <w:rPr>
+          <w:rFonts w:hint="eastAsia" w:asciiTheme="minorAscii" w:hAnsiTheme="minorEastAsia" w:cstheme="minorEastAsia"/>
+          <w:b w:val="0"/>
+          <w:bCs w:val="0"/>
+          <w:sz w:val="21"/>
+          <w:szCs w:val="24"/>
+        </w:rPr>
+        <w:t>的</w:t>
+      </w:r>
+      <w:r>
+        <w:rPr>
+          <w:rFonts w:hint="default" w:asciiTheme="minorAscii" w:hAnsiTheme="minorEastAsia" w:cstheme="minorEastAsia"/>
+          <w:b w:val="0"/>
+          <w:bCs w:val="0"/>
+          <w:sz w:val="21"/>
+          <w:szCs w:val="24"/>
+        </w:rPr>
+        <w:t>gadget</w:t>
+      </w:r>
+      <w:r>
+        <w:rPr>
+          <w:rFonts w:hint="eastAsia" w:asciiTheme="minorAscii" w:hAnsiTheme="minorEastAsia" w:cstheme="minorEastAsia"/>
+          <w:b w:val="0"/>
+          <w:bCs w:val="0"/>
+          <w:sz w:val="21"/>
+          <w:szCs w:val="24"/>
+        </w:rPr>
+        <w:t>中</w:t>
+      </w:r>
+      <w:r>
+        <w:rPr>
+          <w:rFonts w:hint="default" w:asciiTheme="minorAscii" w:hAnsiTheme="minorEastAsia" w:cstheme="minorEastAsia"/>
+          <w:b w:val="0"/>
+          <w:bCs w:val="0"/>
+          <w:sz w:val="21"/>
+          <w:szCs w:val="24"/>
+        </w:rPr>
+        <w:t>，</w:t>
+      </w:r>
+      <w:r>
+        <w:rPr>
+          <w:rFonts w:hint="eastAsia" w:asciiTheme="minorAscii" w:hAnsiTheme="minorEastAsia" w:cstheme="minorEastAsia"/>
+          <w:b w:val="0"/>
+          <w:bCs w:val="0"/>
+          <w:sz w:val="21"/>
+          <w:szCs w:val="24"/>
+        </w:rPr>
+        <w:t>最大</w:t>
+      </w:r>
+      <w:r>
+        <w:rPr>
+          <w:rFonts w:hint="default" w:asciiTheme="minorAscii" w:hAnsiTheme="minorEastAsia" w:cstheme="minorEastAsia"/>
+          <w:b w:val="0"/>
+          <w:bCs w:val="0"/>
+          <w:sz w:val="21"/>
+          <w:szCs w:val="24"/>
+        </w:rPr>
+        <w:t>的</w:t>
+      </w:r>
+      <w:r>
+        <w:rPr>
+          <w:rFonts w:hint="eastAsia" w:asciiTheme="minorAscii" w:hAnsiTheme="minorEastAsia" w:cstheme="minorEastAsia"/>
+          <w:b w:val="0"/>
+          <w:bCs w:val="0"/>
+          <w:sz w:val="21"/>
+          <w:szCs w:val="24"/>
+        </w:rPr>
+        <w:t>大小为6</w:t>
+      </w:r>
+      <w:r>
+        <w:rPr>
+          <w:rFonts w:hint="default" w:asciiTheme="minorAscii" w:hAnsiTheme="minorEastAsia" w:cstheme="minorEastAsia"/>
+          <w:b w:val="0"/>
+          <w:bCs w:val="0"/>
+          <w:sz w:val="21"/>
+          <w:szCs w:val="24"/>
+        </w:rPr>
+        <w:t>。</w:t>
+      </w:r>
+      <w:r>
+        <w:rPr>
+          <w:rFonts w:hint="eastAsia" w:asciiTheme="minorAscii" w:hAnsiTheme="minorEastAsia" w:cstheme="minorEastAsia"/>
+          <w:b w:val="0"/>
+          <w:bCs w:val="0"/>
+          <w:sz w:val="21"/>
+          <w:szCs w:val="24"/>
+        </w:rPr>
+        <w:t>我们还测量了</w:t>
+      </w:r>
+      <w:r>
+        <w:rPr>
+          <w:rFonts w:hint="default" w:asciiTheme="minorAscii" w:hAnsiTheme="minorEastAsia" w:cstheme="minorEastAsia"/>
+          <w:b w:val="0"/>
+          <w:bCs w:val="0"/>
+          <w:sz w:val="21"/>
+          <w:szCs w:val="24"/>
+        </w:rPr>
+        <w:t>实际</w:t>
+      </w:r>
+      <w:r>
+        <w:rPr>
+          <w:rFonts w:hint="eastAsia" w:asciiTheme="minorAscii" w:hAnsiTheme="minorEastAsia" w:cstheme="minorEastAsia"/>
+          <w:b w:val="0"/>
+          <w:bCs w:val="0"/>
+          <w:sz w:val="21"/>
+          <w:szCs w:val="24"/>
+        </w:rPr>
+        <w:t>ROP</w:t>
+      </w:r>
+      <w:r>
+        <w:rPr>
+          <w:rFonts w:hint="default" w:asciiTheme="minorAscii" w:hAnsiTheme="minorEastAsia" w:cstheme="minorEastAsia"/>
+          <w:b w:val="0"/>
+          <w:bCs w:val="0"/>
+          <w:sz w:val="21"/>
+          <w:szCs w:val="24"/>
+        </w:rPr>
+        <w:t>攻击中ROP恶意代码，并</w:t>
+      </w:r>
+      <w:r>
+        <w:rPr>
+          <w:rFonts w:hint="eastAsia" w:asciiTheme="minorAscii" w:hAnsiTheme="minorEastAsia" w:cstheme="minorEastAsia"/>
+          <w:b w:val="0"/>
+          <w:bCs w:val="0"/>
+          <w:sz w:val="21"/>
+          <w:szCs w:val="24"/>
+        </w:rPr>
+        <w:t>没有</w:t>
+      </w:r>
+      <w:r>
+        <w:rPr>
+          <w:rFonts w:hint="default" w:asciiTheme="minorAscii" w:hAnsiTheme="minorEastAsia" w:cstheme="minorEastAsia"/>
+          <w:b w:val="0"/>
+          <w:bCs w:val="0"/>
+          <w:sz w:val="21"/>
+          <w:szCs w:val="24"/>
+        </w:rPr>
+        <w:t>发现</w:t>
+      </w:r>
+      <w:r>
+        <w:rPr>
+          <w:rFonts w:hint="eastAsia" w:asciiTheme="minorAscii" w:hAnsiTheme="minorEastAsia" w:cstheme="minorEastAsia"/>
+          <w:b w:val="0"/>
+          <w:bCs w:val="0"/>
+          <w:sz w:val="21"/>
+          <w:szCs w:val="24"/>
+        </w:rPr>
+        <w:t>大小超过6</w:t>
+      </w:r>
+      <w:r>
+        <w:rPr>
+          <w:rFonts w:hint="default" w:asciiTheme="minorAscii" w:hAnsiTheme="minorEastAsia" w:cstheme="minorEastAsia"/>
+          <w:b w:val="0"/>
+          <w:bCs w:val="0"/>
+          <w:sz w:val="21"/>
+          <w:szCs w:val="24"/>
+        </w:rPr>
+        <w:t>的gadget。</w:t>
+      </w:r>
+      <w:r>
+        <w:rPr>
+          <w:rFonts w:hint="eastAsia" w:asciiTheme="minorAscii" w:hAnsiTheme="minorEastAsia" w:cstheme="minorEastAsia"/>
+          <w:b w:val="0"/>
+          <w:bCs w:val="0"/>
+          <w:sz w:val="21"/>
+          <w:szCs w:val="24"/>
+        </w:rPr>
+        <w:t>根据上述结果，我们可以安全地选择7作为</w:t>
+      </w:r>
+      <w:r>
+        <w:rPr>
+          <w:rFonts w:hint="default" w:asciiTheme="minorAscii" w:hAnsiTheme="minorEastAsia" w:cstheme="minorEastAsia"/>
+          <w:b w:val="0"/>
+          <w:bCs w:val="0"/>
+          <w:sz w:val="21"/>
+          <w:szCs w:val="24"/>
+        </w:rPr>
+        <w:t>gadget</w:t>
+      </w:r>
+      <w:r>
+        <w:rPr>
+          <w:rFonts w:hint="eastAsia" w:asciiTheme="minorAscii" w:hAnsiTheme="minorEastAsia" w:cstheme="minorEastAsia"/>
+          <w:b w:val="0"/>
+          <w:bCs w:val="0"/>
+          <w:sz w:val="21"/>
+          <w:szCs w:val="24"/>
+        </w:rPr>
+        <w:t>大小</w:t>
+      </w:r>
+      <w:r>
+        <w:rPr>
+          <w:rFonts w:hint="default" w:asciiTheme="minorAscii" w:hAnsiTheme="minorEastAsia" w:cstheme="minorEastAsia"/>
+          <w:b w:val="0"/>
+          <w:bCs w:val="0"/>
+          <w:sz w:val="21"/>
+          <w:szCs w:val="24"/>
+        </w:rPr>
+        <w:t>的</w:t>
+      </w:r>
+      <w:r>
+        <w:rPr>
+          <w:rFonts w:hint="eastAsia" w:asciiTheme="minorAscii" w:hAnsiTheme="minorEastAsia" w:cstheme="minorEastAsia"/>
+          <w:b w:val="0"/>
+          <w:bCs w:val="0"/>
+          <w:sz w:val="21"/>
+          <w:szCs w:val="24"/>
+        </w:rPr>
+        <w:t>阈值（T0）。如果指令序列的长度不</w:t>
+      </w:r>
+      <w:r>
+        <w:rPr>
+          <w:rFonts w:hint="default" w:asciiTheme="minorAscii" w:hAnsiTheme="minorEastAsia" w:cstheme="minorEastAsia"/>
+          <w:b w:val="0"/>
+          <w:bCs w:val="0"/>
+          <w:sz w:val="21"/>
+          <w:szCs w:val="24"/>
+        </w:rPr>
+        <w:t>超过</w:t>
+      </w:r>
+      <w:r>
+        <w:rPr>
+          <w:rFonts w:hint="eastAsia" w:asciiTheme="minorAscii" w:hAnsiTheme="minorEastAsia" w:cstheme="minorEastAsia"/>
+          <w:b w:val="0"/>
+          <w:bCs w:val="0"/>
+          <w:sz w:val="21"/>
+          <w:szCs w:val="24"/>
+        </w:rPr>
+        <w:t>7，ROP-Hunt将</w:t>
+      </w:r>
+      <w:r>
+        <w:rPr>
+          <w:rFonts w:hint="default" w:asciiTheme="minorAscii" w:hAnsiTheme="minorEastAsia" w:cstheme="minorEastAsia"/>
+          <w:b w:val="0"/>
+          <w:bCs w:val="0"/>
+          <w:sz w:val="21"/>
+          <w:szCs w:val="24"/>
+        </w:rPr>
+        <w:t>会</w:t>
+      </w:r>
+      <w:r>
+        <w:rPr>
+          <w:rFonts w:hint="eastAsia" w:asciiTheme="minorAscii" w:hAnsiTheme="minorEastAsia" w:cstheme="minorEastAsia"/>
+          <w:b w:val="0"/>
+          <w:bCs w:val="0"/>
+          <w:sz w:val="21"/>
+          <w:szCs w:val="24"/>
+        </w:rPr>
+        <w:t>视其为候选</w:t>
+      </w:r>
+      <w:r>
+        <w:rPr>
+          <w:rFonts w:hint="default" w:asciiTheme="minorAscii" w:hAnsiTheme="minorEastAsia" w:cstheme="minorEastAsia"/>
+          <w:b w:val="0"/>
+          <w:bCs w:val="0"/>
+          <w:sz w:val="21"/>
+          <w:szCs w:val="24"/>
+        </w:rPr>
+        <w:t>gadget</w:t>
+      </w:r>
+      <w:r>
+        <w:rPr>
+          <w:rFonts w:hint="eastAsia" w:asciiTheme="minorAscii" w:hAnsiTheme="minorEastAsia" w:cstheme="minorEastAsia"/>
+          <w:b w:val="0"/>
+          <w:bCs w:val="0"/>
+          <w:sz w:val="21"/>
+          <w:szCs w:val="24"/>
+        </w:rPr>
+        <w:t>。</w:t>
+      </w:r>
+    </w:p>
+    <w:p>
+      <w:pPr>
+        <w:spacing w:line="240" w:lineRule="auto"/>
+        <w:jc w:val="center"/>
+        <w:rPr>
+          <w:rFonts w:hint="eastAsia" w:asciiTheme="minorAscii" w:hAnsiTheme="minorEastAsia" w:cstheme="minorEastAsia"/>
+          <w:b w:val="0"/>
+          <w:bCs w:val="0"/>
+          <w:sz w:val="21"/>
+          <w:szCs w:val="24"/>
+        </w:rPr>
+      </w:pPr>
+      <w:r>
+        <w:drawing>
+          <wp:inline distT="0" distB="0" distL="114300" distR="114300">
+            <wp:extent cx="2641600" cy="1552575"/>
+            <wp:effectExtent l="0" t="0" r="6350" b="9525"/>
+            <wp:docPr id="5" name="Picture 5"/>
+            <wp:cNvGraphicFramePr>
+              <a:graphicFrameLocks xmlns:a="http://schemas.openxmlformats.org/drawingml/2006/main" noChangeAspect="1"/>
+            </wp:cNvGraphicFramePr>
+            <a:graphic xmlns:a="http://schemas.openxmlformats.org/drawingml/2006/main">
+              <a:graphicData uri="http://schemas.openxmlformats.org/drawingml/2006/picture">
+                <pic:pic xmlns:pic="http://schemas.openxmlformats.org/drawingml/2006/picture">
+                  <pic:nvPicPr>
+                    <pic:cNvPr id="5" name="Picture 5"/>
+                    <pic:cNvPicPr>
+                      <a:picLocks noChangeAspect="1"/>
+                    </pic:cNvPicPr>
+                  </pic:nvPicPr>
+                  <pic:blipFill>
+                    <a:blip r:embed="rId8"/>
+                    <a:stretch>
+                      <a:fillRect/>
+                    </a:stretch>
+                  </pic:blipFill>
+                  <pic:spPr>
+                    <a:xfrm>
+                      <a:off x="0" y="0"/>
+                      <a:ext cx="2641600" cy="1552575"/>
+                    </a:xfrm>
+                    <a:prstGeom prst="rect">
+                      <a:avLst/>
+                    </a:prstGeom>
+                    <a:noFill/>
+                    <a:ln w="9525">
+                      <a:noFill/>
+                      <a:miter/>
+                    </a:ln>
+                  </pic:spPr>
+                </pic:pic>
+              </a:graphicData>
+            </a:graphic>
+          </wp:inline>
+        </w:drawing>
+      </w:r>
+    </w:p>
+    <w:p>
+      <w:pPr>
+        <w:spacing w:line="240" w:lineRule="auto"/>
+        <w:jc w:val="center"/>
+        <w:rPr>
+          <w:rFonts w:hint="eastAsia" w:asciiTheme="minorAscii" w:hAnsiTheme="minorEastAsia" w:cstheme="minorEastAsia"/>
+          <w:b w:val="0"/>
+          <w:bCs w:val="0"/>
+          <w:sz w:val="21"/>
+          <w:szCs w:val="24"/>
+        </w:rPr>
+      </w:pPr>
+      <w:r>
+        <w:rPr>
+          <w:rFonts w:hint="eastAsia" w:asciiTheme="minorAscii" w:hAnsiTheme="minorEastAsia" w:cstheme="minorEastAsia"/>
+          <w:b w:val="0"/>
+          <w:bCs w:val="0"/>
+          <w:sz w:val="21"/>
+          <w:szCs w:val="24"/>
+        </w:rPr>
+        <w:t>图5</w:t>
+      </w:r>
+      <w:r>
+        <w:rPr>
+          <w:rFonts w:hint="default" w:asciiTheme="minorAscii" w:hAnsiTheme="minorEastAsia" w:cstheme="minorEastAsia"/>
+          <w:b w:val="0"/>
+          <w:bCs w:val="0"/>
+          <w:sz w:val="21"/>
+          <w:szCs w:val="24"/>
+        </w:rPr>
+        <w:t xml:space="preserve"> </w:t>
+      </w:r>
+      <w:r>
+        <w:rPr>
+          <w:rFonts w:hint="default" w:asciiTheme="minorAscii" w:hAnsiTheme="minorEastAsia" w:cstheme="minorEastAsia"/>
+          <w:b w:val="0"/>
+          <w:bCs w:val="0"/>
+          <w:sz w:val="21"/>
+          <w:szCs w:val="24"/>
+        </w:rPr>
+        <w:t>gadget</w:t>
+      </w:r>
+      <w:r>
+        <w:rPr>
+          <w:rFonts w:hint="eastAsia" w:asciiTheme="minorAscii" w:hAnsiTheme="minorEastAsia" w:cstheme="minorEastAsia"/>
+          <w:b w:val="0"/>
+          <w:bCs w:val="0"/>
+          <w:sz w:val="21"/>
+          <w:szCs w:val="24"/>
+        </w:rPr>
+        <w:t>测量结果的大小</w:t>
+      </w:r>
+    </w:p>
+    <w:p>
+      <w:pPr>
+        <w:spacing w:line="240" w:lineRule="auto"/>
+        <w:jc w:val="both"/>
+        <w:rPr>
+          <w:rFonts w:hint="eastAsia" w:asciiTheme="minorAscii" w:hAnsiTheme="minorEastAsia" w:cstheme="minorEastAsia"/>
+          <w:b w:val="0"/>
+          <w:bCs w:val="0"/>
+          <w:sz w:val="21"/>
+          <w:szCs w:val="24"/>
+        </w:rPr>
+      </w:pPr>
+    </w:p>
+    <w:p>
+      <w:pPr>
+        <w:spacing w:line="240" w:lineRule="auto"/>
+        <w:ind w:firstLine="420" w:firstLineChars="0"/>
+        <w:jc w:val="both"/>
+        <w:rPr>
+          <w:rFonts w:hint="eastAsia" w:asciiTheme="minorAscii" w:hAnsiTheme="minorEastAsia" w:cstheme="minorEastAsia"/>
+          <w:b w:val="0"/>
+          <w:bCs w:val="0"/>
+          <w:sz w:val="21"/>
+          <w:szCs w:val="24"/>
+        </w:rPr>
+      </w:pPr>
+      <w:r>
+        <w:rPr>
+          <w:rFonts w:hint="eastAsia" w:asciiTheme="minorAscii" w:hAnsiTheme="minorEastAsia" w:cstheme="minorEastAsia"/>
+          <w:b w:val="0"/>
+          <w:bCs w:val="0"/>
+          <w:sz w:val="21"/>
+          <w:szCs w:val="24"/>
+        </w:rPr>
+        <w:t>在ROP攻击中，攻击者将一些</w:t>
+      </w:r>
+      <w:r>
+        <w:rPr>
+          <w:rFonts w:hint="default" w:asciiTheme="minorAscii" w:hAnsiTheme="minorEastAsia" w:cstheme="minorEastAsia"/>
+          <w:b w:val="0"/>
+          <w:bCs w:val="0"/>
+          <w:sz w:val="21"/>
+          <w:szCs w:val="24"/>
+        </w:rPr>
+        <w:t>gadget</w:t>
+      </w:r>
+      <w:r>
+        <w:rPr>
+          <w:rFonts w:hint="eastAsia" w:asciiTheme="minorAscii" w:hAnsiTheme="minorEastAsia" w:cstheme="minorEastAsia"/>
+          <w:b w:val="0"/>
+          <w:bCs w:val="0"/>
+          <w:sz w:val="21"/>
+          <w:szCs w:val="24"/>
+        </w:rPr>
+        <w:t>链接在一起以完成预期的操作。</w:t>
+      </w:r>
+      <w:r>
+        <w:rPr>
+          <w:rFonts w:hint="default" w:asciiTheme="minorAscii" w:hAnsiTheme="minorEastAsia" w:cstheme="minorEastAsia"/>
+          <w:b w:val="0"/>
+          <w:bCs w:val="0"/>
+          <w:sz w:val="21"/>
+          <w:szCs w:val="24"/>
+        </w:rPr>
+        <w:t>为了构造一次</w:t>
+      </w:r>
+      <w:r>
+        <w:rPr>
+          <w:rFonts w:hint="eastAsia" w:asciiTheme="minorAscii" w:hAnsiTheme="minorEastAsia" w:cstheme="minorEastAsia"/>
+          <w:b w:val="0"/>
+          <w:bCs w:val="0"/>
+          <w:sz w:val="21"/>
+          <w:szCs w:val="24"/>
+        </w:rPr>
+        <w:t>系统调用操作，攻击者至少</w:t>
+      </w:r>
+      <w:r>
+        <w:rPr>
+          <w:rFonts w:hint="default" w:asciiTheme="minorAscii" w:hAnsiTheme="minorEastAsia" w:cstheme="minorEastAsia"/>
+          <w:b w:val="0"/>
+          <w:bCs w:val="0"/>
+          <w:sz w:val="21"/>
+          <w:szCs w:val="24"/>
+        </w:rPr>
+        <w:t>要用</w:t>
+      </w:r>
+      <w:r>
+        <w:rPr>
+          <w:rFonts w:hint="eastAsia" w:asciiTheme="minorAscii" w:hAnsiTheme="minorEastAsia" w:cstheme="minorEastAsia"/>
+          <w:b w:val="0"/>
+          <w:bCs w:val="0"/>
+          <w:sz w:val="21"/>
+          <w:szCs w:val="24"/>
+        </w:rPr>
+        <w:t>3个</w:t>
+      </w:r>
+      <w:r>
+        <w:rPr>
+          <w:rFonts w:hint="default" w:asciiTheme="minorAscii" w:hAnsiTheme="minorEastAsia" w:cstheme="minorEastAsia"/>
+          <w:b w:val="0"/>
+          <w:bCs w:val="0"/>
+          <w:sz w:val="21"/>
+          <w:szCs w:val="24"/>
+        </w:rPr>
+        <w:t>gadget才能</w:t>
+      </w:r>
+      <w:r>
+        <w:rPr>
+          <w:rFonts w:hint="eastAsia" w:asciiTheme="minorAscii" w:hAnsiTheme="minorEastAsia" w:cstheme="minorEastAsia"/>
+          <w:b w:val="0"/>
+          <w:bCs w:val="0"/>
+          <w:sz w:val="21"/>
+          <w:szCs w:val="24"/>
+        </w:rPr>
+        <w:t>将正确的参数放入参数寄存器并跳转</w:t>
+      </w:r>
+      <w:r>
+        <w:rPr>
+          <w:rFonts w:hint="default" w:asciiTheme="minorAscii" w:hAnsiTheme="minorEastAsia" w:cstheme="minorEastAsia"/>
+          <w:b w:val="0"/>
+          <w:bCs w:val="0"/>
+          <w:sz w:val="21"/>
+          <w:szCs w:val="24"/>
+        </w:rPr>
+        <w:t>至</w:t>
+      </w:r>
+      <w:r>
+        <w:rPr>
+          <w:rFonts w:hint="eastAsia" w:asciiTheme="minorAscii" w:hAnsiTheme="minorEastAsia" w:cstheme="minorEastAsia"/>
+          <w:b w:val="0"/>
+          <w:bCs w:val="0"/>
+          <w:sz w:val="21"/>
+          <w:szCs w:val="24"/>
+        </w:rPr>
+        <w:t>系统调用</w:t>
+      </w:r>
+      <w:r>
+        <w:rPr>
+          <w:rFonts w:hint="default" w:asciiTheme="minorAscii" w:hAnsiTheme="minorEastAsia" w:cstheme="minorEastAsia"/>
+          <w:b w:val="0"/>
+          <w:bCs w:val="0"/>
+          <w:sz w:val="21"/>
+          <w:szCs w:val="24"/>
+        </w:rPr>
+        <w:t>程序入口</w:t>
+      </w:r>
+      <w:r>
+        <w:rPr>
+          <w:rFonts w:hint="eastAsia" w:asciiTheme="minorAscii" w:hAnsiTheme="minorEastAsia" w:cstheme="minorEastAsia"/>
+          <w:b w:val="0"/>
+          <w:bCs w:val="0"/>
+          <w:sz w:val="21"/>
+          <w:szCs w:val="24"/>
+        </w:rPr>
+        <w:t>。我们认为</w:t>
+      </w:r>
+      <w:r>
+        <w:rPr>
+          <w:rFonts w:hint="default" w:asciiTheme="minorAscii" w:hAnsiTheme="minorEastAsia" w:cstheme="minorEastAsia"/>
+          <w:b w:val="0"/>
+          <w:bCs w:val="0"/>
+          <w:sz w:val="21"/>
+          <w:szCs w:val="24"/>
+        </w:rPr>
+        <w:t>，</w:t>
+      </w:r>
+      <w:r>
+        <w:rPr>
+          <w:rFonts w:hint="eastAsia" w:asciiTheme="minorAscii" w:hAnsiTheme="minorEastAsia" w:cstheme="minorEastAsia"/>
+          <w:b w:val="0"/>
+          <w:bCs w:val="0"/>
+          <w:sz w:val="21"/>
+          <w:szCs w:val="24"/>
+        </w:rPr>
+        <w:t>攻击者只用3个或更少的</w:t>
+      </w:r>
+      <w:r>
+        <w:rPr>
+          <w:rFonts w:hint="default" w:asciiTheme="minorAscii" w:hAnsiTheme="minorEastAsia" w:cstheme="minorEastAsia"/>
+          <w:b w:val="0"/>
+          <w:bCs w:val="0"/>
+          <w:sz w:val="21"/>
+          <w:szCs w:val="24"/>
+        </w:rPr>
+        <w:t>gadget</w:t>
+      </w:r>
+      <w:r>
+        <w:rPr>
+          <w:rFonts w:hint="eastAsia" w:asciiTheme="minorAscii" w:hAnsiTheme="minorEastAsia" w:cstheme="minorEastAsia"/>
+          <w:b w:val="0"/>
+          <w:bCs w:val="0"/>
+          <w:sz w:val="21"/>
+          <w:szCs w:val="24"/>
+        </w:rPr>
+        <w:t>无法进行任何有意义的攻击。所以</w:t>
+      </w:r>
+      <w:r>
+        <w:rPr>
+          <w:rFonts w:hint="default" w:asciiTheme="minorAscii" w:hAnsiTheme="minorEastAsia" w:cstheme="minorEastAsia"/>
+          <w:b w:val="0"/>
+          <w:bCs w:val="0"/>
+          <w:sz w:val="21"/>
+          <w:szCs w:val="24"/>
+        </w:rPr>
+        <w:t>，</w:t>
+      </w:r>
+      <w:r>
+        <w:rPr>
+          <w:rFonts w:hint="eastAsia" w:asciiTheme="minorAscii" w:hAnsiTheme="minorEastAsia" w:cstheme="minorEastAsia"/>
+          <w:b w:val="0"/>
+          <w:bCs w:val="0"/>
+          <w:sz w:val="21"/>
+          <w:szCs w:val="24"/>
+        </w:rPr>
+        <w:t>我们将</w:t>
+      </w:r>
+      <w:r>
+        <w:rPr>
+          <w:rFonts w:hint="default" w:asciiTheme="minorAscii" w:hAnsiTheme="minorEastAsia" w:cstheme="minorEastAsia"/>
+          <w:b w:val="0"/>
+          <w:bCs w:val="0"/>
+          <w:sz w:val="21"/>
+          <w:szCs w:val="24"/>
+        </w:rPr>
+        <w:t>阈值</w:t>
+      </w:r>
+      <w:r>
+        <w:rPr>
+          <w:rFonts w:hint="eastAsia" w:asciiTheme="minorAscii" w:hAnsiTheme="minorEastAsia" w:cstheme="minorEastAsia"/>
+          <w:b w:val="0"/>
+          <w:bCs w:val="0"/>
+          <w:sz w:val="21"/>
+          <w:szCs w:val="24"/>
+        </w:rPr>
+        <w:t>T1设置为3，也就是说，ROP-Hunt</w:t>
+      </w:r>
+      <w:r>
+        <w:rPr>
+          <w:rFonts w:hint="default" w:asciiTheme="minorAscii" w:hAnsiTheme="minorEastAsia" w:cstheme="minorEastAsia"/>
+          <w:b w:val="0"/>
+          <w:bCs w:val="0"/>
+          <w:sz w:val="21"/>
+          <w:szCs w:val="24"/>
+        </w:rPr>
+        <w:t>会检查</w:t>
+      </w:r>
+      <w:r>
+        <w:rPr>
+          <w:rFonts w:hint="eastAsia" w:asciiTheme="minorAscii" w:hAnsiTheme="minorEastAsia" w:cstheme="minorEastAsia"/>
+          <w:b w:val="0"/>
+          <w:bCs w:val="0"/>
+          <w:sz w:val="21"/>
+          <w:szCs w:val="24"/>
+        </w:rPr>
+        <w:t>连续的</w:t>
+      </w:r>
+      <w:r>
+        <w:rPr>
+          <w:rFonts w:hint="default" w:asciiTheme="minorAscii" w:hAnsiTheme="minorEastAsia" w:cstheme="minorEastAsia"/>
+          <w:b w:val="0"/>
+          <w:bCs w:val="0"/>
+          <w:sz w:val="21"/>
+          <w:szCs w:val="24"/>
+        </w:rPr>
+        <w:t>gadget</w:t>
+      </w:r>
+      <w:r>
+        <w:rPr>
+          <w:rFonts w:hint="eastAsia" w:asciiTheme="minorAscii" w:hAnsiTheme="minorEastAsia" w:cstheme="minorEastAsia"/>
+          <w:b w:val="0"/>
+          <w:bCs w:val="0"/>
+          <w:sz w:val="21"/>
+          <w:szCs w:val="24"/>
+        </w:rPr>
+        <w:t>是否超过3个。</w:t>
+      </w:r>
+    </w:p>
+    <w:p>
+      <w:pPr>
+        <w:spacing w:line="240" w:lineRule="auto"/>
+        <w:jc w:val="both"/>
+        <w:rPr>
+          <w:rFonts w:hint="eastAsia" w:asciiTheme="minorAscii" w:hAnsiTheme="minorEastAsia" w:cstheme="minorEastAsia"/>
+          <w:b w:val="0"/>
+          <w:bCs w:val="0"/>
+          <w:sz w:val="21"/>
+          <w:szCs w:val="24"/>
+        </w:rPr>
+      </w:pPr>
+    </w:p>
+    <w:p>
+      <w:pPr>
+        <w:spacing w:line="240" w:lineRule="auto"/>
+        <w:jc w:val="both"/>
+        <w:rPr>
+          <w:rFonts w:hint="eastAsia" w:asciiTheme="minorAscii" w:hAnsiTheme="minorEastAsia" w:cstheme="minorEastAsia"/>
+          <w:b w:val="0"/>
+          <w:bCs w:val="0"/>
+          <w:sz w:val="21"/>
+          <w:szCs w:val="24"/>
+        </w:rPr>
+      </w:pPr>
+      <w:r>
+        <w:rPr>
+          <w:rFonts w:hint="default" w:asciiTheme="minorAscii" w:hAnsiTheme="minorEastAsia" w:cstheme="minorEastAsia"/>
+          <w:b w:val="0"/>
+          <w:bCs w:val="0"/>
+          <w:sz w:val="21"/>
+          <w:szCs w:val="24"/>
+        </w:rPr>
+        <w:t>六、</w:t>
+      </w:r>
+      <w:r>
+        <w:rPr>
+          <w:rFonts w:hint="eastAsia" w:asciiTheme="minorAscii" w:hAnsiTheme="minorEastAsia" w:cstheme="minorEastAsia"/>
+          <w:b w:val="0"/>
+          <w:bCs w:val="0"/>
+          <w:sz w:val="21"/>
+          <w:szCs w:val="24"/>
+        </w:rPr>
+        <w:t>延迟</w:t>
+      </w:r>
+      <w:r>
+        <w:rPr>
+          <w:rFonts w:hint="default" w:asciiTheme="minorAscii" w:hAnsiTheme="minorEastAsia" w:cstheme="minorEastAsia"/>
+          <w:b w:val="0"/>
+          <w:bCs w:val="0"/>
+          <w:sz w:val="21"/>
+          <w:szCs w:val="24"/>
+        </w:rPr>
+        <w:t>gadget</w:t>
+      </w:r>
+    </w:p>
+    <w:p>
+      <w:pPr>
+        <w:spacing w:line="240" w:lineRule="auto"/>
+        <w:jc w:val="both"/>
+        <w:rPr>
+          <w:rFonts w:hint="eastAsia" w:asciiTheme="minorAscii" w:hAnsiTheme="minorEastAsia" w:cstheme="minorEastAsia"/>
+          <w:b w:val="0"/>
+          <w:bCs w:val="0"/>
+          <w:sz w:val="16"/>
+          <w:szCs w:val="20"/>
+        </w:rPr>
+      </w:pPr>
+      <w:r>
+        <w:rPr>
+          <w:rFonts w:hint="default" w:asciiTheme="minorAscii" w:hAnsiTheme="minorEastAsia" w:cstheme="minorEastAsia"/>
+          <w:b w:val="0"/>
+          <w:bCs w:val="0"/>
+          <w:sz w:val="21"/>
+          <w:szCs w:val="24"/>
+        </w:rPr>
+        <w:t>正因为我们假设</w:t>
+      </w:r>
+      <w:r>
+        <w:rPr>
+          <w:rFonts w:hint="eastAsia" w:asciiTheme="minorAscii" w:hAnsiTheme="minorEastAsia" w:cstheme="minorEastAsia"/>
+          <w:b w:val="0"/>
+          <w:bCs w:val="0"/>
+          <w:sz w:val="21"/>
+          <w:szCs w:val="24"/>
+        </w:rPr>
+        <w:t>可用</w:t>
+      </w:r>
+      <w:r>
+        <w:rPr>
+          <w:rFonts w:hint="default" w:asciiTheme="minorAscii" w:hAnsiTheme="minorEastAsia" w:cstheme="minorEastAsia"/>
+          <w:b w:val="0"/>
+          <w:bCs w:val="0"/>
+          <w:sz w:val="21"/>
+          <w:szCs w:val="24"/>
+        </w:rPr>
+        <w:t>的gadget</w:t>
+      </w:r>
+      <w:r>
+        <w:rPr>
+          <w:rFonts w:hint="eastAsia" w:asciiTheme="minorAscii" w:hAnsiTheme="minorEastAsia" w:cstheme="minorEastAsia"/>
+          <w:b w:val="0"/>
+          <w:bCs w:val="0"/>
+          <w:sz w:val="21"/>
+          <w:szCs w:val="24"/>
+        </w:rPr>
+        <w:t>很短</w:t>
+      </w:r>
+      <w:r>
+        <w:rPr>
+          <w:rFonts w:hint="default" w:asciiTheme="minorAscii" w:hAnsiTheme="minorEastAsia" w:cstheme="minorEastAsia"/>
+          <w:b w:val="0"/>
+          <w:bCs w:val="0"/>
+          <w:sz w:val="21"/>
+          <w:szCs w:val="24"/>
+        </w:rPr>
+        <w:t>，</w:t>
+      </w:r>
+      <w:r>
+        <w:rPr>
+          <w:rFonts w:hint="eastAsia" w:asciiTheme="minorAscii" w:hAnsiTheme="minorEastAsia" w:cstheme="minorEastAsia"/>
+          <w:b w:val="0"/>
+          <w:bCs w:val="0"/>
+          <w:sz w:val="21"/>
+          <w:szCs w:val="24"/>
+        </w:rPr>
+        <w:t>我们</w:t>
+      </w:r>
+      <w:r>
+        <w:rPr>
+          <w:rFonts w:hint="default" w:asciiTheme="minorAscii" w:hAnsiTheme="minorEastAsia" w:cstheme="minorEastAsia"/>
+          <w:b w:val="0"/>
+          <w:bCs w:val="0"/>
+          <w:sz w:val="21"/>
+          <w:szCs w:val="24"/>
+        </w:rPr>
+        <w:t>才</w:t>
+      </w:r>
+      <w:r>
+        <w:rPr>
+          <w:rFonts w:hint="eastAsia" w:asciiTheme="minorAscii" w:hAnsiTheme="minorEastAsia" w:cstheme="minorEastAsia"/>
+          <w:b w:val="0"/>
+          <w:bCs w:val="0"/>
+          <w:sz w:val="21"/>
+          <w:szCs w:val="24"/>
+        </w:rPr>
+        <w:t>能够</w:t>
+      </w:r>
+      <w:r>
+        <w:rPr>
+          <w:rFonts w:hint="default" w:asciiTheme="minorAscii" w:hAnsiTheme="minorEastAsia" w:cstheme="minorEastAsia"/>
+          <w:b w:val="0"/>
+          <w:bCs w:val="0"/>
+          <w:sz w:val="21"/>
+          <w:szCs w:val="24"/>
+        </w:rPr>
+        <w:t>从</w:t>
+      </w:r>
+      <w:r>
+        <w:rPr>
+          <w:rFonts w:hint="eastAsia" w:asciiTheme="minorAscii" w:hAnsiTheme="minorEastAsia" w:cstheme="minorEastAsia"/>
+          <w:b w:val="0"/>
+          <w:bCs w:val="0"/>
+          <w:sz w:val="21"/>
+          <w:szCs w:val="24"/>
+        </w:rPr>
+        <w:t>正常程序</w:t>
+      </w:r>
+      <w:r>
+        <w:rPr>
+          <w:rFonts w:hint="default" w:asciiTheme="minorAscii" w:hAnsiTheme="minorEastAsia" w:cstheme="minorEastAsia"/>
+          <w:b w:val="0"/>
+          <w:bCs w:val="0"/>
+          <w:sz w:val="21"/>
+          <w:szCs w:val="24"/>
+        </w:rPr>
+        <w:t>中</w:t>
+      </w:r>
+      <w:r>
+        <w:rPr>
+          <w:rFonts w:hint="eastAsia" w:asciiTheme="minorAscii" w:hAnsiTheme="minorEastAsia" w:cstheme="minorEastAsia"/>
+          <w:b w:val="0"/>
+          <w:bCs w:val="0"/>
+          <w:sz w:val="21"/>
+          <w:szCs w:val="24"/>
+        </w:rPr>
+        <w:t>区分</w:t>
+      </w:r>
+      <w:r>
+        <w:rPr>
+          <w:rFonts w:hint="default" w:asciiTheme="minorAscii" w:hAnsiTheme="minorEastAsia" w:cstheme="minorEastAsia"/>
+          <w:b w:val="0"/>
+          <w:bCs w:val="0"/>
+          <w:sz w:val="21"/>
+          <w:szCs w:val="24"/>
+        </w:rPr>
+        <w:t>出</w:t>
+      </w:r>
+      <w:r>
+        <w:rPr>
+          <w:rFonts w:hint="eastAsia" w:asciiTheme="minorAscii" w:hAnsiTheme="minorEastAsia" w:cstheme="minorEastAsia"/>
+          <w:b w:val="0"/>
+          <w:bCs w:val="0"/>
+          <w:sz w:val="21"/>
+          <w:szCs w:val="24"/>
+        </w:rPr>
+        <w:t>攻击</w:t>
+      </w:r>
+      <w:r>
+        <w:rPr>
+          <w:rFonts w:hint="default" w:asciiTheme="minorAscii" w:hAnsiTheme="minorEastAsia" w:cstheme="minorEastAsia"/>
+          <w:b w:val="0"/>
+          <w:bCs w:val="0"/>
+          <w:sz w:val="21"/>
+          <w:szCs w:val="24"/>
+        </w:rPr>
+        <w:t>代码，</w:t>
+      </w:r>
+      <w:r>
+        <w:rPr>
+          <w:rFonts w:hint="eastAsia" w:asciiTheme="minorAscii" w:hAnsiTheme="minorEastAsia" w:cstheme="minorEastAsia"/>
+          <w:b w:val="0"/>
+          <w:bCs w:val="0"/>
+          <w:sz w:val="21"/>
+          <w:szCs w:val="24"/>
+        </w:rPr>
+        <w:t>ROP-Hun</w:t>
+      </w:r>
+      <w:r>
+        <w:rPr>
+          <w:rFonts w:hint="default" w:asciiTheme="minorAscii" w:hAnsiTheme="minorEastAsia" w:cstheme="minorEastAsia"/>
+          <w:b w:val="0"/>
+          <w:bCs w:val="0"/>
+          <w:sz w:val="21"/>
+          <w:szCs w:val="24"/>
+        </w:rPr>
+        <w:t>t才能起作用</w:t>
+      </w:r>
+      <w:r>
+        <w:rPr>
+          <w:rFonts w:hint="eastAsia" w:asciiTheme="minorAscii" w:hAnsiTheme="minorEastAsia" w:cstheme="minorEastAsia"/>
+          <w:b w:val="0"/>
+          <w:bCs w:val="0"/>
+          <w:sz w:val="21"/>
+          <w:szCs w:val="24"/>
+        </w:rPr>
+        <w:t>。然而，</w:t>
+      </w:r>
+      <w:r>
+        <w:rPr>
+          <w:rFonts w:hint="default" w:asciiTheme="minorAscii" w:hAnsiTheme="minorEastAsia" w:cstheme="minorEastAsia"/>
+          <w:b w:val="0"/>
+          <w:bCs w:val="0"/>
+          <w:sz w:val="21"/>
+          <w:szCs w:val="24"/>
+        </w:rPr>
+        <w:t>高明</w:t>
+      </w:r>
+      <w:r>
+        <w:rPr>
+          <w:rFonts w:hint="eastAsia" w:asciiTheme="minorAscii" w:hAnsiTheme="minorEastAsia" w:cstheme="minorEastAsia"/>
+          <w:b w:val="0"/>
+          <w:bCs w:val="0"/>
+          <w:sz w:val="21"/>
+          <w:szCs w:val="24"/>
+        </w:rPr>
+        <w:t>的攻击者</w:t>
+      </w:r>
+      <w:r>
+        <w:rPr>
+          <w:rFonts w:hint="default" w:asciiTheme="minorAscii" w:hAnsiTheme="minorEastAsia" w:cstheme="minorEastAsia"/>
+          <w:b w:val="0"/>
+          <w:bCs w:val="0"/>
+          <w:sz w:val="21"/>
+          <w:szCs w:val="24"/>
+        </w:rPr>
+        <w:t>为了在</w:t>
+      </w:r>
+      <w:r>
+        <w:rPr>
+          <w:rFonts w:hint="eastAsia" w:asciiTheme="minorAscii" w:hAnsiTheme="minorEastAsia" w:cstheme="minorEastAsia"/>
+          <w:b w:val="0"/>
+          <w:bCs w:val="0"/>
+          <w:sz w:val="21"/>
+          <w:szCs w:val="24"/>
+        </w:rPr>
+        <w:t>攻击过程中</w:t>
+      </w:r>
+      <w:r>
+        <w:rPr>
+          <w:rFonts w:hint="default" w:asciiTheme="minorAscii" w:hAnsiTheme="minorEastAsia" w:cstheme="minorEastAsia"/>
+          <w:b w:val="0"/>
+          <w:bCs w:val="0"/>
+          <w:sz w:val="21"/>
+          <w:szCs w:val="24"/>
+        </w:rPr>
+        <w:t>绕过</w:t>
+      </w:r>
+      <w:r>
+        <w:rPr>
+          <w:rFonts w:hint="eastAsia" w:asciiTheme="minorAscii" w:hAnsiTheme="minorEastAsia" w:cstheme="minorEastAsia"/>
+          <w:b w:val="0"/>
+          <w:bCs w:val="0"/>
+          <w:sz w:val="21"/>
+          <w:szCs w:val="24"/>
+        </w:rPr>
+        <w:t>检测</w:t>
+      </w:r>
+      <w:r>
+        <w:rPr>
+          <w:rFonts w:hint="default" w:asciiTheme="minorAscii" w:hAnsiTheme="minorEastAsia" w:cstheme="minorEastAsia"/>
+          <w:b w:val="0"/>
+          <w:bCs w:val="0"/>
+          <w:sz w:val="21"/>
+          <w:szCs w:val="24"/>
+        </w:rPr>
+        <w:t>机制，</w:t>
+      </w:r>
+      <w:r>
+        <w:rPr>
+          <w:rFonts w:hint="eastAsia" w:asciiTheme="minorAscii" w:hAnsiTheme="minorEastAsia" w:cstheme="minorEastAsia"/>
+          <w:b w:val="0"/>
+          <w:bCs w:val="0"/>
+          <w:sz w:val="21"/>
+          <w:szCs w:val="24"/>
+        </w:rPr>
+        <w:t>可能</w:t>
+      </w:r>
+      <w:r>
+        <w:rPr>
+          <w:rFonts w:hint="default" w:asciiTheme="minorAscii" w:hAnsiTheme="minorEastAsia" w:cstheme="minorEastAsia"/>
+          <w:b w:val="0"/>
+          <w:bCs w:val="0"/>
+          <w:sz w:val="21"/>
+          <w:szCs w:val="24"/>
+        </w:rPr>
+        <w:t>会使用长gadget并</w:t>
+      </w:r>
+      <w:r>
+        <w:rPr>
+          <w:rFonts w:hint="eastAsia" w:asciiTheme="minorAscii" w:hAnsiTheme="minorEastAsia" w:cstheme="minorEastAsia"/>
+          <w:b w:val="0"/>
+          <w:bCs w:val="0"/>
+          <w:sz w:val="21"/>
+          <w:szCs w:val="24"/>
+        </w:rPr>
+        <w:t>容忍</w:t>
+      </w:r>
+      <w:r>
+        <w:rPr>
+          <w:rFonts w:hint="default" w:asciiTheme="minorAscii" w:hAnsiTheme="minorEastAsia" w:cstheme="minorEastAsia"/>
+          <w:b w:val="0"/>
+          <w:bCs w:val="0"/>
+          <w:sz w:val="21"/>
+          <w:szCs w:val="24"/>
+        </w:rPr>
+        <w:t>其带来</w:t>
+      </w:r>
+      <w:r>
+        <w:rPr>
+          <w:rFonts w:hint="eastAsia" w:asciiTheme="minorAscii" w:hAnsiTheme="minorEastAsia" w:cstheme="minorEastAsia"/>
+          <w:b w:val="0"/>
+          <w:bCs w:val="0"/>
+          <w:sz w:val="21"/>
+          <w:szCs w:val="24"/>
+        </w:rPr>
+        <w:t>的一些副作用</w:t>
+      </w:r>
+      <w:r>
+        <w:rPr>
+          <w:rFonts w:hint="default" w:asciiTheme="minorAscii" w:hAnsiTheme="minorEastAsia" w:cstheme="minorEastAsia"/>
+          <w:b w:val="0"/>
+          <w:bCs w:val="0"/>
+          <w:sz w:val="21"/>
+          <w:szCs w:val="24"/>
+        </w:rPr>
+        <w:t>。</w:t>
+      </w:r>
+      <w:r>
+        <w:rPr>
+          <w:rFonts w:hint="eastAsia" w:asciiTheme="minorAscii" w:hAnsiTheme="minorEastAsia" w:cstheme="minorEastAsia"/>
+          <w:b w:val="0"/>
+          <w:bCs w:val="0"/>
+          <w:sz w:val="21"/>
+          <w:szCs w:val="24"/>
+        </w:rPr>
+        <w:t>Mehmet Kyaalp等人[25]引入了延迟</w:t>
+      </w:r>
+      <w:r>
+        <w:rPr>
+          <w:rFonts w:hint="default" w:asciiTheme="minorAscii" w:hAnsiTheme="minorEastAsia" w:cstheme="minorEastAsia"/>
+          <w:b w:val="0"/>
+          <w:bCs w:val="0"/>
+          <w:sz w:val="21"/>
+          <w:szCs w:val="24"/>
+        </w:rPr>
+        <w:t>gadget</w:t>
+      </w:r>
+      <w:r>
+        <w:rPr>
+          <w:rFonts w:hint="eastAsia" w:asciiTheme="minorAscii" w:hAnsiTheme="minorEastAsia" w:cstheme="minorEastAsia"/>
+          <w:b w:val="0"/>
+          <w:bCs w:val="0"/>
+          <w:sz w:val="21"/>
+          <w:szCs w:val="24"/>
+        </w:rPr>
+        <w:t>，其长度足以重置</w:t>
+      </w:r>
+      <w:r>
+        <w:rPr>
+          <w:rFonts w:hint="default" w:asciiTheme="minorAscii" w:hAnsiTheme="minorEastAsia" w:cstheme="minorEastAsia"/>
+          <w:b w:val="0"/>
+          <w:bCs w:val="0"/>
+          <w:sz w:val="21"/>
+          <w:szCs w:val="24"/>
+        </w:rPr>
+        <w:t>长度特征</w:t>
+      </w:r>
+      <w:r>
+        <w:rPr>
+          <w:rFonts w:hint="eastAsia" w:asciiTheme="minorAscii" w:hAnsiTheme="minorEastAsia" w:cstheme="minorEastAsia"/>
+          <w:b w:val="0"/>
+          <w:bCs w:val="0"/>
+          <w:sz w:val="21"/>
+          <w:szCs w:val="24"/>
+        </w:rPr>
+        <w:t>检测器</w:t>
+      </w:r>
+      <w:r>
+        <w:rPr>
+          <w:rFonts w:hint="default" w:asciiTheme="minorAscii" w:hAnsiTheme="minorEastAsia" w:cstheme="minorEastAsia"/>
+          <w:b w:val="0"/>
+          <w:bCs w:val="0"/>
+          <w:sz w:val="21"/>
+          <w:szCs w:val="24"/>
+        </w:rPr>
+        <w:t>中的gadget</w:t>
+      </w:r>
+      <w:r>
+        <w:rPr>
+          <w:rFonts w:hint="eastAsia" w:asciiTheme="minorAscii" w:hAnsiTheme="minorEastAsia" w:cstheme="minorEastAsia"/>
+          <w:b w:val="0"/>
+          <w:bCs w:val="0"/>
+          <w:sz w:val="21"/>
+          <w:szCs w:val="24"/>
+        </w:rPr>
+        <w:t>计数器。他们</w:t>
+      </w:r>
+      <w:r>
+        <w:rPr>
+          <w:rFonts w:hint="default" w:asciiTheme="minorAscii" w:hAnsiTheme="minorEastAsia" w:cstheme="minorEastAsia"/>
+          <w:b w:val="0"/>
+          <w:bCs w:val="0"/>
+          <w:sz w:val="21"/>
+          <w:szCs w:val="24"/>
+        </w:rPr>
+        <w:t>构造</w:t>
+      </w:r>
+      <w:r>
+        <w:rPr>
+          <w:rFonts w:hint="eastAsia" w:asciiTheme="minorAscii" w:hAnsiTheme="minorEastAsia" w:cstheme="minorEastAsia"/>
+          <w:b w:val="0"/>
+          <w:bCs w:val="0"/>
+          <w:sz w:val="21"/>
+          <w:szCs w:val="24"/>
+        </w:rPr>
+        <w:t>一</w:t>
+      </w:r>
+      <w:r>
+        <w:rPr>
+          <w:rFonts w:hint="default" w:asciiTheme="minorAscii" w:hAnsiTheme="minorEastAsia" w:cstheme="minorEastAsia"/>
+          <w:b w:val="0"/>
+          <w:bCs w:val="0"/>
+          <w:sz w:val="21"/>
+          <w:szCs w:val="24"/>
+        </w:rPr>
+        <w:t>个</w:t>
+      </w:r>
+      <w:r>
+        <w:rPr>
+          <w:rFonts w:hint="eastAsia" w:asciiTheme="minorAscii" w:hAnsiTheme="minorEastAsia" w:cstheme="minorEastAsia"/>
+          <w:b w:val="0"/>
+          <w:bCs w:val="0"/>
+          <w:sz w:val="21"/>
+          <w:szCs w:val="24"/>
+        </w:rPr>
+        <w:t>函数调用</w:t>
+      </w:r>
+      <w:r>
+        <w:rPr>
+          <w:rFonts w:hint="default" w:asciiTheme="minorAscii" w:hAnsiTheme="minorEastAsia" w:cstheme="minorEastAsia"/>
+          <w:b w:val="0"/>
+          <w:bCs w:val="0"/>
+          <w:sz w:val="21"/>
+          <w:szCs w:val="24"/>
+        </w:rPr>
+        <w:t>，该调用将</w:t>
+      </w:r>
+      <w:r>
+        <w:rPr>
+          <w:rFonts w:hint="eastAsia" w:asciiTheme="minorAscii" w:hAnsiTheme="minorEastAsia" w:cstheme="minorEastAsia"/>
+          <w:b w:val="0"/>
+          <w:bCs w:val="0"/>
+          <w:sz w:val="21"/>
+          <w:szCs w:val="24"/>
+        </w:rPr>
+        <w:t>导致大量指令</w:t>
+      </w:r>
+      <w:r>
+        <w:rPr>
+          <w:rFonts w:hint="default" w:asciiTheme="minorAscii" w:hAnsiTheme="minorEastAsia" w:cstheme="minorEastAsia"/>
+          <w:b w:val="0"/>
+          <w:bCs w:val="0"/>
+          <w:sz w:val="21"/>
+          <w:szCs w:val="24"/>
+        </w:rPr>
+        <w:t>被</w:t>
+      </w:r>
+      <w:r>
+        <w:rPr>
+          <w:rFonts w:hint="eastAsia" w:asciiTheme="minorAscii" w:hAnsiTheme="minorEastAsia" w:cstheme="minorEastAsia"/>
+          <w:b w:val="0"/>
+          <w:bCs w:val="0"/>
+          <w:sz w:val="21"/>
+          <w:szCs w:val="24"/>
+        </w:rPr>
+        <w:t>执行。按照惯例，当函数返回时会保存许多寄存器</w:t>
+      </w:r>
+      <w:r>
+        <w:rPr>
+          <w:rFonts w:hint="default" w:asciiTheme="minorAscii" w:hAnsiTheme="minorEastAsia" w:cstheme="minorEastAsia"/>
+          <w:b w:val="0"/>
+          <w:bCs w:val="0"/>
+          <w:sz w:val="21"/>
+          <w:szCs w:val="24"/>
+        </w:rPr>
+        <w:t>的值</w:t>
+      </w:r>
+      <w:r>
+        <w:rPr>
+          <w:rFonts w:hint="eastAsia" w:asciiTheme="minorAscii" w:hAnsiTheme="minorEastAsia" w:cstheme="minorEastAsia"/>
+          <w:b w:val="0"/>
+          <w:bCs w:val="0"/>
+          <w:sz w:val="21"/>
+          <w:szCs w:val="24"/>
+        </w:rPr>
+        <w:t>，</w:t>
+      </w:r>
+      <w:r>
+        <w:rPr>
+          <w:rFonts w:hint="default" w:asciiTheme="minorAscii" w:hAnsiTheme="minorEastAsia" w:cstheme="minorEastAsia"/>
+          <w:b w:val="0"/>
+          <w:bCs w:val="0"/>
+          <w:sz w:val="21"/>
+          <w:szCs w:val="24"/>
+        </w:rPr>
+        <w:t>例如</w:t>
+      </w:r>
+      <w:r>
+        <w:rPr>
+          <w:rFonts w:hint="eastAsia" w:asciiTheme="minorAscii" w:hAnsiTheme="minorEastAsia" w:cstheme="minorEastAsia"/>
+          <w:b w:val="0"/>
+          <w:bCs w:val="0"/>
+          <w:sz w:val="21"/>
+          <w:szCs w:val="24"/>
+        </w:rPr>
+        <w:t>ebx</w:t>
+      </w:r>
+      <w:r>
+        <w:rPr>
+          <w:rFonts w:hint="default" w:asciiTheme="minorAscii" w:hAnsiTheme="minorEastAsia" w:cstheme="minorEastAsia"/>
+          <w:b w:val="0"/>
+          <w:bCs w:val="0"/>
+          <w:sz w:val="21"/>
+          <w:szCs w:val="24"/>
+        </w:rPr>
+        <w:t>、</w:t>
+      </w:r>
+      <w:r>
+        <w:rPr>
+          <w:rFonts w:hint="eastAsia" w:asciiTheme="minorAscii" w:hAnsiTheme="minorEastAsia" w:cstheme="minorEastAsia"/>
+          <w:b w:val="0"/>
+          <w:bCs w:val="0"/>
+          <w:sz w:val="21"/>
+          <w:szCs w:val="24"/>
+        </w:rPr>
+        <w:t>esi</w:t>
+      </w:r>
+      <w:r>
+        <w:rPr>
+          <w:rFonts w:hint="default" w:asciiTheme="minorAscii" w:hAnsiTheme="minorEastAsia" w:cstheme="minorEastAsia"/>
+          <w:b w:val="0"/>
+          <w:bCs w:val="0"/>
+          <w:sz w:val="21"/>
+          <w:szCs w:val="24"/>
+        </w:rPr>
+        <w:t>、</w:t>
+      </w:r>
+      <w:r>
+        <w:rPr>
+          <w:rFonts w:hint="eastAsia" w:asciiTheme="minorAscii" w:hAnsiTheme="minorEastAsia" w:cstheme="minorEastAsia"/>
+          <w:b w:val="0"/>
+          <w:bCs w:val="0"/>
+          <w:sz w:val="21"/>
+          <w:szCs w:val="24"/>
+        </w:rPr>
+        <w:t>edi</w:t>
+      </w:r>
+      <w:r>
+        <w:rPr>
+          <w:rFonts w:hint="default" w:asciiTheme="minorAscii" w:hAnsiTheme="minorEastAsia" w:cstheme="minorEastAsia"/>
+          <w:b w:val="0"/>
+          <w:bCs w:val="0"/>
+          <w:sz w:val="21"/>
+          <w:szCs w:val="24"/>
+        </w:rPr>
+        <w:t>、</w:t>
+      </w:r>
+      <w:r>
+        <w:rPr>
+          <w:rFonts w:hint="eastAsia" w:asciiTheme="minorAscii" w:hAnsiTheme="minorEastAsia" w:cstheme="minorEastAsia"/>
+          <w:b w:val="0"/>
+          <w:bCs w:val="0"/>
+          <w:sz w:val="21"/>
+          <w:szCs w:val="24"/>
+        </w:rPr>
+        <w:t>esp和ebp。</w:t>
+      </w:r>
+      <w:r>
+        <w:rPr>
+          <w:rFonts w:hint="default" w:asciiTheme="minorAscii" w:hAnsiTheme="minorEastAsia" w:cstheme="minorEastAsia"/>
+          <w:b w:val="0"/>
+          <w:bCs w:val="0"/>
+          <w:sz w:val="21"/>
+          <w:szCs w:val="24"/>
+        </w:rPr>
+        <w:t>如此说来</w:t>
+      </w:r>
+      <w:r>
+        <w:rPr>
+          <w:rFonts w:hint="eastAsia" w:asciiTheme="minorAscii" w:hAnsiTheme="minorEastAsia" w:cstheme="minorEastAsia"/>
+          <w:b w:val="0"/>
+          <w:bCs w:val="0"/>
+          <w:sz w:val="21"/>
+          <w:szCs w:val="24"/>
+        </w:rPr>
+        <w:t>，延迟</w:t>
+      </w:r>
+      <w:r>
+        <w:rPr>
+          <w:rFonts w:hint="default" w:asciiTheme="minorAscii" w:hAnsiTheme="minorEastAsia" w:cstheme="minorEastAsia"/>
+          <w:b w:val="0"/>
+          <w:bCs w:val="0"/>
+          <w:sz w:val="21"/>
+          <w:szCs w:val="24"/>
+        </w:rPr>
+        <w:t>gadget的</w:t>
+      </w:r>
+      <w:r>
+        <w:rPr>
+          <w:rFonts w:hint="eastAsia" w:asciiTheme="minorAscii" w:hAnsiTheme="minorEastAsia" w:cstheme="minorEastAsia"/>
+          <w:b w:val="0"/>
+          <w:bCs w:val="0"/>
+          <w:sz w:val="21"/>
+          <w:szCs w:val="24"/>
+        </w:rPr>
+        <w:t>副作用可</w:t>
+      </w:r>
+      <w:r>
+        <w:rPr>
+          <w:rFonts w:hint="default" w:asciiTheme="minorAscii" w:hAnsiTheme="minorEastAsia" w:cstheme="minorEastAsia"/>
+          <w:b w:val="0"/>
+          <w:bCs w:val="0"/>
+          <w:sz w:val="21"/>
+          <w:szCs w:val="24"/>
+        </w:rPr>
+        <w:t>被</w:t>
+      </w:r>
+      <w:r>
+        <w:rPr>
+          <w:rFonts w:hint="eastAsia" w:asciiTheme="minorAscii" w:hAnsiTheme="minorEastAsia" w:cstheme="minorEastAsia"/>
+          <w:b w:val="0"/>
+          <w:bCs w:val="0"/>
+          <w:sz w:val="21"/>
+          <w:szCs w:val="24"/>
+        </w:rPr>
+        <w:t>大大</w:t>
+      </w:r>
+      <w:r>
+        <w:rPr>
+          <w:rFonts w:hint="default" w:asciiTheme="minorAscii" w:hAnsiTheme="minorEastAsia" w:cstheme="minorEastAsia"/>
+          <w:b w:val="0"/>
+          <w:bCs w:val="0"/>
+          <w:sz w:val="21"/>
+          <w:szCs w:val="24"/>
+        </w:rPr>
+        <w:t>地降低</w:t>
+      </w:r>
+      <w:r>
+        <w:rPr>
+          <w:rFonts w:hint="eastAsia" w:asciiTheme="minorAscii" w:hAnsiTheme="minorEastAsia" w:cstheme="minorEastAsia"/>
+          <w:b w:val="0"/>
+          <w:bCs w:val="0"/>
+          <w:sz w:val="21"/>
+          <w:szCs w:val="24"/>
+        </w:rPr>
+        <w:t>。</w:t>
+      </w:r>
+    </w:p>
+    <w:p>
+      <w:pPr>
+        <w:spacing w:line="240" w:lineRule="auto"/>
+        <w:ind w:firstLine="420" w:firstLineChars="0"/>
+        <w:jc w:val="both"/>
+        <w:rPr>
+          <w:rFonts w:hint="eastAsia" w:asciiTheme="minorAscii" w:hAnsiTheme="minorEastAsia" w:cstheme="minorEastAsia"/>
+          <w:b w:val="0"/>
+          <w:bCs w:val="0"/>
+          <w:sz w:val="21"/>
+          <w:szCs w:val="24"/>
+        </w:rPr>
+      </w:pPr>
+      <w:r>
+        <w:rPr>
+          <w:rFonts w:hint="eastAsia" w:asciiTheme="minorAscii" w:hAnsiTheme="minorEastAsia" w:cstheme="minorEastAsia"/>
+          <w:b w:val="0"/>
+          <w:bCs w:val="0"/>
+          <w:sz w:val="21"/>
+          <w:szCs w:val="24"/>
+        </w:rPr>
+        <w:t>延迟</w:t>
+      </w:r>
+      <w:r>
+        <w:rPr>
+          <w:rFonts w:hint="default" w:asciiTheme="minorAscii" w:hAnsiTheme="minorEastAsia" w:cstheme="minorEastAsia"/>
+          <w:b w:val="0"/>
+          <w:bCs w:val="0"/>
+          <w:sz w:val="21"/>
+          <w:szCs w:val="24"/>
+        </w:rPr>
+        <w:t>gadget</w:t>
+      </w:r>
+      <w:r>
+        <w:rPr>
+          <w:rFonts w:hint="eastAsia" w:asciiTheme="minorAscii" w:hAnsiTheme="minorEastAsia" w:cstheme="minorEastAsia"/>
+          <w:b w:val="0"/>
+          <w:bCs w:val="0"/>
+          <w:sz w:val="21"/>
+          <w:szCs w:val="24"/>
+        </w:rPr>
+        <w:t>的目的是</w:t>
+      </w:r>
+      <w:r>
+        <w:rPr>
+          <w:rFonts w:hint="default" w:asciiTheme="minorAscii" w:hAnsiTheme="minorEastAsia" w:cstheme="minorEastAsia"/>
+          <w:b w:val="0"/>
+          <w:bCs w:val="0"/>
+          <w:sz w:val="21"/>
+          <w:szCs w:val="24"/>
+        </w:rPr>
+        <w:t>绕过</w:t>
+      </w:r>
+      <w:r>
+        <w:rPr>
+          <w:rFonts w:hint="eastAsia" w:asciiTheme="minorAscii" w:hAnsiTheme="minorEastAsia" w:cstheme="minorEastAsia"/>
+          <w:b w:val="0"/>
+          <w:bCs w:val="0"/>
+          <w:sz w:val="21"/>
+          <w:szCs w:val="24"/>
+        </w:rPr>
+        <w:t>基于</w:t>
+      </w:r>
+      <w:r>
+        <w:rPr>
+          <w:rFonts w:hint="default" w:asciiTheme="minorAscii" w:hAnsiTheme="minorEastAsia" w:cstheme="minorEastAsia"/>
+          <w:b w:val="0"/>
+          <w:bCs w:val="0"/>
+          <w:sz w:val="21"/>
+          <w:szCs w:val="24"/>
+        </w:rPr>
+        <w:t>长度特征</w:t>
+      </w:r>
+      <w:r>
+        <w:rPr>
+          <w:rFonts w:hint="eastAsia" w:asciiTheme="minorAscii" w:hAnsiTheme="minorEastAsia" w:cstheme="minorEastAsia"/>
+          <w:b w:val="0"/>
+          <w:bCs w:val="0"/>
+          <w:sz w:val="21"/>
+          <w:szCs w:val="24"/>
+        </w:rPr>
+        <w:t>检测器的检测</w:t>
+      </w:r>
+      <w:r>
+        <w:rPr>
+          <w:rFonts w:hint="default" w:asciiTheme="minorAscii" w:hAnsiTheme="minorEastAsia" w:cstheme="minorEastAsia"/>
+          <w:b w:val="0"/>
+          <w:bCs w:val="0"/>
+          <w:sz w:val="21"/>
+          <w:szCs w:val="24"/>
+        </w:rPr>
+        <w:t>，</w:t>
+      </w:r>
+      <w:r>
+        <w:rPr>
+          <w:rFonts w:hint="eastAsia" w:asciiTheme="minorAscii" w:hAnsiTheme="minorEastAsia" w:cstheme="minorEastAsia"/>
+          <w:b w:val="0"/>
+          <w:bCs w:val="0"/>
+          <w:sz w:val="21"/>
+          <w:szCs w:val="24"/>
+        </w:rPr>
+        <w:t>它既不执行任何的攻击代码，也不会破坏攻击所需的机器状态</w:t>
+      </w:r>
+      <w:r>
+        <w:rPr>
+          <w:rFonts w:hint="default" w:asciiTheme="minorAscii" w:hAnsiTheme="minorEastAsia" w:cstheme="minorEastAsia"/>
+          <w:b w:val="0"/>
+          <w:bCs w:val="0"/>
+          <w:sz w:val="21"/>
+          <w:szCs w:val="24"/>
+        </w:rPr>
+        <w:t>。</w:t>
+      </w:r>
+      <w:r>
+        <w:rPr>
+          <w:rFonts w:hint="eastAsia" w:asciiTheme="minorAscii" w:hAnsiTheme="minorEastAsia" w:cstheme="minorEastAsia"/>
+          <w:b w:val="0"/>
+          <w:bCs w:val="0"/>
+          <w:sz w:val="21"/>
+          <w:szCs w:val="24"/>
+        </w:rPr>
+        <w:t>仅通过延迟</w:t>
+      </w:r>
+      <w:r>
+        <w:rPr>
+          <w:rFonts w:hint="default" w:asciiTheme="minorAscii" w:hAnsiTheme="minorEastAsia" w:cstheme="minorEastAsia"/>
+          <w:b w:val="0"/>
+          <w:bCs w:val="0"/>
+          <w:sz w:val="21"/>
+          <w:szCs w:val="24"/>
+        </w:rPr>
+        <w:t>gadget</w:t>
+      </w:r>
+      <w:r>
+        <w:rPr>
+          <w:rFonts w:hint="eastAsia" w:asciiTheme="minorAscii" w:hAnsiTheme="minorEastAsia" w:cstheme="minorEastAsia"/>
+          <w:b w:val="0"/>
+          <w:bCs w:val="0"/>
+          <w:sz w:val="21"/>
+          <w:szCs w:val="24"/>
+        </w:rPr>
+        <w:t>进行ROP攻击是不可能的。因此，当上一个</w:t>
+      </w:r>
+      <w:r>
+        <w:rPr>
+          <w:rFonts w:hint="default" w:asciiTheme="minorAscii" w:hAnsiTheme="minorEastAsia" w:cstheme="minorEastAsia"/>
+          <w:b w:val="0"/>
+          <w:bCs w:val="0"/>
+          <w:sz w:val="21"/>
+          <w:szCs w:val="24"/>
+        </w:rPr>
+        <w:t>gadget</w:t>
+      </w:r>
+      <w:r>
+        <w:rPr>
+          <w:rFonts w:hint="eastAsia" w:asciiTheme="minorAscii" w:hAnsiTheme="minorEastAsia" w:cstheme="minorEastAsia"/>
+          <w:b w:val="0"/>
+          <w:bCs w:val="0"/>
+          <w:sz w:val="21"/>
+          <w:szCs w:val="24"/>
+        </w:rPr>
+        <w:t>以调用</w:t>
+      </w:r>
+      <w:r>
+        <w:rPr>
+          <w:rFonts w:hint="default" w:asciiTheme="minorAscii" w:hAnsiTheme="minorEastAsia" w:cstheme="minorEastAsia"/>
+          <w:b w:val="0"/>
+          <w:bCs w:val="0"/>
+          <w:sz w:val="21"/>
+          <w:szCs w:val="24"/>
+        </w:rPr>
+        <w:t>为结尾</w:t>
+      </w:r>
+      <w:r>
+        <w:rPr>
+          <w:rFonts w:hint="eastAsia" w:asciiTheme="minorAscii" w:hAnsiTheme="minorEastAsia" w:cstheme="minorEastAsia"/>
+          <w:b w:val="0"/>
+          <w:bCs w:val="0"/>
+          <w:sz w:val="21"/>
+          <w:szCs w:val="24"/>
+        </w:rPr>
+        <w:t>调用</w:t>
+      </w:r>
+      <w:r>
+        <w:rPr>
+          <w:rFonts w:hint="default" w:asciiTheme="minorAscii" w:hAnsiTheme="minorEastAsia" w:cstheme="minorEastAsia"/>
+          <w:b w:val="0"/>
+          <w:bCs w:val="0"/>
+          <w:sz w:val="21"/>
+          <w:szCs w:val="24"/>
+        </w:rPr>
+        <w:t>了</w:t>
+      </w:r>
+      <w:r>
+        <w:rPr>
+          <w:rFonts w:hint="eastAsia" w:asciiTheme="minorAscii" w:hAnsiTheme="minorEastAsia" w:cstheme="minorEastAsia"/>
+          <w:b w:val="0"/>
+          <w:bCs w:val="0"/>
+          <w:sz w:val="21"/>
+          <w:szCs w:val="24"/>
+        </w:rPr>
+        <w:t>一个函数</w:t>
+      </w:r>
+      <w:r>
+        <w:rPr>
+          <w:rFonts w:hint="default" w:asciiTheme="minorAscii" w:hAnsiTheme="minorEastAsia" w:cstheme="minorEastAsia"/>
+          <w:b w:val="0"/>
+          <w:bCs w:val="0"/>
+          <w:sz w:val="21"/>
+          <w:szCs w:val="24"/>
+        </w:rPr>
+        <w:t>时</w:t>
+      </w:r>
+      <w:r>
+        <w:rPr>
+          <w:rFonts w:hint="eastAsia" w:asciiTheme="minorAscii" w:hAnsiTheme="minorEastAsia" w:cstheme="minorEastAsia"/>
+          <w:b w:val="0"/>
+          <w:bCs w:val="0"/>
+          <w:sz w:val="21"/>
+          <w:szCs w:val="24"/>
+        </w:rPr>
+        <w:t>，</w:t>
+      </w:r>
+      <w:r>
+        <w:rPr>
+          <w:rFonts w:hint="default" w:asciiTheme="minorAscii" w:hAnsiTheme="minorEastAsia" w:cstheme="minorEastAsia"/>
+          <w:b w:val="0"/>
+          <w:bCs w:val="0"/>
+          <w:sz w:val="21"/>
+          <w:szCs w:val="24"/>
+        </w:rPr>
+        <w:t>若该gadget的大小</w:t>
+      </w:r>
+      <w:r>
+        <w:rPr>
+          <w:rFonts w:hint="eastAsia" w:asciiTheme="minorAscii" w:hAnsiTheme="minorEastAsia" w:cstheme="minorEastAsia"/>
+          <w:b w:val="0"/>
+          <w:bCs w:val="0"/>
+          <w:sz w:val="21"/>
+          <w:szCs w:val="24"/>
+        </w:rPr>
+        <w:t>超过</w:t>
+      </w:r>
+      <w:r>
+        <w:rPr>
+          <w:rFonts w:hint="default" w:asciiTheme="minorAscii" w:hAnsiTheme="minorEastAsia" w:cstheme="minorEastAsia"/>
+          <w:b w:val="0"/>
+          <w:bCs w:val="0"/>
+          <w:sz w:val="21"/>
+          <w:szCs w:val="24"/>
+        </w:rPr>
+        <w:t>了</w:t>
+      </w:r>
+      <w:r>
+        <w:rPr>
+          <w:rFonts w:hint="eastAsia" w:asciiTheme="minorAscii" w:hAnsiTheme="minorEastAsia" w:cstheme="minorEastAsia"/>
+          <w:b w:val="0"/>
+          <w:bCs w:val="0"/>
+          <w:sz w:val="21"/>
+          <w:szCs w:val="24"/>
+        </w:rPr>
+        <w:t>阈值T0</w:t>
+      </w:r>
+      <w:r>
+        <w:rPr>
+          <w:rFonts w:hint="default" w:asciiTheme="minorAscii" w:hAnsiTheme="minorEastAsia" w:cstheme="minorEastAsia"/>
+          <w:b w:val="0"/>
+          <w:bCs w:val="0"/>
+          <w:sz w:val="21"/>
+          <w:szCs w:val="24"/>
+        </w:rPr>
+        <w:t>，</w:t>
+      </w:r>
+      <w:r>
+        <w:rPr>
+          <w:rFonts w:hint="eastAsia" w:asciiTheme="minorAscii" w:hAnsiTheme="minorEastAsia" w:cstheme="minorEastAsia"/>
+          <w:b w:val="0"/>
+          <w:bCs w:val="0"/>
+          <w:sz w:val="21"/>
+          <w:szCs w:val="24"/>
+        </w:rPr>
+        <w:t>ROP-Hunt</w:t>
+      </w:r>
+      <w:r>
+        <w:rPr>
+          <w:rFonts w:hint="default" w:asciiTheme="minorAscii" w:hAnsiTheme="minorEastAsia" w:cstheme="minorEastAsia"/>
+          <w:b w:val="0"/>
+          <w:bCs w:val="0"/>
+          <w:sz w:val="21"/>
+          <w:szCs w:val="24"/>
+        </w:rPr>
+        <w:t>将</w:t>
+      </w:r>
+      <w:r>
+        <w:rPr>
+          <w:rFonts w:hint="eastAsia" w:asciiTheme="minorAscii" w:hAnsiTheme="minorEastAsia" w:cstheme="minorEastAsia"/>
+          <w:b w:val="0"/>
+          <w:bCs w:val="0"/>
+          <w:sz w:val="21"/>
+          <w:szCs w:val="24"/>
+        </w:rPr>
+        <w:t>忽略此</w:t>
+      </w:r>
+      <w:r>
+        <w:rPr>
+          <w:rFonts w:hint="default" w:asciiTheme="minorAscii" w:hAnsiTheme="minorEastAsia" w:cstheme="minorEastAsia"/>
+          <w:b w:val="0"/>
+          <w:bCs w:val="0"/>
+          <w:sz w:val="21"/>
+          <w:szCs w:val="24"/>
+        </w:rPr>
+        <w:t>gadget，并</w:t>
+      </w:r>
+      <w:r>
+        <w:rPr>
+          <w:rFonts w:hint="eastAsia" w:asciiTheme="minorAscii" w:hAnsiTheme="minorEastAsia" w:cstheme="minorEastAsia"/>
+          <w:b w:val="0"/>
+          <w:bCs w:val="0"/>
+          <w:sz w:val="21"/>
+          <w:szCs w:val="24"/>
+        </w:rPr>
+        <w:t>不会重置计数器。</w:t>
+      </w:r>
+      <w:r>
+        <w:rPr>
+          <w:rFonts w:hint="default" w:asciiTheme="minorAscii" w:hAnsiTheme="minorEastAsia" w:cstheme="minorEastAsia"/>
+          <w:b w:val="0"/>
+          <w:bCs w:val="0"/>
+          <w:sz w:val="21"/>
+          <w:szCs w:val="24"/>
+        </w:rPr>
+        <w:t>但若其</w:t>
+      </w:r>
+      <w:r>
+        <w:rPr>
+          <w:rFonts w:hint="eastAsia" w:asciiTheme="minorAscii" w:hAnsiTheme="minorEastAsia" w:cstheme="minorEastAsia"/>
+          <w:b w:val="0"/>
+          <w:bCs w:val="0"/>
+          <w:sz w:val="21"/>
+          <w:szCs w:val="24"/>
+        </w:rPr>
+        <w:t>大小没有超过阈值T0，计数器仍会加1。</w:t>
+      </w:r>
+    </w:p>
+    <w:p>
+      <w:pPr>
+        <w:spacing w:line="240" w:lineRule="auto"/>
+        <w:jc w:val="both"/>
+        <w:rPr>
+          <w:rFonts w:hint="eastAsia" w:asciiTheme="minorAscii" w:hAnsiTheme="minorEastAsia" w:cstheme="minorEastAsia"/>
+          <w:b w:val="0"/>
+          <w:bCs w:val="0"/>
+          <w:sz w:val="21"/>
+          <w:szCs w:val="24"/>
+        </w:rPr>
+      </w:pPr>
     </w:p>
     <w:p>
       <w:pPr>

</xml_diff>

<commit_message>
sect.7 done. expect 7.2
</commit_message>
<xml_diff>
--- a/doc/done.docx
+++ b/doc/done.docx
@@ -132,7 +132,27 @@
           <w:sz w:val="21"/>
           <w:szCs w:val="24"/>
         </w:rPr>
-        <w:t>中检测出所有类型的ROP攻击。我们使用了几个原版的SPEC2006标准来测试ROP-Hunt的性能，结果表明它具有零误报率和可接受的系统开销。</w:t>
+        <w:t>中检测出所有类型的ROP攻击。我们使用了几个原版的SPEC2006</w:t>
+      </w:r>
+      <w:r>
+        <w:rPr>
+          <w:rFonts w:hint="default" w:asciiTheme="minorAscii" w:hAnsiTheme="minorEastAsia" w:cstheme="minorEastAsia"/>
+          <w:b w:val="0"/>
+          <w:bCs w:val="0"/>
+          <w:sz w:val="21"/>
+          <w:szCs w:val="24"/>
+        </w:rPr>
+        <w:t>基准</w:t>
+      </w:r>
+      <w:r>
+        <w:rPr>
+          <w:rFonts w:hint="eastAsia" w:asciiTheme="minorAscii" w:hAnsiTheme="minorEastAsia" w:eastAsiaTheme="minorEastAsia" w:cstheme="minorEastAsia"/>
+          <w:b w:val="0"/>
+          <w:bCs w:val="0"/>
+          <w:sz w:val="21"/>
+          <w:szCs w:val="24"/>
+        </w:rPr>
+        <w:t>来测试ROP-Hunt的性能，结果表明它具有零误报率和可接受的系统开销。</w:t>
       </w:r>
     </w:p>
     <w:p>
@@ -2222,17 +2242,47 @@
           <w:sz w:val="21"/>
           <w:szCs w:val="24"/>
         </w:rPr>
-        <w:t>本文的其余部分安排如下：在</w:t>
-      </w:r>
-      <w:r>
-        <w:rPr>
-          <w:rFonts w:hint="default" w:asciiTheme="minorAscii" w:hAnsiTheme="minorEastAsia" w:cstheme="minorEastAsia"/>
-          <w:b w:val="0"/>
-          <w:bCs w:val="0"/>
-          <w:sz w:val="21"/>
-          <w:szCs w:val="24"/>
-        </w:rPr>
-        <w:t>第二、三部分</w:t>
+        <w:t>本文的其余</w:t>
+      </w:r>
+      <w:r>
+        <w:rPr>
+          <w:rFonts w:hint="default" w:asciiTheme="minorAscii" w:hAnsiTheme="minorEastAsia" w:cstheme="minorEastAsia"/>
+          <w:b w:val="0"/>
+          <w:bCs w:val="0"/>
+          <w:sz w:val="21"/>
+          <w:szCs w:val="24"/>
+        </w:rPr>
+        <w:t>章节</w:t>
+      </w:r>
+      <w:r>
+        <w:rPr>
+          <w:rFonts w:hint="eastAsia" w:asciiTheme="minorAscii" w:hAnsiTheme="minorEastAsia" w:cstheme="minorEastAsia"/>
+          <w:b w:val="0"/>
+          <w:bCs w:val="0"/>
+          <w:sz w:val="21"/>
+          <w:szCs w:val="24"/>
+        </w:rPr>
+        <w:t>安排如下：在</w:t>
+      </w:r>
+      <w:r>
+        <w:rPr>
+          <w:rFonts w:hint="default" w:asciiTheme="minorAscii" w:hAnsiTheme="minorEastAsia" w:cstheme="minorEastAsia"/>
+          <w:b w:val="0"/>
+          <w:bCs w:val="0"/>
+          <w:sz w:val="21"/>
+          <w:szCs w:val="24"/>
+        </w:rPr>
+        <w:t>第二、三</w:t>
+      </w:r>
+      <w:r>
+        <w:rPr>
+          <w:rFonts w:hint="default" w:asciiTheme="minorAscii" w:hAnsiTheme="minorEastAsia" w:cstheme="minorEastAsia"/>
+          <w:b w:val="0"/>
+          <w:bCs w:val="0"/>
+          <w:sz w:val="21"/>
+          <w:szCs w:val="24"/>
+        </w:rPr>
+        <w:t>章</w:t>
       </w:r>
       <w:r>
         <w:rPr>
@@ -2252,7 +2302,27 @@
           <w:sz w:val="21"/>
           <w:szCs w:val="24"/>
         </w:rPr>
-        <w:t>第四部分介绍。</w:t>
+        <w:t>第四</w:t>
+      </w:r>
+      <w:r>
+        <w:rPr>
+          <w:rFonts w:hint="default" w:asciiTheme="minorAscii" w:hAnsiTheme="minorEastAsia" w:cstheme="minorEastAsia"/>
+          <w:b w:val="0"/>
+          <w:bCs w:val="0"/>
+          <w:sz w:val="21"/>
+          <w:szCs w:val="24"/>
+        </w:rPr>
+        <w:t>章</w:t>
+      </w:r>
+      <w:r>
+        <w:rPr>
+          <w:rFonts w:hint="default" w:asciiTheme="minorAscii" w:hAnsiTheme="minorEastAsia" w:cstheme="minorEastAsia"/>
+          <w:b w:val="0"/>
+          <w:bCs w:val="0"/>
+          <w:sz w:val="21"/>
+          <w:szCs w:val="24"/>
+        </w:rPr>
+        <w:t>介绍。</w:t>
       </w:r>
       <w:r>
         <w:rPr>
@@ -2272,7 +2342,17 @@
           <w:sz w:val="21"/>
           <w:szCs w:val="24"/>
         </w:rPr>
-        <w:t>五部分</w:t>
+        <w:t>五</w:t>
+      </w:r>
+      <w:r>
+        <w:rPr>
+          <w:rFonts w:hint="default" w:asciiTheme="minorAscii" w:hAnsiTheme="minorEastAsia" w:cstheme="minorEastAsia"/>
+          <w:b w:val="0"/>
+          <w:bCs w:val="0"/>
+          <w:sz w:val="21"/>
+          <w:szCs w:val="24"/>
+        </w:rPr>
+        <w:t>章</w:t>
       </w:r>
       <w:r>
         <w:rPr>
@@ -2292,7 +2372,27 @@
           <w:sz w:val="21"/>
           <w:szCs w:val="24"/>
         </w:rPr>
-        <w:t>六部分，</w:t>
+        <w:t>六</w:t>
+      </w:r>
+      <w:r>
+        <w:rPr>
+          <w:rFonts w:hint="default" w:asciiTheme="minorAscii" w:hAnsiTheme="minorEastAsia" w:cstheme="minorEastAsia"/>
+          <w:b w:val="0"/>
+          <w:bCs w:val="0"/>
+          <w:sz w:val="21"/>
+          <w:szCs w:val="24"/>
+        </w:rPr>
+        <w:t>章</w:t>
+      </w:r>
+      <w:r>
+        <w:rPr>
+          <w:rFonts w:hint="default" w:asciiTheme="minorAscii" w:hAnsiTheme="minorEastAsia" w:cstheme="minorEastAsia"/>
+          <w:b w:val="0"/>
+          <w:bCs w:val="0"/>
+          <w:sz w:val="21"/>
+          <w:szCs w:val="24"/>
+        </w:rPr>
+        <w:t>，</w:t>
       </w:r>
       <w:r>
         <w:rPr>
@@ -2372,7 +2472,17 @@
           <w:sz w:val="21"/>
           <w:szCs w:val="24"/>
         </w:rPr>
-        <w:t>七部分</w:t>
+        <w:t>七</w:t>
+      </w:r>
+      <w:r>
+        <w:rPr>
+          <w:rFonts w:hint="default" w:asciiTheme="minorAscii" w:hAnsiTheme="minorEastAsia" w:cstheme="minorEastAsia"/>
+          <w:b w:val="0"/>
+          <w:bCs w:val="0"/>
+          <w:sz w:val="21"/>
+          <w:szCs w:val="24"/>
+        </w:rPr>
+        <w:t>章</w:t>
       </w:r>
       <w:r>
         <w:rPr>
@@ -2392,7 +2502,17 @@
           <w:sz w:val="21"/>
           <w:szCs w:val="24"/>
         </w:rPr>
-        <w:t>八部分</w:t>
+        <w:t>八</w:t>
+      </w:r>
+      <w:r>
+        <w:rPr>
+          <w:rFonts w:hint="default" w:asciiTheme="minorAscii" w:hAnsiTheme="minorEastAsia" w:cstheme="minorEastAsia"/>
+          <w:b w:val="0"/>
+          <w:bCs w:val="0"/>
+          <w:sz w:val="21"/>
+          <w:szCs w:val="24"/>
+        </w:rPr>
+        <w:t>章</w:t>
       </w:r>
       <w:r>
         <w:rPr>
@@ -2412,7 +2532,17 @@
           <w:sz w:val="21"/>
           <w:szCs w:val="24"/>
         </w:rPr>
-        <w:t>在第九部分</w:t>
+        <w:t>在第九</w:t>
+      </w:r>
+      <w:r>
+        <w:rPr>
+          <w:rFonts w:hint="default" w:asciiTheme="minorAscii" w:hAnsiTheme="minorEastAsia" w:cstheme="minorEastAsia"/>
+          <w:b w:val="0"/>
+          <w:bCs w:val="0"/>
+          <w:sz w:val="21"/>
+          <w:szCs w:val="24"/>
+        </w:rPr>
+        <w:t>章</w:t>
       </w:r>
       <w:r>
         <w:rPr>
@@ -6852,7 +6982,7 @@
           <w:sz w:val="21"/>
           <w:szCs w:val="24"/>
         </w:rPr>
-        <w:t>部分</w:t>
+        <w:t>章</w:t>
       </w:r>
       <w:r>
         <w:rPr>
@@ -7787,7 +7917,18 @@
           <w:szCs w:val="24"/>
           <w:u w:val="single"/>
         </w:rPr>
-        <w:t>第三部分</w:t>
+        <w:t>第三</w:t>
+      </w:r>
+      <w:r>
+        <w:rPr>
+          <w:rFonts w:hint="default" w:asciiTheme="minorAscii" w:hAnsiTheme="minorEastAsia" w:cstheme="minorEastAsia"/>
+          <w:b w:val="0"/>
+          <w:bCs w:val="0"/>
+          <w:sz w:val="21"/>
+          <w:szCs w:val="24"/>
+          <w:u w:val="single"/>
+        </w:rPr>
+        <w:t>章</w:t>
       </w:r>
       <w:r>
         <w:rPr>
@@ -11507,17 +11648,7 @@
           <w:sz w:val="21"/>
           <w:szCs w:val="24"/>
         </w:rPr>
-        <w:t>用于检测g</w:t>
-      </w:r>
-      <w:r>
-        <w:rPr>
-          <w:rFonts w:hint="default" w:asciiTheme="minorAscii" w:hAnsiTheme="minorEastAsia" w:cstheme="minorEastAsia"/>
-          <w:b w:val="0"/>
-          <w:bCs w:val="0"/>
-          <w:sz w:val="21"/>
-          <w:szCs w:val="24"/>
-        </w:rPr>
-        <w:t>adget</w:t>
+        <w:t>用于检测gadget</w:t>
       </w:r>
       <w:r>
         <w:rPr>
@@ -12397,17 +12528,7 @@
           <w:sz w:val="21"/>
           <w:szCs w:val="24"/>
         </w:rPr>
-        <w:t xml:space="preserve"> </w:t>
-      </w:r>
-      <w:r>
-        <w:rPr>
-          <w:rFonts w:hint="default" w:asciiTheme="minorAscii" w:hAnsiTheme="minorEastAsia" w:cstheme="minorEastAsia"/>
-          <w:b w:val="0"/>
-          <w:bCs w:val="0"/>
-          <w:sz w:val="21"/>
-          <w:szCs w:val="24"/>
-        </w:rPr>
-        <w:t>gadget</w:t>
+        <w:t xml:space="preserve"> gadget</w:t>
       </w:r>
       <w:r>
         <w:rPr>
@@ -13775,6 +13896,1405 @@
           <w:szCs w:val="24"/>
         </w:rPr>
       </w:pPr>
+      <w:r>
+        <w:rPr>
+          <w:rFonts w:hint="default" w:asciiTheme="minorAscii" w:hAnsiTheme="minorEastAsia" w:cstheme="minorEastAsia"/>
+          <w:b w:val="0"/>
+          <w:bCs w:val="0"/>
+          <w:sz w:val="21"/>
+          <w:szCs w:val="24"/>
+        </w:rPr>
+        <w:t>七、</w:t>
+      </w:r>
+      <w:r>
+        <w:rPr>
+          <w:rFonts w:hint="eastAsia" w:asciiTheme="minorAscii" w:hAnsiTheme="minorEastAsia" w:cstheme="minorEastAsia"/>
+          <w:b w:val="0"/>
+          <w:bCs w:val="0"/>
+          <w:sz w:val="21"/>
+          <w:szCs w:val="24"/>
+        </w:rPr>
+        <w:t>评估</w:t>
+      </w:r>
+    </w:p>
+    <w:p>
+      <w:pPr>
+        <w:spacing w:line="240" w:lineRule="auto"/>
+        <w:jc w:val="both"/>
+        <w:rPr>
+          <w:rFonts w:hint="eastAsia" w:asciiTheme="minorAscii" w:hAnsiTheme="minorEastAsia" w:cstheme="minorEastAsia"/>
+          <w:b w:val="0"/>
+          <w:bCs w:val="0"/>
+          <w:sz w:val="21"/>
+          <w:szCs w:val="24"/>
+        </w:rPr>
+      </w:pPr>
+      <w:r>
+        <w:rPr>
+          <w:rFonts w:hint="eastAsia" w:asciiTheme="minorAscii" w:hAnsiTheme="minorEastAsia" w:cstheme="minorEastAsia"/>
+          <w:b w:val="0"/>
+          <w:bCs w:val="0"/>
+          <w:sz w:val="21"/>
+          <w:szCs w:val="24"/>
+        </w:rPr>
+        <w:t>在本</w:t>
+      </w:r>
+      <w:r>
+        <w:rPr>
+          <w:rFonts w:hint="default" w:asciiTheme="minorAscii" w:hAnsiTheme="minorEastAsia" w:cstheme="minorEastAsia"/>
+          <w:b w:val="0"/>
+          <w:bCs w:val="0"/>
+          <w:sz w:val="21"/>
+          <w:szCs w:val="24"/>
+        </w:rPr>
+        <w:t>章</w:t>
+      </w:r>
+      <w:r>
+        <w:rPr>
+          <w:rFonts w:hint="eastAsia" w:asciiTheme="minorAscii" w:hAnsiTheme="minorEastAsia" w:cstheme="minorEastAsia"/>
+          <w:b w:val="0"/>
+          <w:bCs w:val="0"/>
+          <w:sz w:val="21"/>
+          <w:szCs w:val="24"/>
+        </w:rPr>
+        <w:t>，我们</w:t>
+      </w:r>
+      <w:r>
+        <w:rPr>
+          <w:rFonts w:hint="default" w:asciiTheme="minorAscii" w:hAnsiTheme="minorEastAsia" w:cstheme="minorEastAsia"/>
+          <w:b w:val="0"/>
+          <w:bCs w:val="0"/>
+          <w:sz w:val="21"/>
+          <w:szCs w:val="24"/>
+        </w:rPr>
+        <w:t>将</w:t>
+      </w:r>
+      <w:r>
+        <w:rPr>
+          <w:rFonts w:hint="eastAsia" w:asciiTheme="minorAscii" w:hAnsiTheme="minorEastAsia" w:cstheme="minorEastAsia"/>
+          <w:b w:val="0"/>
+          <w:bCs w:val="0"/>
+          <w:sz w:val="21"/>
+          <w:szCs w:val="24"/>
+        </w:rPr>
+        <w:t>评估ROP-Hunt的安全有效性和性能开销。所有实验均在具有以下</w:t>
+      </w:r>
+      <w:r>
+        <w:rPr>
+          <w:rFonts w:hint="default" w:asciiTheme="minorAscii" w:hAnsiTheme="minorEastAsia" w:cstheme="minorEastAsia"/>
+          <w:b w:val="0"/>
+          <w:bCs w:val="0"/>
+          <w:sz w:val="21"/>
+          <w:szCs w:val="24"/>
+        </w:rPr>
+        <w:t>参数</w:t>
+      </w:r>
+      <w:r>
+        <w:rPr>
+          <w:rFonts w:hint="eastAsia" w:asciiTheme="minorAscii" w:hAnsiTheme="minorEastAsia" w:cstheme="minorEastAsia"/>
+          <w:b w:val="0"/>
+          <w:bCs w:val="0"/>
+          <w:sz w:val="21"/>
+          <w:szCs w:val="24"/>
+        </w:rPr>
+        <w:t>的计算机上进行：Intel Core i3 2370M CPU</w:t>
+      </w:r>
+      <w:r>
+        <w:rPr>
+          <w:rFonts w:hint="default" w:asciiTheme="minorAscii" w:hAnsiTheme="minorEastAsia" w:cstheme="minorEastAsia"/>
+          <w:b w:val="0"/>
+          <w:bCs w:val="0"/>
+          <w:sz w:val="21"/>
+          <w:szCs w:val="24"/>
+        </w:rPr>
+        <w:t>、</w:t>
+      </w:r>
+      <w:r>
+        <w:rPr>
+          <w:rFonts w:hint="eastAsia" w:asciiTheme="minorAscii" w:hAnsiTheme="minorEastAsia" w:cstheme="minorEastAsia"/>
+          <w:b w:val="0"/>
+          <w:bCs w:val="0"/>
+          <w:sz w:val="21"/>
+          <w:szCs w:val="24"/>
+        </w:rPr>
+        <w:t>4 GB RAM</w:t>
+      </w:r>
+      <w:r>
+        <w:rPr>
+          <w:rFonts w:hint="default" w:asciiTheme="minorAscii" w:hAnsiTheme="minorEastAsia" w:cstheme="minorEastAsia"/>
+          <w:b w:val="0"/>
+          <w:bCs w:val="0"/>
+          <w:sz w:val="21"/>
+          <w:szCs w:val="24"/>
+        </w:rPr>
+        <w:t>、</w:t>
+      </w:r>
+      <w:r>
+        <w:rPr>
+          <w:rFonts w:hint="eastAsia" w:asciiTheme="minorAscii" w:hAnsiTheme="minorEastAsia" w:cstheme="minorEastAsia"/>
+          <w:b w:val="0"/>
+          <w:bCs w:val="0"/>
+          <w:sz w:val="21"/>
+          <w:szCs w:val="24"/>
+        </w:rPr>
+        <w:t>32位Ubuntu</w:t>
+      </w:r>
+      <w:r>
+        <w:rPr>
+          <w:rFonts w:hint="default" w:asciiTheme="minorAscii" w:hAnsiTheme="minorEastAsia" w:cstheme="minorEastAsia"/>
+          <w:b w:val="0"/>
+          <w:bCs w:val="0"/>
+          <w:sz w:val="21"/>
+          <w:szCs w:val="24"/>
+        </w:rPr>
+        <w:t>，</w:t>
+      </w:r>
+      <w:r>
+        <w:rPr>
+          <w:rFonts w:hint="eastAsia" w:asciiTheme="minorAscii" w:hAnsiTheme="minorEastAsia" w:cstheme="minorEastAsia"/>
+          <w:b w:val="0"/>
+          <w:bCs w:val="0"/>
+          <w:sz w:val="21"/>
+          <w:szCs w:val="24"/>
+        </w:rPr>
+        <w:t>内核版本3.19。</w:t>
+      </w:r>
+      <w:r>
+        <w:rPr>
+          <w:rFonts w:hint="default" w:asciiTheme="minorAscii" w:hAnsiTheme="minorEastAsia" w:cstheme="minorEastAsia"/>
+          <w:b w:val="0"/>
+          <w:bCs w:val="0"/>
+          <w:sz w:val="21"/>
+          <w:szCs w:val="24"/>
+        </w:rPr>
+        <w:t>在</w:t>
+      </w:r>
+      <w:r>
+        <w:rPr>
+          <w:rFonts w:hint="eastAsia" w:asciiTheme="minorAscii" w:hAnsiTheme="minorEastAsia" w:cstheme="minorEastAsia"/>
+          <w:b w:val="0"/>
+          <w:bCs w:val="0"/>
+          <w:sz w:val="21"/>
+          <w:szCs w:val="24"/>
+        </w:rPr>
+        <w:t>安全性评估</w:t>
+      </w:r>
+      <w:r>
+        <w:rPr>
+          <w:rFonts w:hint="default" w:asciiTheme="minorAscii" w:hAnsiTheme="minorEastAsia" w:cstheme="minorEastAsia"/>
+          <w:b w:val="0"/>
+          <w:bCs w:val="0"/>
+          <w:sz w:val="21"/>
+          <w:szCs w:val="24"/>
+        </w:rPr>
+        <w:t>方面</w:t>
+      </w:r>
+      <w:r>
+        <w:rPr>
+          <w:rFonts w:hint="eastAsia" w:asciiTheme="minorAscii" w:hAnsiTheme="minorEastAsia" w:cstheme="minorEastAsia"/>
+          <w:b w:val="0"/>
+          <w:bCs w:val="0"/>
+          <w:sz w:val="21"/>
+          <w:szCs w:val="24"/>
+        </w:rPr>
+        <w:t>，我们</w:t>
+      </w:r>
+      <w:r>
+        <w:rPr>
+          <w:rFonts w:hint="default" w:asciiTheme="minorAscii" w:hAnsiTheme="minorEastAsia" w:cstheme="minorEastAsia"/>
+          <w:b w:val="0"/>
+          <w:bCs w:val="0"/>
+          <w:sz w:val="21"/>
+          <w:szCs w:val="24"/>
+        </w:rPr>
+        <w:t>通过</w:t>
+      </w:r>
+      <w:r>
+        <w:rPr>
+          <w:rFonts w:hint="eastAsia" w:asciiTheme="minorAscii" w:hAnsiTheme="minorEastAsia" w:cstheme="minorEastAsia"/>
+          <w:b w:val="0"/>
+          <w:bCs w:val="0"/>
+          <w:sz w:val="21"/>
+          <w:szCs w:val="24"/>
+        </w:rPr>
+        <w:t>两</w:t>
+      </w:r>
+      <w:r>
+        <w:rPr>
+          <w:rFonts w:hint="default" w:asciiTheme="minorAscii" w:hAnsiTheme="minorEastAsia" w:cstheme="minorEastAsia"/>
+          <w:b w:val="0"/>
+          <w:bCs w:val="0"/>
+          <w:sz w:val="21"/>
+          <w:szCs w:val="24"/>
+        </w:rPr>
+        <w:t>次</w:t>
+      </w:r>
+      <w:r>
+        <w:rPr>
+          <w:rFonts w:hint="eastAsia" w:asciiTheme="minorAscii" w:hAnsiTheme="minorEastAsia" w:cstheme="minorEastAsia"/>
+          <w:b w:val="0"/>
+          <w:bCs w:val="0"/>
+          <w:sz w:val="21"/>
+          <w:szCs w:val="24"/>
+        </w:rPr>
+        <w:t>真实的ROP攻击和一个</w:t>
+      </w:r>
+      <w:r>
+        <w:rPr>
+          <w:rFonts w:hint="default" w:asciiTheme="minorAscii" w:hAnsiTheme="minorEastAsia" w:cstheme="minorEastAsia"/>
+          <w:b w:val="0"/>
+          <w:bCs w:val="0"/>
+          <w:sz w:val="21"/>
+          <w:szCs w:val="24"/>
+        </w:rPr>
+        <w:t>可</w:t>
+      </w:r>
+      <w:r>
+        <w:rPr>
+          <w:rFonts w:hint="eastAsia" w:asciiTheme="minorAscii" w:hAnsiTheme="minorEastAsia" w:cstheme="minorEastAsia"/>
+          <w:b w:val="0"/>
+          <w:bCs w:val="0"/>
+          <w:sz w:val="21"/>
+          <w:szCs w:val="24"/>
+        </w:rPr>
+        <w:t>由输入</w:t>
+      </w:r>
+      <w:r>
+        <w:rPr>
+          <w:rFonts w:hint="default" w:asciiTheme="minorAscii" w:hAnsiTheme="minorEastAsia" w:cstheme="minorEastAsia"/>
+          <w:b w:val="0"/>
+          <w:bCs w:val="0"/>
+          <w:sz w:val="21"/>
+          <w:szCs w:val="24"/>
+        </w:rPr>
+        <w:t>过长</w:t>
+      </w:r>
+      <w:r>
+        <w:rPr>
+          <w:rFonts w:hint="eastAsia" w:asciiTheme="minorAscii" w:hAnsiTheme="minorEastAsia" w:cstheme="minorEastAsia"/>
+          <w:b w:val="0"/>
+          <w:bCs w:val="0"/>
+          <w:sz w:val="21"/>
+          <w:szCs w:val="24"/>
+        </w:rPr>
+        <w:t>参数触发简单栈缓冲区溢出的小程序来验证我们的</w:t>
+      </w:r>
+      <w:r>
+        <w:rPr>
+          <w:rFonts w:hint="default" w:asciiTheme="minorAscii" w:hAnsiTheme="minorEastAsia" w:cstheme="minorEastAsia"/>
+          <w:b w:val="0"/>
+          <w:bCs w:val="0"/>
+          <w:sz w:val="21"/>
+          <w:szCs w:val="24"/>
+        </w:rPr>
+        <w:t>检测</w:t>
+      </w:r>
+      <w:r>
+        <w:rPr>
+          <w:rFonts w:hint="eastAsia" w:asciiTheme="minorAscii" w:hAnsiTheme="minorEastAsia" w:cstheme="minorEastAsia"/>
+          <w:b w:val="0"/>
+          <w:bCs w:val="0"/>
+          <w:sz w:val="21"/>
+          <w:szCs w:val="24"/>
+        </w:rPr>
+        <w:t>方法。</w:t>
+      </w:r>
+      <w:r>
+        <w:rPr>
+          <w:rFonts w:hint="default" w:asciiTheme="minorAscii" w:hAnsiTheme="minorEastAsia" w:cstheme="minorEastAsia"/>
+          <w:b w:val="0"/>
+          <w:bCs w:val="0"/>
+          <w:sz w:val="21"/>
+          <w:szCs w:val="24"/>
+        </w:rPr>
+        <w:t>在</w:t>
+      </w:r>
+      <w:r>
+        <w:rPr>
+          <w:rFonts w:hint="eastAsia" w:asciiTheme="minorAscii" w:hAnsiTheme="minorEastAsia" w:cstheme="minorEastAsia"/>
+          <w:b w:val="0"/>
+          <w:bCs w:val="0"/>
+          <w:sz w:val="21"/>
+          <w:szCs w:val="24"/>
+        </w:rPr>
+        <w:t>性能评估</w:t>
+      </w:r>
+      <w:r>
+        <w:rPr>
+          <w:rFonts w:hint="default" w:asciiTheme="minorAscii" w:hAnsiTheme="minorEastAsia" w:cstheme="minorEastAsia"/>
+          <w:b w:val="0"/>
+          <w:bCs w:val="0"/>
+          <w:sz w:val="21"/>
+          <w:szCs w:val="24"/>
+        </w:rPr>
+        <w:t>方面</w:t>
+      </w:r>
+      <w:r>
+        <w:rPr>
+          <w:rFonts w:hint="eastAsia" w:asciiTheme="minorAscii" w:hAnsiTheme="minorEastAsia" w:cstheme="minorEastAsia"/>
+          <w:b w:val="0"/>
+          <w:bCs w:val="0"/>
+          <w:sz w:val="21"/>
+          <w:szCs w:val="24"/>
+        </w:rPr>
+        <w:t>，我们在实验中使用了18</w:t>
+      </w:r>
+      <w:r>
+        <w:rPr>
+          <w:rFonts w:hint="default" w:asciiTheme="minorAscii" w:hAnsiTheme="minorEastAsia" w:cstheme="minorEastAsia"/>
+          <w:b w:val="0"/>
+          <w:bCs w:val="0"/>
+          <w:sz w:val="21"/>
+          <w:szCs w:val="24"/>
+        </w:rPr>
+        <w:t>个</w:t>
+      </w:r>
+      <w:r>
+        <w:rPr>
+          <w:rFonts w:hint="eastAsia" w:asciiTheme="minorAscii" w:hAnsiTheme="minorEastAsia" w:cstheme="minorEastAsia"/>
+          <w:b w:val="0"/>
+          <w:bCs w:val="0"/>
+          <w:sz w:val="21"/>
+          <w:szCs w:val="24"/>
+        </w:rPr>
+        <w:t>C和C++ SPEC CPU2006[10]基准。基准测试使用gcc-4.8.3编译器编译。</w:t>
+      </w:r>
+    </w:p>
+    <w:p>
+      <w:pPr>
+        <w:spacing w:line="240" w:lineRule="auto"/>
+        <w:jc w:val="both"/>
+        <w:rPr>
+          <w:rFonts w:hint="eastAsia" w:asciiTheme="minorAscii" w:hAnsiTheme="minorEastAsia" w:cstheme="minorEastAsia"/>
+          <w:b w:val="0"/>
+          <w:bCs w:val="0"/>
+          <w:sz w:val="21"/>
+          <w:szCs w:val="24"/>
+        </w:rPr>
+      </w:pPr>
+      <w:r>
+        <w:rPr>
+          <w:rFonts w:hint="eastAsia" w:asciiTheme="minorAscii" w:hAnsiTheme="minorEastAsia" w:cstheme="minorEastAsia"/>
+          <w:b w:val="0"/>
+          <w:bCs w:val="0"/>
+          <w:sz w:val="21"/>
+          <w:szCs w:val="24"/>
+        </w:rPr>
+        <w:t>7.1安全评估</w:t>
+      </w:r>
+    </w:p>
+    <w:p>
+      <w:pPr>
+        <w:spacing w:line="240" w:lineRule="auto"/>
+        <w:jc w:val="both"/>
+        <w:rPr>
+          <w:rFonts w:hint="eastAsia" w:asciiTheme="minorAscii" w:hAnsiTheme="minorEastAsia" w:cstheme="minorEastAsia"/>
+          <w:b w:val="0"/>
+          <w:bCs w:val="0"/>
+          <w:sz w:val="21"/>
+          <w:szCs w:val="24"/>
+        </w:rPr>
+      </w:pPr>
+      <w:r>
+        <w:rPr>
+          <w:rFonts w:hint="default" w:asciiTheme="minorAscii" w:hAnsiTheme="minorEastAsia" w:cstheme="minorEastAsia"/>
+          <w:b w:val="0"/>
+          <w:bCs w:val="0"/>
+          <w:sz w:val="21"/>
+          <w:szCs w:val="24"/>
+        </w:rPr>
+        <w:t>首次测试中，</w:t>
+      </w:r>
+      <w:r>
+        <w:rPr>
+          <w:rFonts w:hint="eastAsia" w:asciiTheme="minorAscii" w:hAnsiTheme="minorEastAsia" w:cstheme="minorEastAsia"/>
+          <w:b w:val="0"/>
+          <w:bCs w:val="0"/>
+          <w:sz w:val="21"/>
+          <w:szCs w:val="24"/>
+        </w:rPr>
+        <w:t>我们</w:t>
+      </w:r>
+      <w:r>
+        <w:rPr>
+          <w:rFonts w:hint="default" w:asciiTheme="minorAscii" w:hAnsiTheme="minorEastAsia" w:cstheme="minorEastAsia"/>
+          <w:b w:val="0"/>
+          <w:bCs w:val="0"/>
+          <w:sz w:val="21"/>
+          <w:szCs w:val="24"/>
+        </w:rPr>
+        <w:t>通过攻击</w:t>
+      </w:r>
+      <w:r>
+        <w:rPr>
+          <w:rFonts w:hint="eastAsia" w:asciiTheme="minorAscii" w:hAnsiTheme="minorEastAsia" w:cstheme="minorEastAsia"/>
+          <w:b w:val="0"/>
+          <w:bCs w:val="0"/>
+          <w:sz w:val="21"/>
+          <w:szCs w:val="24"/>
+        </w:rPr>
+        <w:t>两个实际程序</w:t>
+      </w:r>
+      <w:r>
+        <w:rPr>
+          <w:rFonts w:hint="default" w:asciiTheme="minorAscii" w:hAnsiTheme="minorEastAsia" w:cstheme="minorEastAsia"/>
+          <w:b w:val="0"/>
+          <w:bCs w:val="0"/>
+          <w:sz w:val="21"/>
+          <w:szCs w:val="24"/>
+        </w:rPr>
+        <w:t>：</w:t>
+      </w:r>
+      <w:r>
+        <w:rPr>
+          <w:rFonts w:hint="eastAsia" w:asciiTheme="minorAscii" w:hAnsiTheme="minorEastAsia" w:cstheme="minorEastAsia"/>
+          <w:b w:val="0"/>
+          <w:bCs w:val="0"/>
+          <w:sz w:val="21"/>
+          <w:szCs w:val="24"/>
+        </w:rPr>
+        <w:t>Hex-editer（2.0.20）和PHP（5.3.6）</w:t>
+      </w:r>
+      <w:r>
+        <w:rPr>
+          <w:rFonts w:hint="default" w:asciiTheme="minorAscii" w:hAnsiTheme="minorEastAsia" w:cstheme="minorEastAsia"/>
+          <w:b w:val="0"/>
+          <w:bCs w:val="0"/>
+          <w:sz w:val="21"/>
+          <w:szCs w:val="24"/>
+        </w:rPr>
+        <w:t>来</w:t>
+      </w:r>
+      <w:r>
+        <w:rPr>
+          <w:rFonts w:hint="eastAsia" w:asciiTheme="minorAscii" w:hAnsiTheme="minorEastAsia" w:cstheme="minorEastAsia"/>
+          <w:b w:val="0"/>
+          <w:bCs w:val="0"/>
+          <w:sz w:val="21"/>
+          <w:szCs w:val="24"/>
+        </w:rPr>
+        <w:t>评估ROP-Hunt的有效性。</w:t>
+      </w:r>
+      <w:r>
+        <w:rPr>
+          <w:rFonts w:hint="default" w:asciiTheme="minorAscii" w:hAnsiTheme="minorEastAsia" w:cstheme="minorEastAsia"/>
+          <w:b w:val="0"/>
+          <w:bCs w:val="0"/>
+          <w:sz w:val="21"/>
+          <w:szCs w:val="24"/>
+        </w:rPr>
+        <w:t>上述</w:t>
+      </w:r>
+      <w:r>
+        <w:rPr>
+          <w:rFonts w:hint="eastAsia" w:asciiTheme="minorAscii" w:hAnsiTheme="minorEastAsia" w:cstheme="minorEastAsia"/>
+          <w:b w:val="0"/>
+          <w:bCs w:val="0"/>
+          <w:sz w:val="21"/>
+          <w:szCs w:val="24"/>
+        </w:rPr>
+        <w:t>两</w:t>
+      </w:r>
+      <w:r>
+        <w:rPr>
+          <w:rFonts w:hint="default" w:asciiTheme="minorAscii" w:hAnsiTheme="minorEastAsia" w:cstheme="minorEastAsia"/>
+          <w:b w:val="0"/>
+          <w:bCs w:val="0"/>
+          <w:sz w:val="21"/>
+          <w:szCs w:val="24"/>
+        </w:rPr>
+        <w:t>段</w:t>
+      </w:r>
+      <w:r>
+        <w:rPr>
+          <w:rFonts w:hint="eastAsia" w:asciiTheme="minorAscii" w:hAnsiTheme="minorEastAsia" w:cstheme="minorEastAsia"/>
+          <w:b w:val="0"/>
+          <w:bCs w:val="0"/>
+          <w:sz w:val="21"/>
+          <w:szCs w:val="24"/>
+        </w:rPr>
+        <w:t>ROP恶意代码模板可以在网站[6,7]</w:t>
+      </w:r>
+      <w:r>
+        <w:rPr>
+          <w:rFonts w:hint="default" w:asciiTheme="minorAscii" w:hAnsiTheme="minorEastAsia" w:cstheme="minorEastAsia"/>
+          <w:b w:val="0"/>
+          <w:bCs w:val="0"/>
+          <w:sz w:val="21"/>
+          <w:szCs w:val="24"/>
+        </w:rPr>
+        <w:t>上</w:t>
+      </w:r>
+      <w:r>
+        <w:rPr>
+          <w:rFonts w:hint="eastAsia" w:asciiTheme="minorAscii" w:hAnsiTheme="minorEastAsia" w:cstheme="minorEastAsia"/>
+          <w:b w:val="0"/>
+          <w:bCs w:val="0"/>
+          <w:sz w:val="21"/>
+          <w:szCs w:val="24"/>
+        </w:rPr>
+        <w:t>找到。在PHP的漏洞利用</w:t>
+      </w:r>
+      <w:r>
+        <w:rPr>
+          <w:rFonts w:hint="default" w:asciiTheme="minorAscii" w:hAnsiTheme="minorEastAsia" w:cstheme="minorEastAsia"/>
+          <w:b w:val="0"/>
+          <w:bCs w:val="0"/>
+          <w:sz w:val="21"/>
+          <w:szCs w:val="24"/>
+        </w:rPr>
+        <w:t>过程</w:t>
+      </w:r>
+      <w:r>
+        <w:rPr>
+          <w:rFonts w:hint="eastAsia" w:asciiTheme="minorAscii" w:hAnsiTheme="minorEastAsia" w:cstheme="minorEastAsia"/>
+          <w:b w:val="0"/>
+          <w:bCs w:val="0"/>
+          <w:sz w:val="21"/>
+          <w:szCs w:val="24"/>
+        </w:rPr>
+        <w:t>中，我们</w:t>
+      </w:r>
+      <w:r>
+        <w:rPr>
+          <w:rFonts w:hint="default" w:asciiTheme="minorAscii" w:hAnsiTheme="minorEastAsia" w:cstheme="minorEastAsia"/>
+          <w:b w:val="0"/>
+          <w:bCs w:val="0"/>
+          <w:sz w:val="21"/>
+          <w:szCs w:val="24"/>
+        </w:rPr>
+        <w:t>向</w:t>
+      </w:r>
+      <w:r>
+        <w:rPr>
+          <w:rFonts w:hint="eastAsia" w:asciiTheme="minorAscii" w:hAnsiTheme="minorEastAsia" w:cstheme="minorEastAsia"/>
+          <w:b w:val="0"/>
+          <w:bCs w:val="0"/>
+          <w:sz w:val="21"/>
+          <w:szCs w:val="24"/>
+        </w:rPr>
+        <w:t>UNIX套接字输入</w:t>
+      </w:r>
+      <w:r>
+        <w:rPr>
+          <w:rFonts w:hint="default" w:asciiTheme="minorAscii" w:hAnsiTheme="minorEastAsia" w:cstheme="minorEastAsia"/>
+          <w:b w:val="0"/>
+          <w:bCs w:val="0"/>
+          <w:sz w:val="21"/>
+          <w:szCs w:val="24"/>
+        </w:rPr>
+        <w:t>了</w:t>
+      </w:r>
+      <w:r>
+        <w:rPr>
+          <w:rFonts w:hint="eastAsia" w:asciiTheme="minorAscii" w:hAnsiTheme="minorEastAsia" w:cstheme="minorEastAsia"/>
+          <w:b w:val="0"/>
+          <w:bCs w:val="0"/>
+          <w:sz w:val="21"/>
+          <w:szCs w:val="24"/>
+        </w:rPr>
+        <w:t>一个</w:t>
+      </w:r>
+      <w:r>
+        <w:rPr>
+          <w:rFonts w:hint="default" w:asciiTheme="minorAscii" w:hAnsiTheme="minorEastAsia" w:cstheme="minorEastAsia"/>
+          <w:b w:val="0"/>
+          <w:bCs w:val="0"/>
+          <w:sz w:val="21"/>
+          <w:szCs w:val="24"/>
+        </w:rPr>
+        <w:t>超</w:t>
+      </w:r>
+      <w:r>
+        <w:rPr>
+          <w:rFonts w:hint="eastAsia" w:asciiTheme="minorAscii" w:hAnsiTheme="minorEastAsia" w:cstheme="minorEastAsia"/>
+          <w:b w:val="0"/>
+          <w:bCs w:val="0"/>
+          <w:sz w:val="21"/>
+          <w:szCs w:val="24"/>
+        </w:rPr>
+        <w:t>长路径名</w:t>
+      </w:r>
+      <w:r>
+        <w:rPr>
+          <w:rFonts w:hint="default" w:asciiTheme="minorAscii" w:hAnsiTheme="minorEastAsia" w:cstheme="minorEastAsia"/>
+          <w:b w:val="0"/>
+          <w:bCs w:val="0"/>
+          <w:sz w:val="21"/>
+          <w:szCs w:val="24"/>
+        </w:rPr>
+        <w:t>，从而</w:t>
+      </w:r>
+      <w:r>
+        <w:rPr>
+          <w:rFonts w:hint="eastAsia" w:asciiTheme="minorAscii" w:hAnsiTheme="minorEastAsia" w:cstheme="minorEastAsia"/>
+          <w:b w:val="0"/>
+          <w:bCs w:val="0"/>
+          <w:sz w:val="21"/>
+          <w:szCs w:val="24"/>
+        </w:rPr>
+        <w:t>触发</w:t>
+      </w:r>
+      <w:r>
+        <w:rPr>
+          <w:rFonts w:hint="default" w:asciiTheme="minorAscii" w:hAnsiTheme="minorEastAsia" w:cstheme="minorEastAsia"/>
+          <w:b w:val="0"/>
+          <w:bCs w:val="0"/>
+          <w:sz w:val="21"/>
+          <w:szCs w:val="24"/>
+        </w:rPr>
+        <w:t>了</w:t>
+      </w:r>
+      <w:r>
+        <w:rPr>
+          <w:rFonts w:hint="eastAsia" w:asciiTheme="minorAscii" w:hAnsiTheme="minorEastAsia" w:cstheme="minorEastAsia"/>
+          <w:b w:val="0"/>
+          <w:bCs w:val="0"/>
+          <w:sz w:val="21"/>
+          <w:szCs w:val="24"/>
+        </w:rPr>
+        <w:t>缓冲区溢出，然后将控制流</w:t>
+      </w:r>
+      <w:r>
+        <w:rPr>
+          <w:rFonts w:hint="default" w:asciiTheme="minorAscii" w:hAnsiTheme="minorEastAsia" w:cstheme="minorEastAsia"/>
+          <w:b w:val="0"/>
+          <w:bCs w:val="0"/>
+          <w:sz w:val="21"/>
+          <w:szCs w:val="24"/>
+        </w:rPr>
+        <w:t>转移至</w:t>
+      </w:r>
+      <w:r>
+        <w:rPr>
+          <w:rFonts w:hint="eastAsia" w:asciiTheme="minorAscii" w:hAnsiTheme="minorEastAsia" w:cstheme="minorEastAsia"/>
+          <w:b w:val="0"/>
+          <w:bCs w:val="0"/>
+          <w:sz w:val="21"/>
+          <w:szCs w:val="24"/>
+        </w:rPr>
+        <w:t>ROP</w:t>
+      </w:r>
+      <w:r>
+        <w:rPr>
+          <w:rFonts w:hint="default" w:asciiTheme="minorAscii" w:hAnsiTheme="minorEastAsia" w:cstheme="minorEastAsia"/>
+          <w:b w:val="0"/>
+          <w:bCs w:val="0"/>
+          <w:sz w:val="21"/>
+          <w:szCs w:val="24"/>
+        </w:rPr>
+        <w:t xml:space="preserve"> payload</w:t>
+      </w:r>
+      <w:r>
+        <w:rPr>
+          <w:rFonts w:hint="eastAsia" w:asciiTheme="minorAscii" w:hAnsiTheme="minorEastAsia" w:cstheme="minorEastAsia"/>
+          <w:b w:val="0"/>
+          <w:bCs w:val="0"/>
+          <w:sz w:val="21"/>
+          <w:szCs w:val="24"/>
+        </w:rPr>
+        <w:t>。</w:t>
+      </w:r>
+      <w:r>
+        <w:rPr>
+          <w:rFonts w:hint="default" w:asciiTheme="minorAscii" w:hAnsiTheme="minorEastAsia" w:cstheme="minorEastAsia"/>
+          <w:b w:val="0"/>
+          <w:bCs w:val="0"/>
+          <w:sz w:val="21"/>
+          <w:szCs w:val="24"/>
+        </w:rPr>
+        <w:t>Payload中含</w:t>
+      </w:r>
+      <w:r>
+        <w:rPr>
+          <w:rFonts w:hint="eastAsia" w:asciiTheme="minorAscii" w:hAnsiTheme="minorEastAsia" w:cstheme="minorEastAsia"/>
+          <w:b w:val="0"/>
+          <w:bCs w:val="0"/>
+          <w:sz w:val="21"/>
+          <w:szCs w:val="24"/>
+        </w:rPr>
+        <w:t>有31个连续的</w:t>
+      </w:r>
+      <w:r>
+        <w:rPr>
+          <w:rFonts w:hint="default" w:asciiTheme="minorAscii" w:hAnsiTheme="minorEastAsia" w:cstheme="minorEastAsia"/>
+          <w:b w:val="0"/>
+          <w:bCs w:val="0"/>
+          <w:sz w:val="21"/>
+          <w:szCs w:val="24"/>
+        </w:rPr>
+        <w:t>gadget</w:t>
+      </w:r>
+      <w:r>
+        <w:rPr>
+          <w:rFonts w:hint="eastAsia" w:asciiTheme="minorAscii" w:hAnsiTheme="minorEastAsia" w:cstheme="minorEastAsia"/>
+          <w:b w:val="0"/>
+          <w:bCs w:val="0"/>
+          <w:sz w:val="21"/>
+          <w:szCs w:val="24"/>
+        </w:rPr>
+        <w:t>，</w:t>
+      </w:r>
+      <w:r>
+        <w:rPr>
+          <w:rFonts w:hint="default" w:asciiTheme="minorAscii" w:hAnsiTheme="minorEastAsia" w:cstheme="minorEastAsia"/>
+          <w:b w:val="0"/>
+          <w:bCs w:val="0"/>
+          <w:sz w:val="21"/>
+          <w:szCs w:val="24"/>
+        </w:rPr>
+        <w:t>其中</w:t>
+      </w:r>
+      <w:r>
+        <w:rPr>
+          <w:rFonts w:hint="eastAsia" w:asciiTheme="minorAscii" w:hAnsiTheme="minorEastAsia" w:cstheme="minorEastAsia"/>
+          <w:b w:val="0"/>
+          <w:bCs w:val="0"/>
+          <w:sz w:val="21"/>
+          <w:szCs w:val="24"/>
+        </w:rPr>
+        <w:t>最大的</w:t>
+      </w:r>
+      <w:r>
+        <w:rPr>
+          <w:rFonts w:hint="default" w:asciiTheme="minorAscii" w:hAnsiTheme="minorEastAsia" w:cstheme="minorEastAsia"/>
+          <w:b w:val="0"/>
+          <w:bCs w:val="0"/>
+          <w:sz w:val="21"/>
+          <w:szCs w:val="24"/>
+        </w:rPr>
+        <w:t>gadget</w:t>
+      </w:r>
+      <w:r>
+        <w:rPr>
+          <w:rFonts w:hint="eastAsia" w:asciiTheme="minorAscii" w:hAnsiTheme="minorEastAsia" w:cstheme="minorEastAsia"/>
+          <w:b w:val="0"/>
+          <w:bCs w:val="0"/>
+          <w:sz w:val="21"/>
+          <w:szCs w:val="24"/>
+        </w:rPr>
+        <w:t>包含7</w:t>
+      </w:r>
+      <w:r>
+        <w:rPr>
+          <w:rFonts w:hint="default" w:asciiTheme="minorAscii" w:hAnsiTheme="minorEastAsia" w:cstheme="minorEastAsia"/>
+          <w:b w:val="0"/>
+          <w:bCs w:val="0"/>
+          <w:sz w:val="21"/>
+          <w:szCs w:val="24"/>
+        </w:rPr>
+        <w:t>条</w:t>
+      </w:r>
+      <w:r>
+        <w:rPr>
+          <w:rFonts w:hint="eastAsia" w:asciiTheme="minorAscii" w:hAnsiTheme="minorEastAsia" w:cstheme="minorEastAsia"/>
+          <w:b w:val="0"/>
+          <w:bCs w:val="0"/>
+          <w:sz w:val="21"/>
+          <w:szCs w:val="24"/>
+        </w:rPr>
+        <w:t>指令（没有超过阈值T0）。因此，ROP-Hunt</w:t>
+      </w:r>
+      <w:r>
+        <w:rPr>
+          <w:rFonts w:hint="default" w:asciiTheme="minorAscii" w:hAnsiTheme="minorEastAsia" w:cstheme="minorEastAsia"/>
+          <w:b w:val="0"/>
+          <w:bCs w:val="0"/>
+          <w:sz w:val="21"/>
+          <w:szCs w:val="24"/>
+        </w:rPr>
+        <w:t>发出</w:t>
+      </w:r>
+      <w:r>
+        <w:rPr>
+          <w:rFonts w:hint="eastAsia" w:asciiTheme="minorAscii" w:hAnsiTheme="minorEastAsia" w:cstheme="minorEastAsia"/>
+          <w:b w:val="0"/>
+          <w:bCs w:val="0"/>
+          <w:i/>
+          <w:iCs/>
+          <w:sz w:val="21"/>
+          <w:szCs w:val="24"/>
+        </w:rPr>
+        <w:t>警告</w:t>
+      </w:r>
+      <w:r>
+        <w:rPr>
+          <w:rFonts w:hint="eastAsia" w:asciiTheme="minorAscii" w:hAnsiTheme="minorEastAsia" w:cstheme="minorEastAsia"/>
+          <w:b w:val="0"/>
+          <w:bCs w:val="0"/>
+          <w:sz w:val="21"/>
+          <w:szCs w:val="24"/>
+        </w:rPr>
+        <w:t>并将</w:t>
+      </w:r>
+      <w:r>
+        <w:rPr>
+          <w:rFonts w:hint="eastAsia" w:asciiTheme="minorAscii" w:hAnsiTheme="minorEastAsia" w:cstheme="minorEastAsia"/>
+          <w:b w:val="0"/>
+          <w:bCs w:val="0"/>
+          <w:i/>
+          <w:iCs/>
+          <w:sz w:val="21"/>
+          <w:szCs w:val="24"/>
+        </w:rPr>
+        <w:t>潜在攻击</w:t>
+      </w:r>
+      <w:r>
+        <w:rPr>
+          <w:rFonts w:hint="eastAsia" w:asciiTheme="minorAscii" w:hAnsiTheme="minorEastAsia" w:cstheme="minorEastAsia"/>
+          <w:b w:val="0"/>
+          <w:bCs w:val="0"/>
+          <w:sz w:val="21"/>
+          <w:szCs w:val="24"/>
+        </w:rPr>
+        <w:t>标志置为True。连续</w:t>
+      </w:r>
+      <w:r>
+        <w:rPr>
+          <w:rFonts w:hint="default" w:asciiTheme="minorAscii" w:hAnsiTheme="minorEastAsia" w:cstheme="minorEastAsia"/>
+          <w:b w:val="0"/>
+          <w:bCs w:val="0"/>
+          <w:sz w:val="21"/>
+          <w:szCs w:val="24"/>
+        </w:rPr>
+        <w:t>gadget</w:t>
+      </w:r>
+      <w:r>
+        <w:rPr>
+          <w:rFonts w:hint="eastAsia" w:asciiTheme="minorAscii" w:hAnsiTheme="minorEastAsia" w:cstheme="minorEastAsia"/>
+          <w:b w:val="0"/>
+          <w:bCs w:val="0"/>
+          <w:sz w:val="21"/>
+          <w:szCs w:val="24"/>
+        </w:rPr>
+        <w:t>序列的最后一个</w:t>
+      </w:r>
+      <w:r>
+        <w:rPr>
+          <w:rFonts w:hint="default" w:asciiTheme="minorAscii" w:hAnsiTheme="minorEastAsia" w:cstheme="minorEastAsia"/>
+          <w:b w:val="0"/>
+          <w:bCs w:val="0"/>
+          <w:sz w:val="21"/>
+          <w:szCs w:val="24"/>
+        </w:rPr>
+        <w:t>gadget打算</w:t>
+      </w:r>
+      <w:r>
+        <w:rPr>
+          <w:rFonts w:hint="eastAsia" w:asciiTheme="minorAscii" w:hAnsiTheme="minorEastAsia" w:cstheme="minorEastAsia"/>
+          <w:b w:val="0"/>
+          <w:bCs w:val="0"/>
+          <w:sz w:val="21"/>
+          <w:szCs w:val="24"/>
+        </w:rPr>
+        <w:t>调用系统调用来</w:t>
+      </w:r>
+      <w:r>
+        <w:rPr>
+          <w:rFonts w:hint="default" w:asciiTheme="minorAscii" w:hAnsiTheme="minorEastAsia" w:cstheme="minorEastAsia"/>
+          <w:b w:val="0"/>
+          <w:bCs w:val="0"/>
+          <w:sz w:val="21"/>
+          <w:szCs w:val="24"/>
+        </w:rPr>
+        <w:t>直接执行</w:t>
+      </w:r>
+      <w:r>
+        <w:rPr>
+          <w:rFonts w:hint="eastAsia" w:asciiTheme="minorAscii" w:hAnsiTheme="minorEastAsia" w:cstheme="minorEastAsia"/>
+          <w:b w:val="0"/>
+          <w:bCs w:val="0"/>
+          <w:sz w:val="21"/>
+          <w:szCs w:val="24"/>
+        </w:rPr>
+        <w:t>/bin/sh。因此，ROP-Hunt报告</w:t>
+      </w:r>
+      <w:r>
+        <w:rPr>
+          <w:rFonts w:hint="eastAsia" w:asciiTheme="minorAscii" w:hAnsiTheme="minorEastAsia" w:cstheme="minorEastAsia"/>
+          <w:b w:val="0"/>
+          <w:bCs w:val="0"/>
+          <w:i/>
+          <w:iCs/>
+          <w:sz w:val="21"/>
+          <w:szCs w:val="24"/>
+        </w:rPr>
+        <w:t>攻击</w:t>
+      </w:r>
+      <w:r>
+        <w:rPr>
+          <w:rFonts w:hint="eastAsia" w:asciiTheme="minorAscii" w:hAnsiTheme="minorEastAsia" w:cstheme="minorEastAsia"/>
+          <w:b w:val="0"/>
+          <w:bCs w:val="0"/>
+          <w:sz w:val="21"/>
+          <w:szCs w:val="24"/>
+        </w:rPr>
+        <w:t>并终止了该进程。</w:t>
+      </w:r>
+    </w:p>
+    <w:p>
+      <w:pPr>
+        <w:spacing w:line="240" w:lineRule="auto"/>
+        <w:ind w:firstLine="420" w:firstLineChars="0"/>
+        <w:jc w:val="both"/>
+        <w:rPr>
+          <w:rFonts w:hint="eastAsia" w:asciiTheme="minorAscii" w:hAnsiTheme="minorEastAsia" w:cstheme="minorEastAsia"/>
+          <w:b w:val="0"/>
+          <w:bCs w:val="0"/>
+          <w:sz w:val="21"/>
+          <w:szCs w:val="24"/>
+        </w:rPr>
+      </w:pPr>
+      <w:r>
+        <w:rPr>
+          <w:rFonts w:hint="eastAsia" w:asciiTheme="minorAscii" w:hAnsiTheme="minorEastAsia" w:cstheme="minorEastAsia"/>
+          <w:b w:val="0"/>
+          <w:bCs w:val="0"/>
+          <w:sz w:val="21"/>
+          <w:szCs w:val="24"/>
+        </w:rPr>
+        <w:t>为了进一步评估ROP-Hunt检测功能，我们使用了一个具有</w:t>
+      </w:r>
+      <w:r>
+        <w:rPr>
+          <w:rFonts w:hint="default" w:asciiTheme="minorAscii" w:hAnsiTheme="minorEastAsia" w:cstheme="minorEastAsia"/>
+          <w:b w:val="0"/>
+          <w:bCs w:val="0"/>
+          <w:sz w:val="21"/>
+          <w:szCs w:val="24"/>
+        </w:rPr>
+        <w:t>strcpy</w:t>
+      </w:r>
+      <w:r>
+        <w:rPr>
+          <w:rFonts w:hint="eastAsia" w:asciiTheme="minorAscii" w:hAnsiTheme="minorEastAsia" w:cstheme="minorEastAsia"/>
+          <w:b w:val="0"/>
+          <w:bCs w:val="0"/>
+          <w:sz w:val="21"/>
+          <w:szCs w:val="24"/>
+        </w:rPr>
+        <w:t>漏洞的简单目标程序（</w:t>
+      </w:r>
+      <w:r>
+        <w:rPr>
+          <w:rFonts w:hint="default" w:asciiTheme="minorAscii" w:hAnsiTheme="minorEastAsia" w:cstheme="minorEastAsia"/>
+          <w:b w:val="0"/>
+          <w:bCs w:val="0"/>
+          <w:sz w:val="21"/>
+          <w:szCs w:val="24"/>
+        </w:rPr>
+        <w:t>文章</w:t>
+      </w:r>
+      <w:r>
+        <w:rPr>
+          <w:rFonts w:hint="eastAsia" w:asciiTheme="minorAscii" w:hAnsiTheme="minorEastAsia" w:cstheme="minorEastAsia"/>
+          <w:b w:val="0"/>
+          <w:bCs w:val="0"/>
+          <w:sz w:val="21"/>
+          <w:szCs w:val="24"/>
+        </w:rPr>
+        <w:t>[31]中</w:t>
+      </w:r>
+      <w:r>
+        <w:rPr>
+          <w:rFonts w:hint="default" w:asciiTheme="minorAscii" w:hAnsiTheme="minorEastAsia" w:cstheme="minorEastAsia"/>
+          <w:b w:val="0"/>
+          <w:bCs w:val="0"/>
+          <w:sz w:val="21"/>
+          <w:szCs w:val="24"/>
+        </w:rPr>
+        <w:t>的示例</w:t>
+      </w:r>
+      <w:r>
+        <w:rPr>
+          <w:rFonts w:hint="eastAsia" w:asciiTheme="minorAscii" w:hAnsiTheme="minorEastAsia" w:cstheme="minorEastAsia"/>
+          <w:b w:val="0"/>
+          <w:bCs w:val="0"/>
+          <w:sz w:val="21"/>
+          <w:szCs w:val="24"/>
+        </w:rPr>
+        <w:t>）。该程序由gcc-4.8.4编译</w:t>
+      </w:r>
+      <w:r>
+        <w:rPr>
+          <w:rFonts w:hint="default" w:asciiTheme="minorAscii" w:hAnsiTheme="minorEastAsia" w:cstheme="minorEastAsia"/>
+          <w:b w:val="0"/>
+          <w:bCs w:val="0"/>
+          <w:sz w:val="21"/>
+          <w:szCs w:val="24"/>
+        </w:rPr>
+        <w:t>，链接的库为</w:t>
+      </w:r>
+      <w:r>
+        <w:rPr>
+          <w:rFonts w:hint="eastAsia" w:asciiTheme="minorAscii" w:hAnsiTheme="minorEastAsia" w:cstheme="minorEastAsia"/>
+          <w:b w:val="0"/>
+          <w:bCs w:val="0"/>
+          <w:sz w:val="21"/>
+          <w:szCs w:val="24"/>
+        </w:rPr>
+        <w:t>glibc-2.3.5。我们使用ROPGadget [8]分析</w:t>
+      </w:r>
+      <w:r>
+        <w:rPr>
+          <w:rFonts w:hint="default" w:asciiTheme="minorAscii" w:hAnsiTheme="minorEastAsia" w:cstheme="minorEastAsia"/>
+          <w:b w:val="0"/>
+          <w:bCs w:val="0"/>
+          <w:sz w:val="21"/>
+          <w:szCs w:val="24"/>
+        </w:rPr>
+        <w:t>该</w:t>
+      </w:r>
+      <w:r>
+        <w:rPr>
+          <w:rFonts w:hint="eastAsia" w:asciiTheme="minorAscii" w:hAnsiTheme="minorEastAsia" w:cstheme="minorEastAsia"/>
+          <w:b w:val="0"/>
+          <w:bCs w:val="0"/>
+          <w:sz w:val="21"/>
+          <w:szCs w:val="24"/>
+        </w:rPr>
+        <w:t>程序并生成</w:t>
+      </w:r>
+      <w:r>
+        <w:rPr>
+          <w:rFonts w:hint="default" w:asciiTheme="minorAscii" w:hAnsiTheme="minorEastAsia" w:cstheme="minorEastAsia"/>
+          <w:b w:val="0"/>
+          <w:bCs w:val="0"/>
+          <w:sz w:val="21"/>
+          <w:szCs w:val="24"/>
+        </w:rPr>
+        <w:t>了</w:t>
+      </w:r>
+      <w:r>
+        <w:rPr>
+          <w:rFonts w:hint="eastAsia" w:asciiTheme="minorAscii" w:hAnsiTheme="minorEastAsia" w:cstheme="minorEastAsia"/>
+          <w:b w:val="0"/>
+          <w:bCs w:val="0"/>
+          <w:sz w:val="21"/>
+          <w:szCs w:val="24"/>
+        </w:rPr>
+        <w:t>可用的</w:t>
+      </w:r>
+      <w:r>
+        <w:rPr>
+          <w:rFonts w:hint="default" w:asciiTheme="minorAscii" w:hAnsiTheme="minorEastAsia" w:cstheme="minorEastAsia"/>
+          <w:b w:val="0"/>
+          <w:bCs w:val="0"/>
+          <w:sz w:val="21"/>
+          <w:szCs w:val="24"/>
+        </w:rPr>
+        <w:t>gadget。随后我们手动挑选候选gadget对</w:t>
+      </w:r>
+      <w:r>
+        <w:rPr>
+          <w:rFonts w:hint="eastAsia" w:asciiTheme="minorAscii" w:hAnsiTheme="minorEastAsia" w:cstheme="minorEastAsia"/>
+          <w:b w:val="0"/>
+          <w:bCs w:val="0"/>
+          <w:sz w:val="21"/>
+          <w:szCs w:val="24"/>
+        </w:rPr>
+        <w:t>Shell-Storm Linux shellcode</w:t>
+      </w:r>
+      <w:r>
+        <w:rPr>
+          <w:rFonts w:hint="default" w:asciiTheme="minorAscii" w:hAnsiTheme="minorEastAsia" w:cstheme="minorEastAsia"/>
+          <w:b w:val="0"/>
+          <w:bCs w:val="0"/>
+          <w:sz w:val="21"/>
+          <w:szCs w:val="24"/>
+        </w:rPr>
+        <w:t>仓库中</w:t>
+      </w:r>
+      <w:r>
+        <w:rPr>
+          <w:rFonts w:hint="eastAsia" w:asciiTheme="minorAscii" w:hAnsiTheme="minorEastAsia" w:cstheme="minorEastAsia"/>
+          <w:b w:val="0"/>
+          <w:bCs w:val="0"/>
+          <w:sz w:val="21"/>
+          <w:szCs w:val="24"/>
+        </w:rPr>
+        <w:t>30个</w:t>
+      </w:r>
+      <w:r>
+        <w:rPr>
+          <w:rFonts w:hint="default" w:asciiTheme="minorAscii" w:hAnsiTheme="minorEastAsia" w:cstheme="minorEastAsia"/>
+          <w:b w:val="0"/>
+          <w:bCs w:val="0"/>
+          <w:sz w:val="21"/>
+          <w:szCs w:val="24"/>
+        </w:rPr>
+        <w:t>具</w:t>
+      </w:r>
+      <w:r>
+        <w:rPr>
+          <w:rFonts w:hint="eastAsia" w:asciiTheme="minorAscii" w:hAnsiTheme="minorEastAsia" w:cstheme="minorEastAsia"/>
+          <w:b w:val="0"/>
+          <w:bCs w:val="0"/>
+          <w:sz w:val="21"/>
+          <w:szCs w:val="24"/>
+        </w:rPr>
+        <w:t>代表性的shellcode[5]</w:t>
+      </w:r>
+      <w:r>
+        <w:rPr>
+          <w:rFonts w:hint="default" w:asciiTheme="minorAscii" w:hAnsiTheme="minorEastAsia" w:cstheme="minorEastAsia"/>
+          <w:b w:val="0"/>
+          <w:bCs w:val="0"/>
+          <w:sz w:val="21"/>
+          <w:szCs w:val="24"/>
+        </w:rPr>
+        <w:t>进行了重构，重构的</w:t>
+      </w:r>
+      <w:r>
+        <w:rPr>
+          <w:rFonts w:hint="eastAsia" w:asciiTheme="minorAscii" w:hAnsiTheme="minorEastAsia" w:cstheme="minorEastAsia"/>
+          <w:b w:val="0"/>
+          <w:bCs w:val="0"/>
+          <w:sz w:val="21"/>
+          <w:szCs w:val="24"/>
+        </w:rPr>
+        <w:t>shellcode由以ret</w:t>
+      </w:r>
+      <w:r>
+        <w:rPr>
+          <w:rFonts w:hint="default" w:asciiTheme="minorAscii" w:hAnsiTheme="minorEastAsia" w:cstheme="minorEastAsia"/>
+          <w:b w:val="0"/>
+          <w:bCs w:val="0"/>
+          <w:sz w:val="21"/>
+          <w:szCs w:val="24"/>
+        </w:rPr>
+        <w:t>、</w:t>
+      </w:r>
+      <w:r>
+        <w:rPr>
+          <w:rFonts w:hint="eastAsia" w:asciiTheme="minorAscii" w:hAnsiTheme="minorEastAsia" w:cstheme="minorEastAsia"/>
+          <w:b w:val="0"/>
+          <w:bCs w:val="0"/>
+          <w:sz w:val="21"/>
+          <w:szCs w:val="24"/>
+        </w:rPr>
+        <w:t>jmp或call指令</w:t>
+      </w:r>
+      <w:r>
+        <w:rPr>
+          <w:rFonts w:hint="default" w:asciiTheme="minorAscii" w:hAnsiTheme="minorEastAsia" w:cstheme="minorEastAsia"/>
+          <w:b w:val="0"/>
+          <w:bCs w:val="0"/>
+          <w:sz w:val="21"/>
+          <w:szCs w:val="24"/>
+        </w:rPr>
+        <w:t>为</w:t>
+      </w:r>
+      <w:r>
+        <w:rPr>
+          <w:rFonts w:hint="eastAsia" w:asciiTheme="minorAscii" w:hAnsiTheme="minorEastAsia" w:cstheme="minorEastAsia"/>
+          <w:b w:val="0"/>
+          <w:bCs w:val="0"/>
+          <w:sz w:val="21"/>
+          <w:szCs w:val="24"/>
+        </w:rPr>
+        <w:t>结尾</w:t>
+      </w:r>
+      <w:r>
+        <w:rPr>
+          <w:rFonts w:hint="default" w:asciiTheme="minorAscii" w:hAnsiTheme="minorEastAsia" w:cstheme="minorEastAsia"/>
+          <w:b w:val="0"/>
+          <w:bCs w:val="0"/>
+          <w:sz w:val="21"/>
+          <w:szCs w:val="24"/>
+        </w:rPr>
+        <w:t>gadget</w:t>
+      </w:r>
+      <w:r>
+        <w:rPr>
+          <w:rFonts w:hint="eastAsia" w:asciiTheme="minorAscii" w:hAnsiTheme="minorEastAsia" w:cstheme="minorEastAsia"/>
+          <w:b w:val="0"/>
+          <w:bCs w:val="0"/>
+          <w:sz w:val="21"/>
+          <w:szCs w:val="24"/>
+        </w:rPr>
+        <w:t>组成。由于副作用</w:t>
+      </w:r>
+      <w:r>
+        <w:rPr>
+          <w:rFonts w:hint="default" w:asciiTheme="minorAscii" w:hAnsiTheme="minorEastAsia" w:cstheme="minorEastAsia"/>
+          <w:b w:val="0"/>
+          <w:bCs w:val="0"/>
+          <w:sz w:val="21"/>
+          <w:szCs w:val="24"/>
+        </w:rPr>
+        <w:t>的存在</w:t>
+      </w:r>
+      <w:r>
+        <w:rPr>
+          <w:rFonts w:hint="eastAsia" w:asciiTheme="minorAscii" w:hAnsiTheme="minorEastAsia" w:cstheme="minorEastAsia"/>
+          <w:b w:val="0"/>
+          <w:bCs w:val="0"/>
+          <w:sz w:val="21"/>
+          <w:szCs w:val="24"/>
+        </w:rPr>
+        <w:t>，超过7条指令的</w:t>
+      </w:r>
+      <w:r>
+        <w:rPr>
+          <w:rFonts w:hint="default" w:asciiTheme="minorAscii" w:hAnsiTheme="minorEastAsia" w:cstheme="minorEastAsia"/>
+          <w:b w:val="0"/>
+          <w:bCs w:val="0"/>
+          <w:sz w:val="21"/>
+          <w:szCs w:val="24"/>
+        </w:rPr>
+        <w:t>gadget</w:t>
+      </w:r>
+      <w:r>
+        <w:rPr>
+          <w:rFonts w:hint="eastAsia" w:asciiTheme="minorAscii" w:hAnsiTheme="minorEastAsia" w:cstheme="minorEastAsia"/>
+          <w:b w:val="0"/>
+          <w:bCs w:val="0"/>
+          <w:sz w:val="21"/>
+          <w:szCs w:val="24"/>
+        </w:rPr>
+        <w:t>极难</w:t>
+      </w:r>
+      <w:r>
+        <w:rPr>
+          <w:rFonts w:hint="default" w:asciiTheme="minorAscii" w:hAnsiTheme="minorEastAsia" w:cstheme="minorEastAsia"/>
+          <w:b w:val="0"/>
+          <w:bCs w:val="0"/>
+          <w:sz w:val="21"/>
+          <w:szCs w:val="24"/>
+        </w:rPr>
+        <w:t>被利用</w:t>
+      </w:r>
+      <w:r>
+        <w:rPr>
+          <w:rFonts w:hint="eastAsia" w:asciiTheme="minorAscii" w:hAnsiTheme="minorEastAsia" w:cstheme="minorEastAsia"/>
+          <w:b w:val="0"/>
+          <w:bCs w:val="0"/>
+          <w:sz w:val="21"/>
+          <w:szCs w:val="24"/>
+        </w:rPr>
+        <w:t>。最简单的攻击需要4个</w:t>
+      </w:r>
+      <w:r>
+        <w:rPr>
+          <w:rFonts w:hint="default" w:asciiTheme="minorAscii" w:hAnsiTheme="minorEastAsia" w:cstheme="minorEastAsia"/>
+          <w:b w:val="0"/>
+          <w:bCs w:val="0"/>
+          <w:sz w:val="21"/>
+          <w:szCs w:val="24"/>
+        </w:rPr>
+        <w:t>gadget</w:t>
+      </w:r>
+      <w:r>
+        <w:rPr>
+          <w:rFonts w:hint="eastAsia" w:asciiTheme="minorAscii" w:hAnsiTheme="minorEastAsia" w:cstheme="minorEastAsia"/>
+          <w:b w:val="0"/>
+          <w:bCs w:val="0"/>
+          <w:sz w:val="21"/>
+          <w:szCs w:val="24"/>
+        </w:rPr>
+        <w:t>（大于T1）</w:t>
+      </w:r>
+      <w:r>
+        <w:rPr>
+          <w:rFonts w:hint="default" w:asciiTheme="minorAscii" w:hAnsiTheme="minorEastAsia" w:cstheme="minorEastAsia"/>
+          <w:b w:val="0"/>
+          <w:bCs w:val="0"/>
+          <w:sz w:val="21"/>
+          <w:szCs w:val="24"/>
+        </w:rPr>
+        <w:t>。</w:t>
+      </w:r>
+      <w:r>
+        <w:rPr>
+          <w:rFonts w:hint="eastAsia" w:asciiTheme="minorAscii" w:hAnsiTheme="minorEastAsia" w:cstheme="minorEastAsia"/>
+          <w:b w:val="0"/>
+          <w:bCs w:val="0"/>
+          <w:sz w:val="21"/>
+          <w:szCs w:val="24"/>
+        </w:rPr>
+        <w:t>正如我们在</w:t>
+      </w:r>
+      <w:r>
+        <w:rPr>
+          <w:rFonts w:hint="default" w:asciiTheme="minorAscii" w:hAnsiTheme="minorEastAsia" w:cstheme="minorEastAsia"/>
+          <w:b w:val="0"/>
+          <w:bCs w:val="0"/>
+          <w:sz w:val="21"/>
+          <w:szCs w:val="24"/>
+        </w:rPr>
+        <w:t>第三章</w:t>
+      </w:r>
+      <w:r>
+        <w:rPr>
+          <w:rFonts w:hint="eastAsia" w:asciiTheme="minorAscii" w:hAnsiTheme="minorEastAsia" w:cstheme="minorEastAsia"/>
+          <w:b w:val="0"/>
+          <w:bCs w:val="0"/>
+          <w:sz w:val="21"/>
+          <w:szCs w:val="24"/>
+        </w:rPr>
+        <w:t>中分析的那样，所有shellcode</w:t>
+      </w:r>
+      <w:r>
+        <w:rPr>
+          <w:rFonts w:hint="default" w:asciiTheme="minorAscii" w:hAnsiTheme="minorEastAsia" w:cstheme="minorEastAsia"/>
+          <w:b w:val="0"/>
+          <w:bCs w:val="0"/>
+          <w:sz w:val="21"/>
+          <w:szCs w:val="24"/>
+        </w:rPr>
+        <w:t>均利用</w:t>
+      </w:r>
+      <w:r>
+        <w:rPr>
+          <w:rFonts w:hint="eastAsia" w:asciiTheme="minorAscii" w:hAnsiTheme="minorEastAsia" w:cstheme="minorEastAsia"/>
+          <w:b w:val="0"/>
+          <w:bCs w:val="0"/>
+          <w:sz w:val="21"/>
+          <w:szCs w:val="24"/>
+        </w:rPr>
+        <w:t>系统调用来完成攻击。实验结果表明，ROP-Hunt可以</w:t>
+      </w:r>
+      <w:r>
+        <w:rPr>
+          <w:rFonts w:hint="default" w:asciiTheme="minorAscii" w:hAnsiTheme="minorEastAsia" w:cstheme="minorEastAsia"/>
+          <w:b w:val="0"/>
+          <w:bCs w:val="0"/>
+          <w:sz w:val="21"/>
+          <w:szCs w:val="24"/>
+        </w:rPr>
+        <w:t>无误报地</w:t>
+      </w:r>
+      <w:r>
+        <w:rPr>
+          <w:rFonts w:hint="eastAsia" w:asciiTheme="minorAscii" w:hAnsiTheme="minorEastAsia" w:cstheme="minorEastAsia"/>
+          <w:b w:val="0"/>
+          <w:bCs w:val="0"/>
+          <w:sz w:val="21"/>
+          <w:szCs w:val="24"/>
+        </w:rPr>
+        <w:t>检测</w:t>
+      </w:r>
+      <w:r>
+        <w:rPr>
+          <w:rFonts w:hint="default" w:asciiTheme="minorAscii" w:hAnsiTheme="minorEastAsia" w:cstheme="minorEastAsia"/>
+          <w:b w:val="0"/>
+          <w:bCs w:val="0"/>
+          <w:sz w:val="21"/>
+          <w:szCs w:val="24"/>
+        </w:rPr>
+        <w:t>出上述所有</w:t>
+      </w:r>
+      <w:r>
+        <w:rPr>
+          <w:rFonts w:hint="eastAsia" w:asciiTheme="minorAscii" w:hAnsiTheme="minorEastAsia" w:cstheme="minorEastAsia"/>
+          <w:b w:val="0"/>
+          <w:bCs w:val="0"/>
+          <w:sz w:val="21"/>
+          <w:szCs w:val="24"/>
+        </w:rPr>
+        <w:t>ROP攻击。</w:t>
+      </w:r>
       <w:bookmarkStart w:id="0" w:name="_GoBack"/>
       <w:bookmarkEnd w:id="0"/>
     </w:p>

</xml_diff>

<commit_message>
sect.7 done (last night at home)
</commit_message>
<xml_diff>
--- a/doc/done.docx
+++ b/doc/done.docx
@@ -2272,17 +2272,7 @@
           <w:sz w:val="21"/>
           <w:szCs w:val="24"/>
         </w:rPr>
-        <w:t>第二、三</w:t>
-      </w:r>
-      <w:r>
-        <w:rPr>
-          <w:rFonts w:hint="default" w:asciiTheme="minorAscii" w:hAnsiTheme="minorEastAsia" w:cstheme="minorEastAsia"/>
-          <w:b w:val="0"/>
-          <w:bCs w:val="0"/>
-          <w:sz w:val="21"/>
-          <w:szCs w:val="24"/>
-        </w:rPr>
-        <w:t>章</w:t>
+        <w:t>第二、三章</w:t>
       </w:r>
       <w:r>
         <w:rPr>
@@ -2302,27 +2292,7 @@
           <w:sz w:val="21"/>
           <w:szCs w:val="24"/>
         </w:rPr>
-        <w:t>第四</w:t>
-      </w:r>
-      <w:r>
-        <w:rPr>
-          <w:rFonts w:hint="default" w:asciiTheme="minorAscii" w:hAnsiTheme="minorEastAsia" w:cstheme="minorEastAsia"/>
-          <w:b w:val="0"/>
-          <w:bCs w:val="0"/>
-          <w:sz w:val="21"/>
-          <w:szCs w:val="24"/>
-        </w:rPr>
-        <w:t>章</w:t>
-      </w:r>
-      <w:r>
-        <w:rPr>
-          <w:rFonts w:hint="default" w:asciiTheme="minorAscii" w:hAnsiTheme="minorEastAsia" w:cstheme="minorEastAsia"/>
-          <w:b w:val="0"/>
-          <w:bCs w:val="0"/>
-          <w:sz w:val="21"/>
-          <w:szCs w:val="24"/>
-        </w:rPr>
-        <w:t>介绍。</w:t>
+        <w:t>第四章介绍。</w:t>
       </w:r>
       <w:r>
         <w:rPr>
@@ -2342,17 +2312,7 @@
           <w:sz w:val="21"/>
           <w:szCs w:val="24"/>
         </w:rPr>
-        <w:t>五</w:t>
-      </w:r>
-      <w:r>
-        <w:rPr>
-          <w:rFonts w:hint="default" w:asciiTheme="minorAscii" w:hAnsiTheme="minorEastAsia" w:cstheme="minorEastAsia"/>
-          <w:b w:val="0"/>
-          <w:bCs w:val="0"/>
-          <w:sz w:val="21"/>
-          <w:szCs w:val="24"/>
-        </w:rPr>
-        <w:t>章</w:t>
+        <w:t>五章</w:t>
       </w:r>
       <w:r>
         <w:rPr>
@@ -2372,27 +2332,7 @@
           <w:sz w:val="21"/>
           <w:szCs w:val="24"/>
         </w:rPr>
-        <w:t>六</w:t>
-      </w:r>
-      <w:r>
-        <w:rPr>
-          <w:rFonts w:hint="default" w:asciiTheme="minorAscii" w:hAnsiTheme="minorEastAsia" w:cstheme="minorEastAsia"/>
-          <w:b w:val="0"/>
-          <w:bCs w:val="0"/>
-          <w:sz w:val="21"/>
-          <w:szCs w:val="24"/>
-        </w:rPr>
-        <w:t>章</w:t>
-      </w:r>
-      <w:r>
-        <w:rPr>
-          <w:rFonts w:hint="default" w:asciiTheme="minorAscii" w:hAnsiTheme="minorEastAsia" w:cstheme="minorEastAsia"/>
-          <w:b w:val="0"/>
-          <w:bCs w:val="0"/>
-          <w:sz w:val="21"/>
-          <w:szCs w:val="24"/>
-        </w:rPr>
-        <w:t>，</w:t>
+        <w:t>六章，</w:t>
       </w:r>
       <w:r>
         <w:rPr>
@@ -2472,17 +2412,7 @@
           <w:sz w:val="21"/>
           <w:szCs w:val="24"/>
         </w:rPr>
-        <w:t>七</w:t>
-      </w:r>
-      <w:r>
-        <w:rPr>
-          <w:rFonts w:hint="default" w:asciiTheme="minorAscii" w:hAnsiTheme="minorEastAsia" w:cstheme="minorEastAsia"/>
-          <w:b w:val="0"/>
-          <w:bCs w:val="0"/>
-          <w:sz w:val="21"/>
-          <w:szCs w:val="24"/>
-        </w:rPr>
-        <w:t>章</w:t>
+        <w:t>七章</w:t>
       </w:r>
       <w:r>
         <w:rPr>
@@ -2502,17 +2432,7 @@
           <w:sz w:val="21"/>
           <w:szCs w:val="24"/>
         </w:rPr>
-        <w:t>八</w:t>
-      </w:r>
-      <w:r>
-        <w:rPr>
-          <w:rFonts w:hint="default" w:asciiTheme="minorAscii" w:hAnsiTheme="minorEastAsia" w:cstheme="minorEastAsia"/>
-          <w:b w:val="0"/>
-          <w:bCs w:val="0"/>
-          <w:sz w:val="21"/>
-          <w:szCs w:val="24"/>
-        </w:rPr>
-        <w:t>章</w:t>
+        <w:t>八章</w:t>
       </w:r>
       <w:r>
         <w:rPr>
@@ -2532,17 +2452,7 @@
           <w:sz w:val="21"/>
           <w:szCs w:val="24"/>
         </w:rPr>
-        <w:t>在第九</w:t>
-      </w:r>
-      <w:r>
-        <w:rPr>
-          <w:rFonts w:hint="default" w:asciiTheme="minorAscii" w:hAnsiTheme="minorEastAsia" w:cstheme="minorEastAsia"/>
-          <w:b w:val="0"/>
-          <w:bCs w:val="0"/>
-          <w:sz w:val="21"/>
-          <w:szCs w:val="24"/>
-        </w:rPr>
-        <w:t>章</w:t>
+        <w:t>在第九章</w:t>
       </w:r>
       <w:r>
         <w:rPr>
@@ -7917,18 +7827,7 @@
           <w:szCs w:val="24"/>
           <w:u w:val="single"/>
         </w:rPr>
-        <w:t>第三</w:t>
-      </w:r>
-      <w:r>
-        <w:rPr>
-          <w:rFonts w:hint="default" w:asciiTheme="minorAscii" w:hAnsiTheme="minorEastAsia" w:cstheme="minorEastAsia"/>
-          <w:b w:val="0"/>
-          <w:bCs w:val="0"/>
-          <w:sz w:val="21"/>
-          <w:szCs w:val="24"/>
-          <w:u w:val="single"/>
-        </w:rPr>
-        <w:t>章</w:t>
+        <w:t>第三章</w:t>
       </w:r>
       <w:r>
         <w:rPr>
@@ -15295,6 +15194,501 @@
         </w:rPr>
         <w:t>ROP攻击。</w:t>
       </w:r>
+    </w:p>
+    <w:p>
+      <w:pPr>
+        <w:spacing w:line="240" w:lineRule="auto"/>
+        <w:ind w:firstLine="420" w:firstLineChars="0"/>
+        <w:jc w:val="both"/>
+        <w:rPr>
+          <w:rFonts w:hint="eastAsia" w:asciiTheme="minorAscii" w:hAnsiTheme="minorEastAsia" w:cstheme="minorEastAsia"/>
+          <w:b w:val="0"/>
+          <w:bCs w:val="0"/>
+          <w:sz w:val="21"/>
+          <w:szCs w:val="24"/>
+        </w:rPr>
+      </w:pPr>
+    </w:p>
+    <w:p>
+      <w:pPr>
+        <w:rPr>
+          <w:rFonts w:hAnsiTheme="minorEastAsia" w:cstheme="minorEastAsia"/>
+        </w:rPr>
+      </w:pPr>
+      <w:r>
+        <w:rPr>
+          <w:rFonts w:hint="eastAsia" w:hAnsiTheme="minorEastAsia" w:cstheme="minorEastAsia"/>
+        </w:rPr>
+        <w:t>7.2性能开销</w:t>
+      </w:r>
+    </w:p>
+    <w:p>
+      <w:pPr>
+        <w:rPr>
+          <w:rFonts w:hint="eastAsia" w:hAnsiTheme="minorEastAsia" w:cstheme="minorEastAsia"/>
+          <w:b w:val="0"/>
+          <w:bCs w:val="0"/>
+        </w:rPr>
+      </w:pPr>
+      <w:r>
+        <w:rPr>
+          <w:rFonts w:hAnsiTheme="minorEastAsia" w:cstheme="minorEastAsia"/>
+        </w:rPr>
+        <w:t>我</w:t>
+      </w:r>
+      <w:r>
+        <w:rPr>
+          <w:rFonts w:hint="eastAsia" w:hAnsiTheme="minorEastAsia" w:cstheme="minorEastAsia"/>
+        </w:rPr>
+        <w:t>们选择基准工具SPEC CPU2006</w:t>
+      </w:r>
+      <w:r>
+        <w:rPr>
+          <w:rFonts w:hAnsiTheme="minorEastAsia" w:cstheme="minorEastAsia"/>
+        </w:rPr>
+        <w:t>的测试</w:t>
+      </w:r>
+      <w:r>
+        <w:rPr>
+          <w:rFonts w:hint="eastAsia" w:hAnsiTheme="minorEastAsia" w:cstheme="minorEastAsia"/>
+        </w:rPr>
+        <w:t>套件[10]来</w:t>
+      </w:r>
+      <w:r>
+        <w:rPr>
+          <w:rFonts w:hAnsiTheme="minorEastAsia" w:cstheme="minorEastAsia"/>
+        </w:rPr>
+        <w:t>测试</w:t>
+      </w:r>
+      <w:r>
+        <w:rPr>
+          <w:rFonts w:hint="eastAsia" w:hAnsiTheme="minorEastAsia" w:cstheme="minorEastAsia"/>
+        </w:rPr>
+        <w:t>ROP-Hunt的性能。具体</w:t>
+      </w:r>
+      <w:r>
+        <w:rPr>
+          <w:rFonts w:hAnsiTheme="minorEastAsia" w:cstheme="minorEastAsia"/>
+        </w:rPr>
+        <w:t>来说，就是</w:t>
+      </w:r>
+      <w:r>
+        <w:rPr>
+          <w:rFonts w:hint="eastAsia" w:hAnsiTheme="minorEastAsia" w:cstheme="minorEastAsia"/>
+        </w:rPr>
+        <w:t>在ROP-Hunt</w:t>
+      </w:r>
+      <w:r>
+        <w:rPr>
+          <w:rFonts w:hAnsiTheme="minorEastAsia" w:cstheme="minorEastAsia"/>
+        </w:rPr>
+        <w:t>启用和关闭</w:t>
+      </w:r>
+      <w:r>
+        <w:rPr>
+          <w:rFonts w:hint="eastAsia" w:hAnsiTheme="minorEastAsia" w:cstheme="minorEastAsia"/>
+        </w:rPr>
+        <w:t>的情况下</w:t>
+      </w:r>
+      <w:r>
+        <w:rPr>
+          <w:rFonts w:hAnsiTheme="minorEastAsia" w:cstheme="minorEastAsia"/>
+        </w:rPr>
+        <w:t>分别</w:t>
+      </w:r>
+      <w:r>
+        <w:rPr>
+          <w:rFonts w:hint="eastAsia" w:hAnsiTheme="minorEastAsia" w:cstheme="minorEastAsia"/>
+        </w:rPr>
+        <w:t>运行测试</w:t>
+      </w:r>
+      <w:r>
+        <w:rPr>
+          <w:rFonts w:hAnsiTheme="minorEastAsia" w:cstheme="minorEastAsia"/>
+        </w:rPr>
+        <w:t>套件。测试</w:t>
+      </w:r>
+      <w:r>
+        <w:rPr>
+          <w:rFonts w:hint="eastAsia" w:hAnsiTheme="minorEastAsia" w:cstheme="minorEastAsia"/>
+        </w:rPr>
+        <w:t>结果如图6所示</w:t>
+      </w:r>
+      <w:r>
+        <w:rPr>
+          <w:rFonts w:hAnsiTheme="minorEastAsia" w:cstheme="minorEastAsia"/>
+        </w:rPr>
+        <w:t>。</w:t>
+      </w:r>
+      <w:r>
+        <w:rPr>
+          <w:rFonts w:hint="eastAsia" w:hAnsiTheme="minorEastAsia" w:cstheme="minorEastAsia"/>
+        </w:rPr>
+        <w:t>在ROP-Hunt保护下</w:t>
+      </w:r>
+      <w:r>
+        <w:rPr>
+          <w:rFonts w:hAnsiTheme="minorEastAsia" w:cstheme="minorEastAsia"/>
+        </w:rPr>
+        <w:t>运行</w:t>
+      </w:r>
+      <w:r>
+        <w:rPr>
+          <w:rFonts w:hint="eastAsia" w:hAnsiTheme="minorEastAsia" w:cstheme="minorEastAsia"/>
+        </w:rPr>
+        <w:t>的应用平均</w:t>
+      </w:r>
+      <w:r>
+        <w:rPr>
+          <w:rFonts w:hAnsiTheme="minorEastAsia" w:cstheme="minorEastAsia"/>
+        </w:rPr>
+        <w:t>放缓了</w:t>
+      </w:r>
+      <w:r>
+        <w:rPr>
+          <w:rFonts w:hint="eastAsia" w:hAnsiTheme="minorEastAsia" w:cstheme="minorEastAsia"/>
+        </w:rPr>
+        <w:t>1.75倍。基准测试的放缓范围为1.05</w:t>
+      </w:r>
+      <w:r>
+        <w:rPr>
+          <w:rFonts w:hAnsiTheme="minorEastAsia" w:cstheme="minorEastAsia"/>
+        </w:rPr>
+        <w:t>倍</w:t>
+      </w:r>
+      <w:r>
+        <w:rPr>
+          <w:rFonts w:hint="eastAsia" w:hAnsiTheme="minorEastAsia" w:cstheme="minorEastAsia"/>
+        </w:rPr>
+        <w:t>至2.41</w:t>
+      </w:r>
+      <w:r>
+        <w:rPr>
+          <w:rFonts w:hAnsiTheme="minorEastAsia" w:cstheme="minorEastAsia"/>
+        </w:rPr>
+        <w:t>倍</w:t>
+      </w:r>
+      <w:r>
+        <w:rPr>
+          <w:rFonts w:hint="eastAsia" w:hAnsiTheme="minorEastAsia" w:cstheme="minorEastAsia"/>
+        </w:rPr>
+        <w:t>。我们将ROP-Hunt与其他基于</w:t>
+      </w:r>
+      <w:r>
+        <w:rPr>
+          <w:rFonts w:hAnsiTheme="minorEastAsia" w:cstheme="minorEastAsia"/>
+        </w:rPr>
+        <w:t>插桩检测技</w:t>
+      </w:r>
+      <w:r>
+        <w:rPr>
+          <w:rFonts w:hint="eastAsia" w:hAnsiTheme="minorEastAsia" w:cstheme="minorEastAsia"/>
+        </w:rPr>
+        <w:t>术的ROP</w:t>
+      </w:r>
+      <w:r>
+        <w:rPr>
+          <w:rFonts w:hAnsiTheme="minorEastAsia" w:cstheme="minorEastAsia"/>
+        </w:rPr>
+        <w:t>检测</w:t>
+      </w:r>
+      <w:r>
+        <w:rPr>
+          <w:rFonts w:hint="eastAsia" w:hAnsiTheme="minorEastAsia" w:cstheme="minorEastAsia"/>
+        </w:rPr>
+        <w:t>器进行了比较。根据</w:t>
+      </w:r>
+      <w:r>
+        <w:rPr>
+          <w:rFonts w:hAnsiTheme="minorEastAsia" w:cstheme="minorEastAsia"/>
+        </w:rPr>
+        <w:t>文章</w:t>
+      </w:r>
+      <w:r>
+        <w:rPr>
+          <w:rFonts w:hint="eastAsia" w:hAnsiTheme="minorEastAsia" w:cstheme="minorEastAsia"/>
+        </w:rPr>
+        <w:t>[17,21]</w:t>
+      </w:r>
+      <w:r>
+        <w:rPr>
+          <w:rFonts w:hAnsiTheme="minorEastAsia" w:cstheme="minorEastAsia"/>
+        </w:rPr>
+        <w:t>中</w:t>
+      </w:r>
+      <w:r>
+        <w:rPr>
+          <w:rFonts w:hint="eastAsia" w:hAnsiTheme="minorEastAsia" w:cstheme="minorEastAsia"/>
+        </w:rPr>
+        <w:t>的结果，在ROPdefender和DROP下</w:t>
+      </w:r>
+      <w:r>
+        <w:rPr>
+          <w:rFonts w:hAnsiTheme="minorEastAsia" w:cstheme="minorEastAsia"/>
+        </w:rPr>
+        <w:t>运</w:t>
+      </w:r>
+      <w:r>
+        <w:rPr>
+          <w:rFonts w:hint="eastAsia" w:hAnsiTheme="minorEastAsia" w:cstheme="minorEastAsia"/>
+        </w:rPr>
+        <w:t>行的应用程序分别</w:t>
+      </w:r>
+      <w:r>
+        <w:rPr>
+          <w:rFonts w:hAnsiTheme="minorEastAsia" w:cstheme="minorEastAsia"/>
+        </w:rPr>
+        <w:t>放缓</w:t>
+      </w:r>
+      <w:r>
+        <w:rPr>
+          <w:rFonts w:hint="eastAsia" w:hAnsiTheme="minorEastAsia" w:cstheme="minorEastAsia"/>
+        </w:rPr>
+        <w:t>2.17</w:t>
+      </w:r>
+      <w:r>
+        <w:rPr>
+          <w:rFonts w:hAnsiTheme="minorEastAsia" w:cstheme="minorEastAsia"/>
+        </w:rPr>
+        <w:t>倍</w:t>
+      </w:r>
+      <w:r>
+        <w:rPr>
+          <w:rFonts w:hint="eastAsia" w:hAnsiTheme="minorEastAsia" w:cstheme="minorEastAsia"/>
+        </w:rPr>
+        <w:t>和5.3</w:t>
+      </w:r>
+      <w:r>
+        <w:rPr>
+          <w:rFonts w:hAnsiTheme="minorEastAsia" w:cstheme="minorEastAsia"/>
+        </w:rPr>
+        <w:t>倍。</w:t>
+      </w:r>
+      <w:r>
+        <w:rPr>
+          <w:rFonts w:hAnsiTheme="minorEastAsia" w:cstheme="minorEastAsia"/>
+          <w:b w:val="0"/>
+          <w:bCs w:val="0"/>
+        </w:rPr>
+        <w:t>文章</w:t>
+      </w:r>
+      <w:r>
+        <w:rPr>
+          <w:rFonts w:hint="eastAsia" w:hAnsiTheme="minorEastAsia" w:cstheme="minorEastAsia"/>
+          <w:b w:val="0"/>
+          <w:bCs w:val="0"/>
+        </w:rPr>
+        <w:t>[18]</w:t>
+      </w:r>
+      <w:r>
+        <w:rPr>
+          <w:rFonts w:hAnsiTheme="minorEastAsia" w:cstheme="minorEastAsia"/>
+          <w:b w:val="0"/>
+          <w:bCs w:val="0"/>
+        </w:rPr>
+        <w:t>中的方法导致应用程序</w:t>
+      </w:r>
+      <w:r>
+        <w:rPr>
+          <w:rFonts w:hint="eastAsia" w:hAnsiTheme="minorEastAsia" w:cstheme="minorEastAsia"/>
+          <w:b w:val="0"/>
+          <w:bCs w:val="0"/>
+        </w:rPr>
+        <w:t>平均</w:t>
+      </w:r>
+      <w:r>
+        <w:rPr>
+          <w:rFonts w:hAnsiTheme="minorEastAsia" w:cstheme="minorEastAsia"/>
+          <w:b w:val="0"/>
+          <w:bCs w:val="0"/>
+        </w:rPr>
+        <w:t>放缓</w:t>
+      </w:r>
+      <w:r>
+        <w:rPr>
+          <w:rFonts w:hint="eastAsia" w:hAnsiTheme="minorEastAsia" w:cstheme="minorEastAsia"/>
+          <w:b w:val="0"/>
+          <w:bCs w:val="0"/>
+        </w:rPr>
+        <w:t>3.5倍。</w:t>
+      </w:r>
+    </w:p>
+    <w:p>
+      <w:pPr>
+        <w:jc w:val="center"/>
+        <w:rPr>
+          <w:rFonts w:hint="eastAsia" w:hAnsiTheme="minorEastAsia" w:cstheme="minorEastAsia"/>
+          <w:b w:val="0"/>
+          <w:bCs w:val="0"/>
+        </w:rPr>
+      </w:pPr>
+      <w:r>
+        <w:drawing>
+          <wp:inline distT="0" distB="0" distL="114300" distR="114300">
+            <wp:extent cx="3934460" cy="1815465"/>
+            <wp:effectExtent l="0" t="0" r="8890" b="13335"/>
+            <wp:docPr id="6" name="Picture 6"/>
+            <wp:cNvGraphicFramePr>
+              <a:graphicFrameLocks xmlns:a="http://schemas.openxmlformats.org/drawingml/2006/main" noChangeAspect="1"/>
+            </wp:cNvGraphicFramePr>
+            <a:graphic xmlns:a="http://schemas.openxmlformats.org/drawingml/2006/main">
+              <a:graphicData uri="http://schemas.openxmlformats.org/drawingml/2006/picture">
+                <pic:pic xmlns:pic="http://schemas.openxmlformats.org/drawingml/2006/picture">
+                  <pic:nvPicPr>
+                    <pic:cNvPr id="6" name="Picture 6"/>
+                    <pic:cNvPicPr>
+                      <a:picLocks noChangeAspect="1"/>
+                    </pic:cNvPicPr>
+                  </pic:nvPicPr>
+                  <pic:blipFill>
+                    <a:blip r:embed="rId9"/>
+                    <a:stretch>
+                      <a:fillRect/>
+                    </a:stretch>
+                  </pic:blipFill>
+                  <pic:spPr>
+                    <a:xfrm>
+                      <a:off x="0" y="0"/>
+                      <a:ext cx="3934460" cy="1815465"/>
+                    </a:xfrm>
+                    <a:prstGeom prst="rect">
+                      <a:avLst/>
+                    </a:prstGeom>
+                    <a:noFill/>
+                    <a:ln w="9525">
+                      <a:noFill/>
+                      <a:miter/>
+                    </a:ln>
+                  </pic:spPr>
+                </pic:pic>
+              </a:graphicData>
+            </a:graphic>
+          </wp:inline>
+        </w:drawing>
+      </w:r>
+    </w:p>
+    <w:p>
+      <w:pPr>
+        <w:jc w:val="center"/>
+        <w:rPr>
+          <w:rFonts w:hAnsiTheme="minorEastAsia" w:cstheme="minorEastAsia"/>
+        </w:rPr>
+      </w:pPr>
+      <w:r>
+        <w:rPr>
+          <w:rFonts w:hint="eastAsia" w:hAnsiTheme="minorEastAsia" w:cstheme="minorEastAsia"/>
+        </w:rPr>
+        <w:t>图6. SPEC CPU2006基准测试结果</w:t>
+      </w:r>
+    </w:p>
+    <w:p>
+      <w:pPr>
+        <w:spacing w:line="240" w:lineRule="auto"/>
+        <w:ind w:firstLine="420" w:firstLineChars="0"/>
+        <w:jc w:val="both"/>
+        <w:rPr>
+          <w:rFonts w:hint="eastAsia" w:hAnsiTheme="minorEastAsia" w:cstheme="minorEastAsia"/>
+        </w:rPr>
+      </w:pPr>
+      <w:r>
+        <w:rPr>
+          <w:rFonts w:hint="eastAsia" w:hAnsiTheme="minorEastAsia" w:cstheme="minorEastAsia"/>
+        </w:rPr>
+        <w:t>结果表明Pin框架本身也</w:t>
+      </w:r>
+      <w:r>
+        <w:rPr>
+          <w:rFonts w:hAnsiTheme="minorEastAsia" w:cstheme="minorEastAsia"/>
+        </w:rPr>
+        <w:t>会带来</w:t>
+      </w:r>
+      <w:r>
+        <w:rPr>
+          <w:rFonts w:hint="eastAsia" w:hAnsiTheme="minorEastAsia" w:cstheme="minorEastAsia"/>
+        </w:rPr>
+        <w:t>1.66</w:t>
+      </w:r>
+      <w:r>
+        <w:rPr>
+          <w:rFonts w:hAnsiTheme="minorEastAsia" w:cstheme="minorEastAsia"/>
+        </w:rPr>
+        <w:t>倍的</w:t>
+      </w:r>
+      <w:r>
+        <w:rPr>
+          <w:rFonts w:hint="eastAsia" w:hAnsiTheme="minorEastAsia" w:cstheme="minorEastAsia"/>
+        </w:rPr>
+        <w:t>平均</w:t>
+      </w:r>
+      <w:r>
+        <w:rPr>
+          <w:rFonts w:hAnsiTheme="minorEastAsia" w:cstheme="minorEastAsia"/>
+        </w:rPr>
+        <w:t>放缓</w:t>
+      </w:r>
+      <w:r>
+        <w:rPr>
+          <w:rFonts w:hint="eastAsia" w:hAnsiTheme="minorEastAsia" w:cstheme="minorEastAsia"/>
+        </w:rPr>
+        <w:t>。我们</w:t>
+      </w:r>
+      <w:r>
+        <w:rPr>
+          <w:rFonts w:hAnsiTheme="minorEastAsia" w:cstheme="minorEastAsia"/>
+        </w:rPr>
+        <w:t>确信，</w:t>
+      </w:r>
+      <w:r>
+        <w:rPr>
+          <w:rFonts w:hint="eastAsia" w:hAnsiTheme="minorEastAsia" w:cstheme="minorEastAsia"/>
+        </w:rPr>
+        <w:t>随着Pin</w:t>
+      </w:r>
+      <w:r>
+        <w:rPr>
+          <w:rFonts w:hAnsiTheme="minorEastAsia" w:cstheme="minorEastAsia"/>
+        </w:rPr>
+        <w:t>框架</w:t>
+      </w:r>
+      <w:r>
+        <w:rPr>
+          <w:rFonts w:hint="eastAsia" w:hAnsiTheme="minorEastAsia" w:cstheme="minorEastAsia"/>
+        </w:rPr>
+        <w:t>的</w:t>
+      </w:r>
+      <w:r>
+        <w:rPr>
+          <w:rFonts w:hAnsiTheme="minorEastAsia" w:cstheme="minorEastAsia"/>
+        </w:rPr>
+        <w:t>不断</w:t>
+      </w:r>
+      <w:r>
+        <w:rPr>
+          <w:rFonts w:hint="eastAsia" w:hAnsiTheme="minorEastAsia" w:cstheme="minorEastAsia"/>
+        </w:rPr>
+        <w:t>优化，ROP-Hunt的性能</w:t>
+      </w:r>
+      <w:r>
+        <w:rPr>
+          <w:rFonts w:hAnsiTheme="minorEastAsia" w:cstheme="minorEastAsia"/>
+        </w:rPr>
+        <w:t>也</w:t>
+      </w:r>
+      <w:r>
+        <w:rPr>
+          <w:rFonts w:hint="eastAsia" w:hAnsiTheme="minorEastAsia" w:cstheme="minorEastAsia"/>
+        </w:rPr>
+        <w:t>将不断提高。</w:t>
+      </w:r>
+    </w:p>
+    <w:p>
+      <w:pPr>
+        <w:spacing w:line="240" w:lineRule="auto"/>
+        <w:jc w:val="both"/>
+        <w:rPr>
+          <w:rFonts w:hint="eastAsia" w:hAnsiTheme="minorEastAsia" w:cstheme="minorEastAsia"/>
+        </w:rPr>
+      </w:pPr>
       <w:bookmarkStart w:id="0" w:name="_GoBack"/>
       <w:bookmarkEnd w:id="0"/>
     </w:p>

</xml_diff>